<commit_message>
Postman - Hospedagem - Documentação
</commit_message>
<xml_diff>
--- a/Documentacao.docx
+++ b/Documentacao.docx
@@ -1,6 +1,6 @@
 
 <file path=word/document.xml><?xml version="1.0" encoding="utf-8"?>
-<w:document xmlns:wpc="http://schemas.microsoft.com/office/word/2010/wordprocessingCanvas" xmlns:cx="http://schemas.microsoft.com/office/drawing/2014/chartex" xmlns:cx1="http://schemas.microsoft.com/office/drawing/2015/9/8/chartex" xmlns:cx2="http://schemas.microsoft.com/office/drawing/2015/10/21/chartex" xmlns:cx3="http://schemas.microsoft.com/office/drawing/2016/5/9/chartex" xmlns:cx4="http://schemas.microsoft.com/office/drawing/2016/5/10/chartex" xmlns:cx5="http://schemas.microsoft.com/office/drawing/2016/5/11/chartex" xmlns:cx6="http://schemas.microsoft.com/office/drawing/2016/5/12/chartex" xmlns:cx7="http://schemas.microsoft.com/office/drawing/2016/5/13/chartex" xmlns:cx8="http://schemas.microsoft.com/office/drawing/2016/5/14/chartex" xmlns:mc="http://schemas.openxmlformats.org/markup-compatibility/2006" xmlns:aink="http://schemas.microsoft.com/office/drawing/2016/ink" xmlns:am3d="http://schemas.microsoft.com/office/drawing/2017/model3d" xmlns:o="urn:schemas-microsoft-com:office:office" xmlns:r="http://schemas.openxmlformats.org/officeDocument/2006/relationships" xmlns:m="http://schemas.openxmlformats.org/officeDocument/2006/math" xmlns:v="urn:schemas-microsoft-com:vml" xmlns:wp14="http://schemas.microsoft.com/office/word/2010/wordprocessingDrawing" xmlns:wp="http://schemas.openxmlformats.org/drawingml/2006/wordprocessingDrawing" xmlns:w10="urn:schemas-microsoft-com:office:word" xmlns:w="http://schemas.openxmlformats.org/wordprocessingml/2006/main" xmlns:w14="http://schemas.microsoft.com/office/word/2010/wordml" xmlns:w15="http://schemas.microsoft.com/office/word/2012/wordml" xmlns:w16cid="http://schemas.microsoft.com/office/word/2016/wordml/cid" xmlns:w16se="http://schemas.microsoft.com/office/word/2015/wordml/symex" xmlns:wpg="http://schemas.microsoft.com/office/word/2010/wordprocessingGroup" xmlns:wpi="http://schemas.microsoft.com/office/word/2010/wordprocessingInk" xmlns:wne="http://schemas.microsoft.com/office/word/2006/wordml" xmlns:wps="http://schemas.microsoft.com/office/word/2010/wordprocessingShape" mc:Ignorable="w14 w15 w16se w16cid wp14">
+<w:document xmlns:wpc="http://schemas.microsoft.com/office/word/2010/wordprocessingCanvas" xmlns:cx="http://schemas.microsoft.com/office/drawing/2014/chartex" xmlns:cx1="http://schemas.microsoft.com/office/drawing/2015/9/8/chartex" xmlns:cx2="http://schemas.microsoft.com/office/drawing/2015/10/21/chartex" xmlns:cx3="http://schemas.microsoft.com/office/drawing/2016/5/9/chartex" xmlns:cx4="http://schemas.microsoft.com/office/drawing/2016/5/10/chartex" xmlns:cx5="http://schemas.microsoft.com/office/drawing/2016/5/11/chartex" xmlns:cx6="http://schemas.microsoft.com/office/drawing/2016/5/12/chartex" xmlns:cx7="http://schemas.microsoft.com/office/drawing/2016/5/13/chartex" xmlns:cx8="http://schemas.microsoft.com/office/drawing/2016/5/14/chartex" xmlns:mc="http://schemas.openxmlformats.org/markup-compatibility/2006" xmlns:aink="http://schemas.microsoft.com/office/drawing/2016/ink" xmlns:am3d="http://schemas.microsoft.com/office/drawing/2017/model3d" xmlns:o="urn:schemas-microsoft-com:office:office" xmlns:r="http://schemas.openxmlformats.org/officeDocument/2006/relationships" xmlns:m="http://schemas.openxmlformats.org/officeDocument/2006/math" xmlns:v="urn:schemas-microsoft-com:vml" xmlns:wp14="http://schemas.microsoft.com/office/word/2010/wordprocessingDrawing" xmlns:wp="http://schemas.openxmlformats.org/drawingml/2006/wordprocessingDrawing" xmlns:w10="urn:schemas-microsoft-com:office:word" xmlns:w="http://schemas.openxmlformats.org/wordprocessingml/2006/main" xmlns:w14="http://schemas.microsoft.com/office/word/2010/wordml" xmlns:w15="http://schemas.microsoft.com/office/word/2012/wordml" xmlns:w16cex="http://schemas.microsoft.com/office/word/2018/wordml/cex" xmlns:w16cid="http://schemas.microsoft.com/office/word/2016/wordml/cid" xmlns:w16="http://schemas.microsoft.com/office/word/2018/wordml" xmlns:w16sdtdh="http://schemas.microsoft.com/office/word/2020/wordml/sdtdatahash" xmlns:w16se="http://schemas.microsoft.com/office/word/2015/wordml/symex" xmlns:wpg="http://schemas.microsoft.com/office/word/2010/wordprocessingGroup" xmlns:wpi="http://schemas.microsoft.com/office/word/2010/wordprocessingInk" xmlns:wne="http://schemas.microsoft.com/office/word/2006/wordml" xmlns:wps="http://schemas.microsoft.com/office/word/2010/wordprocessingShape" mc:Ignorable="w14 w15 w16se w16cid w16 w16cex w16sdtdh wp14">
   <w:body>
     <w:p>
       <w:pPr>
@@ -290,6 +290,7 @@
         <w:jc w:val="both"/>
         <w:rPr>
           <w:sz w:val="24"/>
+          <w:u w:val="single"/>
         </w:rPr>
       </w:pPr>
     </w:p>
@@ -371,7 +372,7 @@
           <w:r>
             <w:fldChar w:fldCharType="separate"/>
           </w:r>
-          <w:hyperlink w:anchor="_Toc83798243" w:history="1">
+          <w:hyperlink w:anchor="_Toc83852730" w:history="1">
             <w:r>
               <w:rPr>
                 <w:rStyle w:val="Hyperlink"/>
@@ -415,7 +416,7 @@
                 <w:noProof/>
                 <w:webHidden/>
               </w:rPr>
-              <w:instrText xml:space="preserve"> PAGEREF _Toc83798243 \h </w:instrText>
+              <w:instrText xml:space="preserve"> PAGEREF _Toc83852730 \h </w:instrText>
             </w:r>
             <w:r>
               <w:rPr>
@@ -459,7 +460,7 @@
               <w:color w:val="auto"/>
             </w:rPr>
           </w:pPr>
-          <w:hyperlink w:anchor="_Toc83798244" w:history="1">
+          <w:hyperlink w:anchor="_Toc83852731" w:history="1">
             <w:r>
               <w:rPr>
                 <w:rStyle w:val="Hyperlink"/>
@@ -501,7 +502,7 @@
                 <w:noProof/>
                 <w:webHidden/>
               </w:rPr>
-              <w:instrText xml:space="preserve"> PAGEREF _Toc83798244 \h </w:instrText>
+              <w:instrText xml:space="preserve"> PAGEREF _Toc83852731 \h </w:instrText>
             </w:r>
             <w:r>
               <w:rPr>
@@ -545,7 +546,7 @@
               <w:color w:val="auto"/>
             </w:rPr>
           </w:pPr>
-          <w:hyperlink w:anchor="_Toc83798245" w:history="1">
+          <w:hyperlink w:anchor="_Toc83852732" w:history="1">
             <w:r>
               <w:rPr>
                 <w:rStyle w:val="Hyperlink"/>
@@ -587,7 +588,7 @@
                 <w:noProof/>
                 <w:webHidden/>
               </w:rPr>
-              <w:instrText xml:space="preserve"> PAGEREF _Toc83798245 \h </w:instrText>
+              <w:instrText xml:space="preserve"> PAGEREF _Toc83852732 \h </w:instrText>
             </w:r>
             <w:r>
               <w:rPr>
@@ -631,7 +632,7 @@
               <w:color w:val="auto"/>
             </w:rPr>
           </w:pPr>
-          <w:hyperlink w:anchor="_Toc83798246" w:history="1">
+          <w:hyperlink w:anchor="_Toc83852733" w:history="1">
             <w:r>
               <w:rPr>
                 <w:rStyle w:val="Hyperlink"/>
@@ -673,7 +674,7 @@
                 <w:noProof/>
                 <w:webHidden/>
               </w:rPr>
-              <w:instrText xml:space="preserve"> PAGEREF _Toc83798246 \h </w:instrText>
+              <w:instrText xml:space="preserve"> PAGEREF _Toc83852733 \h </w:instrText>
             </w:r>
             <w:r>
               <w:rPr>
@@ -713,7 +714,7 @@
               <w:color w:val="auto"/>
             </w:rPr>
           </w:pPr>
-          <w:hyperlink w:anchor="_Toc83798247" w:history="1">
+          <w:hyperlink w:anchor="_Toc83852734" w:history="1">
             <w:r>
               <w:rPr>
                 <w:rStyle w:val="Hyperlink"/>
@@ -740,7 +741,7 @@
                 <w:noProof/>
                 <w:webHidden/>
               </w:rPr>
-              <w:instrText xml:space="preserve"> PAGEREF _Toc83798247 \h </w:instrText>
+              <w:instrText xml:space="preserve"> PAGEREF _Toc83852734 \h </w:instrText>
             </w:r>
             <w:r>
               <w:rPr>
@@ -780,7 +781,7 @@
               <w:color w:val="auto"/>
             </w:rPr>
           </w:pPr>
-          <w:hyperlink w:anchor="_Toc83798248" w:history="1">
+          <w:hyperlink w:anchor="_Toc83852735" w:history="1">
             <w:r>
               <w:rPr>
                 <w:rStyle w:val="Hyperlink"/>
@@ -807,7 +808,7 @@
                 <w:noProof/>
                 <w:webHidden/>
               </w:rPr>
-              <w:instrText xml:space="preserve"> PAGEREF _Toc83798248 \h </w:instrText>
+              <w:instrText xml:space="preserve"> PAGEREF _Toc83852735 \h </w:instrText>
             </w:r>
             <w:r>
               <w:rPr>
@@ -847,7 +848,7 @@
               <w:color w:val="auto"/>
             </w:rPr>
           </w:pPr>
-          <w:hyperlink w:anchor="_Toc83798249" w:history="1">
+          <w:hyperlink w:anchor="_Toc83852736" w:history="1">
             <w:r>
               <w:rPr>
                 <w:rStyle w:val="Hyperlink"/>
@@ -874,7 +875,7 @@
                 <w:noProof/>
                 <w:webHidden/>
               </w:rPr>
-              <w:instrText xml:space="preserve"> PAGEREF _Toc83798249 \h </w:instrText>
+              <w:instrText xml:space="preserve"> PAGEREF _Toc83852736 \h </w:instrText>
             </w:r>
             <w:r>
               <w:rPr>
@@ -914,7 +915,7 @@
               <w:color w:val="auto"/>
             </w:rPr>
           </w:pPr>
-          <w:hyperlink w:anchor="_Toc83798250" w:history="1">
+          <w:hyperlink w:anchor="_Toc83852737" w:history="1">
             <w:r>
               <w:rPr>
                 <w:rStyle w:val="Hyperlink"/>
@@ -941,7 +942,7 @@
                 <w:noProof/>
                 <w:webHidden/>
               </w:rPr>
-              <w:instrText xml:space="preserve"> PAGEREF _Toc83798250 \h </w:instrText>
+              <w:instrText xml:space="preserve"> PAGEREF _Toc83852737 \h </w:instrText>
             </w:r>
             <w:r>
               <w:rPr>
@@ -983,7 +984,7 @@
               <w:noProof/>
             </w:rPr>
           </w:pPr>
-          <w:hyperlink w:anchor="_Toc83798251" w:history="1">
+          <w:hyperlink w:anchor="_Toc83852738" w:history="1">
             <w:r>
               <w:rPr>
                 <w:rStyle w:val="Hyperlink"/>
@@ -1010,7 +1011,7 @@
                 <w:noProof/>
                 <w:webHidden/>
               </w:rPr>
-              <w:instrText xml:space="preserve"> PAGEREF _Toc83798251 \h </w:instrText>
+              <w:instrText xml:space="preserve"> PAGEREF _Toc83852738 \h </w:instrText>
             </w:r>
             <w:r>
               <w:rPr>
@@ -1054,7 +1055,7 @@
               <w:color w:val="auto"/>
             </w:rPr>
           </w:pPr>
-          <w:hyperlink w:anchor="_Toc83798252" w:history="1">
+          <w:hyperlink w:anchor="_Toc83852739" w:history="1">
             <w:r>
               <w:rPr>
                 <w:rStyle w:val="Hyperlink"/>
@@ -1096,7 +1097,7 @@
                 <w:noProof/>
                 <w:webHidden/>
               </w:rPr>
-              <w:instrText xml:space="preserve"> PAGEREF _Toc83798252 \h </w:instrText>
+              <w:instrText xml:space="preserve"> PAGEREF _Toc83852739 \h </w:instrText>
             </w:r>
             <w:r>
               <w:rPr>
@@ -1117,6 +1118,412 @@
                 <w:webHidden/>
               </w:rPr>
               <w:t>7</w:t>
+            </w:r>
+            <w:r>
+              <w:rPr>
+                <w:noProof/>
+                <w:webHidden/>
+              </w:rPr>
+              <w:fldChar w:fldCharType="end"/>
+            </w:r>
+          </w:hyperlink>
+        </w:p>
+        <w:p>
+          <w:pPr>
+            <w:pStyle w:val="Sumrio2"/>
+            <w:rPr>
+              <w:rFonts w:asciiTheme="minorHAnsi" w:eastAsiaTheme="minorEastAsia" w:hAnsiTheme="minorHAnsi" w:cstheme="minorBidi"/>
+              <w:noProof/>
+              <w:color w:val="auto"/>
+            </w:rPr>
+          </w:pPr>
+          <w:hyperlink w:anchor="_Toc83852740" w:history="1">
+            <w:r>
+              <w:rPr>
+                <w:rStyle w:val="Hyperlink"/>
+                <w:noProof/>
+              </w:rPr>
+              <w:t>Descrição</w:t>
+            </w:r>
+            <w:r>
+              <w:rPr>
+                <w:noProof/>
+                <w:webHidden/>
+              </w:rPr>
+              <w:tab/>
+            </w:r>
+            <w:r>
+              <w:rPr>
+                <w:noProof/>
+                <w:webHidden/>
+              </w:rPr>
+              <w:fldChar w:fldCharType="begin"/>
+            </w:r>
+            <w:r>
+              <w:rPr>
+                <w:noProof/>
+                <w:webHidden/>
+              </w:rPr>
+              <w:instrText xml:space="preserve"> PAGEREF _Toc83852740 \h </w:instrText>
+            </w:r>
+            <w:r>
+              <w:rPr>
+                <w:noProof/>
+                <w:webHidden/>
+              </w:rPr>
+            </w:r>
+            <w:r>
+              <w:rPr>
+                <w:noProof/>
+                <w:webHidden/>
+              </w:rPr>
+              <w:fldChar w:fldCharType="separate"/>
+            </w:r>
+            <w:r>
+              <w:rPr>
+                <w:noProof/>
+                <w:webHidden/>
+              </w:rPr>
+              <w:t>7</w:t>
+            </w:r>
+            <w:r>
+              <w:rPr>
+                <w:noProof/>
+                <w:webHidden/>
+              </w:rPr>
+              <w:fldChar w:fldCharType="end"/>
+            </w:r>
+          </w:hyperlink>
+        </w:p>
+        <w:p>
+          <w:pPr>
+            <w:pStyle w:val="Sumrio2"/>
+            <w:rPr>
+              <w:rFonts w:asciiTheme="minorHAnsi" w:eastAsiaTheme="minorEastAsia" w:hAnsiTheme="minorHAnsi" w:cstheme="minorBidi"/>
+              <w:noProof/>
+              <w:color w:val="auto"/>
+            </w:rPr>
+          </w:pPr>
+          <w:hyperlink w:anchor="_Toc83852741" w:history="1">
+            <w:r>
+              <w:rPr>
+                <w:rStyle w:val="Hyperlink"/>
+                <w:noProof/>
+              </w:rPr>
+              <w:t>Passo a passo</w:t>
+            </w:r>
+            <w:r>
+              <w:rPr>
+                <w:noProof/>
+                <w:webHidden/>
+              </w:rPr>
+              <w:tab/>
+            </w:r>
+            <w:r>
+              <w:rPr>
+                <w:noProof/>
+                <w:webHidden/>
+              </w:rPr>
+              <w:fldChar w:fldCharType="begin"/>
+            </w:r>
+            <w:r>
+              <w:rPr>
+                <w:noProof/>
+                <w:webHidden/>
+              </w:rPr>
+              <w:instrText xml:space="preserve"> PAGEREF _Toc83852741 \h </w:instrText>
+            </w:r>
+            <w:r>
+              <w:rPr>
+                <w:noProof/>
+                <w:webHidden/>
+              </w:rPr>
+            </w:r>
+            <w:r>
+              <w:rPr>
+                <w:noProof/>
+                <w:webHidden/>
+              </w:rPr>
+              <w:fldChar w:fldCharType="separate"/>
+            </w:r>
+            <w:r>
+              <w:rPr>
+                <w:noProof/>
+                <w:webHidden/>
+              </w:rPr>
+              <w:t>8</w:t>
+            </w:r>
+            <w:r>
+              <w:rPr>
+                <w:noProof/>
+                <w:webHidden/>
+              </w:rPr>
+              <w:fldChar w:fldCharType="end"/>
+            </w:r>
+          </w:hyperlink>
+        </w:p>
+        <w:p>
+          <w:pPr>
+            <w:pStyle w:val="Sumrio2"/>
+            <w:rPr>
+              <w:rFonts w:asciiTheme="minorHAnsi" w:eastAsiaTheme="minorEastAsia" w:hAnsiTheme="minorHAnsi" w:cstheme="minorBidi"/>
+              <w:noProof/>
+              <w:color w:val="auto"/>
+            </w:rPr>
+          </w:pPr>
+          <w:hyperlink w:anchor="_Toc83852742" w:history="1">
+            <w:r>
+              <w:rPr>
+                <w:rStyle w:val="Hyperlink"/>
+                <w:noProof/>
+              </w:rPr>
+              <w:t>.Funcionalidades</w:t>
+            </w:r>
+            <w:r>
+              <w:rPr>
+                <w:noProof/>
+                <w:webHidden/>
+              </w:rPr>
+              <w:tab/>
+            </w:r>
+            <w:r>
+              <w:rPr>
+                <w:noProof/>
+                <w:webHidden/>
+              </w:rPr>
+              <w:fldChar w:fldCharType="begin"/>
+            </w:r>
+            <w:r>
+              <w:rPr>
+                <w:noProof/>
+                <w:webHidden/>
+              </w:rPr>
+              <w:instrText xml:space="preserve"> PAGEREF _Toc83852742 \h </w:instrText>
+            </w:r>
+            <w:r>
+              <w:rPr>
+                <w:noProof/>
+                <w:webHidden/>
+              </w:rPr>
+            </w:r>
+            <w:r>
+              <w:rPr>
+                <w:noProof/>
+                <w:webHidden/>
+              </w:rPr>
+              <w:fldChar w:fldCharType="separate"/>
+            </w:r>
+            <w:r>
+              <w:rPr>
+                <w:noProof/>
+                <w:webHidden/>
+              </w:rPr>
+              <w:t>9</w:t>
+            </w:r>
+            <w:r>
+              <w:rPr>
+                <w:noProof/>
+                <w:webHidden/>
+              </w:rPr>
+              <w:fldChar w:fldCharType="end"/>
+            </w:r>
+          </w:hyperlink>
+        </w:p>
+        <w:p>
+          <w:pPr>
+            <w:pStyle w:val="Sumrio2"/>
+            <w:rPr>
+              <w:rFonts w:asciiTheme="minorHAnsi" w:eastAsiaTheme="minorEastAsia" w:hAnsiTheme="minorHAnsi" w:cstheme="minorBidi"/>
+              <w:noProof/>
+              <w:color w:val="auto"/>
+            </w:rPr>
+          </w:pPr>
+          <w:hyperlink w:anchor="_Toc83852743" w:history="1">
+            <w:r>
+              <w:rPr>
+                <w:rStyle w:val="Hyperlink"/>
+                <w:noProof/>
+              </w:rPr>
+              <w:t>Sistema Web</w:t>
+            </w:r>
+            <w:r>
+              <w:rPr>
+                <w:noProof/>
+                <w:webHidden/>
+              </w:rPr>
+              <w:tab/>
+            </w:r>
+            <w:r>
+              <w:rPr>
+                <w:noProof/>
+                <w:webHidden/>
+              </w:rPr>
+              <w:fldChar w:fldCharType="begin"/>
+            </w:r>
+            <w:r>
+              <w:rPr>
+                <w:noProof/>
+                <w:webHidden/>
+              </w:rPr>
+              <w:instrText xml:space="preserve"> PAGEREF _Toc83852743 \h </w:instrText>
+            </w:r>
+            <w:r>
+              <w:rPr>
+                <w:noProof/>
+                <w:webHidden/>
+              </w:rPr>
+            </w:r>
+            <w:r>
+              <w:rPr>
+                <w:noProof/>
+                <w:webHidden/>
+              </w:rPr>
+              <w:fldChar w:fldCharType="separate"/>
+            </w:r>
+            <w:r>
+              <w:rPr>
+                <w:noProof/>
+                <w:webHidden/>
+              </w:rPr>
+              <w:t>10</w:t>
+            </w:r>
+            <w:r>
+              <w:rPr>
+                <w:noProof/>
+                <w:webHidden/>
+              </w:rPr>
+              <w:fldChar w:fldCharType="end"/>
+            </w:r>
+          </w:hyperlink>
+        </w:p>
+        <w:p>
+          <w:pPr>
+            <w:pStyle w:val="Sumrio3"/>
+            <w:tabs>
+              <w:tab w:val="right" w:leader="dot" w:pos="8502"/>
+            </w:tabs>
+            <w:rPr>
+              <w:rFonts w:cstheme="minorBidi"/>
+              <w:noProof/>
+            </w:rPr>
+          </w:pPr>
+          <w:hyperlink w:anchor="_Toc83852744" w:history="1">
+            <w:r>
+              <w:rPr>
+                <w:rStyle w:val="Hyperlink"/>
+                <w:noProof/>
+              </w:rPr>
+              <w:t>Perfis de usuário:</w:t>
+            </w:r>
+            <w:r>
+              <w:rPr>
+                <w:noProof/>
+                <w:webHidden/>
+              </w:rPr>
+              <w:tab/>
+            </w:r>
+            <w:r>
+              <w:rPr>
+                <w:noProof/>
+                <w:webHidden/>
+              </w:rPr>
+              <w:fldChar w:fldCharType="begin"/>
+            </w:r>
+            <w:r>
+              <w:rPr>
+                <w:noProof/>
+                <w:webHidden/>
+              </w:rPr>
+              <w:instrText xml:space="preserve"> PAGEREF _Toc83852744 \h </w:instrText>
+            </w:r>
+            <w:r>
+              <w:rPr>
+                <w:noProof/>
+                <w:webHidden/>
+              </w:rPr>
+            </w:r>
+            <w:r>
+              <w:rPr>
+                <w:noProof/>
+                <w:webHidden/>
+              </w:rPr>
+              <w:fldChar w:fldCharType="separate"/>
+            </w:r>
+            <w:r>
+              <w:rPr>
+                <w:noProof/>
+                <w:webHidden/>
+              </w:rPr>
+              <w:t>10</w:t>
+            </w:r>
+            <w:r>
+              <w:rPr>
+                <w:noProof/>
+                <w:webHidden/>
+              </w:rPr>
+              <w:fldChar w:fldCharType="end"/>
+            </w:r>
+          </w:hyperlink>
+        </w:p>
+        <w:p>
+          <w:pPr>
+            <w:pStyle w:val="Sumrio3"/>
+            <w:tabs>
+              <w:tab w:val="right" w:leader="dot" w:pos="8502"/>
+            </w:tabs>
+            <w:rPr>
+              <w:rFonts w:cstheme="minorBidi"/>
+              <w:noProof/>
+            </w:rPr>
+          </w:pPr>
+          <w:hyperlink w:anchor="_Toc83852745" w:history="1">
+            <w:r>
+              <w:rPr>
+                <w:rStyle w:val="Hyperlink"/>
+                <w:noProof/>
+              </w:rPr>
+              <w:t>Funcionalidades:</w:t>
+            </w:r>
+            <w:r>
+              <w:rPr>
+                <w:noProof/>
+                <w:webHidden/>
+              </w:rPr>
+              <w:tab/>
+            </w:r>
+            <w:r>
+              <w:rPr>
+                <w:noProof/>
+                <w:webHidden/>
+              </w:rPr>
+              <w:fldChar w:fldCharType="begin"/>
+            </w:r>
+            <w:r>
+              <w:rPr>
+                <w:noProof/>
+                <w:webHidden/>
+              </w:rPr>
+              <w:instrText xml:space="preserve"> PAGEREF _Toc83852745 \h </w:instrText>
+            </w:r>
+            <w:r>
+              <w:rPr>
+                <w:noProof/>
+                <w:webHidden/>
+              </w:rPr>
+            </w:r>
+            <w:r>
+              <w:rPr>
+                <w:noProof/>
+                <w:webHidden/>
+              </w:rPr>
+              <w:fldChar w:fldCharType="separate"/>
+            </w:r>
+            <w:r>
+              <w:rPr>
+                <w:noProof/>
+                <w:webHidden/>
+              </w:rPr>
+              <w:t>10</w:t>
             </w:r>
             <w:r>
               <w:rPr>
@@ -1312,13 +1719,12 @@
           <w:lang w:val="en-US"/>
         </w:rPr>
       </w:pPr>
-      <w:bookmarkStart w:id="0" w:name="_Toc83798243"/>
+      <w:bookmarkStart w:id="0" w:name="_Toc83852730"/>
       <w:proofErr w:type="spellStart"/>
       <w:r>
         <w:rPr>
           <w:lang w:val="en-US"/>
         </w:rPr>
-        <w:lastRenderedPageBreak/>
         <w:t>Resumo</w:t>
       </w:r>
       <w:bookmarkEnd w:id="0"/>
@@ -1470,7 +1876,7 @@
       <w:pPr>
         <w:pStyle w:val="Ttulo1"/>
       </w:pPr>
-      <w:bookmarkStart w:id="1" w:name="_Toc83798244"/>
+      <w:bookmarkStart w:id="1" w:name="_Toc83852731"/>
       <w:r>
         <w:t>Descrição do projeto</w:t>
       </w:r>
@@ -1495,207 +1901,177 @@
         <w:rPr>
           <w:rFonts w:ascii="Helvetica" w:hAnsi="Helvetica" w:cs="Helvetica"/>
         </w:rPr>
-        <w:t xml:space="preserve">ao escopo e às solicitações do cliente Fernando </w:t>
+        <w:t>ao escopo e às solicitações do cliente Fernando Strada, foi desenvolvido um banco de dados</w:t>
+      </w:r>
+      <w:r>
+        <w:rPr>
+          <w:rFonts w:ascii="Helvetica" w:hAnsi="Helvetica" w:cs="Helvetica"/>
+        </w:rPr>
+        <w:t xml:space="preserve"> e uma aplicação API</w:t>
+      </w:r>
+      <w:r>
+        <w:rPr>
+          <w:rFonts w:ascii="Helvetica" w:hAnsi="Helvetica" w:cs="Helvetica"/>
+        </w:rPr>
+        <w:t xml:space="preserve"> que </w:t>
+      </w:r>
+      <w:r>
+        <w:rPr>
+          <w:rFonts w:ascii="Helvetica" w:hAnsi="Helvetica" w:cs="Helvetica"/>
+        </w:rPr>
+        <w:t>atend</w:t>
+      </w:r>
+      <w:r>
+        <w:rPr>
+          <w:rFonts w:ascii="Helvetica" w:hAnsi="Helvetica" w:cs="Helvetica"/>
+        </w:rPr>
+        <w:t xml:space="preserve">e </w:t>
+      </w:r>
+      <w:r>
+        <w:rPr>
+          <w:rFonts w:ascii="Helvetica" w:hAnsi="Helvetica" w:cs="Helvetica"/>
+        </w:rPr>
+        <w:t>a</w:t>
+      </w:r>
+      <w:r>
+        <w:rPr>
+          <w:rFonts w:ascii="Helvetica" w:hAnsi="Helvetica" w:cs="Helvetica"/>
+        </w:rPr>
+        <w:t xml:space="preserve"> demanda</w:t>
+      </w:r>
+      <w:r>
+        <w:rPr>
+          <w:rFonts w:ascii="Helvetica" w:hAnsi="Helvetica" w:cs="Helvetica"/>
+        </w:rPr>
+        <w:t xml:space="preserve"> </w:t>
+      </w:r>
+      <w:r>
+        <w:rPr>
+          <w:rFonts w:ascii="Helvetica" w:hAnsi="Helvetica" w:cs="Helvetica"/>
+        </w:rPr>
+        <w:t>de sua gestão de registros</w:t>
+      </w:r>
+      <w:r>
+        <w:rPr>
+          <w:rFonts w:ascii="Helvetica" w:hAnsi="Helvetica" w:cs="Helvetica"/>
+        </w:rPr>
+        <w:t xml:space="preserve">, assim armazenando </w:t>
+      </w:r>
+      <w:r>
+        <w:rPr>
+          <w:rFonts w:ascii="Helvetica" w:hAnsi="Helvetica" w:cs="Helvetica"/>
+        </w:rPr>
+        <w:t xml:space="preserve">de forma acessível e relacional as informações acerca de </w:t>
+      </w:r>
+      <w:r>
+        <w:rPr>
+          <w:rFonts w:ascii="Helvetica" w:hAnsi="Helvetica" w:cs="Helvetica"/>
+        </w:rPr>
+        <w:t xml:space="preserve">seus médicos, pacientes, administradores – usuários no geral -, consultas e </w:t>
+      </w:r>
+      <w:r>
+        <w:rPr>
+          <w:rFonts w:ascii="Helvetica" w:hAnsi="Helvetica" w:cs="Helvetica"/>
+        </w:rPr>
+        <w:t>especialidades</w:t>
+      </w:r>
+      <w:r>
+        <w:rPr>
+          <w:rFonts w:ascii="Helvetica" w:hAnsi="Helvetica" w:cs="Helvetica"/>
+        </w:rPr>
+        <w:t xml:space="preserve">. Para que isso fosse possível, </w:t>
+      </w:r>
+      <w:r>
+        <w:rPr>
+          <w:rFonts w:ascii="Helvetica" w:hAnsi="Helvetica" w:cs="Helvetica"/>
+        </w:rPr>
+        <w:t xml:space="preserve">as ferramentas como </w:t>
       </w:r>
       <w:proofErr w:type="spellStart"/>
       <w:r>
         <w:rPr>
           <w:rFonts w:ascii="Helvetica" w:hAnsi="Helvetica" w:cs="Helvetica"/>
         </w:rPr>
-        <w:t>Strada</w:t>
+        <w:t>Trell</w:t>
+      </w:r>
+      <w:r>
+        <w:rPr>
+          <w:rFonts w:ascii="Helvetica" w:hAnsi="Helvetica" w:cs="Helvetica"/>
+        </w:rPr>
+        <w:t>o</w:t>
       </w:r>
       <w:proofErr w:type="spellEnd"/>
       <w:r>
         <w:rPr>
           <w:rFonts w:ascii="Helvetica" w:hAnsi="Helvetica" w:cs="Helvetica"/>
         </w:rPr>
-        <w:t>, foi desenvolvido um banco de dados</w:t>
+        <w:t xml:space="preserve">, </w:t>
       </w:r>
       <w:r>
         <w:rPr>
           <w:rFonts w:ascii="Helvetica" w:hAnsi="Helvetica" w:cs="Helvetica"/>
         </w:rPr>
-        <w:t xml:space="preserve"> e uma aplicação API</w:t>
+        <w:t xml:space="preserve">SQL Server </w:t>
       </w:r>
       <w:r>
         <w:rPr>
           <w:rFonts w:ascii="Helvetica" w:hAnsi="Helvetica" w:cs="Helvetica"/>
         </w:rPr>
-        <w:t xml:space="preserve"> que </w:t>
+        <w:t xml:space="preserve">e Visual Studio </w:t>
       </w:r>
       <w:r>
         <w:rPr>
           <w:rFonts w:ascii="Helvetica" w:hAnsi="Helvetica" w:cs="Helvetica"/>
         </w:rPr>
-        <w:t>atend</w:t>
+        <w:t>foram imprescindíve</w:t>
       </w:r>
       <w:r>
         <w:rPr>
           <w:rFonts w:ascii="Helvetica" w:hAnsi="Helvetica" w:cs="Helvetica"/>
         </w:rPr>
-        <w:t xml:space="preserve">e </w:t>
-      </w:r>
-      <w:proofErr w:type="spellStart"/>
+        <w:t>is</w:t>
+      </w:r>
       <w:r>
         <w:rPr>
           <w:rFonts w:ascii="Helvetica" w:hAnsi="Helvetica" w:cs="Helvetica"/>
         </w:rPr>
-        <w:t>a</w:t>
-      </w:r>
-      <w:proofErr w:type="spellEnd"/>
+        <w:t xml:space="preserve"> </w:t>
+      </w:r>
       <w:r>
         <w:rPr>
           <w:rFonts w:ascii="Helvetica" w:hAnsi="Helvetica" w:cs="Helvetica"/>
         </w:rPr>
-        <w:t xml:space="preserve"> demanda</w:t>
+        <w:t>neste processo e permitiram que</w:t>
       </w:r>
       <w:r>
         <w:rPr>
           <w:rFonts w:ascii="Helvetica" w:hAnsi="Helvetica" w:cs="Helvetica"/>
         </w:rPr>
-        <w:t xml:space="preserve"> </w:t>
+        <w:t xml:space="preserve"> as petições do cliente </w:t>
       </w:r>
       <w:r>
         <w:rPr>
           <w:rFonts w:ascii="Helvetica" w:hAnsi="Helvetica" w:cs="Helvetica"/>
         </w:rPr>
-        <w:t>de sua gestão de registros</w:t>
+        <w:t>não fossem descartadas</w:t>
       </w:r>
       <w:r>
         <w:rPr>
           <w:rFonts w:ascii="Helvetica" w:hAnsi="Helvetica" w:cs="Helvetica"/>
         </w:rPr>
-        <w:t xml:space="preserve">, assim armazenando </w:t>
+        <w:t xml:space="preserve">. </w:t>
       </w:r>
       <w:r>
         <w:rPr>
           <w:rFonts w:ascii="Helvetica" w:hAnsi="Helvetica" w:cs="Helvetica"/>
         </w:rPr>
-        <w:t xml:space="preserve">de forma acessível e relacional as informações acerca de </w:t>
+        <w:t>Dessa forma,</w:t>
       </w:r>
       <w:r>
         <w:rPr>
           <w:rFonts w:ascii="Helvetica" w:hAnsi="Helvetica" w:cs="Helvetica"/>
         </w:rPr>
-        <w:t xml:space="preserve">seus médicos, pacientes, administradores – usuários no geral -, consultas e </w:t>
-      </w:r>
-      <w:r>
-        <w:rPr>
-          <w:rFonts w:ascii="Helvetica" w:hAnsi="Helvetica" w:cs="Helvetica"/>
-        </w:rPr>
-        <w:t>especialidades</w:t>
-      </w:r>
-      <w:r>
-        <w:rPr>
-          <w:rFonts w:ascii="Helvetica" w:hAnsi="Helvetica" w:cs="Helvetica"/>
-        </w:rPr>
-        <w:t xml:space="preserve">. Para que isso fosse possível, </w:t>
-      </w:r>
-      <w:r>
-        <w:rPr>
-          <w:rFonts w:ascii="Helvetica" w:hAnsi="Helvetica" w:cs="Helvetica"/>
-        </w:rPr>
-        <w:t xml:space="preserve">as ferramentas como </w:t>
-      </w:r>
-      <w:proofErr w:type="spellStart"/>
-      <w:r>
-        <w:rPr>
-          <w:rFonts w:ascii="Helvetica" w:hAnsi="Helvetica" w:cs="Helvetica"/>
-        </w:rPr>
-        <w:t>Trell</w:t>
-      </w:r>
-      <w:r>
-        <w:rPr>
-          <w:rFonts w:ascii="Helvetica" w:hAnsi="Helvetica" w:cs="Helvetica"/>
-        </w:rPr>
-        <w:t>o</w:t>
-      </w:r>
-      <w:proofErr w:type="spellEnd"/>
-      <w:r>
-        <w:rPr>
-          <w:rFonts w:ascii="Helvetica" w:hAnsi="Helvetica" w:cs="Helvetica"/>
-        </w:rPr>
-        <w:t xml:space="preserve">, </w:t>
-      </w:r>
-      <w:r>
-        <w:rPr>
-          <w:rFonts w:ascii="Helvetica" w:hAnsi="Helvetica" w:cs="Helvetica"/>
-        </w:rPr>
-        <w:t xml:space="preserve">SQL Server </w:t>
-      </w:r>
-      <w:r>
-        <w:rPr>
-          <w:rFonts w:ascii="Helvetica" w:hAnsi="Helvetica" w:cs="Helvetica"/>
-        </w:rPr>
-        <w:t xml:space="preserve">e Visual Studio </w:t>
-      </w:r>
-      <w:r>
-        <w:rPr>
-          <w:rFonts w:ascii="Helvetica" w:hAnsi="Helvetica" w:cs="Helvetica"/>
-        </w:rPr>
-        <w:t>foram imprescindíve</w:t>
-      </w:r>
-      <w:r>
-        <w:rPr>
-          <w:rFonts w:ascii="Helvetica" w:hAnsi="Helvetica" w:cs="Helvetica"/>
-        </w:rPr>
-        <w:t>is</w:t>
-      </w:r>
-      <w:r>
-        <w:rPr>
-          <w:rFonts w:ascii="Helvetica" w:hAnsi="Helvetica" w:cs="Helvetica"/>
-        </w:rPr>
-        <w:t xml:space="preserve"> </w:t>
-      </w:r>
-      <w:r>
-        <w:rPr>
-          <w:rFonts w:ascii="Helvetica" w:hAnsi="Helvetica" w:cs="Helvetica"/>
-        </w:rPr>
-        <w:t>neste processo e permitiram que</w:t>
-      </w:r>
-      <w:r>
-        <w:rPr>
-          <w:rFonts w:ascii="Helvetica" w:hAnsi="Helvetica" w:cs="Helvetica"/>
-        </w:rPr>
-        <w:t xml:space="preserve"> as petições do cliente </w:t>
-      </w:r>
-      <w:r>
-        <w:rPr>
-          <w:rFonts w:ascii="Helvetica" w:hAnsi="Helvetica" w:cs="Helvetica"/>
-        </w:rPr>
-        <w:t>não fossem descartadas</w:t>
-      </w:r>
-      <w:r>
-        <w:rPr>
-          <w:rFonts w:ascii="Helvetica" w:hAnsi="Helvetica" w:cs="Helvetica"/>
-        </w:rPr>
-        <w:t xml:space="preserve">. </w:t>
-      </w:r>
-      <w:r>
-        <w:rPr>
-          <w:rFonts w:ascii="Helvetica" w:hAnsi="Helvetica" w:cs="Helvetica"/>
-        </w:rPr>
-        <w:t>Dessa forma,</w:t>
-      </w:r>
-      <w:r>
-        <w:rPr>
-          <w:rFonts w:ascii="Helvetica" w:hAnsi="Helvetica" w:cs="Helvetica"/>
-        </w:rPr>
-        <w:t xml:space="preserve"> </w:t>
-      </w:r>
-      <w:proofErr w:type="spellStart"/>
-      <w:r>
-        <w:rPr>
-          <w:rFonts w:ascii="Helvetica" w:hAnsi="Helvetica" w:cs="Helvetica"/>
-        </w:rPr>
-        <w:t>Strada</w:t>
-      </w:r>
-      <w:proofErr w:type="spellEnd"/>
-      <w:r>
-        <w:rPr>
-          <w:rFonts w:ascii="Helvetica" w:hAnsi="Helvetica" w:cs="Helvetica"/>
-        </w:rPr>
-        <w:t xml:space="preserve"> </w:t>
+        <w:t xml:space="preserve"> Strada </w:t>
       </w:r>
       <w:r>
         <w:rPr>
@@ -1736,7 +2112,7 @@
       <w:pPr>
         <w:pStyle w:val="Ttulo1"/>
       </w:pPr>
-      <w:bookmarkStart w:id="2" w:name="_Toc83798245"/>
+      <w:bookmarkStart w:id="2" w:name="_Toc83852732"/>
       <w:r>
         <w:t>Banco de dados relacional</w:t>
       </w:r>
@@ -2033,7 +2409,7 @@
       <w:pPr>
         <w:pStyle w:val="Ttulo1"/>
       </w:pPr>
-      <w:bookmarkStart w:id="3" w:name="_Toc83798246"/>
+      <w:bookmarkStart w:id="3" w:name="_Toc83852733"/>
       <w:r>
         <w:t>Modelagem de dados</w:t>
       </w:r>
@@ -2219,9 +2595,8 @@
       <w:pPr>
         <w:pStyle w:val="Ttulo2"/>
       </w:pPr>
-      <w:bookmarkStart w:id="4" w:name="_Toc83798247"/>
-      <w:r>
-        <w:lastRenderedPageBreak/>
+      <w:bookmarkStart w:id="4" w:name="_Toc83852734"/>
+      <w:r>
         <w:t xml:space="preserve">Modelo </w:t>
       </w:r>
       <w:r>
@@ -2399,7 +2774,7 @@
       <w:pPr>
         <w:pStyle w:val="Ttulo2"/>
       </w:pPr>
-      <w:bookmarkStart w:id="5" w:name="_Toc83798248"/>
+      <w:bookmarkStart w:id="5" w:name="_Toc83852735"/>
       <w:r>
         <w:lastRenderedPageBreak/>
         <w:t>Modelo Lógico</w:t>
@@ -2540,7 +2915,7 @@
       <w:pPr>
         <w:pStyle w:val="Ttulo2"/>
       </w:pPr>
-      <w:bookmarkStart w:id="6" w:name="_Toc83798249"/>
+      <w:bookmarkStart w:id="6" w:name="_Toc83852736"/>
       <w:r>
         <w:lastRenderedPageBreak/>
         <w:t>Modelo Físico</w:t>
@@ -2769,7 +3144,7 @@
       <w:pPr>
         <w:pStyle w:val="Ttulo2"/>
       </w:pPr>
-      <w:bookmarkStart w:id="7" w:name="_Toc83798250"/>
+      <w:bookmarkStart w:id="7" w:name="_Toc83852737"/>
       <w:r>
         <w:t>Cronograma</w:t>
       </w:r>
@@ -3503,7 +3878,7 @@
       <w:pPr>
         <w:pStyle w:val="Ttulo3"/>
       </w:pPr>
-      <w:bookmarkStart w:id="8" w:name="_Toc83798251"/>
+      <w:bookmarkStart w:id="8" w:name="_Toc83852738"/>
       <w:proofErr w:type="spellStart"/>
       <w:r>
         <w:t>Trello</w:t>
@@ -3548,7 +3923,7 @@
       <w:pPr>
         <w:pStyle w:val="Ttulo1"/>
       </w:pPr>
-      <w:bookmarkStart w:id="9" w:name="_Toc83798252"/>
+      <w:bookmarkStart w:id="9" w:name="_Toc83852739"/>
       <w:r>
         <w:t>Back-End</w:t>
       </w:r>
@@ -3558,9 +3933,11 @@
       <w:pPr>
         <w:pStyle w:val="Ttulo2"/>
       </w:pPr>
+      <w:bookmarkStart w:id="10" w:name="_Toc83852740"/>
       <w:r>
         <w:t>Descrição</w:t>
       </w:r>
+      <w:bookmarkEnd w:id="10"/>
     </w:p>
     <w:p>
       <w:r>
@@ -3607,27 +3984,57 @@
       </w:r>
       <w:proofErr w:type="spellEnd"/>
       <w:r>
+        <w:t xml:space="preserve"> Mapping) para se trabalhar com </w:t>
+      </w:r>
+      <w:proofErr w:type="spellStart"/>
+      <w:r>
+        <w:t>Entity</w:t>
+      </w:r>
+      <w:proofErr w:type="spellEnd"/>
+      <w:r>
+        <w:t xml:space="preserve"> Framework e </w:t>
+      </w:r>
+      <w:proofErr w:type="spellStart"/>
+      <w:r>
+        <w:t>DataBase</w:t>
+      </w:r>
+      <w:proofErr w:type="spellEnd"/>
+      <w:r>
         <w:t xml:space="preserve"> </w:t>
       </w:r>
       <w:proofErr w:type="spellStart"/>
       <w:r>
-        <w:t>Mapping</w:t>
+        <w:t>First</w:t>
       </w:r>
       <w:proofErr w:type="spellEnd"/>
       <w:r>
-        <w:t xml:space="preserve">) para se trabalhar com </w:t>
+        <w:t xml:space="preserve"> como forma de abordagem de dados.</w:t>
+      </w:r>
+    </w:p>
+    <w:p>
+      <w:r>
+        <w:t xml:space="preserve">Além disso, </w:t>
+      </w:r>
+      <w:r>
+        <w:t>empregou-se padrões de implementação e regras de negócio através do REST</w:t>
+      </w:r>
+      <w:r>
+        <w:t xml:space="preserve"> </w:t>
+      </w:r>
+      <w:r>
+        <w:t>(</w:t>
       </w:r>
       <w:proofErr w:type="spellStart"/>
       <w:r>
-        <w:t>Entity</w:t>
+        <w:t>Representational</w:t>
       </w:r>
       <w:proofErr w:type="spellEnd"/>
       <w:r>
-        <w:t xml:space="preserve"> Framework e </w:t>
+        <w:t xml:space="preserve"> </w:t>
       </w:r>
       <w:proofErr w:type="spellStart"/>
       <w:r>
-        <w:t>DataBase</w:t>
+        <w:t>State</w:t>
       </w:r>
       <w:proofErr w:type="spellEnd"/>
       <w:r>
@@ -3635,19 +4042,17 @@
       </w:r>
       <w:proofErr w:type="spellStart"/>
       <w:r>
-        <w:t>First</w:t>
+        <w:t>Transfer</w:t>
       </w:r>
       <w:proofErr w:type="spellEnd"/>
       <w:r>
-        <w:t xml:space="preserve"> como forma de abordagem de dados.</w:t>
-      </w:r>
-    </w:p>
-    <w:p>
-      <w:r>
-        <w:t xml:space="preserve">Além disso, </w:t>
-      </w:r>
-      <w:r>
-        <w:t>empregou-se padrões de implementação e regras de negócio através do REST</w:t>
+        <w:t xml:space="preserve">); </w:t>
+      </w:r>
+      <w:r>
+        <w:t>P</w:t>
+      </w:r>
+      <w:r>
+        <w:t>rotocolo de Transferência de Hipertexto e verbos de requisição com HTTP</w:t>
       </w:r>
       <w:r>
         <w:t xml:space="preserve"> </w:t>
@@ -3655,9 +4060,12 @@
       <w:r>
         <w:t>(</w:t>
       </w:r>
+      <w:r>
+        <w:t xml:space="preserve">Hypertext </w:t>
+      </w:r>
       <w:proofErr w:type="spellStart"/>
       <w:r>
-        <w:t>Representational</w:t>
+        <w:t>Transfer</w:t>
       </w:r>
       <w:proofErr w:type="spellEnd"/>
       <w:r>
@@ -3665,106 +4073,61 @@
       </w:r>
       <w:proofErr w:type="spellStart"/>
       <w:r>
-        <w:t>State</w:t>
+        <w:t>Protocol</w:t>
       </w:r>
       <w:proofErr w:type="spellEnd"/>
       <w:r>
+        <w:t>); linguagem de resposta por meio de JSON</w:t>
+      </w:r>
+      <w:r>
         <w:t xml:space="preserve"> </w:t>
       </w:r>
+      <w:r>
+        <w:t>(</w:t>
+      </w:r>
       <w:proofErr w:type="spellStart"/>
       <w:r>
-        <w:t>Transfer</w:t>
+        <w:t>JavaScript</w:t>
       </w:r>
       <w:proofErr w:type="spellEnd"/>
       <w:r>
-        <w:t xml:space="preserve">); </w:t>
-      </w:r>
-      <w:r>
-        <w:t>P</w:t>
-      </w:r>
-      <w:r>
-        <w:t>rotocolo de Transferência de Hipertexto e verbos de requisição com HTTP</w:t>
-      </w:r>
-      <w:r>
         <w:t xml:space="preserve"> </w:t>
       </w:r>
+      <w:proofErr w:type="spellStart"/>
+      <w:r>
+        <w:t>Object</w:t>
+      </w:r>
+      <w:proofErr w:type="spellEnd"/>
+      <w:r>
+        <w:t xml:space="preserve"> </w:t>
+      </w:r>
+      <w:proofErr w:type="spellStart"/>
+      <w:r>
+        <w:t>Notation</w:t>
+      </w:r>
+      <w:proofErr w:type="spellEnd"/>
+      <w:r>
+        <w:t>)</w:t>
+      </w:r>
+      <w:r>
+        <w:t>; documentação do projeto com Swagger e a</w:t>
+      </w:r>
+      <w:r>
+        <w:t>utenticação</w:t>
+      </w:r>
+      <w:r>
+        <w:t xml:space="preserve"> e autorização </w:t>
+      </w:r>
+      <w:r>
+        <w:t>utilizando o modelo JWT</w:t>
+      </w:r>
+      <w:r>
+        <w:t xml:space="preserve"> </w:t>
+      </w:r>
       <w:r>
         <w:t>(</w:t>
       </w:r>
       <w:r>
-        <w:t xml:space="preserve">Hypertext </w:t>
-      </w:r>
-      <w:proofErr w:type="spellStart"/>
-      <w:r>
-        <w:t>Transfer</w:t>
-      </w:r>
-      <w:proofErr w:type="spellEnd"/>
-      <w:r>
-        <w:t xml:space="preserve"> </w:t>
-      </w:r>
-      <w:proofErr w:type="spellStart"/>
-      <w:r>
-        <w:t>Protocol</w:t>
-      </w:r>
-      <w:proofErr w:type="spellEnd"/>
-      <w:r>
-        <w:t>); linguagem de resposta por meio de JSON</w:t>
-      </w:r>
-      <w:r>
-        <w:t xml:space="preserve"> </w:t>
-      </w:r>
-      <w:r>
-        <w:t>(</w:t>
-      </w:r>
-      <w:proofErr w:type="spellStart"/>
-      <w:r>
-        <w:t>JavaScript</w:t>
-      </w:r>
-      <w:proofErr w:type="spellEnd"/>
-      <w:r>
-        <w:t xml:space="preserve"> </w:t>
-      </w:r>
-      <w:proofErr w:type="spellStart"/>
-      <w:r>
-        <w:t>Object</w:t>
-      </w:r>
-      <w:proofErr w:type="spellEnd"/>
-      <w:r>
-        <w:t xml:space="preserve"> </w:t>
-      </w:r>
-      <w:proofErr w:type="spellStart"/>
-      <w:r>
-        <w:t>Notation</w:t>
-      </w:r>
-      <w:proofErr w:type="spellEnd"/>
-      <w:r>
-        <w:t>)</w:t>
-      </w:r>
-      <w:r>
-        <w:t xml:space="preserve">; </w:t>
-      </w:r>
-      <w:r>
-        <w:t>documentação do projeto com Swagger</w:t>
-      </w:r>
-      <w:r>
-        <w:t xml:space="preserve"> e a</w:t>
-      </w:r>
-      <w:r>
-        <w:t>utenticação</w:t>
-      </w:r>
-      <w:r>
-        <w:t xml:space="preserve"> e autorização </w:t>
-      </w:r>
-      <w:r>
-        <w:t>utilizando o modelo JWT</w:t>
-      </w:r>
-      <w:r>
-        <w:t xml:space="preserve"> </w:t>
-      </w:r>
-      <w:r>
-        <w:t>(</w:t>
-      </w:r>
-      <w:r>
         <w:t>(JSON Web Token</w:t>
       </w:r>
       <w:r>
@@ -3775,16 +4138,418 @@
       <w:pPr>
         <w:pStyle w:val="Ttulo2"/>
       </w:pPr>
+      <w:bookmarkStart w:id="11" w:name="_Toc83852741"/>
       <w:r>
         <w:lastRenderedPageBreak/>
         <w:t>Passo a passo</w:t>
       </w:r>
+      <w:bookmarkEnd w:id="11"/>
+    </w:p>
+    <w:p>
+      <w:r>
+        <w:t>P</w:t>
+      </w:r>
+      <w:r>
+        <w:t>rimeiramente, p</w:t>
+      </w:r>
+      <w:r>
+        <w:t>ara que seja possível executar a API e testar as requisições</w:t>
+      </w:r>
+      <w:r>
+        <w:t xml:space="preserve">, é preciso </w:t>
+      </w:r>
+      <w:r>
+        <w:t xml:space="preserve">que todos os elementos da solução </w:t>
+      </w:r>
+      <w:r>
+        <w:t xml:space="preserve">e do </w:t>
+      </w:r>
+      <w:proofErr w:type="spellStart"/>
+      <w:r>
+        <w:t>Postman</w:t>
+      </w:r>
+      <w:proofErr w:type="spellEnd"/>
+      <w:r>
+        <w:t xml:space="preserve"> estejam devidamente organizados</w:t>
+      </w:r>
+      <w:r>
+        <w:t>.</w:t>
+      </w:r>
+      <w:r>
+        <w:t xml:space="preserve"> A seguir:</w:t>
+      </w:r>
     </w:p>
     <w:p/>
+    <w:p/>
+    <w:p>
+      <w:pPr>
+        <w:pStyle w:val="PargrafodaLista"/>
+        <w:numPr>
+          <w:ilvl w:val="0"/>
+          <w:numId w:val="16"/>
+        </w:numPr>
+      </w:pPr>
+      <w:r>
+        <w:drawing>
+          <wp:anchor distT="0" distB="0" distL="114300" distR="114300" simplePos="0" relativeHeight="251661312" behindDoc="0" locked="0" layoutInCell="1" allowOverlap="1" wp14:anchorId="7C55293B" wp14:editId="03F1C84A">
+            <wp:simplePos x="0" y="0"/>
+            <wp:positionH relativeFrom="page">
+              <wp:posOffset>571500</wp:posOffset>
+            </wp:positionH>
+            <wp:positionV relativeFrom="paragraph">
+              <wp:posOffset>477520</wp:posOffset>
+            </wp:positionV>
+            <wp:extent cx="6845300" cy="1656715"/>
+            <wp:effectExtent l="0" t="0" r="0" b="635"/>
+            <wp:wrapSquare wrapText="bothSides"/>
+            <wp:docPr id="7" name="Imagem 7" descr="Tela de computador com texto preto sobre fundo branco&#10;&#10;Descrição gerada automaticamente"/>
+            <wp:cNvGraphicFramePr>
+              <a:graphicFrameLocks xmlns:a="http://schemas.openxmlformats.org/drawingml/2006/main" noChangeAspect="1"/>
+            </wp:cNvGraphicFramePr>
+            <a:graphic xmlns:a="http://schemas.openxmlformats.org/drawingml/2006/main">
+              <a:graphicData uri="http://schemas.openxmlformats.org/drawingml/2006/picture">
+                <pic:pic xmlns:pic="http://schemas.openxmlformats.org/drawingml/2006/picture">
+                  <pic:nvPicPr>
+                    <pic:cNvPr id="7" name="Imagem 7" descr="Tela de computador com texto preto sobre fundo branco&#10;&#10;Descrição gerada automaticamente"/>
+                    <pic:cNvPicPr/>
+                  </pic:nvPicPr>
+                  <pic:blipFill>
+                    <a:blip r:embed="rId12">
+                      <a:extLst>
+                        <a:ext uri="{28A0092B-C50C-407E-A947-70E740481C1C}">
+                          <a14:useLocalDpi xmlns:a14="http://schemas.microsoft.com/office/drawing/2010/main" val="0"/>
+                        </a:ext>
+                      </a:extLst>
+                    </a:blip>
+                    <a:stretch>
+                      <a:fillRect/>
+                    </a:stretch>
+                  </pic:blipFill>
+                  <pic:spPr>
+                    <a:xfrm>
+                      <a:off x="0" y="0"/>
+                      <a:ext cx="6845300" cy="1656715"/>
+                    </a:xfrm>
+                    <a:prstGeom prst="rect">
+                      <a:avLst/>
+                    </a:prstGeom>
+                  </pic:spPr>
+                </pic:pic>
+              </a:graphicData>
+            </a:graphic>
+            <wp14:sizeRelH relativeFrom="margin">
+              <wp14:pctWidth>0</wp14:pctWidth>
+            </wp14:sizeRelH>
+            <wp14:sizeRelV relativeFrom="margin">
+              <wp14:pctHeight>0</wp14:pctHeight>
+            </wp14:sizeRelV>
+          </wp:anchor>
+        </w:drawing>
+      </w:r>
+      <w:r>
+        <w:t>Selecione o nome da soluç</w:t>
+      </w:r>
+      <w:r>
+        <w:t>ão</w:t>
+      </w:r>
+      <w:r>
+        <w:t xml:space="preserve"> na barra de ferramentas do Visual Studio para que o projeto possa ser</w:t>
+      </w:r>
+      <w:r>
+        <w:t xml:space="preserve"> executado.</w:t>
+      </w:r>
+    </w:p>
+    <w:p>
+      <w:pPr>
+        <w:pStyle w:val="PargrafodaLista"/>
+      </w:pPr>
+    </w:p>
+    <w:p>
+      <w:pPr>
+        <w:pStyle w:val="PargrafodaLista"/>
+      </w:pPr>
+    </w:p>
+    <w:p>
+      <w:pPr>
+        <w:pStyle w:val="PargrafodaLista"/>
+      </w:pPr>
+    </w:p>
+    <w:p>
+      <w:pPr>
+        <w:pStyle w:val="PargrafodaLista"/>
+        <w:numPr>
+          <w:ilvl w:val="0"/>
+          <w:numId w:val="16"/>
+        </w:numPr>
+      </w:pPr>
+      <w:r>
+        <w:t xml:space="preserve">No </w:t>
+      </w:r>
+      <w:proofErr w:type="spellStart"/>
+      <w:r>
+        <w:t>Postman</w:t>
+      </w:r>
+      <w:proofErr w:type="spellEnd"/>
+      <w:r>
+        <w:t xml:space="preserve"> insira o verbo da requisição (</w:t>
+      </w:r>
+      <w:proofErr w:type="spellStart"/>
+      <w:r>
+        <w:t>Get</w:t>
+      </w:r>
+      <w:proofErr w:type="spellEnd"/>
+      <w:r>
+        <w:t xml:space="preserve">, Post, Delete, </w:t>
+      </w:r>
+      <w:proofErr w:type="spellStart"/>
+      <w:r>
+        <w:t>Put</w:t>
+      </w:r>
+      <w:proofErr w:type="spellEnd"/>
+      <w:r>
+        <w:t xml:space="preserve">, Patch) </w:t>
+      </w:r>
+      <w:r>
+        <w:t xml:space="preserve">e a </w:t>
+      </w:r>
+      <w:proofErr w:type="spellStart"/>
+      <w:r>
+        <w:t>Url</w:t>
+      </w:r>
+      <w:proofErr w:type="spellEnd"/>
+      <w:r>
+        <w:t>.</w:t>
+      </w:r>
+      <w:r>
+        <w:t xml:space="preserve"> Se a requisição necessitar de um corpo</w:t>
+      </w:r>
+      <w:r>
+        <w:t>, é recomendável que se faça o seguinte caminho:</w:t>
+      </w:r>
+      <w:r>
+        <w:t xml:space="preserve"> Body &gt;&gt; </w:t>
+      </w:r>
+      <w:proofErr w:type="spellStart"/>
+      <w:r>
+        <w:t>raw</w:t>
+      </w:r>
+      <w:proofErr w:type="spellEnd"/>
+      <w:r>
+        <w:t xml:space="preserve"> &gt;&gt; JSON</w:t>
+      </w:r>
+    </w:p>
+    <w:p>
+      <w:pPr>
+        <w:pStyle w:val="PargrafodaLista"/>
+        <w:rPr>
+          <w:u w:val="single"/>
+        </w:rPr>
+      </w:pPr>
+      <w:r>
+        <w:drawing>
+          <wp:anchor distT="0" distB="0" distL="114300" distR="114300" simplePos="0" relativeHeight="251663360" behindDoc="0" locked="0" layoutInCell="1" allowOverlap="1" wp14:anchorId="0D87621E" wp14:editId="5A586018">
+            <wp:simplePos x="0" y="0"/>
+            <wp:positionH relativeFrom="margin">
+              <wp:posOffset>-527685</wp:posOffset>
+            </wp:positionH>
+            <wp:positionV relativeFrom="paragraph">
+              <wp:posOffset>498475</wp:posOffset>
+            </wp:positionV>
+            <wp:extent cx="6227445" cy="2771775"/>
+            <wp:effectExtent l="0" t="0" r="1905" b="9525"/>
+            <wp:wrapTopAndBottom/>
+            <wp:docPr id="8" name="Imagem 8" descr="Texto&#10;&#10;Descrição gerada automaticamente"/>
+            <wp:cNvGraphicFramePr>
+              <a:graphicFrameLocks xmlns:a="http://schemas.openxmlformats.org/drawingml/2006/main" noChangeAspect="1"/>
+            </wp:cNvGraphicFramePr>
+            <a:graphic xmlns:a="http://schemas.openxmlformats.org/drawingml/2006/main">
+              <a:graphicData uri="http://schemas.openxmlformats.org/drawingml/2006/picture">
+                <pic:pic xmlns:pic="http://schemas.openxmlformats.org/drawingml/2006/picture">
+                  <pic:nvPicPr>
+                    <pic:cNvPr id="8" name="Imagem 8" descr="Texto&#10;&#10;Descrição gerada automaticamente"/>
+                    <pic:cNvPicPr/>
+                  </pic:nvPicPr>
+                  <pic:blipFill>
+                    <a:blip r:embed="rId13">
+                      <a:extLst>
+                        <a:ext uri="{28A0092B-C50C-407E-A947-70E740481C1C}">
+                          <a14:useLocalDpi xmlns:a14="http://schemas.microsoft.com/office/drawing/2010/main" val="0"/>
+                        </a:ext>
+                      </a:extLst>
+                    </a:blip>
+                    <a:stretch>
+                      <a:fillRect/>
+                    </a:stretch>
+                  </pic:blipFill>
+                  <pic:spPr>
+                    <a:xfrm>
+                      <a:off x="0" y="0"/>
+                      <a:ext cx="6227445" cy="2771775"/>
+                    </a:xfrm>
+                    <a:prstGeom prst="rect">
+                      <a:avLst/>
+                    </a:prstGeom>
+                  </pic:spPr>
+                </pic:pic>
+              </a:graphicData>
+            </a:graphic>
+            <wp14:sizeRelH relativeFrom="margin">
+              <wp14:pctWidth>0</wp14:pctWidth>
+            </wp14:sizeRelH>
+            <wp14:sizeRelV relativeFrom="margin">
+              <wp14:pctHeight>0</wp14:pctHeight>
+            </wp14:sizeRelV>
+          </wp:anchor>
+        </w:drawing>
+      </w:r>
+      <w:r>
+        <w:t xml:space="preserve">Caso a aplicação ainda não tenha sido hospedada, a </w:t>
+      </w:r>
+      <w:proofErr w:type="spellStart"/>
+      <w:r>
+        <w:t>Url</w:t>
+      </w:r>
+      <w:proofErr w:type="spellEnd"/>
+      <w:r>
+        <w:t xml:space="preserve"> terá esse modelo: </w:t>
+      </w:r>
+      <w:hyperlink r:id="rId14" w:history="1">
+        <w:r>
+          <w:rPr>
+            <w:rStyle w:val="Hyperlink"/>
+            <w:color w:val="auto"/>
+          </w:rPr>
+          <w:t>http://localhost:5000/api/{nome</w:t>
+        </w:r>
+      </w:hyperlink>
+      <w:r>
+        <w:rPr>
+          <w:u w:val="single"/>
+        </w:rPr>
+        <w:t xml:space="preserve"> da </w:t>
+      </w:r>
+      <w:proofErr w:type="spellStart"/>
+      <w:r>
+        <w:rPr>
+          <w:u w:val="single"/>
+        </w:rPr>
+        <w:t>controller</w:t>
+      </w:r>
+      <w:proofErr w:type="spellEnd"/>
+      <w:r>
+        <w:rPr>
+          <w:u w:val="single"/>
+        </w:rPr>
+        <w:t>}</w:t>
+      </w:r>
+    </w:p>
+    <w:p>
+      <w:pPr>
+        <w:pStyle w:val="PargrafodaLista"/>
+        <w:rPr>
+          <w:u w:val="single"/>
+        </w:rPr>
+      </w:pPr>
+    </w:p>
+    <w:p/>
+    <w:p/>
+    <w:p/>
+    <w:p/>
+    <w:p>
+      <w:pPr>
+        <w:pStyle w:val="PargrafodaLista"/>
+        <w:numPr>
+          <w:ilvl w:val="0"/>
+          <w:numId w:val="16"/>
+        </w:numPr>
+      </w:pPr>
+      <w:r>
+        <w:t>Em seguida, envie a requisição</w:t>
+      </w:r>
+      <w:r>
+        <w:t xml:space="preserve"> através do botão ‘</w:t>
+      </w:r>
+      <w:r>
+        <w:t>SEND</w:t>
+      </w:r>
+      <w:r>
+        <w:t>’</w:t>
+      </w:r>
+      <w:r>
+        <w:t xml:space="preserve"> e teste</w:t>
+      </w:r>
+      <w:r>
+        <w:t>:</w:t>
+      </w:r>
+    </w:p>
+    <w:p>
+      <w:pPr>
+        <w:pStyle w:val="PargrafodaLista"/>
+      </w:pPr>
+      <w:r>
+        <w:drawing>
+          <wp:anchor distT="0" distB="0" distL="114300" distR="114300" simplePos="0" relativeHeight="251664384" behindDoc="0" locked="0" layoutInCell="1" allowOverlap="1" wp14:anchorId="65770B16" wp14:editId="1484813F">
+            <wp:simplePos x="0" y="0"/>
+            <wp:positionH relativeFrom="margin">
+              <wp:align>center</wp:align>
+            </wp:positionH>
+            <wp:positionV relativeFrom="paragraph">
+              <wp:posOffset>132715</wp:posOffset>
+            </wp:positionV>
+            <wp:extent cx="6254750" cy="3009900"/>
+            <wp:effectExtent l="0" t="0" r="0" b="0"/>
+            <wp:wrapTopAndBottom/>
+            <wp:docPr id="9" name="Imagem 9" descr="Tela de celular com aplicativo aberto&#10;&#10;Descrição gerada automaticamente"/>
+            <wp:cNvGraphicFramePr>
+              <a:graphicFrameLocks xmlns:a="http://schemas.openxmlformats.org/drawingml/2006/main" noChangeAspect="1"/>
+            </wp:cNvGraphicFramePr>
+            <a:graphic xmlns:a="http://schemas.openxmlformats.org/drawingml/2006/main">
+              <a:graphicData uri="http://schemas.openxmlformats.org/drawingml/2006/picture">
+                <pic:pic xmlns:pic="http://schemas.openxmlformats.org/drawingml/2006/picture">
+                  <pic:nvPicPr>
+                    <pic:cNvPr id="9" name="Imagem 9" descr="Tela de celular com aplicativo aberto&#10;&#10;Descrição gerada automaticamente"/>
+                    <pic:cNvPicPr/>
+                  </pic:nvPicPr>
+                  <pic:blipFill>
+                    <a:blip r:embed="rId15">
+                      <a:extLst>
+                        <a:ext uri="{28A0092B-C50C-407E-A947-70E740481C1C}">
+                          <a14:useLocalDpi xmlns:a14="http://schemas.microsoft.com/office/drawing/2010/main" val="0"/>
+                        </a:ext>
+                      </a:extLst>
+                    </a:blip>
+                    <a:stretch>
+                      <a:fillRect/>
+                    </a:stretch>
+                  </pic:blipFill>
+                  <pic:spPr>
+                    <a:xfrm>
+                      <a:off x="0" y="0"/>
+                      <a:ext cx="6254750" cy="3009900"/>
+                    </a:xfrm>
+                    <a:prstGeom prst="rect">
+                      <a:avLst/>
+                    </a:prstGeom>
+                  </pic:spPr>
+                </pic:pic>
+              </a:graphicData>
+            </a:graphic>
+            <wp14:sizeRelH relativeFrom="margin">
+              <wp14:pctWidth>0</wp14:pctWidth>
+            </wp14:sizeRelH>
+            <wp14:sizeRelV relativeFrom="margin">
+              <wp14:pctHeight>0</wp14:pctHeight>
+            </wp14:sizeRelV>
+          </wp:anchor>
+        </w:drawing>
+      </w:r>
+    </w:p>
+    <w:p/>
     <w:p>
       <w:pPr>
         <w:pStyle w:val="Ttulo2"/>
       </w:pPr>
+      <w:bookmarkStart w:id="12" w:name="_Toc83852742"/>
       <w:proofErr w:type="gramStart"/>
       <w:r>
         <w:t>.</w:t>
@@ -3792,6 +4557,7 @@
       <w:r>
         <w:t>Funcionalidades</w:t>
       </w:r>
+      <w:bookmarkEnd w:id="12"/>
       <w:proofErr w:type="gramEnd"/>
     </w:p>
     <w:p>
@@ -3810,34 +4576,233 @@
       </w:r>
       <w:proofErr w:type="spellEnd"/>
       <w:r>
-        <w:t xml:space="preserve"> voltado para a organização de uma clínica médica </w:t>
+        <w:t xml:space="preserve"> voltado para a organização de uma clínica médica e gestão de suas consultas, </w:t>
+      </w:r>
+      <w:r>
+        <w:t xml:space="preserve">foi </w:t>
+      </w:r>
+      <w:r>
+        <w:t xml:space="preserve">elaborado uma aplicação Web que </w:t>
+      </w:r>
+      <w:r>
+        <w:t xml:space="preserve">realiza o </w:t>
+      </w:r>
+      <w:r>
+        <w:rPr>
+          <w:b/>
+          <w:bCs/>
+        </w:rPr>
+        <w:t>CRUD</w:t>
+      </w:r>
+      <w:r>
+        <w:rPr>
+          <w:b/>
+          <w:bCs/>
+        </w:rPr>
+        <w:t>*</w:t>
+      </w:r>
+      <w:r>
+        <w:t xml:space="preserve"> de todas as entidades </w:t>
+      </w:r>
+      <w:r>
+        <w:t xml:space="preserve">informadas </w:t>
+      </w:r>
+      <w:r>
+        <w:t xml:space="preserve">– como </w:t>
+      </w:r>
+      <w:proofErr w:type="spellStart"/>
+      <w:r>
+        <w:t>Usuarios</w:t>
+      </w:r>
+      <w:proofErr w:type="spellEnd"/>
+      <w:r>
+        <w:t xml:space="preserve">, </w:t>
+      </w:r>
+      <w:proofErr w:type="spellStart"/>
+      <w:r>
+        <w:t>Medicos</w:t>
+      </w:r>
+      <w:proofErr w:type="spellEnd"/>
+      <w:r>
+        <w:t xml:space="preserve">, </w:t>
+      </w:r>
+      <w:r>
+        <w:t xml:space="preserve">Pacientes, </w:t>
       </w:r>
       <w:proofErr w:type="gramStart"/>
       <w:r>
-        <w:t>e  gestão</w:t>
-      </w:r>
+        <w:t xml:space="preserve">Consultas, </w:t>
+      </w:r>
+      <w:proofErr w:type="spellStart"/>
+      <w:r>
+        <w:t>etc</w:t>
+      </w:r>
+      <w:proofErr w:type="spellEnd"/>
       <w:proofErr w:type="gramEnd"/>
       <w:r>
-        <w:t xml:space="preserve"> de suas consultas, </w:t>
+        <w:t xml:space="preserve"> – </w:t>
+      </w:r>
+      <w:r>
+        <w:t xml:space="preserve">possuindo relação com </w:t>
+      </w:r>
+      <w:r>
+        <w:t>Banco de Dados anteriormente criado</w:t>
+      </w:r>
+      <w:r>
+        <w:t xml:space="preserve"> </w:t>
+      </w:r>
+      <w:r>
+        <w:t>com o intuito de formular um siste</w:t>
+      </w:r>
+      <w:r>
+        <w:t>ma moderno e completo</w:t>
+      </w:r>
+      <w:r>
+        <w:t>, de acordo com as necessidades da empresa</w:t>
+      </w:r>
+      <w:r>
+        <w:t xml:space="preserve">. </w:t>
+      </w:r>
+      <w:r>
+        <w:t xml:space="preserve">Ademais, </w:t>
+      </w:r>
+      <w:r>
+        <w:t xml:space="preserve">ainda é </w:t>
+      </w:r>
+      <w:r>
+        <w:t>efetuado o login</w:t>
+      </w:r>
+      <w:r>
+        <w:t xml:space="preserve"> (autenticação - validação do usuário)</w:t>
+      </w:r>
+      <w:r>
+        <w:t>;</w:t>
+      </w:r>
+      <w:r>
+        <w:t xml:space="preserve"> autorização</w:t>
+      </w:r>
+      <w:r>
+        <w:t xml:space="preserve"> destes para determinadas funções a partir do </w:t>
+      </w:r>
+      <w:r>
+        <w:t xml:space="preserve">seu </w:t>
+      </w:r>
+      <w:r>
+        <w:t>tipo</w:t>
+      </w:r>
+      <w:r>
+        <w:t xml:space="preserve"> de usuário</w:t>
+      </w:r>
+      <w:r>
+        <w:t xml:space="preserve">; </w:t>
+      </w:r>
+      <w:r>
+        <w:t xml:space="preserve">executa </w:t>
+      </w:r>
+      <w:r>
+        <w:t xml:space="preserve">a </w:t>
+      </w:r>
+      <w:r>
+        <w:t xml:space="preserve">listagem de consultas </w:t>
+      </w:r>
+      <w:r>
+        <w:t>de um determinado médico ou paciente</w:t>
+      </w:r>
+      <w:r>
+        <w:t xml:space="preserve">; </w:t>
+      </w:r>
+      <w:r>
+        <w:t xml:space="preserve">realiza o agendamento e cancelamento de consultas pelo administrador; como também </w:t>
+      </w:r>
+      <w:r>
+        <w:t>implementa o upload de imagens para perfil de usuário</w:t>
+      </w:r>
+      <w:r>
+        <w:t>.</w:t>
       </w:r>
     </w:p>
     <w:p/>
     <w:p>
-      <w:bookmarkStart w:id="10" w:name="_GoBack"/>
-      <w:bookmarkEnd w:id="10"/>
-      <w:r>
-        <w:t xml:space="preserve"> foi produzido uma aplicação Web que </w:t>
-      </w:r>
-      <w:r>
-        <w:t xml:space="preserve">reconhece as entidades faz </w:t>
+      <w:pPr>
+        <w:rPr>
+          <w:b/>
+          <w:bCs/>
+        </w:rPr>
+      </w:pPr>
+      <w:r>
+        <w:rPr>
+          <w:b/>
+          <w:bCs/>
+        </w:rPr>
+        <w:t>*CRUD</w:t>
+      </w:r>
+    </w:p>
+    <w:p>
+      <w:r>
+        <w:rPr>
+          <w:b/>
+          <w:bCs/>
+        </w:rPr>
+        <w:t xml:space="preserve">C </w:t>
+      </w:r>
+      <w:r>
+        <w:rPr>
+          <w:b/>
+          <w:bCs/>
+        </w:rPr>
+        <w:t xml:space="preserve">– </w:t>
       </w:r>
       <w:proofErr w:type="spellStart"/>
       <w:r>
-        <w:t>crud</w:t>
+        <w:t>Create</w:t>
       </w:r>
       <w:proofErr w:type="spellEnd"/>
       <w:r>
-        <w:t>, login, exibição de consultas agendamento e cancelamento de consultas; Swagger para usuários autenticados e autorizados, relação com banco de dados, de acordo com necessidades da empresa</w:t>
+        <w:t xml:space="preserve"> – Criar</w:t>
+      </w:r>
+    </w:p>
+    <w:p>
+      <w:r>
+        <w:rPr>
+          <w:b/>
+          <w:bCs/>
+        </w:rPr>
+        <w:t>R –</w:t>
+      </w:r>
+      <w:r>
+        <w:t xml:space="preserve"> </w:t>
+      </w:r>
+      <w:proofErr w:type="spellStart"/>
+      <w:r>
+        <w:t>Read</w:t>
+      </w:r>
+      <w:proofErr w:type="spellEnd"/>
+      <w:r>
+        <w:t xml:space="preserve"> – Leitura</w:t>
+      </w:r>
+    </w:p>
+    <w:p>
+      <w:r>
+        <w:rPr>
+          <w:b/>
+          <w:bCs/>
+        </w:rPr>
+        <w:t>U –</w:t>
+      </w:r>
+      <w:r>
+        <w:t xml:space="preserve"> Update – Atualizar</w:t>
+      </w:r>
+    </w:p>
+    <w:p>
+      <w:r>
+        <w:rPr>
+          <w:b/>
+          <w:bCs/>
+        </w:rPr>
+        <w:t>D –</w:t>
+      </w:r>
+      <w:r>
+        <w:t xml:space="preserve"> Delete - Deletar</w:t>
       </w:r>
     </w:p>
     <w:p/>
@@ -3845,17 +4810,22 @@
       <w:pPr>
         <w:pStyle w:val="Ttulo2"/>
       </w:pPr>
-      <w:r>
+      <w:bookmarkStart w:id="13" w:name="_Toc83852743"/>
+      <w:r>
+        <w:lastRenderedPageBreak/>
         <w:t>Sistema Web</w:t>
       </w:r>
+      <w:bookmarkEnd w:id="13"/>
     </w:p>
     <w:p>
       <w:pPr>
         <w:pStyle w:val="Ttulo3"/>
       </w:pPr>
+      <w:bookmarkStart w:id="14" w:name="_Toc83852744"/>
       <w:r>
         <w:t>Perfis de usuário:</w:t>
       </w:r>
+      <w:bookmarkEnd w:id="14"/>
     </w:p>
     <w:p>
       <w:pPr>
@@ -3872,13 +4842,7 @@
         <w:t>Administrador</w:t>
       </w:r>
       <w:r>
-        <w:t xml:space="preserve">: </w:t>
-      </w:r>
-      <w:r>
-        <w:t>C</w:t>
-      </w:r>
-      <w:r>
-        <w:t>olaborador da área administrativa da clínica;</w:t>
+        <w:t>: Colaborador da área administrativa da clínica;</w:t>
       </w:r>
     </w:p>
     <w:p>
@@ -3922,9 +4886,11 @@
       <w:pPr>
         <w:pStyle w:val="Ttulo3"/>
       </w:pPr>
+      <w:bookmarkStart w:id="15" w:name="_Toc83852745"/>
       <w:r>
         <w:t>Funcionalidades:</w:t>
       </w:r>
+      <w:bookmarkEnd w:id="15"/>
     </w:p>
     <w:p>
       <w:pPr>
@@ -4126,12 +5092,12 @@
       </w:r>
     </w:p>
     <w:sectPr>
-      <w:headerReference w:type="even" r:id="rId12"/>
-      <w:headerReference w:type="default" r:id="rId13"/>
-      <w:footerReference w:type="even" r:id="rId14"/>
-      <w:footerReference w:type="default" r:id="rId15"/>
-      <w:headerReference w:type="first" r:id="rId16"/>
-      <w:footerReference w:type="first" r:id="rId17"/>
+      <w:headerReference w:type="even" r:id="rId16"/>
+      <w:headerReference w:type="default" r:id="rId17"/>
+      <w:footerReference w:type="even" r:id="rId18"/>
+      <w:footerReference w:type="default" r:id="rId19"/>
+      <w:headerReference w:type="first" r:id="rId20"/>
+      <w:footerReference w:type="first" r:id="rId21"/>
       <w:pgSz w:w="11906" w:h="16838"/>
       <w:pgMar w:top="751" w:right="1126" w:bottom="1484" w:left="2268" w:header="720" w:footer="427" w:gutter="0"/>
       <w:cols w:space="720"/>
@@ -4141,7 +5107,7 @@
 </file>
 
 <file path=word/endnotes.xml><?xml version="1.0" encoding="utf-8"?>
-<w:endnotes xmlns:wpc="http://schemas.microsoft.com/office/word/2010/wordprocessingCanvas" xmlns:cx="http://schemas.microsoft.com/office/drawing/2014/chartex" xmlns:cx1="http://schemas.microsoft.com/office/drawing/2015/9/8/chartex" xmlns:cx2="http://schemas.microsoft.com/office/drawing/2015/10/21/chartex" xmlns:cx3="http://schemas.microsoft.com/office/drawing/2016/5/9/chartex" xmlns:cx4="http://schemas.microsoft.com/office/drawing/2016/5/10/chartex" xmlns:cx5="http://schemas.microsoft.com/office/drawing/2016/5/11/chartex" xmlns:cx6="http://schemas.microsoft.com/office/drawing/2016/5/12/chartex" xmlns:cx7="http://schemas.microsoft.com/office/drawing/2016/5/13/chartex" xmlns:cx8="http://schemas.microsoft.com/office/drawing/2016/5/14/chartex" xmlns:mc="http://schemas.openxmlformats.org/markup-compatibility/2006" xmlns:aink="http://schemas.microsoft.com/office/drawing/2016/ink" xmlns:am3d="http://schemas.microsoft.com/office/drawing/2017/model3d" xmlns:o="urn:schemas-microsoft-com:office:office" xmlns:r="http://schemas.openxmlformats.org/officeDocument/2006/relationships" xmlns:m="http://schemas.openxmlformats.org/officeDocument/2006/math" xmlns:v="urn:schemas-microsoft-com:vml" xmlns:wp14="http://schemas.microsoft.com/office/word/2010/wordprocessingDrawing" xmlns:wp="http://schemas.openxmlformats.org/drawingml/2006/wordprocessingDrawing" xmlns:w10="urn:schemas-microsoft-com:office:word" xmlns:w="http://schemas.openxmlformats.org/wordprocessingml/2006/main" xmlns:w14="http://schemas.microsoft.com/office/word/2010/wordml" xmlns:w15="http://schemas.microsoft.com/office/word/2012/wordml" xmlns:w16cid="http://schemas.microsoft.com/office/word/2016/wordml/cid" xmlns:w16se="http://schemas.microsoft.com/office/word/2015/wordml/symex" xmlns:wpg="http://schemas.microsoft.com/office/word/2010/wordprocessingGroup" xmlns:wpi="http://schemas.microsoft.com/office/word/2010/wordprocessingInk" xmlns:wne="http://schemas.microsoft.com/office/word/2006/wordml" xmlns:wps="http://schemas.microsoft.com/office/word/2010/wordprocessingShape" mc:Ignorable="w14 w15 w16se w16cid wp14">
+<w:endnotes xmlns:wpc="http://schemas.microsoft.com/office/word/2010/wordprocessingCanvas" xmlns:cx="http://schemas.microsoft.com/office/drawing/2014/chartex" xmlns:cx1="http://schemas.microsoft.com/office/drawing/2015/9/8/chartex" xmlns:cx2="http://schemas.microsoft.com/office/drawing/2015/10/21/chartex" xmlns:cx3="http://schemas.microsoft.com/office/drawing/2016/5/9/chartex" xmlns:cx4="http://schemas.microsoft.com/office/drawing/2016/5/10/chartex" xmlns:cx5="http://schemas.microsoft.com/office/drawing/2016/5/11/chartex" xmlns:cx6="http://schemas.microsoft.com/office/drawing/2016/5/12/chartex" xmlns:cx7="http://schemas.microsoft.com/office/drawing/2016/5/13/chartex" xmlns:cx8="http://schemas.microsoft.com/office/drawing/2016/5/14/chartex" xmlns:mc="http://schemas.openxmlformats.org/markup-compatibility/2006" xmlns:aink="http://schemas.microsoft.com/office/drawing/2016/ink" xmlns:am3d="http://schemas.microsoft.com/office/drawing/2017/model3d" xmlns:o="urn:schemas-microsoft-com:office:office" xmlns:r="http://schemas.openxmlformats.org/officeDocument/2006/relationships" xmlns:m="http://schemas.openxmlformats.org/officeDocument/2006/math" xmlns:v="urn:schemas-microsoft-com:vml" xmlns:wp14="http://schemas.microsoft.com/office/word/2010/wordprocessingDrawing" xmlns:wp="http://schemas.openxmlformats.org/drawingml/2006/wordprocessingDrawing" xmlns:w10="urn:schemas-microsoft-com:office:word" xmlns:w="http://schemas.openxmlformats.org/wordprocessingml/2006/main" xmlns:w14="http://schemas.microsoft.com/office/word/2010/wordml" xmlns:w15="http://schemas.microsoft.com/office/word/2012/wordml" xmlns:w16cex="http://schemas.microsoft.com/office/word/2018/wordml/cex" xmlns:w16cid="http://schemas.microsoft.com/office/word/2016/wordml/cid" xmlns:w16="http://schemas.microsoft.com/office/word/2018/wordml" xmlns:w16sdtdh="http://schemas.microsoft.com/office/word/2020/wordml/sdtdatahash" xmlns:w16se="http://schemas.microsoft.com/office/word/2015/wordml/symex" xmlns:wpg="http://schemas.microsoft.com/office/word/2010/wordprocessingGroup" xmlns:wpi="http://schemas.microsoft.com/office/word/2010/wordprocessingInk" xmlns:wne="http://schemas.microsoft.com/office/word/2006/wordml" xmlns:wps="http://schemas.microsoft.com/office/word/2010/wordprocessingShape" mc:Ignorable="w14 w15 w16se w16cid w16 w16cex w16sdtdh wp14">
   <w:endnote w:type="separator" w:id="-1">
     <w:p>
       <w:pPr>
@@ -4166,7 +5132,7 @@
 </file>
 
 <file path=word/footer1.xml><?xml version="1.0" encoding="utf-8"?>
-<w:ftr xmlns:wpc="http://schemas.microsoft.com/office/word/2010/wordprocessingCanvas" xmlns:cx="http://schemas.microsoft.com/office/drawing/2014/chartex" xmlns:cx1="http://schemas.microsoft.com/office/drawing/2015/9/8/chartex" xmlns:cx2="http://schemas.microsoft.com/office/drawing/2015/10/21/chartex" xmlns:cx3="http://schemas.microsoft.com/office/drawing/2016/5/9/chartex" xmlns:cx4="http://schemas.microsoft.com/office/drawing/2016/5/10/chartex" xmlns:cx5="http://schemas.microsoft.com/office/drawing/2016/5/11/chartex" xmlns:cx6="http://schemas.microsoft.com/office/drawing/2016/5/12/chartex" xmlns:cx7="http://schemas.microsoft.com/office/drawing/2016/5/13/chartex" xmlns:cx8="http://schemas.microsoft.com/office/drawing/2016/5/14/chartex" xmlns:mc="http://schemas.openxmlformats.org/markup-compatibility/2006" xmlns:aink="http://schemas.microsoft.com/office/drawing/2016/ink" xmlns:am3d="http://schemas.microsoft.com/office/drawing/2017/model3d" xmlns:o="urn:schemas-microsoft-com:office:office" xmlns:r="http://schemas.openxmlformats.org/officeDocument/2006/relationships" xmlns:m="http://schemas.openxmlformats.org/officeDocument/2006/math" xmlns:v="urn:schemas-microsoft-com:vml" xmlns:wp14="http://schemas.microsoft.com/office/word/2010/wordprocessingDrawing" xmlns:wp="http://schemas.openxmlformats.org/drawingml/2006/wordprocessingDrawing" xmlns:w10="urn:schemas-microsoft-com:office:word" xmlns:w="http://schemas.openxmlformats.org/wordprocessingml/2006/main" xmlns:w14="http://schemas.microsoft.com/office/word/2010/wordml" xmlns:w15="http://schemas.microsoft.com/office/word/2012/wordml" xmlns:w16cid="http://schemas.microsoft.com/office/word/2016/wordml/cid" xmlns:w16se="http://schemas.microsoft.com/office/word/2015/wordml/symex" xmlns:wpg="http://schemas.microsoft.com/office/word/2010/wordprocessingGroup" xmlns:wpi="http://schemas.microsoft.com/office/word/2010/wordprocessingInk" xmlns:wne="http://schemas.microsoft.com/office/word/2006/wordml" xmlns:wps="http://schemas.microsoft.com/office/word/2010/wordprocessingShape" mc:Ignorable="w14 w15 w16se w16cid wp14">
+<w:ftr xmlns:wpc="http://schemas.microsoft.com/office/word/2010/wordprocessingCanvas" xmlns:cx="http://schemas.microsoft.com/office/drawing/2014/chartex" xmlns:cx1="http://schemas.microsoft.com/office/drawing/2015/9/8/chartex" xmlns:cx2="http://schemas.microsoft.com/office/drawing/2015/10/21/chartex" xmlns:cx3="http://schemas.microsoft.com/office/drawing/2016/5/9/chartex" xmlns:cx4="http://schemas.microsoft.com/office/drawing/2016/5/10/chartex" xmlns:cx5="http://schemas.microsoft.com/office/drawing/2016/5/11/chartex" xmlns:cx6="http://schemas.microsoft.com/office/drawing/2016/5/12/chartex" xmlns:cx7="http://schemas.microsoft.com/office/drawing/2016/5/13/chartex" xmlns:cx8="http://schemas.microsoft.com/office/drawing/2016/5/14/chartex" xmlns:mc="http://schemas.openxmlformats.org/markup-compatibility/2006" xmlns:aink="http://schemas.microsoft.com/office/drawing/2016/ink" xmlns:am3d="http://schemas.microsoft.com/office/drawing/2017/model3d" xmlns:o="urn:schemas-microsoft-com:office:office" xmlns:r="http://schemas.openxmlformats.org/officeDocument/2006/relationships" xmlns:m="http://schemas.openxmlformats.org/officeDocument/2006/math" xmlns:v="urn:schemas-microsoft-com:vml" xmlns:wp14="http://schemas.microsoft.com/office/word/2010/wordprocessingDrawing" xmlns:wp="http://schemas.openxmlformats.org/drawingml/2006/wordprocessingDrawing" xmlns:w10="urn:schemas-microsoft-com:office:word" xmlns:w="http://schemas.openxmlformats.org/wordprocessingml/2006/main" xmlns:w14="http://schemas.microsoft.com/office/word/2010/wordml" xmlns:w15="http://schemas.microsoft.com/office/word/2012/wordml" xmlns:w16cex="http://schemas.microsoft.com/office/word/2018/wordml/cex" xmlns:w16cid="http://schemas.microsoft.com/office/word/2016/wordml/cid" xmlns:w16="http://schemas.microsoft.com/office/word/2018/wordml" xmlns:w16sdtdh="http://schemas.microsoft.com/office/word/2020/wordml/sdtdatahash" xmlns:w16se="http://schemas.microsoft.com/office/word/2015/wordml/symex" xmlns:wpg="http://schemas.microsoft.com/office/word/2010/wordprocessingGroup" xmlns:wpi="http://schemas.microsoft.com/office/word/2010/wordprocessingInk" xmlns:wne="http://schemas.microsoft.com/office/word/2006/wordml" xmlns:wps="http://schemas.microsoft.com/office/word/2010/wordprocessingShape" mc:Ignorable="w14 w15 w16se w16cid w16 w16cex w16sdtdh wp14">
   <w:p>
     <w:pPr>
       <w:spacing w:after="0"/>
@@ -4229,7 +5195,7 @@
 </file>
 
 <file path=word/footer2.xml><?xml version="1.0" encoding="utf-8"?>
-<w:ftr xmlns:wpc="http://schemas.microsoft.com/office/word/2010/wordprocessingCanvas" xmlns:cx="http://schemas.microsoft.com/office/drawing/2014/chartex" xmlns:cx1="http://schemas.microsoft.com/office/drawing/2015/9/8/chartex" xmlns:cx2="http://schemas.microsoft.com/office/drawing/2015/10/21/chartex" xmlns:cx3="http://schemas.microsoft.com/office/drawing/2016/5/9/chartex" xmlns:cx4="http://schemas.microsoft.com/office/drawing/2016/5/10/chartex" xmlns:cx5="http://schemas.microsoft.com/office/drawing/2016/5/11/chartex" xmlns:cx6="http://schemas.microsoft.com/office/drawing/2016/5/12/chartex" xmlns:cx7="http://schemas.microsoft.com/office/drawing/2016/5/13/chartex" xmlns:cx8="http://schemas.microsoft.com/office/drawing/2016/5/14/chartex" xmlns:mc="http://schemas.openxmlformats.org/markup-compatibility/2006" xmlns:aink="http://schemas.microsoft.com/office/drawing/2016/ink" xmlns:am3d="http://schemas.microsoft.com/office/drawing/2017/model3d" xmlns:o="urn:schemas-microsoft-com:office:office" xmlns:r="http://schemas.openxmlformats.org/officeDocument/2006/relationships" xmlns:m="http://schemas.openxmlformats.org/officeDocument/2006/math" xmlns:v="urn:schemas-microsoft-com:vml" xmlns:wp14="http://schemas.microsoft.com/office/word/2010/wordprocessingDrawing" xmlns:wp="http://schemas.openxmlformats.org/drawingml/2006/wordprocessingDrawing" xmlns:w10="urn:schemas-microsoft-com:office:word" xmlns:w="http://schemas.openxmlformats.org/wordprocessingml/2006/main" xmlns:w14="http://schemas.microsoft.com/office/word/2010/wordml" xmlns:w15="http://schemas.microsoft.com/office/word/2012/wordml" xmlns:w16cid="http://schemas.microsoft.com/office/word/2016/wordml/cid" xmlns:w16se="http://schemas.microsoft.com/office/word/2015/wordml/symex" xmlns:wpg="http://schemas.microsoft.com/office/word/2010/wordprocessingGroup" xmlns:wpi="http://schemas.microsoft.com/office/word/2010/wordprocessingInk" xmlns:wne="http://schemas.microsoft.com/office/word/2006/wordml" xmlns:wps="http://schemas.microsoft.com/office/word/2010/wordprocessingShape" mc:Ignorable="w14 w15 w16se w16cid wp14">
+<w:ftr xmlns:wpc="http://schemas.microsoft.com/office/word/2010/wordprocessingCanvas" xmlns:cx="http://schemas.microsoft.com/office/drawing/2014/chartex" xmlns:cx1="http://schemas.microsoft.com/office/drawing/2015/9/8/chartex" xmlns:cx2="http://schemas.microsoft.com/office/drawing/2015/10/21/chartex" xmlns:cx3="http://schemas.microsoft.com/office/drawing/2016/5/9/chartex" xmlns:cx4="http://schemas.microsoft.com/office/drawing/2016/5/10/chartex" xmlns:cx5="http://schemas.microsoft.com/office/drawing/2016/5/11/chartex" xmlns:cx6="http://schemas.microsoft.com/office/drawing/2016/5/12/chartex" xmlns:cx7="http://schemas.microsoft.com/office/drawing/2016/5/13/chartex" xmlns:cx8="http://schemas.microsoft.com/office/drawing/2016/5/14/chartex" xmlns:mc="http://schemas.openxmlformats.org/markup-compatibility/2006" xmlns:aink="http://schemas.microsoft.com/office/drawing/2016/ink" xmlns:am3d="http://schemas.microsoft.com/office/drawing/2017/model3d" xmlns:o="urn:schemas-microsoft-com:office:office" xmlns:r="http://schemas.openxmlformats.org/officeDocument/2006/relationships" xmlns:m="http://schemas.openxmlformats.org/officeDocument/2006/math" xmlns:v="urn:schemas-microsoft-com:vml" xmlns:wp14="http://schemas.microsoft.com/office/word/2010/wordprocessingDrawing" xmlns:wp="http://schemas.openxmlformats.org/drawingml/2006/wordprocessingDrawing" xmlns:w10="urn:schemas-microsoft-com:office:word" xmlns:w="http://schemas.openxmlformats.org/wordprocessingml/2006/main" xmlns:w14="http://schemas.microsoft.com/office/word/2010/wordml" xmlns:w15="http://schemas.microsoft.com/office/word/2012/wordml" xmlns:w16cex="http://schemas.microsoft.com/office/word/2018/wordml/cex" xmlns:w16cid="http://schemas.microsoft.com/office/word/2016/wordml/cid" xmlns:w16="http://schemas.microsoft.com/office/word/2018/wordml" xmlns:w16sdtdh="http://schemas.microsoft.com/office/word/2020/wordml/sdtdatahash" xmlns:w16se="http://schemas.microsoft.com/office/word/2015/wordml/symex" xmlns:wpg="http://schemas.microsoft.com/office/word/2010/wordprocessingGroup" xmlns:wpi="http://schemas.microsoft.com/office/word/2010/wordprocessingInk" xmlns:wne="http://schemas.microsoft.com/office/word/2006/wordml" xmlns:wps="http://schemas.microsoft.com/office/word/2010/wordprocessingShape" mc:Ignorable="w14 w15 w16se w16cid w16 w16cex w16sdtdh wp14">
   <w:p>
     <w:pPr>
       <w:spacing w:after="0"/>
@@ -4292,7 +5258,7 @@
 </file>
 
 <file path=word/footer3.xml><?xml version="1.0" encoding="utf-8"?>
-<w:ftr xmlns:wpc="http://schemas.microsoft.com/office/word/2010/wordprocessingCanvas" xmlns:cx="http://schemas.microsoft.com/office/drawing/2014/chartex" xmlns:cx1="http://schemas.microsoft.com/office/drawing/2015/9/8/chartex" xmlns:cx2="http://schemas.microsoft.com/office/drawing/2015/10/21/chartex" xmlns:cx3="http://schemas.microsoft.com/office/drawing/2016/5/9/chartex" xmlns:cx4="http://schemas.microsoft.com/office/drawing/2016/5/10/chartex" xmlns:cx5="http://schemas.microsoft.com/office/drawing/2016/5/11/chartex" xmlns:cx6="http://schemas.microsoft.com/office/drawing/2016/5/12/chartex" xmlns:cx7="http://schemas.microsoft.com/office/drawing/2016/5/13/chartex" xmlns:cx8="http://schemas.microsoft.com/office/drawing/2016/5/14/chartex" xmlns:mc="http://schemas.openxmlformats.org/markup-compatibility/2006" xmlns:aink="http://schemas.microsoft.com/office/drawing/2016/ink" xmlns:am3d="http://schemas.microsoft.com/office/drawing/2017/model3d" xmlns:o="urn:schemas-microsoft-com:office:office" xmlns:r="http://schemas.openxmlformats.org/officeDocument/2006/relationships" xmlns:m="http://schemas.openxmlformats.org/officeDocument/2006/math" xmlns:v="urn:schemas-microsoft-com:vml" xmlns:wp14="http://schemas.microsoft.com/office/word/2010/wordprocessingDrawing" xmlns:wp="http://schemas.openxmlformats.org/drawingml/2006/wordprocessingDrawing" xmlns:w10="urn:schemas-microsoft-com:office:word" xmlns:w="http://schemas.openxmlformats.org/wordprocessingml/2006/main" xmlns:w14="http://schemas.microsoft.com/office/word/2010/wordml" xmlns:w15="http://schemas.microsoft.com/office/word/2012/wordml" xmlns:w16cid="http://schemas.microsoft.com/office/word/2016/wordml/cid" xmlns:w16se="http://schemas.microsoft.com/office/word/2015/wordml/symex" xmlns:wpg="http://schemas.microsoft.com/office/word/2010/wordprocessingGroup" xmlns:wpi="http://schemas.microsoft.com/office/word/2010/wordprocessingInk" xmlns:wne="http://schemas.microsoft.com/office/word/2006/wordml" xmlns:wps="http://schemas.microsoft.com/office/word/2010/wordprocessingShape" mc:Ignorable="w14 w15 w16se w16cid wp14">
+<w:ftr xmlns:wpc="http://schemas.microsoft.com/office/word/2010/wordprocessingCanvas" xmlns:cx="http://schemas.microsoft.com/office/drawing/2014/chartex" xmlns:cx1="http://schemas.microsoft.com/office/drawing/2015/9/8/chartex" xmlns:cx2="http://schemas.microsoft.com/office/drawing/2015/10/21/chartex" xmlns:cx3="http://schemas.microsoft.com/office/drawing/2016/5/9/chartex" xmlns:cx4="http://schemas.microsoft.com/office/drawing/2016/5/10/chartex" xmlns:cx5="http://schemas.microsoft.com/office/drawing/2016/5/11/chartex" xmlns:cx6="http://schemas.microsoft.com/office/drawing/2016/5/12/chartex" xmlns:cx7="http://schemas.microsoft.com/office/drawing/2016/5/13/chartex" xmlns:cx8="http://schemas.microsoft.com/office/drawing/2016/5/14/chartex" xmlns:mc="http://schemas.openxmlformats.org/markup-compatibility/2006" xmlns:aink="http://schemas.microsoft.com/office/drawing/2016/ink" xmlns:am3d="http://schemas.microsoft.com/office/drawing/2017/model3d" xmlns:o="urn:schemas-microsoft-com:office:office" xmlns:r="http://schemas.openxmlformats.org/officeDocument/2006/relationships" xmlns:m="http://schemas.openxmlformats.org/officeDocument/2006/math" xmlns:v="urn:schemas-microsoft-com:vml" xmlns:wp14="http://schemas.microsoft.com/office/word/2010/wordprocessingDrawing" xmlns:wp="http://schemas.openxmlformats.org/drawingml/2006/wordprocessingDrawing" xmlns:w10="urn:schemas-microsoft-com:office:word" xmlns:w="http://schemas.openxmlformats.org/wordprocessingml/2006/main" xmlns:w14="http://schemas.microsoft.com/office/word/2010/wordml" xmlns:w15="http://schemas.microsoft.com/office/word/2012/wordml" xmlns:w16cex="http://schemas.microsoft.com/office/word/2018/wordml/cex" xmlns:w16cid="http://schemas.microsoft.com/office/word/2016/wordml/cid" xmlns:w16="http://schemas.microsoft.com/office/word/2018/wordml" xmlns:w16sdtdh="http://schemas.microsoft.com/office/word/2020/wordml/sdtdatahash" xmlns:w16se="http://schemas.microsoft.com/office/word/2015/wordml/symex" xmlns:wpg="http://schemas.microsoft.com/office/word/2010/wordprocessingGroup" xmlns:wpi="http://schemas.microsoft.com/office/word/2010/wordprocessingInk" xmlns:wne="http://schemas.microsoft.com/office/word/2006/wordml" xmlns:wps="http://schemas.microsoft.com/office/word/2010/wordprocessingShape" mc:Ignorable="w14 w15 w16se w16cid w16 w16cex w16sdtdh wp14">
   <w:p>
     <w:pPr>
       <w:spacing w:after="0"/>
@@ -4355,7 +5321,7 @@
 </file>
 
 <file path=word/footnotes.xml><?xml version="1.0" encoding="utf-8"?>
-<w:footnotes xmlns:wpc="http://schemas.microsoft.com/office/word/2010/wordprocessingCanvas" xmlns:cx="http://schemas.microsoft.com/office/drawing/2014/chartex" xmlns:cx1="http://schemas.microsoft.com/office/drawing/2015/9/8/chartex" xmlns:cx2="http://schemas.microsoft.com/office/drawing/2015/10/21/chartex" xmlns:cx3="http://schemas.microsoft.com/office/drawing/2016/5/9/chartex" xmlns:cx4="http://schemas.microsoft.com/office/drawing/2016/5/10/chartex" xmlns:cx5="http://schemas.microsoft.com/office/drawing/2016/5/11/chartex" xmlns:cx6="http://schemas.microsoft.com/office/drawing/2016/5/12/chartex" xmlns:cx7="http://schemas.microsoft.com/office/drawing/2016/5/13/chartex" xmlns:cx8="http://schemas.microsoft.com/office/drawing/2016/5/14/chartex" xmlns:mc="http://schemas.openxmlformats.org/markup-compatibility/2006" xmlns:aink="http://schemas.microsoft.com/office/drawing/2016/ink" xmlns:am3d="http://schemas.microsoft.com/office/drawing/2017/model3d" xmlns:o="urn:schemas-microsoft-com:office:office" xmlns:r="http://schemas.openxmlformats.org/officeDocument/2006/relationships" xmlns:m="http://schemas.openxmlformats.org/officeDocument/2006/math" xmlns:v="urn:schemas-microsoft-com:vml" xmlns:wp14="http://schemas.microsoft.com/office/word/2010/wordprocessingDrawing" xmlns:wp="http://schemas.openxmlformats.org/drawingml/2006/wordprocessingDrawing" xmlns:w10="urn:schemas-microsoft-com:office:word" xmlns:w="http://schemas.openxmlformats.org/wordprocessingml/2006/main" xmlns:w14="http://schemas.microsoft.com/office/word/2010/wordml" xmlns:w15="http://schemas.microsoft.com/office/word/2012/wordml" xmlns:w16cid="http://schemas.microsoft.com/office/word/2016/wordml/cid" xmlns:w16se="http://schemas.microsoft.com/office/word/2015/wordml/symex" xmlns:wpg="http://schemas.microsoft.com/office/word/2010/wordprocessingGroup" xmlns:wpi="http://schemas.microsoft.com/office/word/2010/wordprocessingInk" xmlns:wne="http://schemas.microsoft.com/office/word/2006/wordml" xmlns:wps="http://schemas.microsoft.com/office/word/2010/wordprocessingShape" mc:Ignorable="w14 w15 w16se w16cid wp14">
+<w:footnotes xmlns:wpc="http://schemas.microsoft.com/office/word/2010/wordprocessingCanvas" xmlns:cx="http://schemas.microsoft.com/office/drawing/2014/chartex" xmlns:cx1="http://schemas.microsoft.com/office/drawing/2015/9/8/chartex" xmlns:cx2="http://schemas.microsoft.com/office/drawing/2015/10/21/chartex" xmlns:cx3="http://schemas.microsoft.com/office/drawing/2016/5/9/chartex" xmlns:cx4="http://schemas.microsoft.com/office/drawing/2016/5/10/chartex" xmlns:cx5="http://schemas.microsoft.com/office/drawing/2016/5/11/chartex" xmlns:cx6="http://schemas.microsoft.com/office/drawing/2016/5/12/chartex" xmlns:cx7="http://schemas.microsoft.com/office/drawing/2016/5/13/chartex" xmlns:cx8="http://schemas.microsoft.com/office/drawing/2016/5/14/chartex" xmlns:mc="http://schemas.openxmlformats.org/markup-compatibility/2006" xmlns:aink="http://schemas.microsoft.com/office/drawing/2016/ink" xmlns:am3d="http://schemas.microsoft.com/office/drawing/2017/model3d" xmlns:o="urn:schemas-microsoft-com:office:office" xmlns:r="http://schemas.openxmlformats.org/officeDocument/2006/relationships" xmlns:m="http://schemas.openxmlformats.org/officeDocument/2006/math" xmlns:v="urn:schemas-microsoft-com:vml" xmlns:wp14="http://schemas.microsoft.com/office/word/2010/wordprocessingDrawing" xmlns:wp="http://schemas.openxmlformats.org/drawingml/2006/wordprocessingDrawing" xmlns:w10="urn:schemas-microsoft-com:office:word" xmlns:w="http://schemas.openxmlformats.org/wordprocessingml/2006/main" xmlns:w14="http://schemas.microsoft.com/office/word/2010/wordml" xmlns:w15="http://schemas.microsoft.com/office/word/2012/wordml" xmlns:w16cex="http://schemas.microsoft.com/office/word/2018/wordml/cex" xmlns:w16cid="http://schemas.microsoft.com/office/word/2016/wordml/cid" xmlns:w16="http://schemas.microsoft.com/office/word/2018/wordml" xmlns:w16sdtdh="http://schemas.microsoft.com/office/word/2020/wordml/sdtdatahash" xmlns:w16se="http://schemas.microsoft.com/office/word/2015/wordml/symex" xmlns:wpg="http://schemas.microsoft.com/office/word/2010/wordprocessingGroup" xmlns:wpi="http://schemas.microsoft.com/office/word/2010/wordprocessingInk" xmlns:wne="http://schemas.microsoft.com/office/word/2006/wordml" xmlns:wps="http://schemas.microsoft.com/office/word/2010/wordprocessingShape" mc:Ignorable="w14 w15 w16se w16cid w16 w16cex w16sdtdh wp14">
   <w:footnote w:type="separator" w:id="-1">
     <w:p>
       <w:pPr>
@@ -4380,7 +5346,7 @@
 </file>
 
 <file path=word/header1.xml><?xml version="1.0" encoding="utf-8"?>
-<w:hdr xmlns:wpc="http://schemas.microsoft.com/office/word/2010/wordprocessingCanvas" xmlns:cx="http://schemas.microsoft.com/office/drawing/2014/chartex" xmlns:cx1="http://schemas.microsoft.com/office/drawing/2015/9/8/chartex" xmlns:cx2="http://schemas.microsoft.com/office/drawing/2015/10/21/chartex" xmlns:cx3="http://schemas.microsoft.com/office/drawing/2016/5/9/chartex" xmlns:cx4="http://schemas.microsoft.com/office/drawing/2016/5/10/chartex" xmlns:cx5="http://schemas.microsoft.com/office/drawing/2016/5/11/chartex" xmlns:cx6="http://schemas.microsoft.com/office/drawing/2016/5/12/chartex" xmlns:cx7="http://schemas.microsoft.com/office/drawing/2016/5/13/chartex" xmlns:cx8="http://schemas.microsoft.com/office/drawing/2016/5/14/chartex" xmlns:mc="http://schemas.openxmlformats.org/markup-compatibility/2006" xmlns:aink="http://schemas.microsoft.com/office/drawing/2016/ink" xmlns:am3d="http://schemas.microsoft.com/office/drawing/2017/model3d" xmlns:o="urn:schemas-microsoft-com:office:office" xmlns:r="http://schemas.openxmlformats.org/officeDocument/2006/relationships" xmlns:m="http://schemas.openxmlformats.org/officeDocument/2006/math" xmlns:v="urn:schemas-microsoft-com:vml" xmlns:wp14="http://schemas.microsoft.com/office/word/2010/wordprocessingDrawing" xmlns:wp="http://schemas.openxmlformats.org/drawingml/2006/wordprocessingDrawing" xmlns:w10="urn:schemas-microsoft-com:office:word" xmlns:w="http://schemas.openxmlformats.org/wordprocessingml/2006/main" xmlns:w14="http://schemas.microsoft.com/office/word/2010/wordml" xmlns:w15="http://schemas.microsoft.com/office/word/2012/wordml" xmlns:w16cid="http://schemas.microsoft.com/office/word/2016/wordml/cid" xmlns:w16se="http://schemas.microsoft.com/office/word/2015/wordml/symex" xmlns:wpg="http://schemas.microsoft.com/office/word/2010/wordprocessingGroup" xmlns:wpi="http://schemas.microsoft.com/office/word/2010/wordprocessingInk" xmlns:wne="http://schemas.microsoft.com/office/word/2006/wordml" xmlns:wps="http://schemas.microsoft.com/office/word/2010/wordprocessingShape" mc:Ignorable="w14 w15 w16se w16cid wp14">
+<w:hdr xmlns:wpc="http://schemas.microsoft.com/office/word/2010/wordprocessingCanvas" xmlns:cx="http://schemas.microsoft.com/office/drawing/2014/chartex" xmlns:cx1="http://schemas.microsoft.com/office/drawing/2015/9/8/chartex" xmlns:cx2="http://schemas.microsoft.com/office/drawing/2015/10/21/chartex" xmlns:cx3="http://schemas.microsoft.com/office/drawing/2016/5/9/chartex" xmlns:cx4="http://schemas.microsoft.com/office/drawing/2016/5/10/chartex" xmlns:cx5="http://schemas.microsoft.com/office/drawing/2016/5/11/chartex" xmlns:cx6="http://schemas.microsoft.com/office/drawing/2016/5/12/chartex" xmlns:cx7="http://schemas.microsoft.com/office/drawing/2016/5/13/chartex" xmlns:cx8="http://schemas.microsoft.com/office/drawing/2016/5/14/chartex" xmlns:mc="http://schemas.openxmlformats.org/markup-compatibility/2006" xmlns:aink="http://schemas.microsoft.com/office/drawing/2016/ink" xmlns:am3d="http://schemas.microsoft.com/office/drawing/2017/model3d" xmlns:o="urn:schemas-microsoft-com:office:office" xmlns:r="http://schemas.openxmlformats.org/officeDocument/2006/relationships" xmlns:m="http://schemas.openxmlformats.org/officeDocument/2006/math" xmlns:v="urn:schemas-microsoft-com:vml" xmlns:wp14="http://schemas.microsoft.com/office/word/2010/wordprocessingDrawing" xmlns:wp="http://schemas.openxmlformats.org/drawingml/2006/wordprocessingDrawing" xmlns:w10="urn:schemas-microsoft-com:office:word" xmlns:w="http://schemas.openxmlformats.org/wordprocessingml/2006/main" xmlns:w14="http://schemas.microsoft.com/office/word/2010/wordml" xmlns:w15="http://schemas.microsoft.com/office/word/2012/wordml" xmlns:w16cex="http://schemas.microsoft.com/office/word/2018/wordml/cex" xmlns:w16cid="http://schemas.microsoft.com/office/word/2016/wordml/cid" xmlns:w16="http://schemas.microsoft.com/office/word/2018/wordml" xmlns:w16sdtdh="http://schemas.microsoft.com/office/word/2020/wordml/sdtdatahash" xmlns:w16se="http://schemas.microsoft.com/office/word/2015/wordml/symex" xmlns:wpg="http://schemas.microsoft.com/office/word/2010/wordprocessingGroup" xmlns:wpi="http://schemas.microsoft.com/office/word/2010/wordprocessingInk" xmlns:wne="http://schemas.microsoft.com/office/word/2006/wordml" xmlns:wps="http://schemas.microsoft.com/office/word/2010/wordprocessingShape" mc:Ignorable="w14 w15 w16se w16cid w16 w16cex w16sdtdh wp14">
   <w:p>
     <w:r>
       <w:rPr>
@@ -4592,7 +5558,7 @@
             </wp:anchor>
           </w:drawing>
         </mc:Choice>
-        <mc:Fallback xmlns:w16cex="http://schemas.microsoft.com/office/word/2018/wordml/cex" xmlns:w16="http://schemas.microsoft.com/office/word/2018/wordml" xmlns:w16sdtdh="http://schemas.microsoft.com/office/word/2020/wordml/sdtdatahash" xmlns:a="http://schemas.openxmlformats.org/drawingml/2006/main">
+        <mc:Fallback xmlns:a="http://schemas.openxmlformats.org/drawingml/2006/main">
           <w:pict>
             <v:group id="Group 26117" style="width:73.2pt;height:430pt;position:absolute;z-index:-2147483648;mso-position-horizontal-relative:page;mso-position-horizontal:absolute;margin-left:0pt;mso-position-vertical-relative:page;margin-top:208.18pt;" coordsize="9296,54610">
               <v:shape id="Shape 26914" style="position:absolute;width:4191;height:54610;left:0;top:0;" coordsize="419100,5461000" path="m0,0l419100,0l419100,5461000l0,5461000l0,0">
@@ -4620,7 +5586,7 @@
 </file>
 
 <file path=word/header2.xml><?xml version="1.0" encoding="utf-8"?>
-<w:hdr xmlns:wpc="http://schemas.microsoft.com/office/word/2010/wordprocessingCanvas" xmlns:cx="http://schemas.microsoft.com/office/drawing/2014/chartex" xmlns:cx1="http://schemas.microsoft.com/office/drawing/2015/9/8/chartex" xmlns:cx2="http://schemas.microsoft.com/office/drawing/2015/10/21/chartex" xmlns:cx3="http://schemas.microsoft.com/office/drawing/2016/5/9/chartex" xmlns:cx4="http://schemas.microsoft.com/office/drawing/2016/5/10/chartex" xmlns:cx5="http://schemas.microsoft.com/office/drawing/2016/5/11/chartex" xmlns:cx6="http://schemas.microsoft.com/office/drawing/2016/5/12/chartex" xmlns:cx7="http://schemas.microsoft.com/office/drawing/2016/5/13/chartex" xmlns:cx8="http://schemas.microsoft.com/office/drawing/2016/5/14/chartex" xmlns:mc="http://schemas.openxmlformats.org/markup-compatibility/2006" xmlns:aink="http://schemas.microsoft.com/office/drawing/2016/ink" xmlns:am3d="http://schemas.microsoft.com/office/drawing/2017/model3d" xmlns:o="urn:schemas-microsoft-com:office:office" xmlns:r="http://schemas.openxmlformats.org/officeDocument/2006/relationships" xmlns:m="http://schemas.openxmlformats.org/officeDocument/2006/math" xmlns:v="urn:schemas-microsoft-com:vml" xmlns:wp14="http://schemas.microsoft.com/office/word/2010/wordprocessingDrawing" xmlns:wp="http://schemas.openxmlformats.org/drawingml/2006/wordprocessingDrawing" xmlns:w10="urn:schemas-microsoft-com:office:word" xmlns:w="http://schemas.openxmlformats.org/wordprocessingml/2006/main" xmlns:w14="http://schemas.microsoft.com/office/word/2010/wordml" xmlns:w15="http://schemas.microsoft.com/office/word/2012/wordml" xmlns:w16cid="http://schemas.microsoft.com/office/word/2016/wordml/cid" xmlns:w16se="http://schemas.microsoft.com/office/word/2015/wordml/symex" xmlns:wpg="http://schemas.microsoft.com/office/word/2010/wordprocessingGroup" xmlns:wpi="http://schemas.microsoft.com/office/word/2010/wordprocessingInk" xmlns:wne="http://schemas.microsoft.com/office/word/2006/wordml" xmlns:wps="http://schemas.microsoft.com/office/word/2010/wordprocessingShape" mc:Ignorable="w14 w15 w16se w16cid wp14">
+<w:hdr xmlns:wpc="http://schemas.microsoft.com/office/word/2010/wordprocessingCanvas" xmlns:cx="http://schemas.microsoft.com/office/drawing/2014/chartex" xmlns:cx1="http://schemas.microsoft.com/office/drawing/2015/9/8/chartex" xmlns:cx2="http://schemas.microsoft.com/office/drawing/2015/10/21/chartex" xmlns:cx3="http://schemas.microsoft.com/office/drawing/2016/5/9/chartex" xmlns:cx4="http://schemas.microsoft.com/office/drawing/2016/5/10/chartex" xmlns:cx5="http://schemas.microsoft.com/office/drawing/2016/5/11/chartex" xmlns:cx6="http://schemas.microsoft.com/office/drawing/2016/5/12/chartex" xmlns:cx7="http://schemas.microsoft.com/office/drawing/2016/5/13/chartex" xmlns:cx8="http://schemas.microsoft.com/office/drawing/2016/5/14/chartex" xmlns:mc="http://schemas.openxmlformats.org/markup-compatibility/2006" xmlns:aink="http://schemas.microsoft.com/office/drawing/2016/ink" xmlns:am3d="http://schemas.microsoft.com/office/drawing/2017/model3d" xmlns:o="urn:schemas-microsoft-com:office:office" xmlns:r="http://schemas.openxmlformats.org/officeDocument/2006/relationships" xmlns:m="http://schemas.openxmlformats.org/officeDocument/2006/math" xmlns:v="urn:schemas-microsoft-com:vml" xmlns:wp14="http://schemas.microsoft.com/office/word/2010/wordprocessingDrawing" xmlns:wp="http://schemas.openxmlformats.org/drawingml/2006/wordprocessingDrawing" xmlns:w10="urn:schemas-microsoft-com:office:word" xmlns:w="http://schemas.openxmlformats.org/wordprocessingml/2006/main" xmlns:w14="http://schemas.microsoft.com/office/word/2010/wordml" xmlns:w15="http://schemas.microsoft.com/office/word/2012/wordml" xmlns:w16cex="http://schemas.microsoft.com/office/word/2018/wordml/cex" xmlns:w16cid="http://schemas.microsoft.com/office/word/2016/wordml/cid" xmlns:w16="http://schemas.microsoft.com/office/word/2018/wordml" xmlns:w16sdtdh="http://schemas.microsoft.com/office/word/2020/wordml/sdtdatahash" xmlns:w16se="http://schemas.microsoft.com/office/word/2015/wordml/symex" xmlns:wpg="http://schemas.microsoft.com/office/word/2010/wordprocessingGroup" xmlns:wpi="http://schemas.microsoft.com/office/word/2010/wordprocessingInk" xmlns:wne="http://schemas.microsoft.com/office/word/2006/wordml" xmlns:wps="http://schemas.microsoft.com/office/word/2010/wordprocessingShape" mc:Ignorable="w14 w15 w16se w16cid w16 w16cex w16sdtdh wp14">
   <w:p>
     <w:r>
       <w:rPr>
@@ -5029,7 +5995,7 @@
             </wp:anchor>
           </w:drawing>
         </mc:Choice>
-        <mc:Fallback xmlns:w16cex="http://schemas.microsoft.com/office/word/2018/wordml/cex" xmlns:w16="http://schemas.microsoft.com/office/word/2018/wordml" xmlns:w16sdtdh="http://schemas.microsoft.com/office/word/2020/wordml/sdtdatahash">
+        <mc:Fallback>
           <w:pict>
             <v:group w14:anchorId="3BC7EDA3" id="Group 26102" o:spid="_x0000_s1026" style="position:absolute;margin-left:0;margin-top:207.95pt;width:51pt;height:430pt;z-index:-251657216;mso-position-horizontal-relative:page;mso-position-vertical-relative:page;mso-width-relative:margin;mso-height-relative:margin" coordsize="6477,54610" o:gfxdata="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">
               <v:shape id="Shape 26911" o:spid="_x0000_s1027" style="position:absolute;width:4191;height:54610;visibility:visible;mso-wrap-style:square;v-text-anchor:top" coordsize="419100,5461000" o:gfxdata="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" path="m,l419100,r,5461000l,5461000,,e" fillcolor="red" stroked="f" strokeweight="0">
@@ -5055,7 +6021,7 @@
 </file>
 
 <file path=word/header3.xml><?xml version="1.0" encoding="utf-8"?>
-<w:hdr xmlns:wpc="http://schemas.microsoft.com/office/word/2010/wordprocessingCanvas" xmlns:cx="http://schemas.microsoft.com/office/drawing/2014/chartex" xmlns:cx1="http://schemas.microsoft.com/office/drawing/2015/9/8/chartex" xmlns:cx2="http://schemas.microsoft.com/office/drawing/2015/10/21/chartex" xmlns:cx3="http://schemas.microsoft.com/office/drawing/2016/5/9/chartex" xmlns:cx4="http://schemas.microsoft.com/office/drawing/2016/5/10/chartex" xmlns:cx5="http://schemas.microsoft.com/office/drawing/2016/5/11/chartex" xmlns:cx6="http://schemas.microsoft.com/office/drawing/2016/5/12/chartex" xmlns:cx7="http://schemas.microsoft.com/office/drawing/2016/5/13/chartex" xmlns:cx8="http://schemas.microsoft.com/office/drawing/2016/5/14/chartex" xmlns:mc="http://schemas.openxmlformats.org/markup-compatibility/2006" xmlns:aink="http://schemas.microsoft.com/office/drawing/2016/ink" xmlns:am3d="http://schemas.microsoft.com/office/drawing/2017/model3d" xmlns:o="urn:schemas-microsoft-com:office:office" xmlns:r="http://schemas.openxmlformats.org/officeDocument/2006/relationships" xmlns:m="http://schemas.openxmlformats.org/officeDocument/2006/math" xmlns:v="urn:schemas-microsoft-com:vml" xmlns:wp14="http://schemas.microsoft.com/office/word/2010/wordprocessingDrawing" xmlns:wp="http://schemas.openxmlformats.org/drawingml/2006/wordprocessingDrawing" xmlns:w10="urn:schemas-microsoft-com:office:word" xmlns:w="http://schemas.openxmlformats.org/wordprocessingml/2006/main" xmlns:w14="http://schemas.microsoft.com/office/word/2010/wordml" xmlns:w15="http://schemas.microsoft.com/office/word/2012/wordml" xmlns:w16cid="http://schemas.microsoft.com/office/word/2016/wordml/cid" xmlns:w16se="http://schemas.microsoft.com/office/word/2015/wordml/symex" xmlns:wpg="http://schemas.microsoft.com/office/word/2010/wordprocessingGroup" xmlns:wpi="http://schemas.microsoft.com/office/word/2010/wordprocessingInk" xmlns:wne="http://schemas.microsoft.com/office/word/2006/wordml" xmlns:wps="http://schemas.microsoft.com/office/word/2010/wordprocessingShape" mc:Ignorable="w14 w15 w16se w16cid wp14">
+<w:hdr xmlns:wpc="http://schemas.microsoft.com/office/word/2010/wordprocessingCanvas" xmlns:cx="http://schemas.microsoft.com/office/drawing/2014/chartex" xmlns:cx1="http://schemas.microsoft.com/office/drawing/2015/9/8/chartex" xmlns:cx2="http://schemas.microsoft.com/office/drawing/2015/10/21/chartex" xmlns:cx3="http://schemas.microsoft.com/office/drawing/2016/5/9/chartex" xmlns:cx4="http://schemas.microsoft.com/office/drawing/2016/5/10/chartex" xmlns:cx5="http://schemas.microsoft.com/office/drawing/2016/5/11/chartex" xmlns:cx6="http://schemas.microsoft.com/office/drawing/2016/5/12/chartex" xmlns:cx7="http://schemas.microsoft.com/office/drawing/2016/5/13/chartex" xmlns:cx8="http://schemas.microsoft.com/office/drawing/2016/5/14/chartex" xmlns:mc="http://schemas.openxmlformats.org/markup-compatibility/2006" xmlns:aink="http://schemas.microsoft.com/office/drawing/2016/ink" xmlns:am3d="http://schemas.microsoft.com/office/drawing/2017/model3d" xmlns:o="urn:schemas-microsoft-com:office:office" xmlns:r="http://schemas.openxmlformats.org/officeDocument/2006/relationships" xmlns:m="http://schemas.openxmlformats.org/officeDocument/2006/math" xmlns:v="urn:schemas-microsoft-com:vml" xmlns:wp14="http://schemas.microsoft.com/office/word/2010/wordprocessingDrawing" xmlns:wp="http://schemas.openxmlformats.org/drawingml/2006/wordprocessingDrawing" xmlns:w10="urn:schemas-microsoft-com:office:word" xmlns:w="http://schemas.openxmlformats.org/wordprocessingml/2006/main" xmlns:w14="http://schemas.microsoft.com/office/word/2010/wordml" xmlns:w15="http://schemas.microsoft.com/office/word/2012/wordml" xmlns:w16cex="http://schemas.microsoft.com/office/word/2018/wordml/cex" xmlns:w16cid="http://schemas.microsoft.com/office/word/2016/wordml/cid" xmlns:w16="http://schemas.microsoft.com/office/word/2018/wordml" xmlns:w16sdtdh="http://schemas.microsoft.com/office/word/2020/wordml/sdtdatahash" xmlns:w16se="http://schemas.microsoft.com/office/word/2015/wordml/symex" xmlns:wpg="http://schemas.microsoft.com/office/word/2010/wordprocessingGroup" xmlns:wpi="http://schemas.microsoft.com/office/word/2010/wordprocessingInk" xmlns:wne="http://schemas.microsoft.com/office/word/2006/wordml" xmlns:wps="http://schemas.microsoft.com/office/word/2010/wordprocessingShape" mc:Ignorable="w14 w15 w16se w16cid w16 w16cex w16sdtdh wp14">
   <w:p>
     <w:r>
       <w:rPr>
@@ -5267,7 +6233,7 @@
             </wp:anchor>
           </w:drawing>
         </mc:Choice>
-        <mc:Fallback xmlns:w16cex="http://schemas.microsoft.com/office/word/2018/wordml/cex" xmlns:w16="http://schemas.microsoft.com/office/word/2018/wordml" xmlns:w16sdtdh="http://schemas.microsoft.com/office/word/2020/wordml/sdtdatahash" xmlns:a="http://schemas.openxmlformats.org/drawingml/2006/main">
+        <mc:Fallback xmlns:a="http://schemas.openxmlformats.org/drawingml/2006/main">
           <w:pict>
             <v:group id="Group 26087" style="width:73.2pt;height:430pt;position:absolute;z-index:-2147483648;mso-position-horizontal-relative:page;mso-position-horizontal:absolute;margin-left:0pt;mso-position-vertical-relative:page;margin-top:208.18pt;" coordsize="9296,54610">
               <v:shape id="Shape 26910" style="position:absolute;width:4191;height:54610;left:0;top:0;" coordsize="419100,5461000" path="m0,0l419100,0l419100,5461000l0,5461000l0,0">
@@ -5295,7 +6261,7 @@
 </file>
 
 <file path=word/numbering.xml><?xml version="1.0" encoding="utf-8"?>
-<w:numbering xmlns:wpc="http://schemas.microsoft.com/office/word/2010/wordprocessingCanvas" xmlns:cx="http://schemas.microsoft.com/office/drawing/2014/chartex" xmlns:cx1="http://schemas.microsoft.com/office/drawing/2015/9/8/chartex" xmlns:cx2="http://schemas.microsoft.com/office/drawing/2015/10/21/chartex" xmlns:cx3="http://schemas.microsoft.com/office/drawing/2016/5/9/chartex" xmlns:cx4="http://schemas.microsoft.com/office/drawing/2016/5/10/chartex" xmlns:cx5="http://schemas.microsoft.com/office/drawing/2016/5/11/chartex" xmlns:cx6="http://schemas.microsoft.com/office/drawing/2016/5/12/chartex" xmlns:cx7="http://schemas.microsoft.com/office/drawing/2016/5/13/chartex" xmlns:cx8="http://schemas.microsoft.com/office/drawing/2016/5/14/chartex" xmlns:mc="http://schemas.openxmlformats.org/markup-compatibility/2006" xmlns:aink="http://schemas.microsoft.com/office/drawing/2016/ink" xmlns:am3d="http://schemas.microsoft.com/office/drawing/2017/model3d" xmlns:o="urn:schemas-microsoft-com:office:office" xmlns:r="http://schemas.openxmlformats.org/officeDocument/2006/relationships" xmlns:m="http://schemas.openxmlformats.org/officeDocument/2006/math" xmlns:v="urn:schemas-microsoft-com:vml" xmlns:wp14="http://schemas.microsoft.com/office/word/2010/wordprocessingDrawing" xmlns:wp="http://schemas.openxmlformats.org/drawingml/2006/wordprocessingDrawing" xmlns:w10="urn:schemas-microsoft-com:office:word" xmlns:w="http://schemas.openxmlformats.org/wordprocessingml/2006/main" xmlns:w14="http://schemas.microsoft.com/office/word/2010/wordml" xmlns:w15="http://schemas.microsoft.com/office/word/2012/wordml" xmlns:w16cid="http://schemas.microsoft.com/office/word/2016/wordml/cid" xmlns:w16se="http://schemas.microsoft.com/office/word/2015/wordml/symex" xmlns:wpg="http://schemas.microsoft.com/office/word/2010/wordprocessingGroup" xmlns:wpi="http://schemas.microsoft.com/office/word/2010/wordprocessingInk" xmlns:wne="http://schemas.microsoft.com/office/word/2006/wordml" xmlns:wps="http://schemas.microsoft.com/office/word/2010/wordprocessingShape" mc:Ignorable="w14 w15 w16se w16cid wp14">
+<w:numbering xmlns:wpc="http://schemas.microsoft.com/office/word/2010/wordprocessingCanvas" xmlns:cx="http://schemas.microsoft.com/office/drawing/2014/chartex" xmlns:cx1="http://schemas.microsoft.com/office/drawing/2015/9/8/chartex" xmlns:cx2="http://schemas.microsoft.com/office/drawing/2015/10/21/chartex" xmlns:cx3="http://schemas.microsoft.com/office/drawing/2016/5/9/chartex" xmlns:cx4="http://schemas.microsoft.com/office/drawing/2016/5/10/chartex" xmlns:cx5="http://schemas.microsoft.com/office/drawing/2016/5/11/chartex" xmlns:cx6="http://schemas.microsoft.com/office/drawing/2016/5/12/chartex" xmlns:cx7="http://schemas.microsoft.com/office/drawing/2016/5/13/chartex" xmlns:cx8="http://schemas.microsoft.com/office/drawing/2016/5/14/chartex" xmlns:mc="http://schemas.openxmlformats.org/markup-compatibility/2006" xmlns:aink="http://schemas.microsoft.com/office/drawing/2016/ink" xmlns:am3d="http://schemas.microsoft.com/office/drawing/2017/model3d" xmlns:o="urn:schemas-microsoft-com:office:office" xmlns:r="http://schemas.openxmlformats.org/officeDocument/2006/relationships" xmlns:m="http://schemas.openxmlformats.org/officeDocument/2006/math" xmlns:v="urn:schemas-microsoft-com:vml" xmlns:wp14="http://schemas.microsoft.com/office/word/2010/wordprocessingDrawing" xmlns:wp="http://schemas.openxmlformats.org/drawingml/2006/wordprocessingDrawing" xmlns:w10="urn:schemas-microsoft-com:office:word" xmlns:w="http://schemas.openxmlformats.org/wordprocessingml/2006/main" xmlns:w14="http://schemas.microsoft.com/office/word/2010/wordml" xmlns:w15="http://schemas.microsoft.com/office/word/2012/wordml" xmlns:w16cex="http://schemas.microsoft.com/office/word/2018/wordml/cex" xmlns:w16cid="http://schemas.microsoft.com/office/word/2016/wordml/cid" xmlns:w16="http://schemas.microsoft.com/office/word/2018/wordml" xmlns:w16sdtdh="http://schemas.microsoft.com/office/word/2020/wordml/sdtdatahash" xmlns:w16se="http://schemas.microsoft.com/office/word/2015/wordml/symex" xmlns:wpg="http://schemas.microsoft.com/office/word/2010/wordprocessingGroup" xmlns:wpi="http://schemas.microsoft.com/office/word/2010/wordprocessingInk" xmlns:wne="http://schemas.microsoft.com/office/word/2006/wordml" xmlns:wps="http://schemas.microsoft.com/office/word/2010/wordprocessingShape" mc:Ignorable="w14 w15 w16se w16cid w16 w16cex w16sdtdh wp14">
   <w:abstractNum w:abstractNumId="0" w15:restartNumberingAfterBreak="0">
     <w:nsid w:val="09A1122B"/>
     <w:multiLevelType w:val="hybridMultilevel"/>
@@ -6416,6 +7382,92 @@
     </w:lvl>
   </w:abstractNum>
   <w:abstractNum w:abstractNumId="8" w15:restartNumberingAfterBreak="0">
+    <w:nsid w:val="5C41672D"/>
+    <w:multiLevelType w:val="hybridMultilevel"/>
+    <w:tmpl w:val="DDF4982E"/>
+    <w:lvl w:ilvl="0" w:tplc="0416000F">
+      <w:start w:val="1"/>
+      <w:numFmt w:val="decimal"/>
+      <w:lvlText w:val="%1."/>
+      <w:lvlJc w:val="left"/>
+      <w:pPr>
+        <w:ind w:left="720" w:hanging="360"/>
+      </w:pPr>
+    </w:lvl>
+    <w:lvl w:ilvl="1" w:tplc="04160019" w:tentative="1">
+      <w:start w:val="1"/>
+      <w:numFmt w:val="lowerLetter"/>
+      <w:lvlText w:val="%2."/>
+      <w:lvlJc w:val="left"/>
+      <w:pPr>
+        <w:ind w:left="1440" w:hanging="360"/>
+      </w:pPr>
+    </w:lvl>
+    <w:lvl w:ilvl="2" w:tplc="0416001B" w:tentative="1">
+      <w:start w:val="1"/>
+      <w:numFmt w:val="lowerRoman"/>
+      <w:lvlText w:val="%3."/>
+      <w:lvlJc w:val="right"/>
+      <w:pPr>
+        <w:ind w:left="2160" w:hanging="180"/>
+      </w:pPr>
+    </w:lvl>
+    <w:lvl w:ilvl="3" w:tplc="0416000F" w:tentative="1">
+      <w:start w:val="1"/>
+      <w:numFmt w:val="decimal"/>
+      <w:lvlText w:val="%4."/>
+      <w:lvlJc w:val="left"/>
+      <w:pPr>
+        <w:ind w:left="2880" w:hanging="360"/>
+      </w:pPr>
+    </w:lvl>
+    <w:lvl w:ilvl="4" w:tplc="04160019" w:tentative="1">
+      <w:start w:val="1"/>
+      <w:numFmt w:val="lowerLetter"/>
+      <w:lvlText w:val="%5."/>
+      <w:lvlJc w:val="left"/>
+      <w:pPr>
+        <w:ind w:left="3600" w:hanging="360"/>
+      </w:pPr>
+    </w:lvl>
+    <w:lvl w:ilvl="5" w:tplc="0416001B" w:tentative="1">
+      <w:start w:val="1"/>
+      <w:numFmt w:val="lowerRoman"/>
+      <w:lvlText w:val="%6."/>
+      <w:lvlJc w:val="right"/>
+      <w:pPr>
+        <w:ind w:left="4320" w:hanging="180"/>
+      </w:pPr>
+    </w:lvl>
+    <w:lvl w:ilvl="6" w:tplc="0416000F" w:tentative="1">
+      <w:start w:val="1"/>
+      <w:numFmt w:val="decimal"/>
+      <w:lvlText w:val="%7."/>
+      <w:lvlJc w:val="left"/>
+      <w:pPr>
+        <w:ind w:left="5040" w:hanging="360"/>
+      </w:pPr>
+    </w:lvl>
+    <w:lvl w:ilvl="7" w:tplc="04160019" w:tentative="1">
+      <w:start w:val="1"/>
+      <w:numFmt w:val="lowerLetter"/>
+      <w:lvlText w:val="%8."/>
+      <w:lvlJc w:val="left"/>
+      <w:pPr>
+        <w:ind w:left="5760" w:hanging="360"/>
+      </w:pPr>
+    </w:lvl>
+    <w:lvl w:ilvl="8" w:tplc="0416001B" w:tentative="1">
+      <w:start w:val="1"/>
+      <w:numFmt w:val="lowerRoman"/>
+      <w:lvlText w:val="%9."/>
+      <w:lvlJc w:val="right"/>
+      <w:pPr>
+        <w:ind w:left="6480" w:hanging="180"/>
+      </w:pPr>
+    </w:lvl>
+  </w:abstractNum>
+  <w:abstractNum w:abstractNumId="9" w15:restartNumberingAfterBreak="0">
     <w:nsid w:val="60710B25"/>
     <w:multiLevelType w:val="hybridMultilevel"/>
     <w:tmpl w:val="8CD4248A"/>
@@ -6505,7 +7557,7 @@
       </w:pPr>
     </w:lvl>
   </w:abstractNum>
-  <w:abstractNum w:abstractNumId="9" w15:restartNumberingAfterBreak="0">
+  <w:abstractNum w:abstractNumId="10" w15:restartNumberingAfterBreak="0">
     <w:nsid w:val="69453CE5"/>
     <w:multiLevelType w:val="hybridMultilevel"/>
     <w:tmpl w:val="CF3CDA66"/>
@@ -6717,7 +7769,7 @@
       </w:rPr>
     </w:lvl>
   </w:abstractNum>
-  <w:abstractNum w:abstractNumId="10" w15:restartNumberingAfterBreak="0">
+  <w:abstractNum w:abstractNumId="11" w15:restartNumberingAfterBreak="0">
     <w:nsid w:val="749B35B7"/>
     <w:multiLevelType w:val="hybridMultilevel"/>
     <w:tmpl w:val="E6283372"/>
@@ -6804,7 +7856,7 @@
     </w:lvl>
   </w:abstractNum>
   <w:num w:numId="1">
-    <w:abstractNumId w:val="9"/>
+    <w:abstractNumId w:val="10"/>
   </w:num>
   <w:num w:numId="2">
     <w:abstractNumId w:val="3"/>
@@ -6847,7 +7899,7 @@
     <w:lvlOverride w:ilvl="8"/>
   </w:num>
   <w:num w:numId="8">
-    <w:abstractNumId w:val="10"/>
+    <w:abstractNumId w:val="11"/>
     <w:lvlOverride w:ilvl="0">
       <w:startOverride w:val="1"/>
     </w:lvlOverride>
@@ -6928,13 +7980,16 @@
     </w:lvlOverride>
   </w:num>
   <w:num w:numId="15">
+    <w:abstractNumId w:val="9"/>
+  </w:num>
+  <w:num w:numId="16">
     <w:abstractNumId w:val="8"/>
   </w:num>
 </w:numbering>
 </file>
 
 <file path=word/styles.xml><?xml version="1.0" encoding="utf-8"?>
-<w:styles xmlns:mc="http://schemas.openxmlformats.org/markup-compatibility/2006" xmlns:r="http://schemas.openxmlformats.org/officeDocument/2006/relationships" xmlns:w="http://schemas.openxmlformats.org/wordprocessingml/2006/main" xmlns:w14="http://schemas.microsoft.com/office/word/2010/wordml" xmlns:w15="http://schemas.microsoft.com/office/word/2012/wordml" xmlns:w16cid="http://schemas.microsoft.com/office/word/2016/wordml/cid" xmlns:w16se="http://schemas.microsoft.com/office/word/2015/wordml/symex" mc:Ignorable="w14 w15 w16se w16cid">
+<w:styles xmlns:mc="http://schemas.openxmlformats.org/markup-compatibility/2006" xmlns:r="http://schemas.openxmlformats.org/officeDocument/2006/relationships" xmlns:w="http://schemas.openxmlformats.org/wordprocessingml/2006/main" xmlns:w14="http://schemas.microsoft.com/office/word/2010/wordml" xmlns:w15="http://schemas.microsoft.com/office/word/2012/wordml" xmlns:w16cex="http://schemas.microsoft.com/office/word/2018/wordml/cex" xmlns:w16cid="http://schemas.microsoft.com/office/word/2016/wordml/cid" xmlns:w16="http://schemas.microsoft.com/office/word/2018/wordml" xmlns:w16sdtdh="http://schemas.microsoft.com/office/word/2020/wordml/sdtdatahash" xmlns:w16se="http://schemas.microsoft.com/office/word/2015/wordml/symex" mc:Ignorable="w14 w15 w16se w16cid w16 w16cex w16sdtdh">
   <w:docDefaults>
     <w:rPrDefault>
       <w:rPr>
@@ -6950,7 +8005,7 @@
       </w:pPr>
     </w:pPrDefault>
   </w:docDefaults>
-  <w:latentStyles w:defLockedState="0" w:defUIPriority="99" w:defSemiHidden="0" w:defUnhideWhenUsed="0" w:defQFormat="0" w:count="375">
+  <w:latentStyles w:defLockedState="0" w:defUIPriority="99" w:defSemiHidden="0" w:defUnhideWhenUsed="0" w:defQFormat="0" w:count="376">
     <w:lsdException w:name="Normal" w:uiPriority="0" w:qFormat="1"/>
     <w:lsdException w:name="heading 1" w:uiPriority="9" w:qFormat="1"/>
     <w:lsdException w:name="heading 2" w:semiHidden="1" w:uiPriority="9" w:unhideWhenUsed="1" w:qFormat="1"/>
@@ -7056,7 +8111,6 @@
     <w:lsdException w:name="HTML Sample" w:semiHidden="1" w:unhideWhenUsed="1"/>
     <w:lsdException w:name="HTML Typewriter" w:semiHidden="1" w:unhideWhenUsed="1"/>
     <w:lsdException w:name="HTML Variable" w:semiHidden="1" w:unhideWhenUsed="1"/>
-    <w:lsdException w:name="Normal Table" w:semiHidden="1" w:unhideWhenUsed="1"/>
     <w:lsdException w:name="annotation subject" w:semiHidden="1" w:unhideWhenUsed="1"/>
     <w:lsdException w:name="No List" w:semiHidden="1" w:unhideWhenUsed="1"/>
     <w:lsdException w:name="Outline List 1" w:semiHidden="1" w:unhideWhenUsed="1"/>
@@ -7103,10 +8157,8 @@
     <w:lsdException w:name="Table Subtle 2" w:semiHidden="1" w:unhideWhenUsed="1"/>
     <w:lsdException w:name="Table Web 1" w:semiHidden="1" w:unhideWhenUsed="1"/>
     <w:lsdException w:name="Table Web 2" w:semiHidden="1" w:unhideWhenUsed="1"/>
-    <w:lsdException w:name="Table Web 3" w:semiHidden="1" w:unhideWhenUsed="1"/>
     <w:lsdException w:name="Balloon Text" w:semiHidden="1" w:unhideWhenUsed="1"/>
     <w:lsdException w:name="Table Grid" w:uiPriority="39"/>
-    <w:lsdException w:name="Table Theme" w:semiHidden="1" w:unhideWhenUsed="1"/>
     <w:lsdException w:name="Placeholder Text" w:semiHidden="1"/>
     <w:lsdException w:name="No Spacing" w:uiPriority="1" w:qFormat="1"/>
     <w:lsdException w:name="Light Shading" w:uiPriority="60"/>
@@ -7326,6 +8378,7 @@
     <w:lsdException w:name="Smart Hyperlink" w:semiHidden="1" w:unhideWhenUsed="1"/>
     <w:lsdException w:name="Hashtag" w:semiHidden="1" w:unhideWhenUsed="1"/>
     <w:lsdException w:name="Unresolved Mention" w:semiHidden="1" w:unhideWhenUsed="1"/>
+    <w:lsdException w:name="Smart Link" w:semiHidden="1" w:unhideWhenUsed="1"/>
   </w:latentStyles>
   <w:style w:type="paragraph" w:default="1" w:styleId="Normal">
     <w:name w:val="Normal"/>
@@ -7404,6 +8457,7 @@
   <w:style w:type="character" w:default="1" w:styleId="Fontepargpadro">
     <w:name w:val="Default Paragraph Font"/>
     <w:uiPriority w:val="1"/>
+    <w:semiHidden/>
     <w:unhideWhenUsed/>
   </w:style>
   <w:style w:type="table" w:default="1" w:styleId="Tabelanormal">

</xml_diff>

<commit_message>
Localizacao (NoSQL) - Testando Frontend
</commit_message>
<xml_diff>
--- a/Documentacao.docx
+++ b/Documentacao.docx
@@ -1,6 +1,6 @@
 
 <file path=word/document.xml><?xml version="1.0" encoding="utf-8"?>
-<w:document xmlns:wpc="http://schemas.microsoft.com/office/word/2010/wordprocessingCanvas" xmlns:cx="http://schemas.microsoft.com/office/drawing/2014/chartex" xmlns:cx1="http://schemas.microsoft.com/office/drawing/2015/9/8/chartex" xmlns:cx2="http://schemas.microsoft.com/office/drawing/2015/10/21/chartex" xmlns:cx3="http://schemas.microsoft.com/office/drawing/2016/5/9/chartex" xmlns:cx4="http://schemas.microsoft.com/office/drawing/2016/5/10/chartex" xmlns:cx5="http://schemas.microsoft.com/office/drawing/2016/5/11/chartex" xmlns:cx6="http://schemas.microsoft.com/office/drawing/2016/5/12/chartex" xmlns:cx7="http://schemas.microsoft.com/office/drawing/2016/5/13/chartex" xmlns:cx8="http://schemas.microsoft.com/office/drawing/2016/5/14/chartex" xmlns:mc="http://schemas.openxmlformats.org/markup-compatibility/2006" xmlns:aink="http://schemas.microsoft.com/office/drawing/2016/ink" xmlns:am3d="http://schemas.microsoft.com/office/drawing/2017/model3d" xmlns:o="urn:schemas-microsoft-com:office:office" xmlns:r="http://schemas.openxmlformats.org/officeDocument/2006/relationships" xmlns:m="http://schemas.openxmlformats.org/officeDocument/2006/math" xmlns:v="urn:schemas-microsoft-com:vml" xmlns:wp14="http://schemas.microsoft.com/office/word/2010/wordprocessingDrawing" xmlns:wp="http://schemas.openxmlformats.org/drawingml/2006/wordprocessingDrawing" xmlns:w10="urn:schemas-microsoft-com:office:word" xmlns:w="http://schemas.openxmlformats.org/wordprocessingml/2006/main" xmlns:w14="http://schemas.microsoft.com/office/word/2010/wordml" xmlns:w15="http://schemas.microsoft.com/office/word/2012/wordml" xmlns:w16cid="http://schemas.microsoft.com/office/word/2016/wordml/cid" xmlns:w16se="http://schemas.microsoft.com/office/word/2015/wordml/symex" xmlns:wpg="http://schemas.microsoft.com/office/word/2010/wordprocessingGroup" xmlns:wpi="http://schemas.microsoft.com/office/word/2010/wordprocessingInk" xmlns:wne="http://schemas.microsoft.com/office/word/2006/wordml" xmlns:wps="http://schemas.microsoft.com/office/word/2010/wordprocessingShape" mc:Ignorable="w14 w15 w16se w16cid wp14">
+<w:document xmlns:wpc="http://schemas.microsoft.com/office/word/2010/wordprocessingCanvas" xmlns:cx="http://schemas.microsoft.com/office/drawing/2014/chartex" xmlns:cx1="http://schemas.microsoft.com/office/drawing/2015/9/8/chartex" xmlns:cx2="http://schemas.microsoft.com/office/drawing/2015/10/21/chartex" xmlns:cx3="http://schemas.microsoft.com/office/drawing/2016/5/9/chartex" xmlns:cx4="http://schemas.microsoft.com/office/drawing/2016/5/10/chartex" xmlns:cx5="http://schemas.microsoft.com/office/drawing/2016/5/11/chartex" xmlns:cx6="http://schemas.microsoft.com/office/drawing/2016/5/12/chartex" xmlns:cx7="http://schemas.microsoft.com/office/drawing/2016/5/13/chartex" xmlns:cx8="http://schemas.microsoft.com/office/drawing/2016/5/14/chartex" xmlns:mc="http://schemas.openxmlformats.org/markup-compatibility/2006" xmlns:aink="http://schemas.microsoft.com/office/drawing/2016/ink" xmlns:am3d="http://schemas.microsoft.com/office/drawing/2017/model3d" xmlns:o="urn:schemas-microsoft-com:office:office" xmlns:r="http://schemas.openxmlformats.org/officeDocument/2006/relationships" xmlns:m="http://schemas.openxmlformats.org/officeDocument/2006/math" xmlns:v="urn:schemas-microsoft-com:vml" xmlns:wp14="http://schemas.microsoft.com/office/word/2010/wordprocessingDrawing" xmlns:wp="http://schemas.openxmlformats.org/drawingml/2006/wordprocessingDrawing" xmlns:w10="urn:schemas-microsoft-com:office:word" xmlns:w="http://schemas.openxmlformats.org/wordprocessingml/2006/main" xmlns:w14="http://schemas.microsoft.com/office/word/2010/wordml" xmlns:w15="http://schemas.microsoft.com/office/word/2012/wordml" xmlns:w16cex="http://schemas.microsoft.com/office/word/2018/wordml/cex" xmlns:w16cid="http://schemas.microsoft.com/office/word/2016/wordml/cid" xmlns:w16="http://schemas.microsoft.com/office/word/2018/wordml" xmlns:w16sdtdh="http://schemas.microsoft.com/office/word/2020/wordml/sdtdatahash" xmlns:w16se="http://schemas.microsoft.com/office/word/2015/wordml/symex" xmlns:wpg="http://schemas.microsoft.com/office/word/2010/wordprocessingGroup" xmlns:wpi="http://schemas.microsoft.com/office/word/2010/wordprocessingInk" xmlns:wne="http://schemas.microsoft.com/office/word/2006/wordml" xmlns:wps="http://schemas.microsoft.com/office/word/2010/wordprocessingShape" mc:Ignorable="w14 w15 w16se w16cid w16 w16cex w16sdtdh wp14">
   <w:body>
     <w:p>
       <w:pPr>
@@ -2233,122 +2233,92 @@
         <w:rPr>
           <w:rFonts w:ascii="Helvetica" w:hAnsi="Helvetica" w:cs="Helvetica"/>
         </w:rPr>
-        <w:t xml:space="preserve">o desenvolvimento do projeto SP Medical </w:t>
-      </w:r>
-      <w:proofErr w:type="spellStart"/>
+        <w:t xml:space="preserve">o desenvolvimento do projeto SP Medical Group, </w:t>
+      </w:r>
       <w:r>
         <w:rPr>
           <w:rFonts w:ascii="Helvetica" w:hAnsi="Helvetica" w:cs="Helvetica"/>
         </w:rPr>
-        <w:t>Group</w:t>
-      </w:r>
-      <w:proofErr w:type="spellEnd"/>
+        <w:t xml:space="preserve">dando destaque </w:t>
+      </w:r>
       <w:r>
         <w:rPr>
           <w:rFonts w:ascii="Helvetica" w:hAnsi="Helvetica" w:cs="Helvetica"/>
         </w:rPr>
+        <w:t>às principais etapas do processo</w:t>
+      </w:r>
+      <w:r>
+        <w:rPr>
+          <w:rFonts w:ascii="Helvetica" w:hAnsi="Helvetica" w:cs="Helvetica"/>
+        </w:rPr>
         <w:t xml:space="preserve">, </w:t>
       </w:r>
       <w:r>
         <w:rPr>
           <w:rFonts w:ascii="Helvetica" w:hAnsi="Helvetica" w:cs="Helvetica"/>
         </w:rPr>
-        <w:t xml:space="preserve">dando destaque </w:t>
+        <w:t>envolvendo e exibindo todas as atividades realizadas</w:t>
       </w:r>
       <w:r>
         <w:rPr>
           <w:rFonts w:ascii="Helvetica" w:hAnsi="Helvetica" w:cs="Helvetica"/>
         </w:rPr>
-        <w:t>às principais etapas do processo</w:t>
+        <w:t xml:space="preserve">, </w:t>
       </w:r>
       <w:r>
         <w:rPr>
           <w:rFonts w:ascii="Helvetica" w:hAnsi="Helvetica" w:cs="Helvetica"/>
         </w:rPr>
+        <w:t>a organização e o cronograma</w:t>
+      </w:r>
+      <w:r>
+        <w:rPr>
+          <w:rFonts w:ascii="Helvetica" w:hAnsi="Helvetica" w:cs="Helvetica"/>
+        </w:rPr>
+        <w:t xml:space="preserve">, além do planejamento e </w:t>
+      </w:r>
+      <w:r>
+        <w:rPr>
+          <w:rFonts w:ascii="Helvetica" w:hAnsi="Helvetica" w:cs="Helvetica"/>
+        </w:rPr>
+        <w:t>execução do Banco de Dado</w:t>
+      </w:r>
+      <w:r>
+        <w:rPr>
+          <w:rFonts w:ascii="Helvetica" w:hAnsi="Helvetica" w:cs="Helvetica"/>
+        </w:rPr>
+        <w:t>s</w:t>
+      </w:r>
+      <w:r>
+        <w:rPr>
+          <w:rFonts w:ascii="Helvetica" w:hAnsi="Helvetica" w:cs="Helvetica"/>
+        </w:rPr>
         <w:t xml:space="preserve">, </w:t>
       </w:r>
       <w:r>
         <w:rPr>
           <w:rFonts w:ascii="Helvetica" w:hAnsi="Helvetica" w:cs="Helvetica"/>
         </w:rPr>
-        <w:t>envolvendo e exibindo todas as atividades realizadas</w:t>
+        <w:t>API</w:t>
       </w:r>
       <w:r>
         <w:rPr>
           <w:rFonts w:ascii="Helvetica" w:hAnsi="Helvetica" w:cs="Helvetica"/>
         </w:rPr>
-        <w:t xml:space="preserve">, </w:t>
+        <w:t>, Frontend e Mobile</w:t>
       </w:r>
       <w:r>
         <w:rPr>
           <w:rFonts w:ascii="Helvetica" w:hAnsi="Helvetica" w:cs="Helvetica"/>
         </w:rPr>
-        <w:t>a organização e o cronograma</w:t>
+        <w:t xml:space="preserve"> </w:t>
       </w:r>
       <w:r>
         <w:rPr>
           <w:rFonts w:ascii="Helvetica" w:hAnsi="Helvetica" w:cs="Helvetica"/>
         </w:rPr>
-        <w:t xml:space="preserve">, além do planejamento e </w:t>
-      </w:r>
-      <w:r>
-        <w:rPr>
-          <w:rFonts w:ascii="Helvetica" w:hAnsi="Helvetica" w:cs="Helvetica"/>
-        </w:rPr>
-        <w:t>execução do Banco de Dado</w:t>
-      </w:r>
-      <w:r>
-        <w:rPr>
-          <w:rFonts w:ascii="Helvetica" w:hAnsi="Helvetica" w:cs="Helvetica"/>
-        </w:rPr>
-        <w:t>s</w:t>
-      </w:r>
-      <w:r>
-        <w:rPr>
-          <w:rFonts w:ascii="Helvetica" w:hAnsi="Helvetica" w:cs="Helvetica"/>
-        </w:rPr>
-        <w:t xml:space="preserve">, </w:t>
-      </w:r>
-      <w:proofErr w:type="gramStart"/>
-      <w:r>
-        <w:rPr>
-          <w:rFonts w:ascii="Helvetica" w:hAnsi="Helvetica" w:cs="Helvetica"/>
-        </w:rPr>
-        <w:t>API</w:t>
-      </w:r>
-      <w:r>
-        <w:rPr>
-          <w:rFonts w:ascii="Helvetica" w:hAnsi="Helvetica" w:cs="Helvetica"/>
-        </w:rPr>
-        <w:t xml:space="preserve">, </w:t>
-      </w:r>
-      <w:proofErr w:type="spellStart"/>
-      <w:r>
-        <w:rPr>
-          <w:rFonts w:ascii="Helvetica" w:hAnsi="Helvetica" w:cs="Helvetica"/>
-        </w:rPr>
-        <w:t>Frontend</w:t>
-      </w:r>
-      <w:proofErr w:type="spellEnd"/>
-      <w:r>
-        <w:rPr>
-          <w:rFonts w:ascii="Helvetica" w:hAnsi="Helvetica" w:cs="Helvetica"/>
-        </w:rPr>
-        <w:t xml:space="preserve"> e Mobile</w:t>
-      </w:r>
-      <w:r>
-        <w:rPr>
-          <w:rFonts w:ascii="Helvetica" w:hAnsi="Helvetica" w:cs="Helvetica"/>
-        </w:rPr>
-        <w:t xml:space="preserve"> </w:t>
-      </w:r>
-      <w:r>
-        <w:rPr>
-          <w:rFonts w:ascii="Helvetica" w:hAnsi="Helvetica" w:cs="Helvetica"/>
-        </w:rPr>
         <w:t>deste</w:t>
       </w:r>
-      <w:proofErr w:type="gramEnd"/>
       <w:r>
         <w:rPr>
           <w:rFonts w:ascii="Helvetica" w:hAnsi="Helvetica" w:cs="Helvetica"/>
@@ -2401,207 +2371,163 @@
         <w:rPr>
           <w:rFonts w:ascii="Helvetica" w:hAnsi="Helvetica" w:cs="Helvetica"/>
         </w:rPr>
-        <w:t xml:space="preserve">ao escopo e às solicitações do cliente Fernando </w:t>
-      </w:r>
-      <w:proofErr w:type="spellStart"/>
+        <w:t>ao escopo e às solicitações do cliente Fernando Strada, foi desenvolvido um banco de dados</w:t>
+      </w:r>
       <w:r>
         <w:rPr>
           <w:rFonts w:ascii="Helvetica" w:hAnsi="Helvetica" w:cs="Helvetica"/>
         </w:rPr>
-        <w:t>Strada</w:t>
-      </w:r>
-      <w:proofErr w:type="spellEnd"/>
+        <w:t xml:space="preserve"> e uma aplicação API</w:t>
+      </w:r>
       <w:r>
         <w:rPr>
           <w:rFonts w:ascii="Helvetica" w:hAnsi="Helvetica" w:cs="Helvetica"/>
         </w:rPr>
-        <w:t>, foi desenvolvido um banco de dados</w:t>
+        <w:t xml:space="preserve"> que </w:t>
       </w:r>
       <w:r>
         <w:rPr>
           <w:rFonts w:ascii="Helvetica" w:hAnsi="Helvetica" w:cs="Helvetica"/>
         </w:rPr>
-        <w:t xml:space="preserve"> e uma aplicação API</w:t>
+        <w:t>atend</w:t>
       </w:r>
       <w:r>
         <w:rPr>
           <w:rFonts w:ascii="Helvetica" w:hAnsi="Helvetica" w:cs="Helvetica"/>
         </w:rPr>
-        <w:t xml:space="preserve"> que </w:t>
+        <w:t xml:space="preserve">e </w:t>
       </w:r>
       <w:r>
         <w:rPr>
           <w:rFonts w:ascii="Helvetica" w:hAnsi="Helvetica" w:cs="Helvetica"/>
         </w:rPr>
-        <w:t>atend</w:t>
+        <w:t>a</w:t>
       </w:r>
       <w:r>
         <w:rPr>
           <w:rFonts w:ascii="Helvetica" w:hAnsi="Helvetica" w:cs="Helvetica"/>
         </w:rPr>
-        <w:t xml:space="preserve">e </w:t>
-      </w:r>
-      <w:proofErr w:type="spellStart"/>
+        <w:t xml:space="preserve"> demanda</w:t>
+      </w:r>
       <w:r>
         <w:rPr>
           <w:rFonts w:ascii="Helvetica" w:hAnsi="Helvetica" w:cs="Helvetica"/>
         </w:rPr>
-        <w:t>a</w:t>
-      </w:r>
-      <w:proofErr w:type="spellEnd"/>
+        <w:t xml:space="preserve"> </w:t>
+      </w:r>
       <w:r>
         <w:rPr>
           <w:rFonts w:ascii="Helvetica" w:hAnsi="Helvetica" w:cs="Helvetica"/>
         </w:rPr>
-        <w:t xml:space="preserve"> demanda</w:t>
+        <w:t>de sua gestão de registros</w:t>
       </w:r>
       <w:r>
         <w:rPr>
           <w:rFonts w:ascii="Helvetica" w:hAnsi="Helvetica" w:cs="Helvetica"/>
         </w:rPr>
+        <w:t xml:space="preserve">, assim armazenando </w:t>
+      </w:r>
+      <w:r>
+        <w:rPr>
+          <w:rFonts w:ascii="Helvetica" w:hAnsi="Helvetica" w:cs="Helvetica"/>
+        </w:rPr>
+        <w:t xml:space="preserve">de forma acessível e relacional as informações acerca de </w:t>
+      </w:r>
+      <w:r>
+        <w:rPr>
+          <w:rFonts w:ascii="Helvetica" w:hAnsi="Helvetica" w:cs="Helvetica"/>
+        </w:rPr>
+        <w:t xml:space="preserve">seus médicos, pacientes, administradores – usuários no geral -, consultas e </w:t>
+      </w:r>
+      <w:r>
+        <w:rPr>
+          <w:rFonts w:ascii="Helvetica" w:hAnsi="Helvetica" w:cs="Helvetica"/>
+        </w:rPr>
+        <w:t>especialidades</w:t>
+      </w:r>
+      <w:r>
+        <w:rPr>
+          <w:rFonts w:ascii="Helvetica" w:hAnsi="Helvetica" w:cs="Helvetica"/>
+        </w:rPr>
+        <w:t xml:space="preserve">. Para que isso fosse possível, </w:t>
+      </w:r>
+      <w:r>
+        <w:rPr>
+          <w:rFonts w:ascii="Helvetica" w:hAnsi="Helvetica" w:cs="Helvetica"/>
+        </w:rPr>
+        <w:t>as ferramentas como Trell</w:t>
+      </w:r>
+      <w:r>
+        <w:rPr>
+          <w:rFonts w:ascii="Helvetica" w:hAnsi="Helvetica" w:cs="Helvetica"/>
+        </w:rPr>
+        <w:t xml:space="preserve">o, </w:t>
+      </w:r>
+      <w:r>
+        <w:rPr>
+          <w:rFonts w:ascii="Helvetica" w:hAnsi="Helvetica" w:cs="Helvetica"/>
+        </w:rPr>
+        <w:t xml:space="preserve">SQL Server </w:t>
+      </w:r>
+      <w:r>
+        <w:rPr>
+          <w:rFonts w:ascii="Helvetica" w:hAnsi="Helvetica" w:cs="Helvetica"/>
+        </w:rPr>
+        <w:t xml:space="preserve">e Visual Studio </w:t>
+      </w:r>
+      <w:r>
+        <w:rPr>
+          <w:rFonts w:ascii="Helvetica" w:hAnsi="Helvetica" w:cs="Helvetica"/>
+        </w:rPr>
+        <w:t>foram imprescindíve</w:t>
+      </w:r>
+      <w:r>
+        <w:rPr>
+          <w:rFonts w:ascii="Helvetica" w:hAnsi="Helvetica" w:cs="Helvetica"/>
+        </w:rPr>
+        <w:t>is</w:t>
+      </w:r>
+      <w:r>
+        <w:rPr>
+          <w:rFonts w:ascii="Helvetica" w:hAnsi="Helvetica" w:cs="Helvetica"/>
+        </w:rPr>
         <w:t xml:space="preserve"> </w:t>
       </w:r>
       <w:r>
         <w:rPr>
           <w:rFonts w:ascii="Helvetica" w:hAnsi="Helvetica" w:cs="Helvetica"/>
         </w:rPr>
-        <w:t>de sua gestão de registros</w:t>
+        <w:t>neste processo e permitiram que</w:t>
       </w:r>
       <w:r>
         <w:rPr>
           <w:rFonts w:ascii="Helvetica" w:hAnsi="Helvetica" w:cs="Helvetica"/>
         </w:rPr>
-        <w:t xml:space="preserve">, assim armazenando </w:t>
+        <w:t xml:space="preserve"> as petições do cliente </w:t>
       </w:r>
       <w:r>
         <w:rPr>
           <w:rFonts w:ascii="Helvetica" w:hAnsi="Helvetica" w:cs="Helvetica"/>
         </w:rPr>
-        <w:t xml:space="preserve">de forma acessível e relacional as informações acerca de </w:t>
+        <w:t>não fossem descartadas</w:t>
       </w:r>
       <w:r>
         <w:rPr>
           <w:rFonts w:ascii="Helvetica" w:hAnsi="Helvetica" w:cs="Helvetica"/>
         </w:rPr>
-        <w:t xml:space="preserve">seus médicos, pacientes, administradores – usuários no geral -, consultas e </w:t>
+        <w:t xml:space="preserve">. </w:t>
       </w:r>
       <w:r>
         <w:rPr>
           <w:rFonts w:ascii="Helvetica" w:hAnsi="Helvetica" w:cs="Helvetica"/>
         </w:rPr>
-        <w:t>especialidades</w:t>
+        <w:t>Dessa forma,</w:t>
       </w:r>
       <w:r>
         <w:rPr>
           <w:rFonts w:ascii="Helvetica" w:hAnsi="Helvetica" w:cs="Helvetica"/>
         </w:rPr>
-        <w:t xml:space="preserve">. Para que isso fosse possível, </w:t>
-      </w:r>
-      <w:r>
-        <w:rPr>
-          <w:rFonts w:ascii="Helvetica" w:hAnsi="Helvetica" w:cs="Helvetica"/>
-        </w:rPr>
-        <w:t xml:space="preserve">as ferramentas como </w:t>
-      </w:r>
-      <w:proofErr w:type="spellStart"/>
-      <w:r>
-        <w:rPr>
-          <w:rFonts w:ascii="Helvetica" w:hAnsi="Helvetica" w:cs="Helvetica"/>
-        </w:rPr>
-        <w:t>Trell</w:t>
-      </w:r>
-      <w:r>
-        <w:rPr>
-          <w:rFonts w:ascii="Helvetica" w:hAnsi="Helvetica" w:cs="Helvetica"/>
-        </w:rPr>
-        <w:t>o</w:t>
-      </w:r>
-      <w:proofErr w:type="spellEnd"/>
-      <w:r>
-        <w:rPr>
-          <w:rFonts w:ascii="Helvetica" w:hAnsi="Helvetica" w:cs="Helvetica"/>
-        </w:rPr>
-        <w:t xml:space="preserve">, </w:t>
-      </w:r>
-      <w:r>
-        <w:rPr>
-          <w:rFonts w:ascii="Helvetica" w:hAnsi="Helvetica" w:cs="Helvetica"/>
-        </w:rPr>
-        <w:t xml:space="preserve">SQL Server </w:t>
-      </w:r>
-      <w:r>
-        <w:rPr>
-          <w:rFonts w:ascii="Helvetica" w:hAnsi="Helvetica" w:cs="Helvetica"/>
-        </w:rPr>
-        <w:t xml:space="preserve">e Visual Studio </w:t>
-      </w:r>
-      <w:r>
-        <w:rPr>
-          <w:rFonts w:ascii="Helvetica" w:hAnsi="Helvetica" w:cs="Helvetica"/>
-        </w:rPr>
-        <w:t>foram imprescindíve</w:t>
-      </w:r>
-      <w:r>
-        <w:rPr>
-          <w:rFonts w:ascii="Helvetica" w:hAnsi="Helvetica" w:cs="Helvetica"/>
-        </w:rPr>
-        <w:t>is</w:t>
-      </w:r>
-      <w:r>
-        <w:rPr>
-          <w:rFonts w:ascii="Helvetica" w:hAnsi="Helvetica" w:cs="Helvetica"/>
-        </w:rPr>
-        <w:t xml:space="preserve"> </w:t>
-      </w:r>
-      <w:r>
-        <w:rPr>
-          <w:rFonts w:ascii="Helvetica" w:hAnsi="Helvetica" w:cs="Helvetica"/>
-        </w:rPr>
-        <w:t>neste processo e permitiram que</w:t>
-      </w:r>
-      <w:r>
-        <w:rPr>
-          <w:rFonts w:ascii="Helvetica" w:hAnsi="Helvetica" w:cs="Helvetica"/>
-        </w:rPr>
-        <w:t xml:space="preserve"> as petições do cliente </w:t>
-      </w:r>
-      <w:r>
-        <w:rPr>
-          <w:rFonts w:ascii="Helvetica" w:hAnsi="Helvetica" w:cs="Helvetica"/>
-        </w:rPr>
-        <w:t>não fossem descartadas</w:t>
-      </w:r>
-      <w:r>
-        <w:rPr>
-          <w:rFonts w:ascii="Helvetica" w:hAnsi="Helvetica" w:cs="Helvetica"/>
-        </w:rPr>
-        <w:t xml:space="preserve">. </w:t>
-      </w:r>
-      <w:r>
-        <w:rPr>
-          <w:rFonts w:ascii="Helvetica" w:hAnsi="Helvetica" w:cs="Helvetica"/>
-        </w:rPr>
-        <w:t>Dessa forma,</w:t>
-      </w:r>
-      <w:r>
-        <w:rPr>
-          <w:rFonts w:ascii="Helvetica" w:hAnsi="Helvetica" w:cs="Helvetica"/>
-        </w:rPr>
-        <w:t xml:space="preserve"> </w:t>
-      </w:r>
-      <w:proofErr w:type="spellStart"/>
-      <w:r>
-        <w:rPr>
-          <w:rFonts w:ascii="Helvetica" w:hAnsi="Helvetica" w:cs="Helvetica"/>
-        </w:rPr>
-        <w:t>Strada</w:t>
-      </w:r>
-      <w:proofErr w:type="spellEnd"/>
-      <w:r>
-        <w:rPr>
-          <w:rFonts w:ascii="Helvetica" w:hAnsi="Helvetica" w:cs="Helvetica"/>
-        </w:rPr>
-        <w:t xml:space="preserve"> </w:t>
+        <w:t xml:space="preserve"> Strada </w:t>
       </w:r>
       <w:r>
         <w:rPr>
@@ -3662,8 +3588,8 @@
     <w:tbl>
       <w:tblPr>
         <w:tblStyle w:val="Tabelacomgrade"/>
-        <w:tblW w:w="9806" w:type="dxa"/>
-        <w:tblInd w:w="-794" w:type="dxa"/>
+        <w:tblW w:w="10812" w:type="dxa"/>
+        <w:tblInd w:w="-1728" w:type="dxa"/>
         <w:tblLook w:val="04A0" w:firstRow="1" w:lastRow="0" w:firstColumn="1" w:lastColumn="0" w:noHBand="0" w:noVBand="1"/>
       </w:tblPr>
       <w:tblGrid>
@@ -3685,6 +3611,8 @@
         <w:gridCol w:w="503"/>
         <w:gridCol w:w="503"/>
         <w:gridCol w:w="503"/>
+        <w:gridCol w:w="503"/>
+        <w:gridCol w:w="503"/>
       </w:tblGrid>
       <w:tr>
         <w:trPr>
@@ -4078,6 +4006,48 @@
             </w:r>
           </w:p>
         </w:tc>
+        <w:tc>
+          <w:tcPr>
+            <w:tcW w:w="503" w:type="dxa"/>
+            <w:shd w:val="clear" w:color="auto" w:fill="B4C6E7" w:themeFill="accent1" w:themeFillTint="66"/>
+          </w:tcPr>
+          <w:p>
+            <w:pPr>
+              <w:spacing w:line="276" w:lineRule="auto"/>
+              <w:jc w:val="center"/>
+              <w:rPr>
+                <w:sz w:val="24"/>
+              </w:rPr>
+            </w:pPr>
+            <w:r>
+              <w:rPr>
+                <w:sz w:val="24"/>
+              </w:rPr>
+              <w:t>18</w:t>
+            </w:r>
+          </w:p>
+        </w:tc>
+        <w:tc>
+          <w:tcPr>
+            <w:tcW w:w="503" w:type="dxa"/>
+            <w:shd w:val="clear" w:color="auto" w:fill="B4C6E7" w:themeFill="accent1" w:themeFillTint="66"/>
+          </w:tcPr>
+          <w:p>
+            <w:pPr>
+              <w:spacing w:line="276" w:lineRule="auto"/>
+              <w:jc w:val="center"/>
+              <w:rPr>
+                <w:sz w:val="24"/>
+              </w:rPr>
+            </w:pPr>
+            <w:r>
+              <w:rPr>
+                <w:sz w:val="24"/>
+              </w:rPr>
+              <w:t>19</w:t>
+            </w:r>
+          </w:p>
+        </w:tc>
       </w:tr>
       <w:tr>
         <w:trPr>
@@ -4356,6 +4326,34 @@
             </w:pPr>
           </w:p>
         </w:tc>
+        <w:tc>
+          <w:tcPr>
+            <w:tcW w:w="503" w:type="dxa"/>
+          </w:tcPr>
+          <w:p>
+            <w:pPr>
+              <w:spacing w:line="276" w:lineRule="auto"/>
+              <w:jc w:val="center"/>
+              <w:rPr>
+                <w:sz w:val="24"/>
+              </w:rPr>
+            </w:pPr>
+          </w:p>
+        </w:tc>
+        <w:tc>
+          <w:tcPr>
+            <w:tcW w:w="503" w:type="dxa"/>
+          </w:tcPr>
+          <w:p>
+            <w:pPr>
+              <w:spacing w:line="276" w:lineRule="auto"/>
+              <w:jc w:val="center"/>
+              <w:rPr>
+                <w:sz w:val="24"/>
+              </w:rPr>
+            </w:pPr>
+          </w:p>
+        </w:tc>
       </w:tr>
       <w:tr>
         <w:trPr>
@@ -4631,6 +4629,34 @@
             </w:pPr>
           </w:p>
         </w:tc>
+        <w:tc>
+          <w:tcPr>
+            <w:tcW w:w="503" w:type="dxa"/>
+          </w:tcPr>
+          <w:p>
+            <w:pPr>
+              <w:spacing w:line="276" w:lineRule="auto"/>
+              <w:jc w:val="center"/>
+              <w:rPr>
+                <w:sz w:val="24"/>
+              </w:rPr>
+            </w:pPr>
+          </w:p>
+        </w:tc>
+        <w:tc>
+          <w:tcPr>
+            <w:tcW w:w="503" w:type="dxa"/>
+          </w:tcPr>
+          <w:p>
+            <w:pPr>
+              <w:spacing w:line="276" w:lineRule="auto"/>
+              <w:jc w:val="center"/>
+              <w:rPr>
+                <w:sz w:val="24"/>
+              </w:rPr>
+            </w:pPr>
+          </w:p>
+        </w:tc>
       </w:tr>
       <w:tr>
         <w:trPr>
@@ -4906,6 +4932,34 @@
             </w:pPr>
           </w:p>
         </w:tc>
+        <w:tc>
+          <w:tcPr>
+            <w:tcW w:w="503" w:type="dxa"/>
+          </w:tcPr>
+          <w:p>
+            <w:pPr>
+              <w:spacing w:line="276" w:lineRule="auto"/>
+              <w:jc w:val="center"/>
+              <w:rPr>
+                <w:sz w:val="24"/>
+              </w:rPr>
+            </w:pPr>
+          </w:p>
+        </w:tc>
+        <w:tc>
+          <w:tcPr>
+            <w:tcW w:w="503" w:type="dxa"/>
+          </w:tcPr>
+          <w:p>
+            <w:pPr>
+              <w:spacing w:line="276" w:lineRule="auto"/>
+              <w:jc w:val="center"/>
+              <w:rPr>
+                <w:sz w:val="24"/>
+              </w:rPr>
+            </w:pPr>
+          </w:p>
+        </w:tc>
       </w:tr>
       <w:tr>
         <w:trPr>
@@ -5196,6 +5250,34 @@
             </w:pPr>
           </w:p>
         </w:tc>
+        <w:tc>
+          <w:tcPr>
+            <w:tcW w:w="503" w:type="dxa"/>
+          </w:tcPr>
+          <w:p>
+            <w:pPr>
+              <w:spacing w:line="276" w:lineRule="auto"/>
+              <w:jc w:val="center"/>
+              <w:rPr>
+                <w:sz w:val="24"/>
+              </w:rPr>
+            </w:pPr>
+          </w:p>
+        </w:tc>
+        <w:tc>
+          <w:tcPr>
+            <w:tcW w:w="503" w:type="dxa"/>
+          </w:tcPr>
+          <w:p>
+            <w:pPr>
+              <w:spacing w:line="276" w:lineRule="auto"/>
+              <w:jc w:val="center"/>
+              <w:rPr>
+                <w:sz w:val="24"/>
+              </w:rPr>
+            </w:pPr>
+          </w:p>
+        </w:tc>
       </w:tr>
       <w:tr>
         <w:trPr>
@@ -5485,6 +5567,34 @@
             </w:pPr>
           </w:p>
         </w:tc>
+        <w:tc>
+          <w:tcPr>
+            <w:tcW w:w="503" w:type="dxa"/>
+          </w:tcPr>
+          <w:p>
+            <w:pPr>
+              <w:spacing w:line="276" w:lineRule="auto"/>
+              <w:jc w:val="center"/>
+              <w:rPr>
+                <w:sz w:val="24"/>
+              </w:rPr>
+            </w:pPr>
+          </w:p>
+        </w:tc>
+        <w:tc>
+          <w:tcPr>
+            <w:tcW w:w="503" w:type="dxa"/>
+          </w:tcPr>
+          <w:p>
+            <w:pPr>
+              <w:spacing w:line="276" w:lineRule="auto"/>
+              <w:jc w:val="center"/>
+              <w:rPr>
+                <w:sz w:val="24"/>
+              </w:rPr>
+            </w:pPr>
+          </w:p>
+        </w:tc>
       </w:tr>
       <w:tr>
         <w:trPr>
@@ -5794,6 +5904,34 @@
             </w:pPr>
           </w:p>
         </w:tc>
+        <w:tc>
+          <w:tcPr>
+            <w:tcW w:w="503" w:type="dxa"/>
+          </w:tcPr>
+          <w:p>
+            <w:pPr>
+              <w:spacing w:line="276" w:lineRule="auto"/>
+              <w:jc w:val="center"/>
+              <w:rPr>
+                <w:sz w:val="24"/>
+              </w:rPr>
+            </w:pPr>
+          </w:p>
+        </w:tc>
+        <w:tc>
+          <w:tcPr>
+            <w:tcW w:w="503" w:type="dxa"/>
+          </w:tcPr>
+          <w:p>
+            <w:pPr>
+              <w:spacing w:line="276" w:lineRule="auto"/>
+              <w:jc w:val="center"/>
+              <w:rPr>
+                <w:sz w:val="24"/>
+              </w:rPr>
+            </w:pPr>
+          </w:p>
+        </w:tc>
       </w:tr>
       <w:tr>
         <w:trPr>
@@ -6100,6 +6238,34 @@
             </w:pPr>
           </w:p>
         </w:tc>
+        <w:tc>
+          <w:tcPr>
+            <w:tcW w:w="503" w:type="dxa"/>
+          </w:tcPr>
+          <w:p>
+            <w:pPr>
+              <w:spacing w:line="276" w:lineRule="auto"/>
+              <w:jc w:val="center"/>
+              <w:rPr>
+                <w:sz w:val="24"/>
+              </w:rPr>
+            </w:pPr>
+          </w:p>
+        </w:tc>
+        <w:tc>
+          <w:tcPr>
+            <w:tcW w:w="503" w:type="dxa"/>
+          </w:tcPr>
+          <w:p>
+            <w:pPr>
+              <w:spacing w:line="276" w:lineRule="auto"/>
+              <w:jc w:val="center"/>
+              <w:rPr>
+                <w:sz w:val="24"/>
+              </w:rPr>
+            </w:pPr>
+          </w:p>
+        </w:tc>
       </w:tr>
       <w:tr>
         <w:trPr>
@@ -6123,16 +6289,8 @@
               <w:rPr>
                 <w:sz w:val="24"/>
               </w:rPr>
-              <w:t xml:space="preserve">Testagem </w:t>
-            </w:r>
-            <w:proofErr w:type="spellStart"/>
-            <w:r>
-              <w:rPr>
-                <w:sz w:val="24"/>
-              </w:rPr>
-              <w:t>Postman</w:t>
-            </w:r>
-            <w:proofErr w:type="spellEnd"/>
+              <w:t>Testagem Postman</w:t>
+            </w:r>
           </w:p>
         </w:tc>
         <w:tc>
@@ -6385,6 +6543,34 @@
           <w:tcPr>
             <w:tcW w:w="503" w:type="dxa"/>
             <w:vAlign w:val="center"/>
+          </w:tcPr>
+          <w:p>
+            <w:pPr>
+              <w:spacing w:line="276" w:lineRule="auto"/>
+              <w:jc w:val="center"/>
+              <w:rPr>
+                <w:sz w:val="24"/>
+              </w:rPr>
+            </w:pPr>
+          </w:p>
+        </w:tc>
+        <w:tc>
+          <w:tcPr>
+            <w:tcW w:w="503" w:type="dxa"/>
+          </w:tcPr>
+          <w:p>
+            <w:pPr>
+              <w:spacing w:line="276" w:lineRule="auto"/>
+              <w:jc w:val="center"/>
+              <w:rPr>
+                <w:sz w:val="24"/>
+              </w:rPr>
+            </w:pPr>
+          </w:p>
+        </w:tc>
+        <w:tc>
+          <w:tcPr>
+            <w:tcW w:w="503" w:type="dxa"/>
           </w:tcPr>
           <w:p>
             <w:pPr>
@@ -6684,6 +6870,34 @@
             </w:pPr>
           </w:p>
         </w:tc>
+        <w:tc>
+          <w:tcPr>
+            <w:tcW w:w="503" w:type="dxa"/>
+          </w:tcPr>
+          <w:p>
+            <w:pPr>
+              <w:spacing w:line="276" w:lineRule="auto"/>
+              <w:jc w:val="center"/>
+              <w:rPr>
+                <w:sz w:val="24"/>
+              </w:rPr>
+            </w:pPr>
+          </w:p>
+        </w:tc>
+        <w:tc>
+          <w:tcPr>
+            <w:tcW w:w="503" w:type="dxa"/>
+          </w:tcPr>
+          <w:p>
+            <w:pPr>
+              <w:spacing w:line="276" w:lineRule="auto"/>
+              <w:jc w:val="center"/>
+              <w:rPr>
+                <w:sz w:val="24"/>
+              </w:rPr>
+            </w:pPr>
+          </w:p>
+        </w:tc>
       </w:tr>
       <w:tr>
         <w:trPr>
@@ -6972,6 +7186,34 @@
             </w:pPr>
           </w:p>
         </w:tc>
+        <w:tc>
+          <w:tcPr>
+            <w:tcW w:w="503" w:type="dxa"/>
+          </w:tcPr>
+          <w:p>
+            <w:pPr>
+              <w:spacing w:line="276" w:lineRule="auto"/>
+              <w:jc w:val="center"/>
+              <w:rPr>
+                <w:sz w:val="24"/>
+              </w:rPr>
+            </w:pPr>
+          </w:p>
+        </w:tc>
+        <w:tc>
+          <w:tcPr>
+            <w:tcW w:w="503" w:type="dxa"/>
+          </w:tcPr>
+          <w:p>
+            <w:pPr>
+              <w:spacing w:line="276" w:lineRule="auto"/>
+              <w:jc w:val="center"/>
+              <w:rPr>
+                <w:sz w:val="24"/>
+              </w:rPr>
+            </w:pPr>
+          </w:p>
+        </w:tc>
       </w:tr>
       <w:tr>
         <w:trPr>
@@ -6995,21 +7237,7 @@
               <w:rPr>
                 <w:sz w:val="24"/>
               </w:rPr>
-              <w:t xml:space="preserve">Aplicação </w:t>
-            </w:r>
-            <w:proofErr w:type="spellStart"/>
-            <w:r>
-              <w:rPr>
-                <w:sz w:val="24"/>
-              </w:rPr>
-              <w:t>Frontend</w:t>
-            </w:r>
-            <w:proofErr w:type="spellEnd"/>
-            <w:r>
-              <w:rPr>
-                <w:sz w:val="24"/>
-              </w:rPr>
-              <w:t xml:space="preserve"> Web </w:t>
+              <w:t xml:space="preserve">Aplicação Frontend Web </w:t>
             </w:r>
           </w:p>
         </w:tc>
@@ -7275,6 +7503,34 @@
           <w:tcPr>
             <w:tcW w:w="503" w:type="dxa"/>
             <w:vAlign w:val="center"/>
+          </w:tcPr>
+          <w:p>
+            <w:pPr>
+              <w:spacing w:line="276" w:lineRule="auto"/>
+              <w:jc w:val="center"/>
+              <w:rPr>
+                <w:sz w:val="24"/>
+              </w:rPr>
+            </w:pPr>
+          </w:p>
+        </w:tc>
+        <w:tc>
+          <w:tcPr>
+            <w:tcW w:w="503" w:type="dxa"/>
+          </w:tcPr>
+          <w:p>
+            <w:pPr>
+              <w:spacing w:line="276" w:lineRule="auto"/>
+              <w:jc w:val="center"/>
+              <w:rPr>
+                <w:sz w:val="24"/>
+              </w:rPr>
+            </w:pPr>
+          </w:p>
+        </w:tc>
+        <w:tc>
+          <w:tcPr>
+            <w:tcW w:w="503" w:type="dxa"/>
           </w:tcPr>
           <w:p>
             <w:pPr>
@@ -7592,6 +7848,356 @@
             </w:r>
           </w:p>
         </w:tc>
+        <w:tc>
+          <w:tcPr>
+            <w:tcW w:w="503" w:type="dxa"/>
+          </w:tcPr>
+          <w:p>
+            <w:pPr>
+              <w:spacing w:line="276" w:lineRule="auto"/>
+              <w:jc w:val="center"/>
+              <w:rPr>
+                <w:sz w:val="24"/>
+              </w:rPr>
+            </w:pPr>
+          </w:p>
+        </w:tc>
+        <w:tc>
+          <w:tcPr>
+            <w:tcW w:w="503" w:type="dxa"/>
+          </w:tcPr>
+          <w:p>
+            <w:pPr>
+              <w:spacing w:line="276" w:lineRule="auto"/>
+              <w:jc w:val="center"/>
+              <w:rPr>
+                <w:sz w:val="24"/>
+              </w:rPr>
+            </w:pPr>
+          </w:p>
+        </w:tc>
+      </w:tr>
+      <w:tr>
+        <w:trPr>
+          <w:trHeight w:val="355"/>
+        </w:trPr>
+        <w:tc>
+          <w:tcPr>
+            <w:tcW w:w="2102" w:type="dxa"/>
+            <w:shd w:val="clear" w:color="auto" w:fill="B4C6E7" w:themeFill="accent1" w:themeFillTint="66"/>
+            <w:vAlign w:val="center"/>
+          </w:tcPr>
+          <w:p>
+            <w:pPr>
+              <w:spacing w:line="276" w:lineRule="auto"/>
+              <w:jc w:val="center"/>
+              <w:rPr>
+                <w:sz w:val="24"/>
+              </w:rPr>
+            </w:pPr>
+            <w:r>
+              <w:rPr>
+                <w:sz w:val="24"/>
+              </w:rPr>
+              <w:t>Banco NoSQL</w:t>
+            </w:r>
+          </w:p>
+        </w:tc>
+        <w:tc>
+          <w:tcPr>
+            <w:tcW w:w="408" w:type="dxa"/>
+            <w:vAlign w:val="center"/>
+          </w:tcPr>
+          <w:p>
+            <w:pPr>
+              <w:spacing w:line="276" w:lineRule="auto"/>
+              <w:jc w:val="center"/>
+              <w:rPr>
+                <w:sz w:val="24"/>
+              </w:rPr>
+            </w:pPr>
+          </w:p>
+        </w:tc>
+        <w:tc>
+          <w:tcPr>
+            <w:tcW w:w="408" w:type="dxa"/>
+            <w:vAlign w:val="center"/>
+          </w:tcPr>
+          <w:p>
+            <w:pPr>
+              <w:spacing w:line="276" w:lineRule="auto"/>
+              <w:jc w:val="center"/>
+              <w:rPr>
+                <w:sz w:val="24"/>
+              </w:rPr>
+            </w:pPr>
+          </w:p>
+        </w:tc>
+        <w:tc>
+          <w:tcPr>
+            <w:tcW w:w="408" w:type="dxa"/>
+            <w:vAlign w:val="center"/>
+          </w:tcPr>
+          <w:p>
+            <w:pPr>
+              <w:spacing w:line="276" w:lineRule="auto"/>
+              <w:jc w:val="center"/>
+              <w:rPr>
+                <w:sz w:val="24"/>
+              </w:rPr>
+            </w:pPr>
+          </w:p>
+        </w:tc>
+        <w:tc>
+          <w:tcPr>
+            <w:tcW w:w="408" w:type="dxa"/>
+            <w:vAlign w:val="center"/>
+          </w:tcPr>
+          <w:p>
+            <w:pPr>
+              <w:spacing w:line="276" w:lineRule="auto"/>
+              <w:jc w:val="center"/>
+              <w:rPr>
+                <w:sz w:val="24"/>
+              </w:rPr>
+            </w:pPr>
+          </w:p>
+        </w:tc>
+        <w:tc>
+          <w:tcPr>
+            <w:tcW w:w="402" w:type="dxa"/>
+            <w:vAlign w:val="center"/>
+          </w:tcPr>
+          <w:p>
+            <w:pPr>
+              <w:spacing w:line="276" w:lineRule="auto"/>
+              <w:jc w:val="center"/>
+              <w:rPr>
+                <w:sz w:val="24"/>
+              </w:rPr>
+            </w:pPr>
+          </w:p>
+        </w:tc>
+        <w:tc>
+          <w:tcPr>
+            <w:tcW w:w="402" w:type="dxa"/>
+            <w:vAlign w:val="center"/>
+          </w:tcPr>
+          <w:p>
+            <w:pPr>
+              <w:spacing w:line="276" w:lineRule="auto"/>
+              <w:jc w:val="center"/>
+              <w:rPr>
+                <w:sz w:val="24"/>
+              </w:rPr>
+            </w:pPr>
+          </w:p>
+        </w:tc>
+        <w:tc>
+          <w:tcPr>
+            <w:tcW w:w="402" w:type="dxa"/>
+            <w:vAlign w:val="center"/>
+          </w:tcPr>
+          <w:p>
+            <w:pPr>
+              <w:spacing w:line="276" w:lineRule="auto"/>
+              <w:jc w:val="center"/>
+              <w:rPr>
+                <w:sz w:val="24"/>
+              </w:rPr>
+            </w:pPr>
+          </w:p>
+        </w:tc>
+        <w:tc>
+          <w:tcPr>
+            <w:tcW w:w="402" w:type="dxa"/>
+            <w:vAlign w:val="center"/>
+          </w:tcPr>
+          <w:p>
+            <w:pPr>
+              <w:spacing w:line="276" w:lineRule="auto"/>
+              <w:jc w:val="center"/>
+              <w:rPr>
+                <w:sz w:val="24"/>
+              </w:rPr>
+            </w:pPr>
+          </w:p>
+        </w:tc>
+        <w:tc>
+          <w:tcPr>
+            <w:tcW w:w="400" w:type="dxa"/>
+            <w:vAlign w:val="center"/>
+          </w:tcPr>
+          <w:p>
+            <w:pPr>
+              <w:spacing w:line="276" w:lineRule="auto"/>
+              <w:jc w:val="center"/>
+              <w:rPr>
+                <w:sz w:val="24"/>
+              </w:rPr>
+            </w:pPr>
+          </w:p>
+        </w:tc>
+        <w:tc>
+          <w:tcPr>
+            <w:tcW w:w="513" w:type="dxa"/>
+            <w:vAlign w:val="center"/>
+          </w:tcPr>
+          <w:p>
+            <w:pPr>
+              <w:spacing w:line="276" w:lineRule="auto"/>
+              <w:jc w:val="center"/>
+              <w:rPr>
+                <w:sz w:val="24"/>
+              </w:rPr>
+            </w:pPr>
+          </w:p>
+        </w:tc>
+        <w:tc>
+          <w:tcPr>
+            <w:tcW w:w="513" w:type="dxa"/>
+            <w:vAlign w:val="center"/>
+          </w:tcPr>
+          <w:p>
+            <w:pPr>
+              <w:spacing w:line="276" w:lineRule="auto"/>
+              <w:jc w:val="center"/>
+              <w:rPr>
+                <w:sz w:val="24"/>
+              </w:rPr>
+            </w:pPr>
+          </w:p>
+        </w:tc>
+        <w:tc>
+          <w:tcPr>
+            <w:tcW w:w="513" w:type="dxa"/>
+            <w:vAlign w:val="center"/>
+          </w:tcPr>
+          <w:p>
+            <w:pPr>
+              <w:spacing w:line="276" w:lineRule="auto"/>
+              <w:jc w:val="center"/>
+              <w:rPr>
+                <w:sz w:val="24"/>
+              </w:rPr>
+            </w:pPr>
+          </w:p>
+        </w:tc>
+        <w:tc>
+          <w:tcPr>
+            <w:tcW w:w="513" w:type="dxa"/>
+            <w:vAlign w:val="center"/>
+          </w:tcPr>
+          <w:p>
+            <w:pPr>
+              <w:spacing w:line="276" w:lineRule="auto"/>
+              <w:jc w:val="center"/>
+              <w:rPr>
+                <w:sz w:val="24"/>
+              </w:rPr>
+            </w:pPr>
+          </w:p>
+        </w:tc>
+        <w:tc>
+          <w:tcPr>
+            <w:tcW w:w="503" w:type="dxa"/>
+            <w:vAlign w:val="center"/>
+          </w:tcPr>
+          <w:p>
+            <w:pPr>
+              <w:spacing w:line="276" w:lineRule="auto"/>
+              <w:jc w:val="center"/>
+              <w:rPr>
+                <w:sz w:val="24"/>
+              </w:rPr>
+            </w:pPr>
+          </w:p>
+        </w:tc>
+        <w:tc>
+          <w:tcPr>
+            <w:tcW w:w="503" w:type="dxa"/>
+            <w:vAlign w:val="center"/>
+          </w:tcPr>
+          <w:p>
+            <w:pPr>
+              <w:spacing w:line="276" w:lineRule="auto"/>
+              <w:jc w:val="center"/>
+              <w:rPr>
+                <w:sz w:val="24"/>
+              </w:rPr>
+            </w:pPr>
+          </w:p>
+        </w:tc>
+        <w:tc>
+          <w:tcPr>
+            <w:tcW w:w="503" w:type="dxa"/>
+            <w:vAlign w:val="center"/>
+          </w:tcPr>
+          <w:p>
+            <w:pPr>
+              <w:spacing w:line="276" w:lineRule="auto"/>
+              <w:jc w:val="center"/>
+              <w:rPr>
+                <w:sz w:val="24"/>
+              </w:rPr>
+            </w:pPr>
+          </w:p>
+        </w:tc>
+        <w:tc>
+          <w:tcPr>
+            <w:tcW w:w="503" w:type="dxa"/>
+            <w:vAlign w:val="center"/>
+          </w:tcPr>
+          <w:p>
+            <w:pPr>
+              <w:spacing w:line="276" w:lineRule="auto"/>
+              <w:jc w:val="center"/>
+              <w:rPr>
+                <w:sz w:val="24"/>
+              </w:rPr>
+            </w:pPr>
+          </w:p>
+        </w:tc>
+        <w:tc>
+          <w:tcPr>
+            <w:tcW w:w="503" w:type="dxa"/>
+          </w:tcPr>
+          <w:p>
+            <w:pPr>
+              <w:spacing w:line="276" w:lineRule="auto"/>
+              <w:jc w:val="center"/>
+              <w:rPr>
+                <w:sz w:val="24"/>
+              </w:rPr>
+            </w:pPr>
+            <w:r>
+              <w:rPr>
+                <w:sz w:val="24"/>
+              </w:rPr>
+              <w:t>X</w:t>
+            </w:r>
+          </w:p>
+        </w:tc>
+        <w:tc>
+          <w:tcPr>
+            <w:tcW w:w="503" w:type="dxa"/>
+          </w:tcPr>
+          <w:p>
+            <w:pPr>
+              <w:spacing w:line="276" w:lineRule="auto"/>
+              <w:jc w:val="center"/>
+              <w:rPr>
+                <w:sz w:val="24"/>
+              </w:rPr>
+            </w:pPr>
+            <w:r>
+              <w:rPr>
+                <w:sz w:val="24"/>
+              </w:rPr>
+              <w:t>X</w:t>
+            </w:r>
+          </w:p>
+        </w:tc>
       </w:tr>
     </w:tbl>
     <w:p>
@@ -7619,12 +8225,10 @@
         <w:pStyle w:val="Ttulo3"/>
       </w:pPr>
       <w:bookmarkStart w:id="8" w:name="_Toc89929189"/>
-      <w:proofErr w:type="spellStart"/>
       <w:r>
         <w:t>Trello</w:t>
       </w:r>
       <w:bookmarkEnd w:id="8"/>
-      <w:proofErr w:type="spellEnd"/>
     </w:p>
     <w:p>
       <w:pPr>
@@ -7667,14 +8271,9 @@
       <w:bookmarkStart w:id="9" w:name="_Toc89929190"/>
       <w:r>
         <w:lastRenderedPageBreak/>
-        <w:t>Back-</w:t>
-      </w:r>
-      <w:proofErr w:type="spellStart"/>
-      <w:r>
-        <w:t>End</w:t>
+        <w:t>Back-End</w:t>
       </w:r>
       <w:bookmarkEnd w:id="9"/>
-      <w:proofErr w:type="spellEnd"/>
     </w:p>
     <w:p>
       <w:pPr>
@@ -7700,15 +8299,7 @@
         <w:t>no cenário contemporâneo, se mostra necessário a utilização de arquitetura a partir de ferramentas e pacotes</w:t>
       </w:r>
       <w:r>
-        <w:t xml:space="preserve"> coerentes. Diante disso, o desenvolvimento do projeto SP Medical </w:t>
-      </w:r>
-      <w:proofErr w:type="spellStart"/>
-      <w:r>
-        <w:t>Group</w:t>
-      </w:r>
-      <w:proofErr w:type="spellEnd"/>
-      <w:r>
-        <w:t xml:space="preserve"> usou como instrumentos o Visual Studio para a criação de solução,</w:t>
+        <w:t xml:space="preserve"> coerentes. Diante disso, o desenvolvimento do projeto SP Medical Group usou como instrumentos o Visual Studio para a criação de solução,</w:t>
       </w:r>
       <w:r>
         <w:t xml:space="preserve"> a tecnologia API para a construção do código, utilizando como base determinados frameworks</w:t>
@@ -7723,188 +8314,111 @@
         <w:t xml:space="preserve"> </w:t>
       </w:r>
       <w:r>
-        <w:t>foi aplicado o método de otimização ORM (</w:t>
-      </w:r>
-      <w:proofErr w:type="spellStart"/>
-      <w:r>
-        <w:t>Object-Relational</w:t>
-      </w:r>
-      <w:proofErr w:type="spellEnd"/>
+        <w:t>foi aplicado o método de otimização ORM (Object-Relational Mapping) para se trabalhar com Entity Framework e DataBase First como forma de abordagem de dados.</w:t>
+      </w:r>
+    </w:p>
+    <w:p>
+      <w:r>
+        <w:t xml:space="preserve">Além disso, </w:t>
+      </w:r>
+      <w:r>
+        <w:t>empregou-se padrões de implementação e regras de negócio através do REST</w:t>
+      </w:r>
       <w:r>
         <w:t xml:space="preserve"> </w:t>
       </w:r>
-      <w:proofErr w:type="spellStart"/>
-      <w:r>
-        <w:t>Mapping</w:t>
-      </w:r>
-      <w:proofErr w:type="spellEnd"/>
-      <w:r>
-        <w:t xml:space="preserve">) para se trabalhar com </w:t>
-      </w:r>
-      <w:proofErr w:type="spellStart"/>
-      <w:r>
-        <w:t>Entity</w:t>
-      </w:r>
-      <w:proofErr w:type="spellEnd"/>
-      <w:r>
-        <w:t xml:space="preserve"> Framework e </w:t>
-      </w:r>
-      <w:proofErr w:type="spellStart"/>
-      <w:r>
-        <w:t>DataBase</w:t>
-      </w:r>
-      <w:proofErr w:type="spellEnd"/>
+      <w:r>
+        <w:t>(</w:t>
+      </w:r>
+      <w:r>
+        <w:t>Representational</w:t>
+      </w:r>
       <w:r>
         <w:t xml:space="preserve"> </w:t>
       </w:r>
-      <w:proofErr w:type="spellStart"/>
-      <w:r>
-        <w:t>First</w:t>
-      </w:r>
-      <w:proofErr w:type="spellEnd"/>
-      <w:r>
-        <w:t xml:space="preserve"> como forma de abordagem de dados.</w:t>
-      </w:r>
-    </w:p>
-    <w:p>
-      <w:r>
-        <w:t xml:space="preserve">Além disso, </w:t>
-      </w:r>
-      <w:r>
-        <w:t>empregou-se padrões de implementação e regras de negócio através do REST</w:t>
+      <w:r>
+        <w:t>State</w:t>
       </w:r>
       <w:r>
         <w:t xml:space="preserve"> </w:t>
       </w:r>
       <w:r>
+        <w:t>Transfer</w:t>
+      </w:r>
+      <w:r>
+        <w:t xml:space="preserve">); </w:t>
+      </w:r>
+      <w:r>
+        <w:t>P</w:t>
+      </w:r>
+      <w:r>
+        <w:t>rotocolo de Transferência de Hipertexto e verbos de requisição com HTTP</w:t>
+      </w:r>
+      <w:r>
+        <w:t xml:space="preserve"> </w:t>
+      </w:r>
+      <w:r>
         <w:t>(</w:t>
       </w:r>
-      <w:proofErr w:type="spellStart"/>
-      <w:r>
-        <w:t>Representational</w:t>
-      </w:r>
-      <w:proofErr w:type="spellEnd"/>
+      <w:r>
+        <w:t>Hypertext Transfer Protocol</w:t>
+      </w:r>
+      <w:r>
+        <w:t>); linguagem de resposta por meio de JSON</w:t>
+      </w:r>
       <w:r>
         <w:t xml:space="preserve"> </w:t>
       </w:r>
-      <w:proofErr w:type="spellStart"/>
-      <w:r>
-        <w:t>State</w:t>
-      </w:r>
-      <w:proofErr w:type="spellEnd"/>
+      <w:r>
+        <w:t>(</w:t>
+      </w:r>
+      <w:r>
+        <w:t>JavaScript Object Notation</w:t>
+      </w:r>
+      <w:r>
+        <w:t>)</w:t>
+      </w:r>
+      <w:r>
+        <w:t>; documentação do projeto com Swagger e a</w:t>
+      </w:r>
+      <w:r>
+        <w:t>utenticação</w:t>
+      </w:r>
+      <w:r>
+        <w:t xml:space="preserve"> e autorização </w:t>
+      </w:r>
+      <w:r>
+        <w:t>utilizando o modelo JWT</w:t>
+      </w:r>
       <w:r>
         <w:t xml:space="preserve"> </w:t>
       </w:r>
-      <w:proofErr w:type="spellStart"/>
-      <w:r>
-        <w:t>Transfer</w:t>
-      </w:r>
-      <w:proofErr w:type="spellEnd"/>
-      <w:r>
-        <w:t xml:space="preserve">); </w:t>
-      </w:r>
+      <w:r>
+        <w:t>(</w:t>
+      </w:r>
+      <w:r>
+        <w:t>(JSON Web Token</w:t>
+      </w:r>
+      <w:r>
+        <w:t>).</w:t>
+      </w:r>
+    </w:p>
+    <w:p/>
+    <w:p>
+      <w:pPr>
+        <w:pStyle w:val="Ttulo2"/>
+      </w:pPr>
+      <w:bookmarkStart w:id="11" w:name="_Toc89929192"/>
+      <w:r>
+        <w:t>Passo a passo</w:t>
+      </w:r>
+      <w:bookmarkEnd w:id="11"/>
+    </w:p>
+    <w:p>
       <w:r>
         <w:t>P</w:t>
       </w:r>
       <w:r>
-        <w:t>rotocolo de Transferência de Hipertexto e verbos de requisição com HTTP</w:t>
-      </w:r>
-      <w:r>
-        <w:t xml:space="preserve"> </w:t>
-      </w:r>
-      <w:r>
-        <w:t>(</w:t>
-      </w:r>
-      <w:r>
-        <w:t xml:space="preserve">Hypertext </w:t>
-      </w:r>
-      <w:proofErr w:type="spellStart"/>
-      <w:r>
-        <w:t>Transfer</w:t>
-      </w:r>
-      <w:proofErr w:type="spellEnd"/>
-      <w:r>
-        <w:t xml:space="preserve"> </w:t>
-      </w:r>
-      <w:proofErr w:type="spellStart"/>
-      <w:r>
-        <w:t>Protocol</w:t>
-      </w:r>
-      <w:proofErr w:type="spellEnd"/>
-      <w:r>
-        <w:t>); linguagem de resposta por meio de JSON</w:t>
-      </w:r>
-      <w:r>
-        <w:t xml:space="preserve"> </w:t>
-      </w:r>
-      <w:r>
-        <w:t>(</w:t>
-      </w:r>
-      <w:proofErr w:type="spellStart"/>
-      <w:r>
-        <w:t>JavaScript</w:t>
-      </w:r>
-      <w:proofErr w:type="spellEnd"/>
-      <w:r>
-        <w:t xml:space="preserve"> </w:t>
-      </w:r>
-      <w:proofErr w:type="spellStart"/>
-      <w:r>
-        <w:t>Object</w:t>
-      </w:r>
-      <w:proofErr w:type="spellEnd"/>
-      <w:r>
-        <w:t xml:space="preserve"> </w:t>
-      </w:r>
-      <w:proofErr w:type="spellStart"/>
-      <w:r>
-        <w:t>Notation</w:t>
-      </w:r>
-      <w:proofErr w:type="spellEnd"/>
-      <w:r>
-        <w:t>)</w:t>
-      </w:r>
-      <w:r>
-        <w:t>; documentação do projeto com Swagger e a</w:t>
-      </w:r>
-      <w:r>
-        <w:t>utenticação</w:t>
-      </w:r>
-      <w:r>
-        <w:t xml:space="preserve"> e autorização </w:t>
-      </w:r>
-      <w:r>
-        <w:t>utilizando o modelo JWT</w:t>
-      </w:r>
-      <w:r>
-        <w:t xml:space="preserve"> </w:t>
-      </w:r>
-      <w:r>
-        <w:t>(</w:t>
-      </w:r>
-      <w:r>
-        <w:t>(JSON Web Token</w:t>
-      </w:r>
-      <w:r>
-        <w:t>).</w:t>
-      </w:r>
-    </w:p>
-    <w:p/>
-    <w:p>
-      <w:pPr>
-        <w:pStyle w:val="Ttulo2"/>
-      </w:pPr>
-      <w:bookmarkStart w:id="11" w:name="_Toc89929192"/>
-      <w:r>
-        <w:t>Passo a passo</w:t>
-      </w:r>
-      <w:bookmarkEnd w:id="11"/>
-    </w:p>
-    <w:p>
-      <w:r>
-        <w:t>P</w:t>
-      </w:r>
-      <w:r>
         <w:t>rimeiramente, p</w:t>
       </w:r>
       <w:r>
@@ -7917,15 +8431,7 @@
         <w:t xml:space="preserve">que todos os elementos da solução </w:t>
       </w:r>
       <w:r>
-        <w:t xml:space="preserve">e do </w:t>
-      </w:r>
-      <w:proofErr w:type="spellStart"/>
-      <w:r>
-        <w:t>Postman</w:t>
-      </w:r>
-      <w:proofErr w:type="spellEnd"/>
-      <w:r>
-        <w:t xml:space="preserve"> estejam devidamente organizados</w:t>
+        <w:t>e do Postman estejam devidamente organizados</w:t>
       </w:r>
       <w:r>
         <w:t>.</w:t>
@@ -8071,42 +8577,10 @@
       </w:pPr>
       <w:r>
         <w:lastRenderedPageBreak/>
-        <w:t xml:space="preserve">No </w:t>
-      </w:r>
-      <w:proofErr w:type="spellStart"/>
-      <w:r>
-        <w:t>Postman</w:t>
-      </w:r>
-      <w:proofErr w:type="spellEnd"/>
-      <w:r>
-        <w:t xml:space="preserve"> insira o verbo da requisição (</w:t>
-      </w:r>
-      <w:proofErr w:type="spellStart"/>
-      <w:r>
-        <w:t>Get</w:t>
-      </w:r>
-      <w:proofErr w:type="spellEnd"/>
-      <w:r>
-        <w:t xml:space="preserve">, Post, Delete, </w:t>
-      </w:r>
-      <w:proofErr w:type="spellStart"/>
-      <w:r>
-        <w:t>Put</w:t>
-      </w:r>
-      <w:proofErr w:type="spellEnd"/>
-      <w:r>
-        <w:t xml:space="preserve">, Patch) </w:t>
-      </w:r>
-      <w:r>
-        <w:t xml:space="preserve">e a </w:t>
-      </w:r>
-      <w:proofErr w:type="spellStart"/>
-      <w:r>
-        <w:t>Url</w:t>
-      </w:r>
-      <w:proofErr w:type="spellEnd"/>
-      <w:r>
-        <w:t>.</w:t>
+        <w:t xml:space="preserve">No Postman insira o verbo da requisição (Get, Post, Delete, Put, Patch) </w:t>
+      </w:r>
+      <w:r>
+        <w:t>e a Url.</w:t>
       </w:r>
       <w:r>
         <w:t xml:space="preserve"> Se a requisição necessitar de um corpo</w:t>
@@ -8115,23 +8589,7 @@
         <w:t>, é recomendável que se faça o seguinte caminho:</w:t>
       </w:r>
       <w:r>
-        <w:t xml:space="preserve"> </w:t>
-      </w:r>
-      <w:proofErr w:type="spellStart"/>
-      <w:r>
-        <w:t>Body</w:t>
-      </w:r>
-      <w:proofErr w:type="spellEnd"/>
-      <w:r>
-        <w:t xml:space="preserve"> &gt;&gt; </w:t>
-      </w:r>
-      <w:proofErr w:type="spellStart"/>
-      <w:r>
-        <w:t>raw</w:t>
-      </w:r>
-      <w:proofErr w:type="spellEnd"/>
-      <w:r>
-        <w:t xml:space="preserve"> &gt;&gt; JSON</w:t>
+        <w:t xml:space="preserve"> Body &gt;&gt; raw &gt;&gt; JSON</w:t>
       </w:r>
     </w:p>
     <w:p>
@@ -8207,15 +8665,7 @@
         </w:drawing>
       </w:r>
       <w:r>
-        <w:t xml:space="preserve">Caso a aplicação ainda não tenha sido hospedada, a </w:t>
-      </w:r>
-      <w:proofErr w:type="spellStart"/>
-      <w:r>
-        <w:t>Url</w:t>
-      </w:r>
-      <w:proofErr w:type="spellEnd"/>
-      <w:r>
-        <w:t xml:space="preserve"> terá esse modelo: </w:t>
+        <w:t xml:space="preserve">Caso a aplicação ainda não tenha sido hospedada, a Url terá esse modelo: </w:t>
       </w:r>
       <w:hyperlink r:id="rId14" w:history="1">
         <w:r>
@@ -8230,21 +8680,7 @@
         <w:rPr>
           <w:u w:val="single"/>
         </w:rPr>
-        <w:t xml:space="preserve"> da </w:t>
-      </w:r>
-      <w:proofErr w:type="spellStart"/>
-      <w:r>
-        <w:rPr>
-          <w:u w:val="single"/>
-        </w:rPr>
-        <w:t>controller</w:t>
-      </w:r>
-      <w:proofErr w:type="spellEnd"/>
-      <w:r>
-        <w:rPr>
-          <w:u w:val="single"/>
-        </w:rPr>
-        <w:t>}</w:t>
+        <w:t xml:space="preserve"> da controller}</w:t>
       </w:r>
     </w:p>
     <w:p>
@@ -8370,13 +8806,8 @@
         <w:t xml:space="preserve">desenvolvimento do </w:t>
       </w:r>
       <w:r>
-        <w:t xml:space="preserve">projeto SP Medical </w:t>
-      </w:r>
-      <w:proofErr w:type="spellStart"/>
-      <w:r>
-        <w:t>Group</w:t>
-      </w:r>
-      <w:proofErr w:type="spellEnd"/>
+        <w:t>projeto SP Medical Group</w:t>
+      </w:r>
       <w:r>
         <w:t xml:space="preserve"> voltado para a organização de uma clínica médica e gestão de suas consultas, </w:t>
       </w:r>
@@ -8410,34 +8841,10 @@
         <w:t xml:space="preserve">informadas </w:t>
       </w:r>
       <w:r>
-        <w:t xml:space="preserve">– como </w:t>
-      </w:r>
-      <w:proofErr w:type="spellStart"/>
-      <w:r>
-        <w:t>Usuarios</w:t>
-      </w:r>
-      <w:proofErr w:type="spellEnd"/>
-      <w:r>
-        <w:t xml:space="preserve">, </w:t>
-      </w:r>
-      <w:proofErr w:type="spellStart"/>
-      <w:r>
-        <w:t>Medicos</w:t>
-      </w:r>
-      <w:proofErr w:type="spellEnd"/>
-      <w:r>
-        <w:t xml:space="preserve">, </w:t>
-      </w:r>
-      <w:r>
-        <w:t xml:space="preserve">Pacientes, Consultas, </w:t>
-      </w:r>
-      <w:proofErr w:type="spellStart"/>
-      <w:r>
-        <w:t>etc</w:t>
-      </w:r>
-      <w:proofErr w:type="spellEnd"/>
-      <w:r>
-        <w:t xml:space="preserve"> – </w:t>
+        <w:t xml:space="preserve">– como Usuarios, Medicos, </w:t>
+      </w:r>
+      <w:r>
+        <w:t xml:space="preserve">Pacientes, Consultas, etc – </w:t>
       </w:r>
       <w:r>
         <w:t xml:space="preserve">possuindo relação com </w:t>
@@ -8549,13 +8956,8 @@
         </w:rPr>
         <w:t xml:space="preserve">– </w:t>
       </w:r>
-      <w:proofErr w:type="spellStart"/>
-      <w:r>
-        <w:t>Create</w:t>
-      </w:r>
-      <w:proofErr w:type="spellEnd"/>
-      <w:r>
-        <w:t xml:space="preserve"> – Criar</w:t>
+      <w:r>
+        <w:t>Create – Criar</w:t>
       </w:r>
     </w:p>
     <w:p>
@@ -8567,15 +8969,7 @@
         <w:t>R –</w:t>
       </w:r>
       <w:r>
-        <w:t xml:space="preserve"> </w:t>
-      </w:r>
-      <w:proofErr w:type="spellStart"/>
-      <w:r>
-        <w:t>Read</w:t>
-      </w:r>
-      <w:proofErr w:type="spellEnd"/>
-      <w:r>
-        <w:t xml:space="preserve"> – Leitura</w:t>
+        <w:t xml:space="preserve"> Read – Leitura</w:t>
       </w:r>
     </w:p>
     <w:p>
@@ -8921,56 +9315,16 @@
         <w:t xml:space="preserve">correlacionados e </w:t>
       </w:r>
       <w:r>
-        <w:t xml:space="preserve">coesos utilizados no desenvolvimento do projeto SP Medical </w:t>
-      </w:r>
-      <w:proofErr w:type="spellStart"/>
-      <w:r>
-        <w:t>Group</w:t>
-      </w:r>
-      <w:proofErr w:type="spellEnd"/>
-      <w:r>
-        <w:t xml:space="preserve">, fez-se necessário o uso de aplicativos como Node.js para execução de códigos em </w:t>
-      </w:r>
-      <w:proofErr w:type="spellStart"/>
-      <w:r>
-        <w:t>JavaScript</w:t>
-      </w:r>
-      <w:proofErr w:type="spellEnd"/>
-      <w:r>
-        <w:t xml:space="preserve"> fora de um navegador web; Visual Studio </w:t>
-      </w:r>
-      <w:proofErr w:type="spellStart"/>
-      <w:r>
-        <w:t>Code</w:t>
-      </w:r>
-      <w:proofErr w:type="spellEnd"/>
-      <w:r>
-        <w:t xml:space="preserve"> para </w:t>
+        <w:t xml:space="preserve">coesos utilizados no desenvolvimento do projeto SP Medical Group, fez-se necessário o uso de aplicativos como Node.js para execução de códigos em JavaScript fora de um navegador web; Visual Studio Code para </w:t>
       </w:r>
       <w:r>
         <w:t>elaboração das lógicas e códigos</w:t>
       </w:r>
       <w:r>
-        <w:t xml:space="preserve"> usando a biblioteca </w:t>
-      </w:r>
-      <w:proofErr w:type="spellStart"/>
-      <w:r>
-        <w:t>React</w:t>
-      </w:r>
-      <w:proofErr w:type="spellEnd"/>
-      <w:r>
-        <w:t xml:space="preserve"> JS</w:t>
-      </w:r>
-      <w:r>
-        <w:t xml:space="preserve">, além do próprio </w:t>
-      </w:r>
-      <w:proofErr w:type="spellStart"/>
-      <w:r>
-        <w:t>Prompt</w:t>
-      </w:r>
-      <w:proofErr w:type="spellEnd"/>
-      <w:r>
-        <w:t xml:space="preserve"> de Comando </w:t>
+        <w:t xml:space="preserve"> usando a biblioteca React JS</w:t>
+      </w:r>
+      <w:r>
+        <w:t xml:space="preserve">, além do próprio Prompt de Comando </w:t>
       </w:r>
       <w:r>
         <w:t xml:space="preserve">(CMD) </w:t>
@@ -8994,15 +9348,7 @@
         <w:t>Para executar</w:t>
       </w:r>
       <w:r>
-        <w:t xml:space="preserve"> a aplicação Web, é preciso ter a API em execução com a devida </w:t>
-      </w:r>
-      <w:proofErr w:type="spellStart"/>
-      <w:r>
-        <w:t>string</w:t>
-      </w:r>
-      <w:proofErr w:type="spellEnd"/>
-      <w:r>
-        <w:t xml:space="preserve"> de conexão do servidor do Banco de Dados. </w:t>
+        <w:t xml:space="preserve"> a aplicação Web, é preciso ter a API em execução com a devida string de conexão do servidor do Banco de Dados. </w:t>
       </w:r>
     </w:p>
     <w:p>
@@ -9091,15 +9437,7 @@
         <w:t xml:space="preserve">isso, atente-se às dependências </w:t>
       </w:r>
       <w:r>
-        <w:t>do projeto: execute ‘</w:t>
-      </w:r>
-      <w:proofErr w:type="spellStart"/>
-      <w:r>
-        <w:t>npm</w:t>
-      </w:r>
-      <w:proofErr w:type="spellEnd"/>
-      <w:r>
-        <w:t xml:space="preserve"> i’ para trazer vinculações e pacotes antes instalados para que aplicação funcione de maneira correta.</w:t>
+        <w:t>do projeto: execute ‘npm i’ para trazer vinculações e pacotes antes instalados para que aplicação funcione de maneira correta.</w:t>
       </w:r>
     </w:p>
     <w:p>
@@ -9186,28 +9524,12 @@
         </w:drawing>
       </w:r>
       <w:r>
-        <w:t>Após isso, execute ‘</w:t>
-      </w:r>
-      <w:proofErr w:type="spellStart"/>
-      <w:r>
-        <w:t>npm</w:t>
-      </w:r>
-      <w:proofErr w:type="spellEnd"/>
-      <w:r>
-        <w:t xml:space="preserve"> start’ para rodar o projeto:</w:t>
-      </w:r>
-    </w:p>
-    <w:p>
-      <w:r>
-        <w:t>Logo, a página será aberta no navegador e para parar a execução é só dar ‘</w:t>
-      </w:r>
-      <w:proofErr w:type="spellStart"/>
-      <w:r>
-        <w:t>ctrl</w:t>
-      </w:r>
-      <w:proofErr w:type="spellEnd"/>
-      <w:r>
-        <w:t xml:space="preserve"> + c’ no CMD.</w:t>
+        <w:t>Após isso, execute ‘npm start’ para rodar o projeto:</w:t>
+      </w:r>
+    </w:p>
+    <w:p>
+      <w:r>
+        <w:t>Logo, a página será aberta no navegador e para parar a execução é só dar ‘ctrl + c’ no CMD.</w:t>
       </w:r>
     </w:p>
     <w:p>
@@ -9248,69 +9570,13 @@
         <w:t xml:space="preserve"> praticidade</w:t>
       </w:r>
       <w:r>
-        <w:t xml:space="preserve">. Sendo assim, de forma semelhante a aplicação web, o projeto SP Medical </w:t>
-      </w:r>
-      <w:proofErr w:type="spellStart"/>
-      <w:r>
-        <w:t>Group</w:t>
-      </w:r>
-      <w:proofErr w:type="spellEnd"/>
-      <w:r>
-        <w:t xml:space="preserve"> fez uso de aplicativos como Node.js para execução de códigos em </w:t>
-      </w:r>
-      <w:proofErr w:type="spellStart"/>
-      <w:r>
-        <w:t>JavaScript</w:t>
-      </w:r>
-      <w:proofErr w:type="spellEnd"/>
-      <w:r>
-        <w:t xml:space="preserve"> fora de um navegador web; Visual Studio </w:t>
-      </w:r>
-      <w:proofErr w:type="spellStart"/>
-      <w:r>
-        <w:t>Code</w:t>
-      </w:r>
-      <w:proofErr w:type="spellEnd"/>
-      <w:r>
-        <w:t xml:space="preserve"> para elaboração das lógicas e códigos utilizando </w:t>
-      </w:r>
-      <w:proofErr w:type="spellStart"/>
-      <w:r>
-        <w:t>React</w:t>
-      </w:r>
-      <w:proofErr w:type="spellEnd"/>
-      <w:r>
-        <w:t xml:space="preserve"> </w:t>
-      </w:r>
-      <w:proofErr w:type="spellStart"/>
-      <w:r>
-        <w:t>Native</w:t>
-      </w:r>
-      <w:proofErr w:type="spellEnd"/>
-      <w:r>
-        <w:t xml:space="preserve">, Android Studio para simular as funções do dispositivo móvel, além do próprio </w:t>
-      </w:r>
-      <w:proofErr w:type="spellStart"/>
-      <w:r>
-        <w:t>Prompt</w:t>
-      </w:r>
-      <w:proofErr w:type="spellEnd"/>
-      <w:r>
-        <w:t xml:space="preserve"> de Comando </w:t>
+        <w:t xml:space="preserve">. Sendo assim, de forma semelhante a aplicação web, o projeto SP Medical Group fez uso de aplicativos como Node.js para execução de códigos em JavaScript fora de um navegador web; Visual Studio Code para elaboração das lógicas e códigos utilizando React Native, Android Studio para simular as funções do dispositivo móvel, além do próprio Prompt de Comando </w:t>
       </w:r>
       <w:r>
         <w:t xml:space="preserve">(CMD) </w:t>
       </w:r>
       <w:r>
-        <w:t xml:space="preserve">do computador para executar comandos de terminal e verificar informações necessárias (como o </w:t>
-      </w:r>
-      <w:proofErr w:type="spellStart"/>
-      <w:r>
-        <w:t>ip</w:t>
-      </w:r>
-      <w:proofErr w:type="spellEnd"/>
-      <w:r>
-        <w:t xml:space="preserve"> da máquina, por exemplo).</w:t>
+        <w:t>do computador para executar comandos de terminal e verificar informações necessárias (como o ip da máquina, por exemplo).</w:t>
       </w:r>
     </w:p>
     <w:p/>
@@ -9326,15 +9592,7 @@
     </w:p>
     <w:p>
       <w:r>
-        <w:t xml:space="preserve">Para executar a aplicação, é preciso ter a API em execução com a devida </w:t>
-      </w:r>
-      <w:proofErr w:type="spellStart"/>
-      <w:r>
-        <w:t>string</w:t>
-      </w:r>
-      <w:proofErr w:type="spellEnd"/>
-      <w:r>
-        <w:t xml:space="preserve"> de conexão do servidor do Banco de Dados. É importante </w:t>
+        <w:t xml:space="preserve">Para executar a aplicação, é preciso ter a API em execução com a devida string de conexão do servidor do Banco de Dados. É importante </w:t>
       </w:r>
       <w:r>
         <w:t xml:space="preserve">alterar </w:t>
@@ -9345,40 +9603,14 @@
       <w:r>
         <w:t xml:space="preserve">configurando </w:t>
       </w:r>
-      <w:proofErr w:type="spellStart"/>
-      <w:r>
-        <w:t>ip</w:t>
-      </w:r>
-      <w:proofErr w:type="spellEnd"/>
-      <w:r>
-        <w:t xml:space="preserve"> da máquina</w:t>
-      </w:r>
-      <w:r>
-        <w:t xml:space="preserve"> na pasta </w:t>
-      </w:r>
-      <w:proofErr w:type="spellStart"/>
-      <w:r>
-        <w:t>Properties</w:t>
-      </w:r>
-      <w:proofErr w:type="spellEnd"/>
-      <w:r>
-        <w:t xml:space="preserve">. Caso não saiba, execute </w:t>
-      </w:r>
-      <w:proofErr w:type="spellStart"/>
-      <w:r>
-        <w:t>ipconfig</w:t>
-      </w:r>
-      <w:proofErr w:type="spellEnd"/>
-      <w:r>
-        <w:t xml:space="preserve"> no CMD (</w:t>
-      </w:r>
-      <w:proofErr w:type="spellStart"/>
-      <w:r>
-        <w:t>Prompt</w:t>
-      </w:r>
-      <w:proofErr w:type="spellEnd"/>
-      <w:r>
-        <w:t xml:space="preserve"> de Comando) e pegue o valor de IPv4, da seguinte forma: </w:t>
+      <w:r>
+        <w:t>ip da máquina</w:t>
+      </w:r>
+      <w:r>
+        <w:t xml:space="preserve"> na pasta Properties</w:t>
+      </w:r>
+      <w:r>
+        <w:t xml:space="preserve">. Caso não saiba, execute ipconfig no CMD (Prompt de Comando) e pegue o valor de IPv4, da seguinte forma: </w:t>
       </w:r>
     </w:p>
     <w:p>
@@ -9452,7 +9684,7 @@
               </wp:anchor>
             </w:drawing>
           </mc:Choice>
-          <mc:Fallback xmlns:w16sdtdh="http://schemas.microsoft.com/office/word/2020/wordml/sdtdatahash" xmlns:w16="http://schemas.microsoft.com/office/word/2018/wordml" xmlns:w16cex="http://schemas.microsoft.com/office/word/2018/wordml/cex">
+          <mc:Fallback>
             <w:pict>
               <v:rect w14:anchorId="7AA5C391" id="Retângulo 15" o:spid="_x0000_s1026" style="position:absolute;margin-left:79.35pt;margin-top:323.9pt;width:239.25pt;height:11.25pt;z-index:251671552;visibility:visible;mso-wrap-style:square;mso-wrap-distance-left:9pt;mso-wrap-distance-top:0;mso-wrap-distance-right:9pt;mso-wrap-distance-bottom:0;mso-position-horizontal:absolute;mso-position-horizontal-relative:text;mso-position-vertical:absolute;mso-position-vertical-relative:text;v-text-anchor:middle" o:gfxdata="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" filled="f" strokecolor="red" strokeweight="2.25pt"/>
             </w:pict>
@@ -9502,6 +9734,9 @@
     </w:p>
     <w:p>
       <w:r>
+        <w:rPr>
+          <w:noProof/>
+        </w:rPr>
         <w:lastRenderedPageBreak/>
         <w:drawing>
           <wp:anchor distT="0" distB="0" distL="114300" distR="114300" simplePos="0" relativeHeight="251672576" behindDoc="0" locked="0" layoutInCell="1" allowOverlap="1" wp14:anchorId="76CEEB46" wp14:editId="119604D8">
@@ -9560,15 +9795,7 @@
         </w:drawing>
       </w:r>
       <w:r>
-        <w:t>Em seguida, execute o comando ‘</w:t>
-      </w:r>
-      <w:proofErr w:type="spellStart"/>
-      <w:r>
-        <w:t>npm</w:t>
-      </w:r>
-      <w:proofErr w:type="spellEnd"/>
-      <w:r>
-        <w:t xml:space="preserve"> i’ para instalar todas as dependências</w:t>
+        <w:t>Em seguida, execute o comando ‘npm i’ para instalar todas as dependências</w:t>
       </w:r>
       <w:r>
         <w:t xml:space="preserve"> (pacotes e documentos) necessárias para que o projeto funcione apropriadamente:</w:t>
@@ -9579,6 +9806,9 @@
     <w:p/>
     <w:p>
       <w:r>
+        <w:rPr>
+          <w:noProof/>
+        </w:rPr>
         <w:drawing>
           <wp:anchor distT="0" distB="0" distL="114300" distR="114300" simplePos="0" relativeHeight="251673600" behindDoc="1" locked="0" layoutInCell="1" allowOverlap="1" wp14:anchorId="6E605148" wp14:editId="03DAF501">
             <wp:simplePos x="0" y="0"/>
@@ -9641,31 +9871,7 @@
         <w:t xml:space="preserve">Logo, </w:t>
       </w:r>
       <w:r>
-        <w:t>insira o comando ‘</w:t>
-      </w:r>
-      <w:proofErr w:type="spellStart"/>
-      <w:r>
-        <w:t>npx</w:t>
-      </w:r>
-      <w:proofErr w:type="spellEnd"/>
-      <w:r>
-        <w:t xml:space="preserve"> </w:t>
-      </w:r>
-      <w:proofErr w:type="spellStart"/>
-      <w:r>
-        <w:t>react-native</w:t>
-      </w:r>
-      <w:proofErr w:type="spellEnd"/>
-      <w:r>
-        <w:t xml:space="preserve"> </w:t>
-      </w:r>
-      <w:proofErr w:type="spellStart"/>
-      <w:r>
-        <w:t>run-android</w:t>
-      </w:r>
-      <w:proofErr w:type="spellEnd"/>
-      <w:r>
-        <w:t>’ no CMD</w:t>
+        <w:t>insira o comando ‘npx react-native run-android’ no CMD</w:t>
       </w:r>
       <w:r>
         <w:t xml:space="preserve"> para executar o projeto:</w:t>
@@ -9674,26 +9880,18 @@
     <w:p/>
     <w:p>
       <w:r>
-        <w:t>Por fim, o emulador se iniciará e caso queira finalizar a execução é só dar ‘</w:t>
-      </w:r>
-      <w:proofErr w:type="spellStart"/>
-      <w:r>
-        <w:t>ctrl</w:t>
-      </w:r>
-      <w:proofErr w:type="spellEnd"/>
-      <w:r>
-        <w:t xml:space="preserve"> + c’ no CMD.</w:t>
-      </w:r>
-    </w:p>
-    <w:p>
-      <w:bookmarkStart w:id="22" w:name="_GoBack"/>
-      <w:bookmarkEnd w:id="22"/>
-    </w:p>
+        <w:t>Por fim, o emulador se iniciará e caso queira finalizar a execução é só dar ‘ctrl + c’ no CMD.</w:t>
+      </w:r>
+    </w:p>
+    <w:p/>
     <w:p>
       <w:pPr>
         <w:jc w:val="center"/>
       </w:pPr>
       <w:r>
+        <w:rPr>
+          <w:noProof/>
+        </w:rPr>
         <w:drawing>
           <wp:inline distT="0" distB="0" distL="0" distR="0" wp14:anchorId="38153034" wp14:editId="3134071B">
             <wp:extent cx="2739390" cy="5518869"/>
@@ -9736,11 +9934,11 @@
       <w:pPr>
         <w:pStyle w:val="Ttulo2"/>
       </w:pPr>
-      <w:bookmarkStart w:id="23" w:name="_Toc89929203"/>
+      <w:bookmarkStart w:id="22" w:name="_Toc89929203"/>
       <w:r>
         <w:t>Perfis de Usuário</w:t>
       </w:r>
-      <w:bookmarkEnd w:id="23"/>
+      <w:bookmarkEnd w:id="22"/>
     </w:p>
     <w:p>
       <w:pPr>
@@ -9783,11 +9981,11 @@
       <w:pPr>
         <w:pStyle w:val="Ttulo2"/>
       </w:pPr>
-      <w:bookmarkStart w:id="24" w:name="_Toc89929204"/>
+      <w:bookmarkStart w:id="23" w:name="_Toc89929204"/>
       <w:r>
         <w:t>Funcionalidades</w:t>
       </w:r>
-      <w:bookmarkEnd w:id="24"/>
+      <w:bookmarkEnd w:id="23"/>
     </w:p>
     <w:p>
       <w:pPr>
@@ -9849,7 +10047,7 @@
 </file>
 
 <file path=word/endnotes.xml><?xml version="1.0" encoding="utf-8"?>
-<w:endnotes xmlns:wpc="http://schemas.microsoft.com/office/word/2010/wordprocessingCanvas" xmlns:cx="http://schemas.microsoft.com/office/drawing/2014/chartex" xmlns:cx1="http://schemas.microsoft.com/office/drawing/2015/9/8/chartex" xmlns:cx2="http://schemas.microsoft.com/office/drawing/2015/10/21/chartex" xmlns:cx3="http://schemas.microsoft.com/office/drawing/2016/5/9/chartex" xmlns:cx4="http://schemas.microsoft.com/office/drawing/2016/5/10/chartex" xmlns:cx5="http://schemas.microsoft.com/office/drawing/2016/5/11/chartex" xmlns:cx6="http://schemas.microsoft.com/office/drawing/2016/5/12/chartex" xmlns:cx7="http://schemas.microsoft.com/office/drawing/2016/5/13/chartex" xmlns:cx8="http://schemas.microsoft.com/office/drawing/2016/5/14/chartex" xmlns:mc="http://schemas.openxmlformats.org/markup-compatibility/2006" xmlns:aink="http://schemas.microsoft.com/office/drawing/2016/ink" xmlns:am3d="http://schemas.microsoft.com/office/drawing/2017/model3d" xmlns:o="urn:schemas-microsoft-com:office:office" xmlns:r="http://schemas.openxmlformats.org/officeDocument/2006/relationships" xmlns:m="http://schemas.openxmlformats.org/officeDocument/2006/math" xmlns:v="urn:schemas-microsoft-com:vml" xmlns:wp14="http://schemas.microsoft.com/office/word/2010/wordprocessingDrawing" xmlns:wp="http://schemas.openxmlformats.org/drawingml/2006/wordprocessingDrawing" xmlns:w10="urn:schemas-microsoft-com:office:word" xmlns:w="http://schemas.openxmlformats.org/wordprocessingml/2006/main" xmlns:w14="http://schemas.microsoft.com/office/word/2010/wordml" xmlns:w15="http://schemas.microsoft.com/office/word/2012/wordml" xmlns:w16cid="http://schemas.microsoft.com/office/word/2016/wordml/cid" xmlns:w16se="http://schemas.microsoft.com/office/word/2015/wordml/symex" xmlns:wpg="http://schemas.microsoft.com/office/word/2010/wordprocessingGroup" xmlns:wpi="http://schemas.microsoft.com/office/word/2010/wordprocessingInk" xmlns:wne="http://schemas.microsoft.com/office/word/2006/wordml" xmlns:wps="http://schemas.microsoft.com/office/word/2010/wordprocessingShape" mc:Ignorable="w14 w15 w16se w16cid wp14">
+<w:endnotes xmlns:wpc="http://schemas.microsoft.com/office/word/2010/wordprocessingCanvas" xmlns:cx="http://schemas.microsoft.com/office/drawing/2014/chartex" xmlns:cx1="http://schemas.microsoft.com/office/drawing/2015/9/8/chartex" xmlns:cx2="http://schemas.microsoft.com/office/drawing/2015/10/21/chartex" xmlns:cx3="http://schemas.microsoft.com/office/drawing/2016/5/9/chartex" xmlns:cx4="http://schemas.microsoft.com/office/drawing/2016/5/10/chartex" xmlns:cx5="http://schemas.microsoft.com/office/drawing/2016/5/11/chartex" xmlns:cx6="http://schemas.microsoft.com/office/drawing/2016/5/12/chartex" xmlns:cx7="http://schemas.microsoft.com/office/drawing/2016/5/13/chartex" xmlns:cx8="http://schemas.microsoft.com/office/drawing/2016/5/14/chartex" xmlns:mc="http://schemas.openxmlformats.org/markup-compatibility/2006" xmlns:aink="http://schemas.microsoft.com/office/drawing/2016/ink" xmlns:am3d="http://schemas.microsoft.com/office/drawing/2017/model3d" xmlns:o="urn:schemas-microsoft-com:office:office" xmlns:r="http://schemas.openxmlformats.org/officeDocument/2006/relationships" xmlns:m="http://schemas.openxmlformats.org/officeDocument/2006/math" xmlns:v="urn:schemas-microsoft-com:vml" xmlns:wp14="http://schemas.microsoft.com/office/word/2010/wordprocessingDrawing" xmlns:wp="http://schemas.openxmlformats.org/drawingml/2006/wordprocessingDrawing" xmlns:w10="urn:schemas-microsoft-com:office:word" xmlns:w="http://schemas.openxmlformats.org/wordprocessingml/2006/main" xmlns:w14="http://schemas.microsoft.com/office/word/2010/wordml" xmlns:w15="http://schemas.microsoft.com/office/word/2012/wordml" xmlns:w16cex="http://schemas.microsoft.com/office/word/2018/wordml/cex" xmlns:w16cid="http://schemas.microsoft.com/office/word/2016/wordml/cid" xmlns:w16="http://schemas.microsoft.com/office/word/2018/wordml" xmlns:w16sdtdh="http://schemas.microsoft.com/office/word/2020/wordml/sdtdatahash" xmlns:w16se="http://schemas.microsoft.com/office/word/2015/wordml/symex" xmlns:wpg="http://schemas.microsoft.com/office/word/2010/wordprocessingGroup" xmlns:wpi="http://schemas.microsoft.com/office/word/2010/wordprocessingInk" xmlns:wne="http://schemas.microsoft.com/office/word/2006/wordml" xmlns:wps="http://schemas.microsoft.com/office/word/2010/wordprocessingShape" mc:Ignorable="w14 w15 w16se w16cid w16 w16cex w16sdtdh wp14">
   <w:endnote w:type="separator" w:id="-1">
     <w:p>
       <w:pPr>
@@ -9874,7 +10072,7 @@
 </file>
 
 <file path=word/footer1.xml><?xml version="1.0" encoding="utf-8"?>
-<w:ftr xmlns:wpc="http://schemas.microsoft.com/office/word/2010/wordprocessingCanvas" xmlns:cx="http://schemas.microsoft.com/office/drawing/2014/chartex" xmlns:cx1="http://schemas.microsoft.com/office/drawing/2015/9/8/chartex" xmlns:cx2="http://schemas.microsoft.com/office/drawing/2015/10/21/chartex" xmlns:cx3="http://schemas.microsoft.com/office/drawing/2016/5/9/chartex" xmlns:cx4="http://schemas.microsoft.com/office/drawing/2016/5/10/chartex" xmlns:cx5="http://schemas.microsoft.com/office/drawing/2016/5/11/chartex" xmlns:cx6="http://schemas.microsoft.com/office/drawing/2016/5/12/chartex" xmlns:cx7="http://schemas.microsoft.com/office/drawing/2016/5/13/chartex" xmlns:cx8="http://schemas.microsoft.com/office/drawing/2016/5/14/chartex" xmlns:mc="http://schemas.openxmlformats.org/markup-compatibility/2006" xmlns:aink="http://schemas.microsoft.com/office/drawing/2016/ink" xmlns:am3d="http://schemas.microsoft.com/office/drawing/2017/model3d" xmlns:o="urn:schemas-microsoft-com:office:office" xmlns:r="http://schemas.openxmlformats.org/officeDocument/2006/relationships" xmlns:m="http://schemas.openxmlformats.org/officeDocument/2006/math" xmlns:v="urn:schemas-microsoft-com:vml" xmlns:wp14="http://schemas.microsoft.com/office/word/2010/wordprocessingDrawing" xmlns:wp="http://schemas.openxmlformats.org/drawingml/2006/wordprocessingDrawing" xmlns:w10="urn:schemas-microsoft-com:office:word" xmlns:w="http://schemas.openxmlformats.org/wordprocessingml/2006/main" xmlns:w14="http://schemas.microsoft.com/office/word/2010/wordml" xmlns:w15="http://schemas.microsoft.com/office/word/2012/wordml" xmlns:w16cid="http://schemas.microsoft.com/office/word/2016/wordml/cid" xmlns:w16se="http://schemas.microsoft.com/office/word/2015/wordml/symex" xmlns:wpg="http://schemas.microsoft.com/office/word/2010/wordprocessingGroup" xmlns:wpi="http://schemas.microsoft.com/office/word/2010/wordprocessingInk" xmlns:wne="http://schemas.microsoft.com/office/word/2006/wordml" xmlns:wps="http://schemas.microsoft.com/office/word/2010/wordprocessingShape" mc:Ignorable="w14 w15 w16se w16cid wp14">
+<w:ftr xmlns:wpc="http://schemas.microsoft.com/office/word/2010/wordprocessingCanvas" xmlns:cx="http://schemas.microsoft.com/office/drawing/2014/chartex" xmlns:cx1="http://schemas.microsoft.com/office/drawing/2015/9/8/chartex" xmlns:cx2="http://schemas.microsoft.com/office/drawing/2015/10/21/chartex" xmlns:cx3="http://schemas.microsoft.com/office/drawing/2016/5/9/chartex" xmlns:cx4="http://schemas.microsoft.com/office/drawing/2016/5/10/chartex" xmlns:cx5="http://schemas.microsoft.com/office/drawing/2016/5/11/chartex" xmlns:cx6="http://schemas.microsoft.com/office/drawing/2016/5/12/chartex" xmlns:cx7="http://schemas.microsoft.com/office/drawing/2016/5/13/chartex" xmlns:cx8="http://schemas.microsoft.com/office/drawing/2016/5/14/chartex" xmlns:mc="http://schemas.openxmlformats.org/markup-compatibility/2006" xmlns:aink="http://schemas.microsoft.com/office/drawing/2016/ink" xmlns:am3d="http://schemas.microsoft.com/office/drawing/2017/model3d" xmlns:o="urn:schemas-microsoft-com:office:office" xmlns:r="http://schemas.openxmlformats.org/officeDocument/2006/relationships" xmlns:m="http://schemas.openxmlformats.org/officeDocument/2006/math" xmlns:v="urn:schemas-microsoft-com:vml" xmlns:wp14="http://schemas.microsoft.com/office/word/2010/wordprocessingDrawing" xmlns:wp="http://schemas.openxmlformats.org/drawingml/2006/wordprocessingDrawing" xmlns:w10="urn:schemas-microsoft-com:office:word" xmlns:w="http://schemas.openxmlformats.org/wordprocessingml/2006/main" xmlns:w14="http://schemas.microsoft.com/office/word/2010/wordml" xmlns:w15="http://schemas.microsoft.com/office/word/2012/wordml" xmlns:w16cex="http://schemas.microsoft.com/office/word/2018/wordml/cex" xmlns:w16cid="http://schemas.microsoft.com/office/word/2016/wordml/cid" xmlns:w16="http://schemas.microsoft.com/office/word/2018/wordml" xmlns:w16sdtdh="http://schemas.microsoft.com/office/word/2020/wordml/sdtdatahash" xmlns:w16se="http://schemas.microsoft.com/office/word/2015/wordml/symex" xmlns:wpg="http://schemas.microsoft.com/office/word/2010/wordprocessingGroup" xmlns:wpi="http://schemas.microsoft.com/office/word/2010/wordprocessingInk" xmlns:wne="http://schemas.microsoft.com/office/word/2006/wordml" xmlns:wps="http://schemas.microsoft.com/office/word/2010/wordprocessingShape" mc:Ignorable="w14 w15 w16se w16cid w16 w16cex w16sdtdh wp14">
   <w:p>
     <w:pPr>
       <w:spacing w:after="0"/>
@@ -9937,7 +10135,7 @@
 </file>
 
 <file path=word/footer2.xml><?xml version="1.0" encoding="utf-8"?>
-<w:ftr xmlns:wpc="http://schemas.microsoft.com/office/word/2010/wordprocessingCanvas" xmlns:cx="http://schemas.microsoft.com/office/drawing/2014/chartex" xmlns:cx1="http://schemas.microsoft.com/office/drawing/2015/9/8/chartex" xmlns:cx2="http://schemas.microsoft.com/office/drawing/2015/10/21/chartex" xmlns:cx3="http://schemas.microsoft.com/office/drawing/2016/5/9/chartex" xmlns:cx4="http://schemas.microsoft.com/office/drawing/2016/5/10/chartex" xmlns:cx5="http://schemas.microsoft.com/office/drawing/2016/5/11/chartex" xmlns:cx6="http://schemas.microsoft.com/office/drawing/2016/5/12/chartex" xmlns:cx7="http://schemas.microsoft.com/office/drawing/2016/5/13/chartex" xmlns:cx8="http://schemas.microsoft.com/office/drawing/2016/5/14/chartex" xmlns:mc="http://schemas.openxmlformats.org/markup-compatibility/2006" xmlns:aink="http://schemas.microsoft.com/office/drawing/2016/ink" xmlns:am3d="http://schemas.microsoft.com/office/drawing/2017/model3d" xmlns:o="urn:schemas-microsoft-com:office:office" xmlns:r="http://schemas.openxmlformats.org/officeDocument/2006/relationships" xmlns:m="http://schemas.openxmlformats.org/officeDocument/2006/math" xmlns:v="urn:schemas-microsoft-com:vml" xmlns:wp14="http://schemas.microsoft.com/office/word/2010/wordprocessingDrawing" xmlns:wp="http://schemas.openxmlformats.org/drawingml/2006/wordprocessingDrawing" xmlns:w10="urn:schemas-microsoft-com:office:word" xmlns:w="http://schemas.openxmlformats.org/wordprocessingml/2006/main" xmlns:w14="http://schemas.microsoft.com/office/word/2010/wordml" xmlns:w15="http://schemas.microsoft.com/office/word/2012/wordml" xmlns:w16cid="http://schemas.microsoft.com/office/word/2016/wordml/cid" xmlns:w16se="http://schemas.microsoft.com/office/word/2015/wordml/symex" xmlns:wpg="http://schemas.microsoft.com/office/word/2010/wordprocessingGroup" xmlns:wpi="http://schemas.microsoft.com/office/word/2010/wordprocessingInk" xmlns:wne="http://schemas.microsoft.com/office/word/2006/wordml" xmlns:wps="http://schemas.microsoft.com/office/word/2010/wordprocessingShape" mc:Ignorable="w14 w15 w16se w16cid wp14">
+<w:ftr xmlns:wpc="http://schemas.microsoft.com/office/word/2010/wordprocessingCanvas" xmlns:cx="http://schemas.microsoft.com/office/drawing/2014/chartex" xmlns:cx1="http://schemas.microsoft.com/office/drawing/2015/9/8/chartex" xmlns:cx2="http://schemas.microsoft.com/office/drawing/2015/10/21/chartex" xmlns:cx3="http://schemas.microsoft.com/office/drawing/2016/5/9/chartex" xmlns:cx4="http://schemas.microsoft.com/office/drawing/2016/5/10/chartex" xmlns:cx5="http://schemas.microsoft.com/office/drawing/2016/5/11/chartex" xmlns:cx6="http://schemas.microsoft.com/office/drawing/2016/5/12/chartex" xmlns:cx7="http://schemas.microsoft.com/office/drawing/2016/5/13/chartex" xmlns:cx8="http://schemas.microsoft.com/office/drawing/2016/5/14/chartex" xmlns:mc="http://schemas.openxmlformats.org/markup-compatibility/2006" xmlns:aink="http://schemas.microsoft.com/office/drawing/2016/ink" xmlns:am3d="http://schemas.microsoft.com/office/drawing/2017/model3d" xmlns:o="urn:schemas-microsoft-com:office:office" xmlns:r="http://schemas.openxmlformats.org/officeDocument/2006/relationships" xmlns:m="http://schemas.openxmlformats.org/officeDocument/2006/math" xmlns:v="urn:schemas-microsoft-com:vml" xmlns:wp14="http://schemas.microsoft.com/office/word/2010/wordprocessingDrawing" xmlns:wp="http://schemas.openxmlformats.org/drawingml/2006/wordprocessingDrawing" xmlns:w10="urn:schemas-microsoft-com:office:word" xmlns:w="http://schemas.openxmlformats.org/wordprocessingml/2006/main" xmlns:w14="http://schemas.microsoft.com/office/word/2010/wordml" xmlns:w15="http://schemas.microsoft.com/office/word/2012/wordml" xmlns:w16cex="http://schemas.microsoft.com/office/word/2018/wordml/cex" xmlns:w16cid="http://schemas.microsoft.com/office/word/2016/wordml/cid" xmlns:w16="http://schemas.microsoft.com/office/word/2018/wordml" xmlns:w16sdtdh="http://schemas.microsoft.com/office/word/2020/wordml/sdtdatahash" xmlns:w16se="http://schemas.microsoft.com/office/word/2015/wordml/symex" xmlns:wpg="http://schemas.microsoft.com/office/word/2010/wordprocessingGroup" xmlns:wpi="http://schemas.microsoft.com/office/word/2010/wordprocessingInk" xmlns:wne="http://schemas.microsoft.com/office/word/2006/wordml" xmlns:wps="http://schemas.microsoft.com/office/word/2010/wordprocessingShape" mc:Ignorable="w14 w15 w16se w16cid w16 w16cex w16sdtdh wp14">
   <w:p>
     <w:pPr>
       <w:spacing w:after="0"/>
@@ -10000,7 +10198,7 @@
 </file>
 
 <file path=word/footer3.xml><?xml version="1.0" encoding="utf-8"?>
-<w:ftr xmlns:wpc="http://schemas.microsoft.com/office/word/2010/wordprocessingCanvas" xmlns:cx="http://schemas.microsoft.com/office/drawing/2014/chartex" xmlns:cx1="http://schemas.microsoft.com/office/drawing/2015/9/8/chartex" xmlns:cx2="http://schemas.microsoft.com/office/drawing/2015/10/21/chartex" xmlns:cx3="http://schemas.microsoft.com/office/drawing/2016/5/9/chartex" xmlns:cx4="http://schemas.microsoft.com/office/drawing/2016/5/10/chartex" xmlns:cx5="http://schemas.microsoft.com/office/drawing/2016/5/11/chartex" xmlns:cx6="http://schemas.microsoft.com/office/drawing/2016/5/12/chartex" xmlns:cx7="http://schemas.microsoft.com/office/drawing/2016/5/13/chartex" xmlns:cx8="http://schemas.microsoft.com/office/drawing/2016/5/14/chartex" xmlns:mc="http://schemas.openxmlformats.org/markup-compatibility/2006" xmlns:aink="http://schemas.microsoft.com/office/drawing/2016/ink" xmlns:am3d="http://schemas.microsoft.com/office/drawing/2017/model3d" xmlns:o="urn:schemas-microsoft-com:office:office" xmlns:r="http://schemas.openxmlformats.org/officeDocument/2006/relationships" xmlns:m="http://schemas.openxmlformats.org/officeDocument/2006/math" xmlns:v="urn:schemas-microsoft-com:vml" xmlns:wp14="http://schemas.microsoft.com/office/word/2010/wordprocessingDrawing" xmlns:wp="http://schemas.openxmlformats.org/drawingml/2006/wordprocessingDrawing" xmlns:w10="urn:schemas-microsoft-com:office:word" xmlns:w="http://schemas.openxmlformats.org/wordprocessingml/2006/main" xmlns:w14="http://schemas.microsoft.com/office/word/2010/wordml" xmlns:w15="http://schemas.microsoft.com/office/word/2012/wordml" xmlns:w16cid="http://schemas.microsoft.com/office/word/2016/wordml/cid" xmlns:w16se="http://schemas.microsoft.com/office/word/2015/wordml/symex" xmlns:wpg="http://schemas.microsoft.com/office/word/2010/wordprocessingGroup" xmlns:wpi="http://schemas.microsoft.com/office/word/2010/wordprocessingInk" xmlns:wne="http://schemas.microsoft.com/office/word/2006/wordml" xmlns:wps="http://schemas.microsoft.com/office/word/2010/wordprocessingShape" mc:Ignorable="w14 w15 w16se w16cid wp14">
+<w:ftr xmlns:wpc="http://schemas.microsoft.com/office/word/2010/wordprocessingCanvas" xmlns:cx="http://schemas.microsoft.com/office/drawing/2014/chartex" xmlns:cx1="http://schemas.microsoft.com/office/drawing/2015/9/8/chartex" xmlns:cx2="http://schemas.microsoft.com/office/drawing/2015/10/21/chartex" xmlns:cx3="http://schemas.microsoft.com/office/drawing/2016/5/9/chartex" xmlns:cx4="http://schemas.microsoft.com/office/drawing/2016/5/10/chartex" xmlns:cx5="http://schemas.microsoft.com/office/drawing/2016/5/11/chartex" xmlns:cx6="http://schemas.microsoft.com/office/drawing/2016/5/12/chartex" xmlns:cx7="http://schemas.microsoft.com/office/drawing/2016/5/13/chartex" xmlns:cx8="http://schemas.microsoft.com/office/drawing/2016/5/14/chartex" xmlns:mc="http://schemas.openxmlformats.org/markup-compatibility/2006" xmlns:aink="http://schemas.microsoft.com/office/drawing/2016/ink" xmlns:am3d="http://schemas.microsoft.com/office/drawing/2017/model3d" xmlns:o="urn:schemas-microsoft-com:office:office" xmlns:r="http://schemas.openxmlformats.org/officeDocument/2006/relationships" xmlns:m="http://schemas.openxmlformats.org/officeDocument/2006/math" xmlns:v="urn:schemas-microsoft-com:vml" xmlns:wp14="http://schemas.microsoft.com/office/word/2010/wordprocessingDrawing" xmlns:wp="http://schemas.openxmlformats.org/drawingml/2006/wordprocessingDrawing" xmlns:w10="urn:schemas-microsoft-com:office:word" xmlns:w="http://schemas.openxmlformats.org/wordprocessingml/2006/main" xmlns:w14="http://schemas.microsoft.com/office/word/2010/wordml" xmlns:w15="http://schemas.microsoft.com/office/word/2012/wordml" xmlns:w16cex="http://schemas.microsoft.com/office/word/2018/wordml/cex" xmlns:w16cid="http://schemas.microsoft.com/office/word/2016/wordml/cid" xmlns:w16="http://schemas.microsoft.com/office/word/2018/wordml" xmlns:w16sdtdh="http://schemas.microsoft.com/office/word/2020/wordml/sdtdatahash" xmlns:w16se="http://schemas.microsoft.com/office/word/2015/wordml/symex" xmlns:wpg="http://schemas.microsoft.com/office/word/2010/wordprocessingGroup" xmlns:wpi="http://schemas.microsoft.com/office/word/2010/wordprocessingInk" xmlns:wne="http://schemas.microsoft.com/office/word/2006/wordml" xmlns:wps="http://schemas.microsoft.com/office/word/2010/wordprocessingShape" mc:Ignorable="w14 w15 w16se w16cid w16 w16cex w16sdtdh wp14">
   <w:p>
     <w:pPr>
       <w:spacing w:after="0"/>
@@ -10063,7 +10261,7 @@
 </file>
 
 <file path=word/footnotes.xml><?xml version="1.0" encoding="utf-8"?>
-<w:footnotes xmlns:wpc="http://schemas.microsoft.com/office/word/2010/wordprocessingCanvas" xmlns:cx="http://schemas.microsoft.com/office/drawing/2014/chartex" xmlns:cx1="http://schemas.microsoft.com/office/drawing/2015/9/8/chartex" xmlns:cx2="http://schemas.microsoft.com/office/drawing/2015/10/21/chartex" xmlns:cx3="http://schemas.microsoft.com/office/drawing/2016/5/9/chartex" xmlns:cx4="http://schemas.microsoft.com/office/drawing/2016/5/10/chartex" xmlns:cx5="http://schemas.microsoft.com/office/drawing/2016/5/11/chartex" xmlns:cx6="http://schemas.microsoft.com/office/drawing/2016/5/12/chartex" xmlns:cx7="http://schemas.microsoft.com/office/drawing/2016/5/13/chartex" xmlns:cx8="http://schemas.microsoft.com/office/drawing/2016/5/14/chartex" xmlns:mc="http://schemas.openxmlformats.org/markup-compatibility/2006" xmlns:aink="http://schemas.microsoft.com/office/drawing/2016/ink" xmlns:am3d="http://schemas.microsoft.com/office/drawing/2017/model3d" xmlns:o="urn:schemas-microsoft-com:office:office" xmlns:r="http://schemas.openxmlformats.org/officeDocument/2006/relationships" xmlns:m="http://schemas.openxmlformats.org/officeDocument/2006/math" xmlns:v="urn:schemas-microsoft-com:vml" xmlns:wp14="http://schemas.microsoft.com/office/word/2010/wordprocessingDrawing" xmlns:wp="http://schemas.openxmlformats.org/drawingml/2006/wordprocessingDrawing" xmlns:w10="urn:schemas-microsoft-com:office:word" xmlns:w="http://schemas.openxmlformats.org/wordprocessingml/2006/main" xmlns:w14="http://schemas.microsoft.com/office/word/2010/wordml" xmlns:w15="http://schemas.microsoft.com/office/word/2012/wordml" xmlns:w16cid="http://schemas.microsoft.com/office/word/2016/wordml/cid" xmlns:w16se="http://schemas.microsoft.com/office/word/2015/wordml/symex" xmlns:wpg="http://schemas.microsoft.com/office/word/2010/wordprocessingGroup" xmlns:wpi="http://schemas.microsoft.com/office/word/2010/wordprocessingInk" xmlns:wne="http://schemas.microsoft.com/office/word/2006/wordml" xmlns:wps="http://schemas.microsoft.com/office/word/2010/wordprocessingShape" mc:Ignorable="w14 w15 w16se w16cid wp14">
+<w:footnotes xmlns:wpc="http://schemas.microsoft.com/office/word/2010/wordprocessingCanvas" xmlns:cx="http://schemas.microsoft.com/office/drawing/2014/chartex" xmlns:cx1="http://schemas.microsoft.com/office/drawing/2015/9/8/chartex" xmlns:cx2="http://schemas.microsoft.com/office/drawing/2015/10/21/chartex" xmlns:cx3="http://schemas.microsoft.com/office/drawing/2016/5/9/chartex" xmlns:cx4="http://schemas.microsoft.com/office/drawing/2016/5/10/chartex" xmlns:cx5="http://schemas.microsoft.com/office/drawing/2016/5/11/chartex" xmlns:cx6="http://schemas.microsoft.com/office/drawing/2016/5/12/chartex" xmlns:cx7="http://schemas.microsoft.com/office/drawing/2016/5/13/chartex" xmlns:cx8="http://schemas.microsoft.com/office/drawing/2016/5/14/chartex" xmlns:mc="http://schemas.openxmlformats.org/markup-compatibility/2006" xmlns:aink="http://schemas.microsoft.com/office/drawing/2016/ink" xmlns:am3d="http://schemas.microsoft.com/office/drawing/2017/model3d" xmlns:o="urn:schemas-microsoft-com:office:office" xmlns:r="http://schemas.openxmlformats.org/officeDocument/2006/relationships" xmlns:m="http://schemas.openxmlformats.org/officeDocument/2006/math" xmlns:v="urn:schemas-microsoft-com:vml" xmlns:wp14="http://schemas.microsoft.com/office/word/2010/wordprocessingDrawing" xmlns:wp="http://schemas.openxmlformats.org/drawingml/2006/wordprocessingDrawing" xmlns:w10="urn:schemas-microsoft-com:office:word" xmlns:w="http://schemas.openxmlformats.org/wordprocessingml/2006/main" xmlns:w14="http://schemas.microsoft.com/office/word/2010/wordml" xmlns:w15="http://schemas.microsoft.com/office/word/2012/wordml" xmlns:w16cex="http://schemas.microsoft.com/office/word/2018/wordml/cex" xmlns:w16cid="http://schemas.microsoft.com/office/word/2016/wordml/cid" xmlns:w16="http://schemas.microsoft.com/office/word/2018/wordml" xmlns:w16sdtdh="http://schemas.microsoft.com/office/word/2020/wordml/sdtdatahash" xmlns:w16se="http://schemas.microsoft.com/office/word/2015/wordml/symex" xmlns:wpg="http://schemas.microsoft.com/office/word/2010/wordprocessingGroup" xmlns:wpi="http://schemas.microsoft.com/office/word/2010/wordprocessingInk" xmlns:wne="http://schemas.microsoft.com/office/word/2006/wordml" xmlns:wps="http://schemas.microsoft.com/office/word/2010/wordprocessingShape" mc:Ignorable="w14 w15 w16se w16cid w16 w16cex w16sdtdh wp14">
   <w:footnote w:type="separator" w:id="-1">
     <w:p>
       <w:pPr>
@@ -10088,7 +10286,7 @@
 </file>
 
 <file path=word/header1.xml><?xml version="1.0" encoding="utf-8"?>
-<w:hdr xmlns:wpc="http://schemas.microsoft.com/office/word/2010/wordprocessingCanvas" xmlns:cx="http://schemas.microsoft.com/office/drawing/2014/chartex" xmlns:cx1="http://schemas.microsoft.com/office/drawing/2015/9/8/chartex" xmlns:cx2="http://schemas.microsoft.com/office/drawing/2015/10/21/chartex" xmlns:cx3="http://schemas.microsoft.com/office/drawing/2016/5/9/chartex" xmlns:cx4="http://schemas.microsoft.com/office/drawing/2016/5/10/chartex" xmlns:cx5="http://schemas.microsoft.com/office/drawing/2016/5/11/chartex" xmlns:cx6="http://schemas.microsoft.com/office/drawing/2016/5/12/chartex" xmlns:cx7="http://schemas.microsoft.com/office/drawing/2016/5/13/chartex" xmlns:cx8="http://schemas.microsoft.com/office/drawing/2016/5/14/chartex" xmlns:mc="http://schemas.openxmlformats.org/markup-compatibility/2006" xmlns:aink="http://schemas.microsoft.com/office/drawing/2016/ink" xmlns:am3d="http://schemas.microsoft.com/office/drawing/2017/model3d" xmlns:o="urn:schemas-microsoft-com:office:office" xmlns:r="http://schemas.openxmlformats.org/officeDocument/2006/relationships" xmlns:m="http://schemas.openxmlformats.org/officeDocument/2006/math" xmlns:v="urn:schemas-microsoft-com:vml" xmlns:wp14="http://schemas.microsoft.com/office/word/2010/wordprocessingDrawing" xmlns:wp="http://schemas.openxmlformats.org/drawingml/2006/wordprocessingDrawing" xmlns:w10="urn:schemas-microsoft-com:office:word" xmlns:w="http://schemas.openxmlformats.org/wordprocessingml/2006/main" xmlns:w14="http://schemas.microsoft.com/office/word/2010/wordml" xmlns:w15="http://schemas.microsoft.com/office/word/2012/wordml" xmlns:w16cid="http://schemas.microsoft.com/office/word/2016/wordml/cid" xmlns:w16se="http://schemas.microsoft.com/office/word/2015/wordml/symex" xmlns:wpg="http://schemas.microsoft.com/office/word/2010/wordprocessingGroup" xmlns:wpi="http://schemas.microsoft.com/office/word/2010/wordprocessingInk" xmlns:wne="http://schemas.microsoft.com/office/word/2006/wordml" xmlns:wps="http://schemas.microsoft.com/office/word/2010/wordprocessingShape" mc:Ignorable="w14 w15 w16se w16cid wp14">
+<w:hdr xmlns:wpc="http://schemas.microsoft.com/office/word/2010/wordprocessingCanvas" xmlns:cx="http://schemas.microsoft.com/office/drawing/2014/chartex" xmlns:cx1="http://schemas.microsoft.com/office/drawing/2015/9/8/chartex" xmlns:cx2="http://schemas.microsoft.com/office/drawing/2015/10/21/chartex" xmlns:cx3="http://schemas.microsoft.com/office/drawing/2016/5/9/chartex" xmlns:cx4="http://schemas.microsoft.com/office/drawing/2016/5/10/chartex" xmlns:cx5="http://schemas.microsoft.com/office/drawing/2016/5/11/chartex" xmlns:cx6="http://schemas.microsoft.com/office/drawing/2016/5/12/chartex" xmlns:cx7="http://schemas.microsoft.com/office/drawing/2016/5/13/chartex" xmlns:cx8="http://schemas.microsoft.com/office/drawing/2016/5/14/chartex" xmlns:mc="http://schemas.openxmlformats.org/markup-compatibility/2006" xmlns:aink="http://schemas.microsoft.com/office/drawing/2016/ink" xmlns:am3d="http://schemas.microsoft.com/office/drawing/2017/model3d" xmlns:o="urn:schemas-microsoft-com:office:office" xmlns:r="http://schemas.openxmlformats.org/officeDocument/2006/relationships" xmlns:m="http://schemas.openxmlformats.org/officeDocument/2006/math" xmlns:v="urn:schemas-microsoft-com:vml" xmlns:wp14="http://schemas.microsoft.com/office/word/2010/wordprocessingDrawing" xmlns:wp="http://schemas.openxmlformats.org/drawingml/2006/wordprocessingDrawing" xmlns:w10="urn:schemas-microsoft-com:office:word" xmlns:w="http://schemas.openxmlformats.org/wordprocessingml/2006/main" xmlns:w14="http://schemas.microsoft.com/office/word/2010/wordml" xmlns:w15="http://schemas.microsoft.com/office/word/2012/wordml" xmlns:w16cex="http://schemas.microsoft.com/office/word/2018/wordml/cex" xmlns:w16cid="http://schemas.microsoft.com/office/word/2016/wordml/cid" xmlns:w16="http://schemas.microsoft.com/office/word/2018/wordml" xmlns:w16sdtdh="http://schemas.microsoft.com/office/word/2020/wordml/sdtdatahash" xmlns:w16se="http://schemas.microsoft.com/office/word/2015/wordml/symex" xmlns:wpg="http://schemas.microsoft.com/office/word/2010/wordprocessingGroup" xmlns:wpi="http://schemas.microsoft.com/office/word/2010/wordprocessingInk" xmlns:wne="http://schemas.microsoft.com/office/word/2006/wordml" xmlns:wps="http://schemas.microsoft.com/office/word/2010/wordprocessingShape" mc:Ignorable="w14 w15 w16se w16cid w16 w16cex w16sdtdh wp14">
   <w:p>
     <w:r>
       <w:rPr>
@@ -10300,7 +10498,7 @@
             </wp:anchor>
           </w:drawing>
         </mc:Choice>
-        <mc:Fallback xmlns:a="http://schemas.openxmlformats.org/drawingml/2006/main" xmlns:w16sdtdh="http://schemas.microsoft.com/office/word/2020/wordml/sdtdatahash" xmlns:w16="http://schemas.microsoft.com/office/word/2018/wordml" xmlns:w16cex="http://schemas.microsoft.com/office/word/2018/wordml/cex">
+        <mc:Fallback xmlns:a="http://schemas.openxmlformats.org/drawingml/2006/main">
           <w:pict>
             <v:group id="Group 26117" style="width:73.2pt;height:430pt;position:absolute;z-index:-2147483648;mso-position-horizontal-relative:page;mso-position-horizontal:absolute;margin-left:0pt;mso-position-vertical-relative:page;margin-top:208.18pt;" coordsize="9296,54610">
               <v:shape id="Shape 26914" style="position:absolute;width:4191;height:54610;left:0;top:0;" coordsize="419100,5461000" path="m0,0l419100,0l419100,5461000l0,5461000l0,0">
@@ -10328,7 +10526,7 @@
 </file>
 
 <file path=word/header2.xml><?xml version="1.0" encoding="utf-8"?>
-<w:hdr xmlns:wpc="http://schemas.microsoft.com/office/word/2010/wordprocessingCanvas" xmlns:cx="http://schemas.microsoft.com/office/drawing/2014/chartex" xmlns:cx1="http://schemas.microsoft.com/office/drawing/2015/9/8/chartex" xmlns:cx2="http://schemas.microsoft.com/office/drawing/2015/10/21/chartex" xmlns:cx3="http://schemas.microsoft.com/office/drawing/2016/5/9/chartex" xmlns:cx4="http://schemas.microsoft.com/office/drawing/2016/5/10/chartex" xmlns:cx5="http://schemas.microsoft.com/office/drawing/2016/5/11/chartex" xmlns:cx6="http://schemas.microsoft.com/office/drawing/2016/5/12/chartex" xmlns:cx7="http://schemas.microsoft.com/office/drawing/2016/5/13/chartex" xmlns:cx8="http://schemas.microsoft.com/office/drawing/2016/5/14/chartex" xmlns:mc="http://schemas.openxmlformats.org/markup-compatibility/2006" xmlns:aink="http://schemas.microsoft.com/office/drawing/2016/ink" xmlns:am3d="http://schemas.microsoft.com/office/drawing/2017/model3d" xmlns:o="urn:schemas-microsoft-com:office:office" xmlns:r="http://schemas.openxmlformats.org/officeDocument/2006/relationships" xmlns:m="http://schemas.openxmlformats.org/officeDocument/2006/math" xmlns:v="urn:schemas-microsoft-com:vml" xmlns:wp14="http://schemas.microsoft.com/office/word/2010/wordprocessingDrawing" xmlns:wp="http://schemas.openxmlformats.org/drawingml/2006/wordprocessingDrawing" xmlns:w10="urn:schemas-microsoft-com:office:word" xmlns:w="http://schemas.openxmlformats.org/wordprocessingml/2006/main" xmlns:w14="http://schemas.microsoft.com/office/word/2010/wordml" xmlns:w15="http://schemas.microsoft.com/office/word/2012/wordml" xmlns:w16cid="http://schemas.microsoft.com/office/word/2016/wordml/cid" xmlns:w16se="http://schemas.microsoft.com/office/word/2015/wordml/symex" xmlns:wpg="http://schemas.microsoft.com/office/word/2010/wordprocessingGroup" xmlns:wpi="http://schemas.microsoft.com/office/word/2010/wordprocessingInk" xmlns:wne="http://schemas.microsoft.com/office/word/2006/wordml" xmlns:wps="http://schemas.microsoft.com/office/word/2010/wordprocessingShape" mc:Ignorable="w14 w15 w16se w16cid wp14">
+<w:hdr xmlns:wpc="http://schemas.microsoft.com/office/word/2010/wordprocessingCanvas" xmlns:cx="http://schemas.microsoft.com/office/drawing/2014/chartex" xmlns:cx1="http://schemas.microsoft.com/office/drawing/2015/9/8/chartex" xmlns:cx2="http://schemas.microsoft.com/office/drawing/2015/10/21/chartex" xmlns:cx3="http://schemas.microsoft.com/office/drawing/2016/5/9/chartex" xmlns:cx4="http://schemas.microsoft.com/office/drawing/2016/5/10/chartex" xmlns:cx5="http://schemas.microsoft.com/office/drawing/2016/5/11/chartex" xmlns:cx6="http://schemas.microsoft.com/office/drawing/2016/5/12/chartex" xmlns:cx7="http://schemas.microsoft.com/office/drawing/2016/5/13/chartex" xmlns:cx8="http://schemas.microsoft.com/office/drawing/2016/5/14/chartex" xmlns:mc="http://schemas.openxmlformats.org/markup-compatibility/2006" xmlns:aink="http://schemas.microsoft.com/office/drawing/2016/ink" xmlns:am3d="http://schemas.microsoft.com/office/drawing/2017/model3d" xmlns:o="urn:schemas-microsoft-com:office:office" xmlns:r="http://schemas.openxmlformats.org/officeDocument/2006/relationships" xmlns:m="http://schemas.openxmlformats.org/officeDocument/2006/math" xmlns:v="urn:schemas-microsoft-com:vml" xmlns:wp14="http://schemas.microsoft.com/office/word/2010/wordprocessingDrawing" xmlns:wp="http://schemas.openxmlformats.org/drawingml/2006/wordprocessingDrawing" xmlns:w10="urn:schemas-microsoft-com:office:word" xmlns:w="http://schemas.openxmlformats.org/wordprocessingml/2006/main" xmlns:w14="http://schemas.microsoft.com/office/word/2010/wordml" xmlns:w15="http://schemas.microsoft.com/office/word/2012/wordml" xmlns:w16cex="http://schemas.microsoft.com/office/word/2018/wordml/cex" xmlns:w16cid="http://schemas.microsoft.com/office/word/2016/wordml/cid" xmlns:w16="http://schemas.microsoft.com/office/word/2018/wordml" xmlns:w16sdtdh="http://schemas.microsoft.com/office/word/2020/wordml/sdtdatahash" xmlns:w16se="http://schemas.microsoft.com/office/word/2015/wordml/symex" xmlns:wpg="http://schemas.microsoft.com/office/word/2010/wordprocessingGroup" xmlns:wpi="http://schemas.microsoft.com/office/word/2010/wordprocessingInk" xmlns:wne="http://schemas.microsoft.com/office/word/2006/wordml" xmlns:wps="http://schemas.microsoft.com/office/word/2010/wordprocessingShape" mc:Ignorable="w14 w15 w16se w16cid w16 w16cex w16sdtdh wp14">
   <w:p>
     <w:r>
       <w:rPr>
@@ -10413,21 +10611,12 @@
                       <wps:txbx>
                         <w:txbxContent>
                           <w:p>
-                            <w:proofErr w:type="gramStart"/>
                             <w:r>
                               <w:rPr>
                                 <w:color w:val="FF0000"/>
                                 <w:sz w:val="24"/>
                               </w:rPr>
-                              <w:t>SENAI .</w:t>
-                            </w:r>
-                            <w:proofErr w:type="gramEnd"/>
-                            <w:r>
-                              <w:rPr>
-                                <w:color w:val="FF0000"/>
-                                <w:sz w:val="24"/>
-                              </w:rPr>
-                              <w:t xml:space="preserve"> SP</w:t>
+                              <w:t>SENAI . SP</w:t>
                             </w:r>
                           </w:p>
                         </w:txbxContent>
@@ -10479,9 +10668,9 @@
             </wp:anchor>
           </w:drawing>
         </mc:Choice>
-        <mc:Fallback xmlns:w16sdtdh="http://schemas.microsoft.com/office/word/2020/wordml/sdtdatahash" xmlns:w16="http://schemas.microsoft.com/office/word/2018/wordml" xmlns:w16cex="http://schemas.microsoft.com/office/word/2018/wordml/cex">
+        <mc:Fallback>
           <w:pict>
-            <v:group w14:anchorId="1C701E79" id="Group 20418" o:spid="_x0000_s1026" style="position:absolute;margin-left:39.45pt;margin-top:194.75pt;width:15.1pt;height:440.15pt;z-index:251665408;mso-position-horizontal-relative:page;mso-position-vertical-relative:page;mso-width-relative:margin;mso-height-relative:margin" coordorigin=",-2462" coordsize="2305,55365" o:gfxdata="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">
+            <v:group w14:anchorId="1C701E79" id="Group 20418" o:spid="_x0000_s1026" style="position:absolute;margin-left:39.45pt;margin-top:194.75pt;width:15.1pt;height:440.15pt;z-index:251665408;mso-position-horizontal-relative:page;mso-position-vertical-relative:page;mso-width-relative:margin;mso-height-relative:margin" coordorigin=",-2462" coordsize="2305,55365" o:gfxdata="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">
               <v:rect id="Rectangle 16" o:spid="_x0000_s1027" style="position:absolute;left:-15360;top:35237;width:33025;height:2305;rotation:-5898239fd;visibility:visible;mso-wrap-style:square;v-text-anchor:top" o:gfxdata="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" filled="f" stroked="f">
                 <v:textbox inset="0,0,0,0">
                   <w:txbxContent>
@@ -10728,7 +10917,7 @@
             </wp:anchor>
           </w:drawing>
         </mc:Choice>
-        <mc:Fallback xmlns:w16sdtdh="http://schemas.microsoft.com/office/word/2020/wordml/sdtdatahash" xmlns:w16="http://schemas.microsoft.com/office/word/2018/wordml" xmlns:w16cex="http://schemas.microsoft.com/office/word/2018/wordml/cex">
+        <mc:Fallback>
           <w:pict>
             <v:group w14:anchorId="3BC7EDA3" id="Group 26102" o:spid="_x0000_s1026" style="position:absolute;margin-left:0;margin-top:207.95pt;width:51pt;height:430pt;z-index:-251657216;mso-position-horizontal-relative:page;mso-position-vertical-relative:page;mso-width-relative:margin;mso-height-relative:margin" coordsize="6477,54610" o:gfxdata="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">
               <v:shape id="Shape 26911" o:spid="_x0000_s1027" style="position:absolute;width:4191;height:54610;visibility:visible;mso-wrap-style:square;v-text-anchor:top" coordsize="419100,5461000" o:gfxdata="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" path="m,l419100,r,5461000l,5461000,,e" fillcolor="red" stroked="f" strokeweight="0">
@@ -10754,7 +10943,7 @@
 </file>
 
 <file path=word/header3.xml><?xml version="1.0" encoding="utf-8"?>
-<w:hdr xmlns:wpc="http://schemas.microsoft.com/office/word/2010/wordprocessingCanvas" xmlns:cx="http://schemas.microsoft.com/office/drawing/2014/chartex" xmlns:cx1="http://schemas.microsoft.com/office/drawing/2015/9/8/chartex" xmlns:cx2="http://schemas.microsoft.com/office/drawing/2015/10/21/chartex" xmlns:cx3="http://schemas.microsoft.com/office/drawing/2016/5/9/chartex" xmlns:cx4="http://schemas.microsoft.com/office/drawing/2016/5/10/chartex" xmlns:cx5="http://schemas.microsoft.com/office/drawing/2016/5/11/chartex" xmlns:cx6="http://schemas.microsoft.com/office/drawing/2016/5/12/chartex" xmlns:cx7="http://schemas.microsoft.com/office/drawing/2016/5/13/chartex" xmlns:cx8="http://schemas.microsoft.com/office/drawing/2016/5/14/chartex" xmlns:mc="http://schemas.openxmlformats.org/markup-compatibility/2006" xmlns:aink="http://schemas.microsoft.com/office/drawing/2016/ink" xmlns:am3d="http://schemas.microsoft.com/office/drawing/2017/model3d" xmlns:o="urn:schemas-microsoft-com:office:office" xmlns:r="http://schemas.openxmlformats.org/officeDocument/2006/relationships" xmlns:m="http://schemas.openxmlformats.org/officeDocument/2006/math" xmlns:v="urn:schemas-microsoft-com:vml" xmlns:wp14="http://schemas.microsoft.com/office/word/2010/wordprocessingDrawing" xmlns:wp="http://schemas.openxmlformats.org/drawingml/2006/wordprocessingDrawing" xmlns:w10="urn:schemas-microsoft-com:office:word" xmlns:w="http://schemas.openxmlformats.org/wordprocessingml/2006/main" xmlns:w14="http://schemas.microsoft.com/office/word/2010/wordml" xmlns:w15="http://schemas.microsoft.com/office/word/2012/wordml" xmlns:w16cid="http://schemas.microsoft.com/office/word/2016/wordml/cid" xmlns:w16se="http://schemas.microsoft.com/office/word/2015/wordml/symex" xmlns:wpg="http://schemas.microsoft.com/office/word/2010/wordprocessingGroup" xmlns:wpi="http://schemas.microsoft.com/office/word/2010/wordprocessingInk" xmlns:wne="http://schemas.microsoft.com/office/word/2006/wordml" xmlns:wps="http://schemas.microsoft.com/office/word/2010/wordprocessingShape" mc:Ignorable="w14 w15 w16se w16cid wp14">
+<w:hdr xmlns:wpc="http://schemas.microsoft.com/office/word/2010/wordprocessingCanvas" xmlns:cx="http://schemas.microsoft.com/office/drawing/2014/chartex" xmlns:cx1="http://schemas.microsoft.com/office/drawing/2015/9/8/chartex" xmlns:cx2="http://schemas.microsoft.com/office/drawing/2015/10/21/chartex" xmlns:cx3="http://schemas.microsoft.com/office/drawing/2016/5/9/chartex" xmlns:cx4="http://schemas.microsoft.com/office/drawing/2016/5/10/chartex" xmlns:cx5="http://schemas.microsoft.com/office/drawing/2016/5/11/chartex" xmlns:cx6="http://schemas.microsoft.com/office/drawing/2016/5/12/chartex" xmlns:cx7="http://schemas.microsoft.com/office/drawing/2016/5/13/chartex" xmlns:cx8="http://schemas.microsoft.com/office/drawing/2016/5/14/chartex" xmlns:mc="http://schemas.openxmlformats.org/markup-compatibility/2006" xmlns:aink="http://schemas.microsoft.com/office/drawing/2016/ink" xmlns:am3d="http://schemas.microsoft.com/office/drawing/2017/model3d" xmlns:o="urn:schemas-microsoft-com:office:office" xmlns:r="http://schemas.openxmlformats.org/officeDocument/2006/relationships" xmlns:m="http://schemas.openxmlformats.org/officeDocument/2006/math" xmlns:v="urn:schemas-microsoft-com:vml" xmlns:wp14="http://schemas.microsoft.com/office/word/2010/wordprocessingDrawing" xmlns:wp="http://schemas.openxmlformats.org/drawingml/2006/wordprocessingDrawing" xmlns:w10="urn:schemas-microsoft-com:office:word" xmlns:w="http://schemas.openxmlformats.org/wordprocessingml/2006/main" xmlns:w14="http://schemas.microsoft.com/office/word/2010/wordml" xmlns:w15="http://schemas.microsoft.com/office/word/2012/wordml" xmlns:w16cex="http://schemas.microsoft.com/office/word/2018/wordml/cex" xmlns:w16cid="http://schemas.microsoft.com/office/word/2016/wordml/cid" xmlns:w16="http://schemas.microsoft.com/office/word/2018/wordml" xmlns:w16sdtdh="http://schemas.microsoft.com/office/word/2020/wordml/sdtdatahash" xmlns:w16se="http://schemas.microsoft.com/office/word/2015/wordml/symex" xmlns:wpg="http://schemas.microsoft.com/office/word/2010/wordprocessingGroup" xmlns:wpi="http://schemas.microsoft.com/office/word/2010/wordprocessingInk" xmlns:wne="http://schemas.microsoft.com/office/word/2006/wordml" xmlns:wps="http://schemas.microsoft.com/office/word/2010/wordprocessingShape" mc:Ignorable="w14 w15 w16se w16cid w16 w16cex w16sdtdh wp14">
   <w:p>
     <w:r>
       <w:rPr>
@@ -10966,7 +11155,7 @@
             </wp:anchor>
           </w:drawing>
         </mc:Choice>
-        <mc:Fallback xmlns:a="http://schemas.openxmlformats.org/drawingml/2006/main" xmlns:w16sdtdh="http://schemas.microsoft.com/office/word/2020/wordml/sdtdatahash" xmlns:w16="http://schemas.microsoft.com/office/word/2018/wordml" xmlns:w16cex="http://schemas.microsoft.com/office/word/2018/wordml/cex">
+        <mc:Fallback xmlns:a="http://schemas.openxmlformats.org/drawingml/2006/main">
           <w:pict>
             <v:group id="Group 26087" style="width:73.2pt;height:430pt;position:absolute;z-index:-2147483648;mso-position-horizontal-relative:page;mso-position-horizontal:absolute;margin-left:0pt;mso-position-vertical-relative:page;margin-top:208.18pt;" coordsize="9296,54610">
               <v:shape id="Shape 26910" style="position:absolute;width:4191;height:54610;left:0;top:0;" coordsize="419100,5461000" path="m0,0l419100,0l419100,5461000l0,5461000l0,0">
@@ -10994,7 +11183,7 @@
 </file>
 
 <file path=word/numbering.xml><?xml version="1.0" encoding="utf-8"?>
-<w:numbering xmlns:wpc="http://schemas.microsoft.com/office/word/2010/wordprocessingCanvas" xmlns:cx="http://schemas.microsoft.com/office/drawing/2014/chartex" xmlns:cx1="http://schemas.microsoft.com/office/drawing/2015/9/8/chartex" xmlns:cx2="http://schemas.microsoft.com/office/drawing/2015/10/21/chartex" xmlns:cx3="http://schemas.microsoft.com/office/drawing/2016/5/9/chartex" xmlns:cx4="http://schemas.microsoft.com/office/drawing/2016/5/10/chartex" xmlns:cx5="http://schemas.microsoft.com/office/drawing/2016/5/11/chartex" xmlns:cx6="http://schemas.microsoft.com/office/drawing/2016/5/12/chartex" xmlns:cx7="http://schemas.microsoft.com/office/drawing/2016/5/13/chartex" xmlns:cx8="http://schemas.microsoft.com/office/drawing/2016/5/14/chartex" xmlns:mc="http://schemas.openxmlformats.org/markup-compatibility/2006" xmlns:aink="http://schemas.microsoft.com/office/drawing/2016/ink" xmlns:am3d="http://schemas.microsoft.com/office/drawing/2017/model3d" xmlns:o="urn:schemas-microsoft-com:office:office" xmlns:r="http://schemas.openxmlformats.org/officeDocument/2006/relationships" xmlns:m="http://schemas.openxmlformats.org/officeDocument/2006/math" xmlns:v="urn:schemas-microsoft-com:vml" xmlns:wp14="http://schemas.microsoft.com/office/word/2010/wordprocessingDrawing" xmlns:wp="http://schemas.openxmlformats.org/drawingml/2006/wordprocessingDrawing" xmlns:w10="urn:schemas-microsoft-com:office:word" xmlns:w="http://schemas.openxmlformats.org/wordprocessingml/2006/main" xmlns:w14="http://schemas.microsoft.com/office/word/2010/wordml" xmlns:w15="http://schemas.microsoft.com/office/word/2012/wordml" xmlns:w16cid="http://schemas.microsoft.com/office/word/2016/wordml/cid" xmlns:w16se="http://schemas.microsoft.com/office/word/2015/wordml/symex" xmlns:wpg="http://schemas.microsoft.com/office/word/2010/wordprocessingGroup" xmlns:wpi="http://schemas.microsoft.com/office/word/2010/wordprocessingInk" xmlns:wne="http://schemas.microsoft.com/office/word/2006/wordml" xmlns:wps="http://schemas.microsoft.com/office/word/2010/wordprocessingShape" mc:Ignorable="w14 w15 w16se w16cid wp14">
+<w:numbering xmlns:wpc="http://schemas.microsoft.com/office/word/2010/wordprocessingCanvas" xmlns:cx="http://schemas.microsoft.com/office/drawing/2014/chartex" xmlns:cx1="http://schemas.microsoft.com/office/drawing/2015/9/8/chartex" xmlns:cx2="http://schemas.microsoft.com/office/drawing/2015/10/21/chartex" xmlns:cx3="http://schemas.microsoft.com/office/drawing/2016/5/9/chartex" xmlns:cx4="http://schemas.microsoft.com/office/drawing/2016/5/10/chartex" xmlns:cx5="http://schemas.microsoft.com/office/drawing/2016/5/11/chartex" xmlns:cx6="http://schemas.microsoft.com/office/drawing/2016/5/12/chartex" xmlns:cx7="http://schemas.microsoft.com/office/drawing/2016/5/13/chartex" xmlns:cx8="http://schemas.microsoft.com/office/drawing/2016/5/14/chartex" xmlns:mc="http://schemas.openxmlformats.org/markup-compatibility/2006" xmlns:aink="http://schemas.microsoft.com/office/drawing/2016/ink" xmlns:am3d="http://schemas.microsoft.com/office/drawing/2017/model3d" xmlns:o="urn:schemas-microsoft-com:office:office" xmlns:r="http://schemas.openxmlformats.org/officeDocument/2006/relationships" xmlns:m="http://schemas.openxmlformats.org/officeDocument/2006/math" xmlns:v="urn:schemas-microsoft-com:vml" xmlns:wp14="http://schemas.microsoft.com/office/word/2010/wordprocessingDrawing" xmlns:wp="http://schemas.openxmlformats.org/drawingml/2006/wordprocessingDrawing" xmlns:w10="urn:schemas-microsoft-com:office:word" xmlns:w="http://schemas.openxmlformats.org/wordprocessingml/2006/main" xmlns:w14="http://schemas.microsoft.com/office/word/2010/wordml" xmlns:w15="http://schemas.microsoft.com/office/word/2012/wordml" xmlns:w16cex="http://schemas.microsoft.com/office/word/2018/wordml/cex" xmlns:w16cid="http://schemas.microsoft.com/office/word/2016/wordml/cid" xmlns:w16="http://schemas.microsoft.com/office/word/2018/wordml" xmlns:w16sdtdh="http://schemas.microsoft.com/office/word/2020/wordml/sdtdatahash" xmlns:w16se="http://schemas.microsoft.com/office/word/2015/wordml/symex" xmlns:wpg="http://schemas.microsoft.com/office/word/2010/wordprocessingGroup" xmlns:wpi="http://schemas.microsoft.com/office/word/2010/wordprocessingInk" xmlns:wne="http://schemas.microsoft.com/office/word/2006/wordml" xmlns:wps="http://schemas.microsoft.com/office/word/2010/wordprocessingShape" mc:Ignorable="w14 w15 w16se w16cid w16 w16cex w16sdtdh wp14">
   <w:abstractNum w:abstractNumId="0" w15:restartNumberingAfterBreak="0">
     <w:nsid w:val="09A1122B"/>
     <w:multiLevelType w:val="hybridMultilevel"/>
@@ -12904,7 +13093,7 @@
 </file>
 
 <file path=word/styles.xml><?xml version="1.0" encoding="utf-8"?>
-<w:styles xmlns:mc="http://schemas.openxmlformats.org/markup-compatibility/2006" xmlns:r="http://schemas.openxmlformats.org/officeDocument/2006/relationships" xmlns:w="http://schemas.openxmlformats.org/wordprocessingml/2006/main" xmlns:w14="http://schemas.microsoft.com/office/word/2010/wordml" xmlns:w15="http://schemas.microsoft.com/office/word/2012/wordml" xmlns:w16cid="http://schemas.microsoft.com/office/word/2016/wordml/cid" xmlns:w16se="http://schemas.microsoft.com/office/word/2015/wordml/symex" mc:Ignorable="w14 w15 w16se w16cid">
+<w:styles xmlns:mc="http://schemas.openxmlformats.org/markup-compatibility/2006" xmlns:r="http://schemas.openxmlformats.org/officeDocument/2006/relationships" xmlns:w="http://schemas.openxmlformats.org/wordprocessingml/2006/main" xmlns:w14="http://schemas.microsoft.com/office/word/2010/wordml" xmlns:w15="http://schemas.microsoft.com/office/word/2012/wordml" xmlns:w16cex="http://schemas.microsoft.com/office/word/2018/wordml/cex" xmlns:w16cid="http://schemas.microsoft.com/office/word/2016/wordml/cid" xmlns:w16="http://schemas.microsoft.com/office/word/2018/wordml" xmlns:w16sdtdh="http://schemas.microsoft.com/office/word/2020/wordml/sdtdatahash" xmlns:w16se="http://schemas.microsoft.com/office/word/2015/wordml/symex" mc:Ignorable="w14 w15 w16se w16cid w16 w16cex w16sdtdh">
   <w:docDefaults>
     <w:rPrDefault>
       <w:rPr>
@@ -12920,7 +13109,7 @@
       </w:pPr>
     </w:pPrDefault>
   </w:docDefaults>
-  <w:latentStyles w:defLockedState="0" w:defUIPriority="99" w:defSemiHidden="0" w:defUnhideWhenUsed="0" w:defQFormat="0" w:count="375">
+  <w:latentStyles w:defLockedState="0" w:defUIPriority="99" w:defSemiHidden="0" w:defUnhideWhenUsed="0" w:defQFormat="0" w:count="376">
     <w:lsdException w:name="Normal" w:uiPriority="0" w:qFormat="1"/>
     <w:lsdException w:name="heading 1" w:uiPriority="9" w:qFormat="1"/>
     <w:lsdException w:name="heading 2" w:semiHidden="1" w:uiPriority="9" w:unhideWhenUsed="1" w:qFormat="1"/>
@@ -13026,7 +13215,6 @@
     <w:lsdException w:name="HTML Sample" w:semiHidden="1" w:unhideWhenUsed="1"/>
     <w:lsdException w:name="HTML Typewriter" w:semiHidden="1" w:unhideWhenUsed="1"/>
     <w:lsdException w:name="HTML Variable" w:semiHidden="1" w:unhideWhenUsed="1"/>
-    <w:lsdException w:name="Normal Table" w:semiHidden="1" w:unhideWhenUsed="1"/>
     <w:lsdException w:name="annotation subject" w:semiHidden="1" w:unhideWhenUsed="1"/>
     <w:lsdException w:name="No List" w:semiHidden="1" w:unhideWhenUsed="1"/>
     <w:lsdException w:name="Outline List 1" w:semiHidden="1" w:unhideWhenUsed="1"/>
@@ -13073,10 +13261,8 @@
     <w:lsdException w:name="Table Subtle 2" w:semiHidden="1" w:unhideWhenUsed="1"/>
     <w:lsdException w:name="Table Web 1" w:semiHidden="1" w:unhideWhenUsed="1"/>
     <w:lsdException w:name="Table Web 2" w:semiHidden="1" w:unhideWhenUsed="1"/>
-    <w:lsdException w:name="Table Web 3" w:semiHidden="1" w:unhideWhenUsed="1"/>
     <w:lsdException w:name="Balloon Text" w:semiHidden="1" w:unhideWhenUsed="1"/>
     <w:lsdException w:name="Table Grid" w:uiPriority="39"/>
-    <w:lsdException w:name="Table Theme" w:semiHidden="1" w:unhideWhenUsed="1"/>
     <w:lsdException w:name="Placeholder Text" w:semiHidden="1"/>
     <w:lsdException w:name="No Spacing" w:uiPriority="1" w:qFormat="1"/>
     <w:lsdException w:name="Light Shading" w:uiPriority="60"/>
@@ -13296,6 +13482,7 @@
     <w:lsdException w:name="Smart Hyperlink" w:semiHidden="1" w:unhideWhenUsed="1"/>
     <w:lsdException w:name="Hashtag" w:semiHidden="1" w:unhideWhenUsed="1"/>
     <w:lsdException w:name="Unresolved Mention" w:semiHidden="1" w:unhideWhenUsed="1"/>
+    <w:lsdException w:name="Smart Link" w:semiHidden="1" w:unhideWhenUsed="1"/>
   </w:latentStyles>
   <w:style w:type="paragraph" w:default="1" w:styleId="Normal">
     <w:name w:val="Normal"/>

</xml_diff>

<commit_message>
Localizacao - Frontend Finalizado - Documentacao NoSQL Completa
</commit_message>
<xml_diff>
--- a/Documentacao.docx
+++ b/Documentacao.docx
@@ -1,6 +1,6 @@
 
 <file path=word/document.xml><?xml version="1.0" encoding="utf-8"?>
-<w:document xmlns:wpc="http://schemas.microsoft.com/office/word/2010/wordprocessingCanvas" xmlns:cx="http://schemas.microsoft.com/office/drawing/2014/chartex" xmlns:cx1="http://schemas.microsoft.com/office/drawing/2015/9/8/chartex" xmlns:cx2="http://schemas.microsoft.com/office/drawing/2015/10/21/chartex" xmlns:cx3="http://schemas.microsoft.com/office/drawing/2016/5/9/chartex" xmlns:cx4="http://schemas.microsoft.com/office/drawing/2016/5/10/chartex" xmlns:cx5="http://schemas.microsoft.com/office/drawing/2016/5/11/chartex" xmlns:cx6="http://schemas.microsoft.com/office/drawing/2016/5/12/chartex" xmlns:cx7="http://schemas.microsoft.com/office/drawing/2016/5/13/chartex" xmlns:cx8="http://schemas.microsoft.com/office/drawing/2016/5/14/chartex" xmlns:mc="http://schemas.openxmlformats.org/markup-compatibility/2006" xmlns:aink="http://schemas.microsoft.com/office/drawing/2016/ink" xmlns:am3d="http://schemas.microsoft.com/office/drawing/2017/model3d" xmlns:o="urn:schemas-microsoft-com:office:office" xmlns:r="http://schemas.openxmlformats.org/officeDocument/2006/relationships" xmlns:m="http://schemas.openxmlformats.org/officeDocument/2006/math" xmlns:v="urn:schemas-microsoft-com:vml" xmlns:wp14="http://schemas.microsoft.com/office/word/2010/wordprocessingDrawing" xmlns:wp="http://schemas.openxmlformats.org/drawingml/2006/wordprocessingDrawing" xmlns:w10="urn:schemas-microsoft-com:office:word" xmlns:w="http://schemas.openxmlformats.org/wordprocessingml/2006/main" xmlns:w14="http://schemas.microsoft.com/office/word/2010/wordml" xmlns:w15="http://schemas.microsoft.com/office/word/2012/wordml" xmlns:w16cex="http://schemas.microsoft.com/office/word/2018/wordml/cex" xmlns:w16cid="http://schemas.microsoft.com/office/word/2016/wordml/cid" xmlns:w16="http://schemas.microsoft.com/office/word/2018/wordml" xmlns:w16sdtdh="http://schemas.microsoft.com/office/word/2020/wordml/sdtdatahash" xmlns:w16se="http://schemas.microsoft.com/office/word/2015/wordml/symex" xmlns:wpg="http://schemas.microsoft.com/office/word/2010/wordprocessingGroup" xmlns:wpi="http://schemas.microsoft.com/office/word/2010/wordprocessingInk" xmlns:wne="http://schemas.microsoft.com/office/word/2006/wordml" xmlns:wps="http://schemas.microsoft.com/office/word/2010/wordprocessingShape" mc:Ignorable="w14 w15 w16se w16cid w16 w16cex w16sdtdh wp14">
+<w:document xmlns:wpc="http://schemas.microsoft.com/office/word/2010/wordprocessingCanvas" xmlns:cx="http://schemas.microsoft.com/office/drawing/2014/chartex" xmlns:cx1="http://schemas.microsoft.com/office/drawing/2015/9/8/chartex" xmlns:cx2="http://schemas.microsoft.com/office/drawing/2015/10/21/chartex" xmlns:cx3="http://schemas.microsoft.com/office/drawing/2016/5/9/chartex" xmlns:cx4="http://schemas.microsoft.com/office/drawing/2016/5/10/chartex" xmlns:cx5="http://schemas.microsoft.com/office/drawing/2016/5/11/chartex" xmlns:cx6="http://schemas.microsoft.com/office/drawing/2016/5/12/chartex" xmlns:cx7="http://schemas.microsoft.com/office/drawing/2016/5/13/chartex" xmlns:cx8="http://schemas.microsoft.com/office/drawing/2016/5/14/chartex" xmlns:mc="http://schemas.openxmlformats.org/markup-compatibility/2006" xmlns:aink="http://schemas.microsoft.com/office/drawing/2016/ink" xmlns:am3d="http://schemas.microsoft.com/office/drawing/2017/model3d" xmlns:o="urn:schemas-microsoft-com:office:office" xmlns:r="http://schemas.openxmlformats.org/officeDocument/2006/relationships" xmlns:m="http://schemas.openxmlformats.org/officeDocument/2006/math" xmlns:v="urn:schemas-microsoft-com:vml" xmlns:wp14="http://schemas.microsoft.com/office/word/2010/wordprocessingDrawing" xmlns:wp="http://schemas.openxmlformats.org/drawingml/2006/wordprocessingDrawing" xmlns:w10="urn:schemas-microsoft-com:office:word" xmlns:w="http://schemas.openxmlformats.org/wordprocessingml/2006/main" xmlns:w14="http://schemas.microsoft.com/office/word/2010/wordml" xmlns:w15="http://schemas.microsoft.com/office/word/2012/wordml" xmlns:w16cid="http://schemas.microsoft.com/office/word/2016/wordml/cid" xmlns:w16se="http://schemas.microsoft.com/office/word/2015/wordml/symex" xmlns:wpg="http://schemas.microsoft.com/office/word/2010/wordprocessingGroup" xmlns:wpi="http://schemas.microsoft.com/office/word/2010/wordprocessingInk" xmlns:wne="http://schemas.microsoft.com/office/word/2006/wordml" xmlns:wps="http://schemas.microsoft.com/office/word/2010/wordprocessingShape" mc:Ignorable="w14 w15 w16se w16cid wp14">
   <w:body>
     <w:p>
       <w:pPr>
@@ -372,7 +372,7 @@
           <w:r>
             <w:fldChar w:fldCharType="separate"/>
           </w:r>
-          <w:hyperlink w:anchor="_Toc89929181" w:history="1">
+          <w:hyperlink w:anchor="_Toc90458368" w:history="1">
             <w:r>
               <w:rPr>
                 <w:rStyle w:val="Hyperlink"/>
@@ -414,7 +414,7 @@
                 <w:noProof/>
                 <w:webHidden/>
               </w:rPr>
-              <w:instrText xml:space="preserve"> PAGEREF _Toc89929181 \h </w:instrText>
+              <w:instrText xml:space="preserve"> PAGEREF _Toc90458368 \h </w:instrText>
             </w:r>
             <w:r>
               <w:rPr>
@@ -458,7 +458,7 @@
               <w:color w:val="auto"/>
             </w:rPr>
           </w:pPr>
-          <w:hyperlink w:anchor="_Toc89929182" w:history="1">
+          <w:hyperlink w:anchor="_Toc90458369" w:history="1">
             <w:r>
               <w:rPr>
                 <w:rStyle w:val="Hyperlink"/>
@@ -500,7 +500,7 @@
                 <w:noProof/>
                 <w:webHidden/>
               </w:rPr>
-              <w:instrText xml:space="preserve"> PAGEREF _Toc89929182 \h </w:instrText>
+              <w:instrText xml:space="preserve"> PAGEREF _Toc90458369 \h </w:instrText>
             </w:r>
             <w:r>
               <w:rPr>
@@ -544,7 +544,7 @@
               <w:color w:val="auto"/>
             </w:rPr>
           </w:pPr>
-          <w:hyperlink w:anchor="_Toc89929183" w:history="1">
+          <w:hyperlink w:anchor="_Toc90458370" w:history="1">
             <w:r>
               <w:rPr>
                 <w:rStyle w:val="Hyperlink"/>
@@ -586,7 +586,7 @@
                 <w:noProof/>
                 <w:webHidden/>
               </w:rPr>
-              <w:instrText xml:space="preserve"> PAGEREF _Toc89929183 \h </w:instrText>
+              <w:instrText xml:space="preserve"> PAGEREF _Toc90458370 \h </w:instrText>
             </w:r>
             <w:r>
               <w:rPr>
@@ -630,7 +630,7 @@
               <w:color w:val="auto"/>
             </w:rPr>
           </w:pPr>
-          <w:hyperlink w:anchor="_Toc89929184" w:history="1">
+          <w:hyperlink w:anchor="_Toc90458371" w:history="1">
             <w:r>
               <w:rPr>
                 <w:rStyle w:val="Hyperlink"/>
@@ -672,7 +672,7 @@
                 <w:noProof/>
                 <w:webHidden/>
               </w:rPr>
-              <w:instrText xml:space="preserve"> PAGEREF _Toc89929184 \h </w:instrText>
+              <w:instrText xml:space="preserve"> PAGEREF _Toc90458371 \h </w:instrText>
             </w:r>
             <w:r>
               <w:rPr>
@@ -712,7 +712,7 @@
               <w:color w:val="auto"/>
             </w:rPr>
           </w:pPr>
-          <w:hyperlink w:anchor="_Toc89929185" w:history="1">
+          <w:hyperlink w:anchor="_Toc90458372" w:history="1">
             <w:r>
               <w:rPr>
                 <w:rStyle w:val="Hyperlink"/>
@@ -739,7 +739,7 @@
                 <w:noProof/>
                 <w:webHidden/>
               </w:rPr>
-              <w:instrText xml:space="preserve"> PAGEREF _Toc89929185 \h </w:instrText>
+              <w:instrText xml:space="preserve"> PAGEREF _Toc90458372 \h </w:instrText>
             </w:r>
             <w:r>
               <w:rPr>
@@ -779,7 +779,7 @@
               <w:color w:val="auto"/>
             </w:rPr>
           </w:pPr>
-          <w:hyperlink w:anchor="_Toc89929186" w:history="1">
+          <w:hyperlink w:anchor="_Toc90458373" w:history="1">
             <w:r>
               <w:rPr>
                 <w:rStyle w:val="Hyperlink"/>
@@ -806,7 +806,7 @@
                 <w:noProof/>
                 <w:webHidden/>
               </w:rPr>
-              <w:instrText xml:space="preserve"> PAGEREF _Toc89929186 \h </w:instrText>
+              <w:instrText xml:space="preserve"> PAGEREF _Toc90458373 \h </w:instrText>
             </w:r>
             <w:r>
               <w:rPr>
@@ -846,7 +846,7 @@
               <w:color w:val="auto"/>
             </w:rPr>
           </w:pPr>
-          <w:hyperlink w:anchor="_Toc89929187" w:history="1">
+          <w:hyperlink w:anchor="_Toc90458374" w:history="1">
             <w:r>
               <w:rPr>
                 <w:rStyle w:val="Hyperlink"/>
@@ -873,7 +873,7 @@
                 <w:noProof/>
                 <w:webHidden/>
               </w:rPr>
-              <w:instrText xml:space="preserve"> PAGEREF _Toc89929187 \h </w:instrText>
+              <w:instrText xml:space="preserve"> PAGEREF _Toc90458374 \h </w:instrText>
             </w:r>
             <w:r>
               <w:rPr>
@@ -913,7 +913,7 @@
               <w:color w:val="auto"/>
             </w:rPr>
           </w:pPr>
-          <w:hyperlink w:anchor="_Toc89929188" w:history="1">
+          <w:hyperlink w:anchor="_Toc90458375" w:history="1">
             <w:r>
               <w:rPr>
                 <w:rStyle w:val="Hyperlink"/>
@@ -940,7 +940,7 @@
                 <w:noProof/>
                 <w:webHidden/>
               </w:rPr>
-              <w:instrText xml:space="preserve"> PAGEREF _Toc89929188 \h </w:instrText>
+              <w:instrText xml:space="preserve"> PAGEREF _Toc90458375 \h </w:instrText>
             </w:r>
             <w:r>
               <w:rPr>
@@ -982,7 +982,7 @@
               <w:noProof/>
             </w:rPr>
           </w:pPr>
-          <w:hyperlink w:anchor="_Toc89929189" w:history="1">
+          <w:hyperlink w:anchor="_Toc90458376" w:history="1">
             <w:r>
               <w:rPr>
                 <w:rStyle w:val="Hyperlink"/>
@@ -1009,7 +1009,7 @@
                 <w:noProof/>
                 <w:webHidden/>
               </w:rPr>
-              <w:instrText xml:space="preserve"> PAGEREF _Toc89929189 \h </w:instrText>
+              <w:instrText xml:space="preserve"> PAGEREF _Toc90458376 \h </w:instrText>
             </w:r>
             <w:r>
               <w:rPr>
@@ -1053,7 +1053,7 @@
               <w:color w:val="auto"/>
             </w:rPr>
           </w:pPr>
-          <w:hyperlink w:anchor="_Toc89929190" w:history="1">
+          <w:hyperlink w:anchor="_Toc90458377" w:history="1">
             <w:r>
               <w:rPr>
                 <w:rStyle w:val="Hyperlink"/>
@@ -1095,7 +1095,7 @@
                 <w:noProof/>
                 <w:webHidden/>
               </w:rPr>
-              <w:instrText xml:space="preserve"> PAGEREF _Toc89929190 \h </w:instrText>
+              <w:instrText xml:space="preserve"> PAGEREF _Toc90458377 \h </w:instrText>
             </w:r>
             <w:r>
               <w:rPr>
@@ -1135,7 +1135,7 @@
               <w:color w:val="auto"/>
             </w:rPr>
           </w:pPr>
-          <w:hyperlink w:anchor="_Toc89929191" w:history="1">
+          <w:hyperlink w:anchor="_Toc90458378" w:history="1">
             <w:r>
               <w:rPr>
                 <w:rStyle w:val="Hyperlink"/>
@@ -1162,7 +1162,7 @@
                 <w:noProof/>
                 <w:webHidden/>
               </w:rPr>
-              <w:instrText xml:space="preserve"> PAGEREF _Toc89929191 \h </w:instrText>
+              <w:instrText xml:space="preserve"> PAGEREF _Toc90458378 \h </w:instrText>
             </w:r>
             <w:r>
               <w:rPr>
@@ -1202,7 +1202,7 @@
               <w:color w:val="auto"/>
             </w:rPr>
           </w:pPr>
-          <w:hyperlink w:anchor="_Toc89929192" w:history="1">
+          <w:hyperlink w:anchor="_Toc90458379" w:history="1">
             <w:r>
               <w:rPr>
                 <w:rStyle w:val="Hyperlink"/>
@@ -1229,7 +1229,7 @@
                 <w:noProof/>
                 <w:webHidden/>
               </w:rPr>
-              <w:instrText xml:space="preserve"> PAGEREF _Toc89929192 \h </w:instrText>
+              <w:instrText xml:space="preserve"> PAGEREF _Toc90458379 \h </w:instrText>
             </w:r>
             <w:r>
               <w:rPr>
@@ -1269,7 +1269,7 @@
               <w:color w:val="auto"/>
             </w:rPr>
           </w:pPr>
-          <w:hyperlink w:anchor="_Toc89929193" w:history="1">
+          <w:hyperlink w:anchor="_Toc90458380" w:history="1">
             <w:r>
               <w:rPr>
                 <w:rStyle w:val="Hyperlink"/>
@@ -1296,7 +1296,7 @@
                 <w:noProof/>
                 <w:webHidden/>
               </w:rPr>
-              <w:instrText xml:space="preserve"> PAGEREF _Toc89929193 \h </w:instrText>
+              <w:instrText xml:space="preserve"> PAGEREF _Toc90458380 \h </w:instrText>
             </w:r>
             <w:r>
               <w:rPr>
@@ -1336,7 +1336,7 @@
               <w:color w:val="auto"/>
             </w:rPr>
           </w:pPr>
-          <w:hyperlink w:anchor="_Toc89929194" w:history="1">
+          <w:hyperlink w:anchor="_Toc90458381" w:history="1">
             <w:r>
               <w:rPr>
                 <w:rStyle w:val="Hyperlink"/>
@@ -1363,7 +1363,7 @@
                 <w:noProof/>
                 <w:webHidden/>
               </w:rPr>
-              <w:instrText xml:space="preserve"> PAGEREF _Toc89929194 \h </w:instrText>
+              <w:instrText xml:space="preserve"> PAGEREF _Toc90458381 \h </w:instrText>
             </w:r>
             <w:r>
               <w:rPr>
@@ -1405,7 +1405,7 @@
               <w:noProof/>
             </w:rPr>
           </w:pPr>
-          <w:hyperlink w:anchor="_Toc89929195" w:history="1">
+          <w:hyperlink w:anchor="_Toc90458382" w:history="1">
             <w:r>
               <w:rPr>
                 <w:rStyle w:val="Hyperlink"/>
@@ -1432,7 +1432,7 @@
                 <w:noProof/>
                 <w:webHidden/>
               </w:rPr>
-              <w:instrText xml:space="preserve"> PAGEREF _Toc89929195 \h </w:instrText>
+              <w:instrText xml:space="preserve"> PAGEREF _Toc90458382 \h </w:instrText>
             </w:r>
             <w:r>
               <w:rPr>
@@ -1474,7 +1474,7 @@
               <w:noProof/>
             </w:rPr>
           </w:pPr>
-          <w:hyperlink w:anchor="_Toc89929196" w:history="1">
+          <w:hyperlink w:anchor="_Toc90458383" w:history="1">
             <w:r>
               <w:rPr>
                 <w:rStyle w:val="Hyperlink"/>
@@ -1501,7 +1501,7 @@
                 <w:noProof/>
                 <w:webHidden/>
               </w:rPr>
-              <w:instrText xml:space="preserve"> PAGEREF _Toc89929196 \h </w:instrText>
+              <w:instrText xml:space="preserve"> PAGEREF _Toc90458383 \h </w:instrText>
             </w:r>
             <w:r>
               <w:rPr>
@@ -1545,7 +1545,7 @@
               <w:color w:val="auto"/>
             </w:rPr>
           </w:pPr>
-          <w:hyperlink w:anchor="_Toc89929197" w:history="1">
+          <w:hyperlink w:anchor="_Toc90458384" w:history="1">
             <w:r>
               <w:rPr>
                 <w:rStyle w:val="Hyperlink"/>
@@ -1587,7 +1587,7 @@
                 <w:noProof/>
                 <w:webHidden/>
               </w:rPr>
-              <w:instrText xml:space="preserve"> PAGEREF _Toc89929197 \h </w:instrText>
+              <w:instrText xml:space="preserve"> PAGEREF _Toc90458384 \h </w:instrText>
             </w:r>
             <w:r>
               <w:rPr>
@@ -1627,7 +1627,7 @@
               <w:color w:val="auto"/>
             </w:rPr>
           </w:pPr>
-          <w:hyperlink w:anchor="_Toc89929198" w:history="1">
+          <w:hyperlink w:anchor="_Toc90458385" w:history="1">
             <w:r>
               <w:rPr>
                 <w:rStyle w:val="Hyperlink"/>
@@ -1654,7 +1654,7 @@
                 <w:noProof/>
                 <w:webHidden/>
               </w:rPr>
-              <w:instrText xml:space="preserve"> PAGEREF _Toc89929198 \h </w:instrText>
+              <w:instrText xml:space="preserve"> PAGEREF _Toc90458385 \h </w:instrText>
             </w:r>
             <w:r>
               <w:rPr>
@@ -1694,7 +1694,7 @@
               <w:color w:val="auto"/>
             </w:rPr>
           </w:pPr>
-          <w:hyperlink w:anchor="_Toc89929199" w:history="1">
+          <w:hyperlink w:anchor="_Toc90458386" w:history="1">
             <w:r>
               <w:rPr>
                 <w:rStyle w:val="Hyperlink"/>
@@ -1721,7 +1721,7 @@
                 <w:noProof/>
                 <w:webHidden/>
               </w:rPr>
-              <w:instrText xml:space="preserve"> PAGEREF _Toc89929199 \h </w:instrText>
+              <w:instrText xml:space="preserve"> PAGEREF _Toc90458386 \h </w:instrText>
             </w:r>
             <w:r>
               <w:rPr>
@@ -1765,7 +1765,7 @@
               <w:color w:val="auto"/>
             </w:rPr>
           </w:pPr>
-          <w:hyperlink w:anchor="_Toc89929200" w:history="1">
+          <w:hyperlink w:anchor="_Toc90458387" w:history="1">
             <w:r>
               <w:rPr>
                 <w:rStyle w:val="Hyperlink"/>
@@ -1807,7 +1807,7 @@
                 <w:noProof/>
                 <w:webHidden/>
               </w:rPr>
-              <w:instrText xml:space="preserve"> PAGEREF _Toc89929200 \h </w:instrText>
+              <w:instrText xml:space="preserve"> PAGEREF _Toc90458387 \h </w:instrText>
             </w:r>
             <w:r>
               <w:rPr>
@@ -1847,7 +1847,7 @@
               <w:color w:val="auto"/>
             </w:rPr>
           </w:pPr>
-          <w:hyperlink w:anchor="_Toc89929201" w:history="1">
+          <w:hyperlink w:anchor="_Toc90458388" w:history="1">
             <w:r>
               <w:rPr>
                 <w:rStyle w:val="Hyperlink"/>
@@ -1874,7 +1874,7 @@
                 <w:noProof/>
                 <w:webHidden/>
               </w:rPr>
-              <w:instrText xml:space="preserve"> PAGEREF _Toc89929201 \h </w:instrText>
+              <w:instrText xml:space="preserve"> PAGEREF _Toc90458388 \h </w:instrText>
             </w:r>
             <w:r>
               <w:rPr>
@@ -1914,7 +1914,7 @@
               <w:color w:val="auto"/>
             </w:rPr>
           </w:pPr>
-          <w:hyperlink w:anchor="_Toc89929202" w:history="1">
+          <w:hyperlink w:anchor="_Toc90458389" w:history="1">
             <w:r>
               <w:rPr>
                 <w:rStyle w:val="Hyperlink"/>
@@ -1941,7 +1941,7 @@
                 <w:noProof/>
                 <w:webHidden/>
               </w:rPr>
-              <w:instrText xml:space="preserve"> PAGEREF _Toc89929202 \h </w:instrText>
+              <w:instrText xml:space="preserve"> PAGEREF _Toc90458389 \h </w:instrText>
             </w:r>
             <w:r>
               <w:rPr>
@@ -1981,7 +1981,7 @@
               <w:color w:val="auto"/>
             </w:rPr>
           </w:pPr>
-          <w:hyperlink w:anchor="_Toc89929203" w:history="1">
+          <w:hyperlink w:anchor="_Toc90458390" w:history="1">
             <w:r>
               <w:rPr>
                 <w:rStyle w:val="Hyperlink"/>
@@ -2008,7 +2008,7 @@
                 <w:noProof/>
                 <w:webHidden/>
               </w:rPr>
-              <w:instrText xml:space="preserve"> PAGEREF _Toc89929203 \h </w:instrText>
+              <w:instrText xml:space="preserve"> PAGEREF _Toc90458390 \h </w:instrText>
             </w:r>
             <w:r>
               <w:rPr>
@@ -2048,7 +2048,7 @@
               <w:color w:val="auto"/>
             </w:rPr>
           </w:pPr>
-          <w:hyperlink w:anchor="_Toc89929204" w:history="1">
+          <w:hyperlink w:anchor="_Toc90458391" w:history="1">
             <w:r>
               <w:rPr>
                 <w:rStyle w:val="Hyperlink"/>
@@ -2075,7 +2075,7 @@
                 <w:noProof/>
                 <w:webHidden/>
               </w:rPr>
-              <w:instrText xml:space="preserve"> PAGEREF _Toc89929204 \h </w:instrText>
+              <w:instrText xml:space="preserve"> PAGEREF _Toc90458391 \h </w:instrText>
             </w:r>
             <w:r>
               <w:rPr>
@@ -2096,6 +2096,159 @@
                 <w:webHidden/>
               </w:rPr>
               <w:t>14</w:t>
+            </w:r>
+            <w:r>
+              <w:rPr>
+                <w:noProof/>
+                <w:webHidden/>
+              </w:rPr>
+              <w:fldChar w:fldCharType="end"/>
+            </w:r>
+          </w:hyperlink>
+        </w:p>
+        <w:p>
+          <w:pPr>
+            <w:pStyle w:val="Sumrio1"/>
+            <w:tabs>
+              <w:tab w:val="left" w:pos="709"/>
+              <w:tab w:val="right" w:leader="dot" w:pos="8502"/>
+            </w:tabs>
+            <w:rPr>
+              <w:rFonts w:asciiTheme="minorHAnsi" w:eastAsiaTheme="minorEastAsia" w:hAnsiTheme="minorHAnsi" w:cstheme="minorBidi"/>
+              <w:noProof/>
+              <w:color w:val="auto"/>
+            </w:rPr>
+          </w:pPr>
+          <w:hyperlink w:anchor="_Toc90458392" w:history="1">
+            <w:r>
+              <w:rPr>
+                <w:rStyle w:val="Hyperlink"/>
+                <w:noProof/>
+              </w:rPr>
+              <w:t>8.</w:t>
+            </w:r>
+            <w:r>
+              <w:rPr>
+                <w:rFonts w:asciiTheme="minorHAnsi" w:eastAsiaTheme="minorEastAsia" w:hAnsiTheme="minorHAnsi" w:cstheme="minorBidi"/>
+                <w:noProof/>
+                <w:color w:val="auto"/>
+              </w:rPr>
+              <w:tab/>
+            </w:r>
+            <w:r>
+              <w:rPr>
+                <w:rStyle w:val="Hyperlink"/>
+                <w:noProof/>
+              </w:rPr>
+              <w:t>NoSQL</w:t>
+            </w:r>
+            <w:r>
+              <w:rPr>
+                <w:noProof/>
+                <w:webHidden/>
+              </w:rPr>
+              <w:tab/>
+            </w:r>
+            <w:r>
+              <w:rPr>
+                <w:noProof/>
+                <w:webHidden/>
+              </w:rPr>
+              <w:fldChar w:fldCharType="begin"/>
+            </w:r>
+            <w:r>
+              <w:rPr>
+                <w:noProof/>
+                <w:webHidden/>
+              </w:rPr>
+              <w:instrText xml:space="preserve"> PAGEREF _Toc90458392 \h </w:instrText>
+            </w:r>
+            <w:r>
+              <w:rPr>
+                <w:noProof/>
+                <w:webHidden/>
+              </w:rPr>
+            </w:r>
+            <w:r>
+              <w:rPr>
+                <w:noProof/>
+                <w:webHidden/>
+              </w:rPr>
+              <w:fldChar w:fldCharType="separate"/>
+            </w:r>
+            <w:r>
+              <w:rPr>
+                <w:noProof/>
+                <w:webHidden/>
+              </w:rPr>
+              <w:t>15</w:t>
+            </w:r>
+            <w:r>
+              <w:rPr>
+                <w:noProof/>
+                <w:webHidden/>
+              </w:rPr>
+              <w:fldChar w:fldCharType="end"/>
+            </w:r>
+          </w:hyperlink>
+        </w:p>
+        <w:p>
+          <w:pPr>
+            <w:pStyle w:val="Sumrio2"/>
+            <w:rPr>
+              <w:rFonts w:asciiTheme="minorHAnsi" w:eastAsiaTheme="minorEastAsia" w:hAnsiTheme="minorHAnsi" w:cstheme="minorBidi"/>
+              <w:noProof/>
+              <w:color w:val="auto"/>
+            </w:rPr>
+          </w:pPr>
+          <w:hyperlink w:anchor="_Toc90458393" w:history="1">
+            <w:r>
+              <w:rPr>
+                <w:rStyle w:val="Hyperlink"/>
+                <w:noProof/>
+              </w:rPr>
+              <w:t>Descrição</w:t>
+            </w:r>
+            <w:r>
+              <w:rPr>
+                <w:noProof/>
+                <w:webHidden/>
+              </w:rPr>
+              <w:tab/>
+            </w:r>
+            <w:r>
+              <w:rPr>
+                <w:noProof/>
+                <w:webHidden/>
+              </w:rPr>
+              <w:fldChar w:fldCharType="begin"/>
+            </w:r>
+            <w:r>
+              <w:rPr>
+                <w:noProof/>
+                <w:webHidden/>
+              </w:rPr>
+              <w:instrText xml:space="preserve"> PAGEREF _Toc90458393 \h </w:instrText>
+            </w:r>
+            <w:r>
+              <w:rPr>
+                <w:noProof/>
+                <w:webHidden/>
+              </w:rPr>
+            </w:r>
+            <w:r>
+              <w:rPr>
+                <w:noProof/>
+                <w:webHidden/>
+              </w:rPr>
+              <w:fldChar w:fldCharType="separate"/>
+            </w:r>
+            <w:r>
+              <w:rPr>
+                <w:noProof/>
+                <w:webHidden/>
+              </w:rPr>
+              <w:t>15</w:t>
             </w:r>
             <w:r>
               <w:rPr>
@@ -2189,9 +2342,8 @@
       <w:pPr>
         <w:pStyle w:val="Ttulo1"/>
       </w:pPr>
-      <w:bookmarkStart w:id="0" w:name="_Toc89929181"/>
-      <w:r>
-        <w:lastRenderedPageBreak/>
+      <w:bookmarkStart w:id="0" w:name="_Toc90458368"/>
+      <w:r>
         <w:t>Resumo</w:t>
       </w:r>
       <w:bookmarkEnd w:id="0"/>
@@ -2233,7 +2385,21 @@
         <w:rPr>
           <w:rFonts w:ascii="Helvetica" w:hAnsi="Helvetica" w:cs="Helvetica"/>
         </w:rPr>
-        <w:t xml:space="preserve">o desenvolvimento do projeto SP Medical Group, </w:t>
+        <w:t xml:space="preserve">o desenvolvimento do projeto SP Medical </w:t>
+      </w:r>
+      <w:proofErr w:type="spellStart"/>
+      <w:r>
+        <w:rPr>
+          <w:rFonts w:ascii="Helvetica" w:hAnsi="Helvetica" w:cs="Helvetica"/>
+        </w:rPr>
+        <w:t>Group</w:t>
+      </w:r>
+      <w:proofErr w:type="spellEnd"/>
+      <w:r>
+        <w:rPr>
+          <w:rFonts w:ascii="Helvetica" w:hAnsi="Helvetica" w:cs="Helvetica"/>
+        </w:rPr>
+        <w:t xml:space="preserve">, </w:t>
       </w:r>
       <w:r>
         <w:rPr>
@@ -2295,6 +2461,7 @@
         </w:rPr>
         <w:t xml:space="preserve">, </w:t>
       </w:r>
+      <w:proofErr w:type="gramStart"/>
       <w:r>
         <w:rPr>
           <w:rFonts w:ascii="Helvetica" w:hAnsi="Helvetica" w:cs="Helvetica"/>
@@ -2305,7 +2472,21 @@
         <w:rPr>
           <w:rFonts w:ascii="Helvetica" w:hAnsi="Helvetica" w:cs="Helvetica"/>
         </w:rPr>
-        <w:t>, Frontend e Mobile</w:t>
+        <w:t xml:space="preserve">, </w:t>
+      </w:r>
+      <w:proofErr w:type="spellStart"/>
+      <w:r>
+        <w:rPr>
+          <w:rFonts w:ascii="Helvetica" w:hAnsi="Helvetica" w:cs="Helvetica"/>
+        </w:rPr>
+        <w:t>Frontend</w:t>
+      </w:r>
+      <w:proofErr w:type="spellEnd"/>
+      <w:r>
+        <w:rPr>
+          <w:rFonts w:ascii="Helvetica" w:hAnsi="Helvetica" w:cs="Helvetica"/>
+        </w:rPr>
+        <w:t xml:space="preserve"> e Mobile</w:t>
       </w:r>
       <w:r>
         <w:rPr>
@@ -2319,6 +2500,7 @@
         </w:rPr>
         <w:t>deste</w:t>
       </w:r>
+      <w:proofErr w:type="gramEnd"/>
       <w:r>
         <w:rPr>
           <w:rFonts w:ascii="Helvetica" w:hAnsi="Helvetica" w:cs="Helvetica"/>
@@ -2346,7 +2528,7 @@
       <w:pPr>
         <w:pStyle w:val="Ttulo1"/>
       </w:pPr>
-      <w:bookmarkStart w:id="1" w:name="_Toc89929182"/>
+      <w:bookmarkStart w:id="1" w:name="_Toc90458369"/>
       <w:r>
         <w:t>Descrição do projeto</w:t>
       </w:r>
@@ -2371,7 +2553,21 @@
         <w:rPr>
           <w:rFonts w:ascii="Helvetica" w:hAnsi="Helvetica" w:cs="Helvetica"/>
         </w:rPr>
-        <w:t>ao escopo e às solicitações do cliente Fernando Strada, foi desenvolvido um banco de dados</w:t>
+        <w:t xml:space="preserve">ao escopo e às solicitações do cliente Fernando </w:t>
+      </w:r>
+      <w:proofErr w:type="spellStart"/>
+      <w:r>
+        <w:rPr>
+          <w:rFonts w:ascii="Helvetica" w:hAnsi="Helvetica" w:cs="Helvetica"/>
+        </w:rPr>
+        <w:t>Strada</w:t>
+      </w:r>
+      <w:proofErr w:type="spellEnd"/>
+      <w:r>
+        <w:rPr>
+          <w:rFonts w:ascii="Helvetica" w:hAnsi="Helvetica" w:cs="Helvetica"/>
+        </w:rPr>
+        <w:t>, foi desenvolvido um banco de dados</w:t>
       </w:r>
       <w:r>
         <w:rPr>
@@ -2397,12 +2593,14 @@
         </w:rPr>
         <w:t xml:space="preserve">e </w:t>
       </w:r>
+      <w:proofErr w:type="spellStart"/>
       <w:r>
         <w:rPr>
           <w:rFonts w:ascii="Helvetica" w:hAnsi="Helvetica" w:cs="Helvetica"/>
         </w:rPr>
         <w:t>a</w:t>
       </w:r>
+      <w:proofErr w:type="spellEnd"/>
       <w:r>
         <w:rPr>
           <w:rFonts w:ascii="Helvetica" w:hAnsi="Helvetica" w:cs="Helvetica"/>
@@ -2455,13 +2653,27 @@
         <w:rPr>
           <w:rFonts w:ascii="Helvetica" w:hAnsi="Helvetica" w:cs="Helvetica"/>
         </w:rPr>
-        <w:t>as ferramentas como Trell</w:t>
-      </w:r>
-      <w:r>
-        <w:rPr>
-          <w:rFonts w:ascii="Helvetica" w:hAnsi="Helvetica" w:cs="Helvetica"/>
-        </w:rPr>
-        <w:t xml:space="preserve">o, </w:t>
+        <w:t xml:space="preserve">as ferramentas como </w:t>
+      </w:r>
+      <w:proofErr w:type="spellStart"/>
+      <w:r>
+        <w:rPr>
+          <w:rFonts w:ascii="Helvetica" w:hAnsi="Helvetica" w:cs="Helvetica"/>
+        </w:rPr>
+        <w:t>Trell</w:t>
+      </w:r>
+      <w:r>
+        <w:rPr>
+          <w:rFonts w:ascii="Helvetica" w:hAnsi="Helvetica" w:cs="Helvetica"/>
+        </w:rPr>
+        <w:t>o</w:t>
+      </w:r>
+      <w:proofErr w:type="spellEnd"/>
+      <w:r>
+        <w:rPr>
+          <w:rFonts w:ascii="Helvetica" w:hAnsi="Helvetica" w:cs="Helvetica"/>
+        </w:rPr>
+        <w:t xml:space="preserve">, </w:t>
       </w:r>
       <w:r>
         <w:rPr>
@@ -2527,7 +2739,21 @@
         <w:rPr>
           <w:rFonts w:ascii="Helvetica" w:hAnsi="Helvetica" w:cs="Helvetica"/>
         </w:rPr>
-        <w:t xml:space="preserve"> Strada </w:t>
+        <w:t xml:space="preserve"> </w:t>
+      </w:r>
+      <w:proofErr w:type="spellStart"/>
+      <w:r>
+        <w:rPr>
+          <w:rFonts w:ascii="Helvetica" w:hAnsi="Helvetica" w:cs="Helvetica"/>
+        </w:rPr>
+        <w:t>Strada</w:t>
+      </w:r>
+      <w:proofErr w:type="spellEnd"/>
+      <w:r>
+        <w:rPr>
+          <w:rFonts w:ascii="Helvetica" w:hAnsi="Helvetica" w:cs="Helvetica"/>
+        </w:rPr>
+        <w:t xml:space="preserve"> </w:t>
       </w:r>
       <w:r>
         <w:rPr>
@@ -2568,11 +2794,14 @@
       <w:pPr>
         <w:pStyle w:val="Ttulo1"/>
       </w:pPr>
-      <w:bookmarkStart w:id="2" w:name="_Toc89929183"/>
+      <w:bookmarkStart w:id="2" w:name="_Toc90458370"/>
       <w:r>
         <w:t>Banco de dados relacional</w:t>
       </w:r>
       <w:bookmarkEnd w:id="2"/>
+      <w:r>
+        <w:t xml:space="preserve"> x Banco de dados não-relacional</w:t>
+      </w:r>
     </w:p>
     <w:p>
       <w:pPr>
@@ -2850,6 +3079,22 @@
         </w:rPr>
         <w:t>em questão.</w:t>
       </w:r>
+      <w:r>
+        <w:rPr>
+          <w:rFonts w:ascii="Helvetica" w:eastAsia="Times New Roman" w:hAnsi="Helvetica" w:cs="Helvetica"/>
+          <w:color w:val="auto"/>
+        </w:rPr>
+        <w:t xml:space="preserve"> Já o banco de dados não relacional possui uma estrutura</w:t>
+      </w:r>
+      <w:r>
+        <w:rPr>
+          <w:rFonts w:ascii="Helvetica" w:eastAsia="Times New Roman" w:hAnsi="Helvetica" w:cs="Helvetica"/>
+          <w:color w:val="auto"/>
+        </w:rPr>
+        <w:t xml:space="preserve"> mais flexível e dinâmica, sem o estabelecimento de linhas e colunas (tabelas) e armazena os dados através do modelo chave-valor (como no JSON, porém de forma binária - BSON).</w:t>
+      </w:r>
+      <w:bookmarkStart w:id="3" w:name="_GoBack"/>
+      <w:bookmarkEnd w:id="3"/>
     </w:p>
     <w:p>
       <w:pPr>
@@ -2865,11 +3110,11 @@
       <w:pPr>
         <w:pStyle w:val="Ttulo1"/>
       </w:pPr>
-      <w:bookmarkStart w:id="3" w:name="_Toc89929184"/>
+      <w:bookmarkStart w:id="4" w:name="_Toc90458371"/>
       <w:r>
         <w:t>Modelagem de dados</w:t>
       </w:r>
-      <w:bookmarkEnd w:id="3"/>
+      <w:bookmarkEnd w:id="4"/>
     </w:p>
     <w:p>
       <w:pPr>
@@ -3041,7 +3286,7 @@
       <w:pPr>
         <w:pStyle w:val="Ttulo2"/>
       </w:pPr>
-      <w:bookmarkStart w:id="4" w:name="_Toc89929185"/>
+      <w:bookmarkStart w:id="5" w:name="_Toc90458372"/>
       <w:r>
         <w:lastRenderedPageBreak/>
         <w:t xml:space="preserve">Modelo </w:t>
@@ -3049,7 +3294,7 @@
       <w:r>
         <w:t>Conceitual</w:t>
       </w:r>
-      <w:bookmarkEnd w:id="4"/>
+      <w:bookmarkEnd w:id="5"/>
     </w:p>
     <w:p>
       <w:pPr>
@@ -3209,12 +3454,12 @@
       <w:pPr>
         <w:pStyle w:val="Ttulo2"/>
       </w:pPr>
-      <w:bookmarkStart w:id="5" w:name="_Toc89929186"/>
+      <w:bookmarkStart w:id="6" w:name="_Toc90458373"/>
       <w:r>
         <w:lastRenderedPageBreak/>
         <w:t>Modelo Lógico</w:t>
       </w:r>
-      <w:bookmarkEnd w:id="5"/>
+      <w:bookmarkEnd w:id="6"/>
     </w:p>
     <w:p>
       <w:pPr>
@@ -3350,12 +3595,12 @@
       <w:pPr>
         <w:pStyle w:val="Ttulo2"/>
       </w:pPr>
-      <w:bookmarkStart w:id="6" w:name="_Toc89929187"/>
+      <w:bookmarkStart w:id="7" w:name="_Toc90458374"/>
       <w:r>
         <w:lastRenderedPageBreak/>
         <w:t>Modelo Físico</w:t>
       </w:r>
-      <w:bookmarkEnd w:id="6"/>
+      <w:bookmarkEnd w:id="7"/>
     </w:p>
     <w:p>
       <w:pPr>
@@ -3579,11 +3824,11 @@
       <w:pPr>
         <w:pStyle w:val="Ttulo2"/>
       </w:pPr>
-      <w:bookmarkStart w:id="7" w:name="_Toc89929188"/>
+      <w:bookmarkStart w:id="8" w:name="_Toc90458375"/>
       <w:r>
         <w:t>Cronograma</w:t>
       </w:r>
-      <w:bookmarkEnd w:id="7"/>
+      <w:bookmarkEnd w:id="8"/>
     </w:p>
     <w:tbl>
       <w:tblPr>
@@ -6289,8 +6534,16 @@
               <w:rPr>
                 <w:sz w:val="24"/>
               </w:rPr>
-              <w:t>Testagem Postman</w:t>
-            </w:r>
+              <w:t xml:space="preserve">Testagem </w:t>
+            </w:r>
+            <w:proofErr w:type="spellStart"/>
+            <w:r>
+              <w:rPr>
+                <w:sz w:val="24"/>
+              </w:rPr>
+              <w:t>Postman</w:t>
+            </w:r>
+            <w:proofErr w:type="spellEnd"/>
           </w:p>
         </w:tc>
         <w:tc>
@@ -7237,7 +7490,21 @@
               <w:rPr>
                 <w:sz w:val="24"/>
               </w:rPr>
-              <w:t xml:space="preserve">Aplicação Frontend Web </w:t>
+              <w:t xml:space="preserve">Aplicação </w:t>
+            </w:r>
+            <w:proofErr w:type="spellStart"/>
+            <w:r>
+              <w:rPr>
+                <w:sz w:val="24"/>
+              </w:rPr>
+              <w:t>Frontend</w:t>
+            </w:r>
+            <w:proofErr w:type="spellEnd"/>
+            <w:r>
+              <w:rPr>
+                <w:sz w:val="24"/>
+              </w:rPr>
+              <w:t xml:space="preserve"> Web </w:t>
             </w:r>
           </w:p>
         </w:tc>
@@ -7899,8 +8166,16 @@
               <w:rPr>
                 <w:sz w:val="24"/>
               </w:rPr>
-              <w:t>Banco NoSQL</w:t>
-            </w:r>
+              <w:t xml:space="preserve">Banco </w:t>
+            </w:r>
+            <w:proofErr w:type="spellStart"/>
+            <w:r>
+              <w:rPr>
+                <w:sz w:val="24"/>
+              </w:rPr>
+              <w:t>NoSQL</w:t>
+            </w:r>
+            <w:proofErr w:type="spellEnd"/>
           </w:p>
         </w:tc>
         <w:tc>
@@ -8224,11 +8499,13 @@
       <w:pPr>
         <w:pStyle w:val="Ttulo3"/>
       </w:pPr>
-      <w:bookmarkStart w:id="8" w:name="_Toc89929189"/>
+      <w:bookmarkStart w:id="9" w:name="_Toc90458376"/>
+      <w:proofErr w:type="spellStart"/>
       <w:r>
         <w:t>Trello</w:t>
       </w:r>
-      <w:bookmarkEnd w:id="8"/>
+      <w:bookmarkEnd w:id="9"/>
+      <w:proofErr w:type="spellEnd"/>
     </w:p>
     <w:p>
       <w:pPr>
@@ -8236,8 +8513,8 @@
         <w:ind w:left="-5" w:hanging="10"/>
         <w:jc w:val="both"/>
         <w:rPr>
+          <w:rFonts w:ascii="Helvetica" w:hAnsi="Helvetica" w:cs="Helvetica"/>
           <w:color w:val="4472C4" w:themeColor="accent1"/>
-          <w:sz w:val="24"/>
           <w:u w:val="single"/>
         </w:rPr>
       </w:pPr>
@@ -8245,7 +8522,7 @@
         <w:r>
           <w:rPr>
             <w:rStyle w:val="Hyperlink"/>
-            <w:sz w:val="24"/>
+            <w:rFonts w:ascii="Helvetica" w:hAnsi="Helvetica" w:cs="Helvetica"/>
           </w:rPr>
           <w:t>https://trello.com/b/s2XG1BEH/2dmmedical-group</w:t>
         </w:r>
@@ -8268,138 +8545,397 @@
         <w:pStyle w:val="Ttulo1"/>
         <w:spacing w:before="0"/>
       </w:pPr>
-      <w:bookmarkStart w:id="9" w:name="_Toc89929190"/>
+      <w:bookmarkStart w:id="10" w:name="_Toc90458377"/>
       <w:r>
         <w:lastRenderedPageBreak/>
-        <w:t>Back-End</w:t>
-      </w:r>
-      <w:bookmarkEnd w:id="9"/>
+        <w:t>Back-</w:t>
+      </w:r>
+      <w:proofErr w:type="spellStart"/>
+      <w:r>
+        <w:t>End</w:t>
+      </w:r>
+      <w:bookmarkEnd w:id="10"/>
+      <w:proofErr w:type="spellEnd"/>
     </w:p>
     <w:p>
       <w:pPr>
         <w:pStyle w:val="Ttulo2"/>
       </w:pPr>
-      <w:bookmarkStart w:id="10" w:name="_Toc89929191"/>
+      <w:bookmarkStart w:id="11" w:name="_Toc90458378"/>
       <w:r>
         <w:t>Descrição</w:t>
       </w:r>
-      <w:bookmarkEnd w:id="10"/>
-    </w:p>
-    <w:p>
-      <w:r>
+      <w:bookmarkEnd w:id="11"/>
+    </w:p>
+    <w:p>
+      <w:pPr>
+        <w:rPr>
+          <w:rFonts w:ascii="Helvetica" w:hAnsi="Helvetica" w:cs="Helvetica"/>
+        </w:rPr>
+      </w:pPr>
+      <w:r>
+        <w:rPr>
+          <w:rFonts w:ascii="Helvetica" w:hAnsi="Helvetica" w:cs="Helvetica"/>
+        </w:rPr>
         <w:t xml:space="preserve">Haja vista </w:t>
       </w:r>
       <w:r>
+        <w:rPr>
+          <w:rFonts w:ascii="Helvetica" w:hAnsi="Helvetica" w:cs="Helvetica"/>
+        </w:rPr>
         <w:t xml:space="preserve">os paradigmas inseridos na elaboração de </w:t>
       </w:r>
       <w:r>
+        <w:rPr>
+          <w:rFonts w:ascii="Helvetica" w:hAnsi="Helvetica" w:cs="Helvetica"/>
+        </w:rPr>
         <w:t xml:space="preserve">sistemas </w:t>
       </w:r>
       <w:r>
+        <w:rPr>
+          <w:rFonts w:ascii="Helvetica" w:hAnsi="Helvetica" w:cs="Helvetica"/>
+        </w:rPr>
         <w:t>no cenário contemporâneo, se mostra necessário a utilização de arquitetura a partir de ferramentas e pacotes</w:t>
       </w:r>
       <w:r>
-        <w:t xml:space="preserve"> coerentes. Diante disso, o desenvolvimento do projeto SP Medical Group usou como instrumentos o Visual Studio para a criação de solução,</w:t>
-      </w:r>
-      <w:r>
+        <w:rPr>
+          <w:rFonts w:ascii="Helvetica" w:hAnsi="Helvetica" w:cs="Helvetica"/>
+        </w:rPr>
+        <w:t xml:space="preserve"> coerentes. Diante disso, o desenvolvimento do projeto SP Medical </w:t>
+      </w:r>
+      <w:proofErr w:type="spellStart"/>
+      <w:r>
+        <w:rPr>
+          <w:rFonts w:ascii="Helvetica" w:hAnsi="Helvetica" w:cs="Helvetica"/>
+        </w:rPr>
+        <w:t>Group</w:t>
+      </w:r>
+      <w:proofErr w:type="spellEnd"/>
+      <w:r>
+        <w:rPr>
+          <w:rFonts w:ascii="Helvetica" w:hAnsi="Helvetica" w:cs="Helvetica"/>
+        </w:rPr>
+        <w:t xml:space="preserve"> usou como instrumentos o Visual Studio para a criação de solução,</w:t>
+      </w:r>
+      <w:r>
+        <w:rPr>
+          <w:rFonts w:ascii="Helvetica" w:hAnsi="Helvetica" w:cs="Helvetica"/>
+        </w:rPr>
         <w:t xml:space="preserve"> a tecnologia API para a construção do código, utilizando como base determinados frameworks</w:t>
       </w:r>
       <w:r>
+        <w:rPr>
+          <w:rFonts w:ascii="Helvetica" w:hAnsi="Helvetica" w:cs="Helvetica"/>
+        </w:rPr>
         <w:t xml:space="preserve"> </w:t>
       </w:r>
       <w:r>
+        <w:rPr>
+          <w:rFonts w:ascii="Helvetica" w:hAnsi="Helvetica" w:cs="Helvetica"/>
+        </w:rPr>
         <w:t>–</w:t>
       </w:r>
       <w:r>
+        <w:rPr>
+          <w:rFonts w:ascii="Helvetica" w:hAnsi="Helvetica" w:cs="Helvetica"/>
+        </w:rPr>
         <w:t xml:space="preserve"> </w:t>
       </w:r>
       <w:r>
-        <w:t>foi aplicado o método de otimização ORM (Object-Relational Mapping) para se trabalhar com Entity Framework e DataBase First como forma de abordagem de dados.</w:t>
-      </w:r>
-    </w:p>
-    <w:p>
-      <w:r>
+        <w:rPr>
+          <w:rFonts w:ascii="Helvetica" w:hAnsi="Helvetica" w:cs="Helvetica"/>
+        </w:rPr>
+        <w:t>foi aplicado o método de otimização ORM (</w:t>
+      </w:r>
+      <w:proofErr w:type="spellStart"/>
+      <w:r>
+        <w:rPr>
+          <w:rFonts w:ascii="Helvetica" w:hAnsi="Helvetica" w:cs="Helvetica"/>
+        </w:rPr>
+        <w:t>Object-Relational</w:t>
+      </w:r>
+      <w:proofErr w:type="spellEnd"/>
+      <w:r>
+        <w:rPr>
+          <w:rFonts w:ascii="Helvetica" w:hAnsi="Helvetica" w:cs="Helvetica"/>
+        </w:rPr>
+        <w:t xml:space="preserve"> </w:t>
+      </w:r>
+      <w:proofErr w:type="spellStart"/>
+      <w:r>
+        <w:rPr>
+          <w:rFonts w:ascii="Helvetica" w:hAnsi="Helvetica" w:cs="Helvetica"/>
+        </w:rPr>
+        <w:t>Mapping</w:t>
+      </w:r>
+      <w:proofErr w:type="spellEnd"/>
+      <w:r>
+        <w:rPr>
+          <w:rFonts w:ascii="Helvetica" w:hAnsi="Helvetica" w:cs="Helvetica"/>
+        </w:rPr>
+        <w:t xml:space="preserve">) para se trabalhar com </w:t>
+      </w:r>
+      <w:proofErr w:type="spellStart"/>
+      <w:r>
+        <w:rPr>
+          <w:rFonts w:ascii="Helvetica" w:hAnsi="Helvetica" w:cs="Helvetica"/>
+        </w:rPr>
+        <w:t>Entity</w:t>
+      </w:r>
+      <w:proofErr w:type="spellEnd"/>
+      <w:r>
+        <w:rPr>
+          <w:rFonts w:ascii="Helvetica" w:hAnsi="Helvetica" w:cs="Helvetica"/>
+        </w:rPr>
+        <w:t xml:space="preserve"> Framework e </w:t>
+      </w:r>
+      <w:proofErr w:type="spellStart"/>
+      <w:r>
+        <w:rPr>
+          <w:rFonts w:ascii="Helvetica" w:hAnsi="Helvetica" w:cs="Helvetica"/>
+        </w:rPr>
+        <w:t>DataBase</w:t>
+      </w:r>
+      <w:proofErr w:type="spellEnd"/>
+      <w:r>
+        <w:rPr>
+          <w:rFonts w:ascii="Helvetica" w:hAnsi="Helvetica" w:cs="Helvetica"/>
+        </w:rPr>
+        <w:t xml:space="preserve"> </w:t>
+      </w:r>
+      <w:proofErr w:type="spellStart"/>
+      <w:r>
+        <w:rPr>
+          <w:rFonts w:ascii="Helvetica" w:hAnsi="Helvetica" w:cs="Helvetica"/>
+        </w:rPr>
+        <w:t>First</w:t>
+      </w:r>
+      <w:proofErr w:type="spellEnd"/>
+      <w:r>
+        <w:rPr>
+          <w:rFonts w:ascii="Helvetica" w:hAnsi="Helvetica" w:cs="Helvetica"/>
+        </w:rPr>
+        <w:t xml:space="preserve"> como forma de abordagem de dados.</w:t>
+      </w:r>
+    </w:p>
+    <w:p>
+      <w:pPr>
+        <w:rPr>
+          <w:rFonts w:ascii="Helvetica" w:hAnsi="Helvetica" w:cs="Helvetica"/>
+        </w:rPr>
+      </w:pPr>
+      <w:r>
+        <w:rPr>
+          <w:rFonts w:ascii="Helvetica" w:hAnsi="Helvetica" w:cs="Helvetica"/>
+        </w:rPr>
         <w:t xml:space="preserve">Além disso, </w:t>
       </w:r>
       <w:r>
+        <w:rPr>
+          <w:rFonts w:ascii="Helvetica" w:hAnsi="Helvetica" w:cs="Helvetica"/>
+        </w:rPr>
         <w:t>empregou-se padrões de implementação e regras de negócio através do REST</w:t>
       </w:r>
       <w:r>
+        <w:rPr>
+          <w:rFonts w:ascii="Helvetica" w:hAnsi="Helvetica" w:cs="Helvetica"/>
+        </w:rPr>
         <w:t xml:space="preserve"> </w:t>
       </w:r>
       <w:r>
+        <w:rPr>
+          <w:rFonts w:ascii="Helvetica" w:hAnsi="Helvetica" w:cs="Helvetica"/>
+        </w:rPr>
         <w:t>(</w:t>
       </w:r>
-      <w:r>
+      <w:proofErr w:type="spellStart"/>
+      <w:r>
+        <w:rPr>
+          <w:rFonts w:ascii="Helvetica" w:hAnsi="Helvetica" w:cs="Helvetica"/>
+        </w:rPr>
         <w:t>Representational</w:t>
       </w:r>
-      <w:r>
+      <w:proofErr w:type="spellEnd"/>
+      <w:r>
+        <w:rPr>
+          <w:rFonts w:ascii="Helvetica" w:hAnsi="Helvetica" w:cs="Helvetica"/>
+        </w:rPr>
         <w:t xml:space="preserve"> </w:t>
       </w:r>
-      <w:r>
+      <w:proofErr w:type="spellStart"/>
+      <w:r>
+        <w:rPr>
+          <w:rFonts w:ascii="Helvetica" w:hAnsi="Helvetica" w:cs="Helvetica"/>
+        </w:rPr>
         <w:t>State</w:t>
       </w:r>
-      <w:r>
+      <w:proofErr w:type="spellEnd"/>
+      <w:r>
+        <w:rPr>
+          <w:rFonts w:ascii="Helvetica" w:hAnsi="Helvetica" w:cs="Helvetica"/>
+        </w:rPr>
         <w:t xml:space="preserve"> </w:t>
       </w:r>
-      <w:r>
+      <w:proofErr w:type="spellStart"/>
+      <w:r>
+        <w:rPr>
+          <w:rFonts w:ascii="Helvetica" w:hAnsi="Helvetica" w:cs="Helvetica"/>
+        </w:rPr>
         <w:t>Transfer</w:t>
       </w:r>
-      <w:r>
+      <w:proofErr w:type="spellEnd"/>
+      <w:r>
+        <w:rPr>
+          <w:rFonts w:ascii="Helvetica" w:hAnsi="Helvetica" w:cs="Helvetica"/>
+        </w:rPr>
         <w:t xml:space="preserve">); </w:t>
       </w:r>
       <w:r>
+        <w:rPr>
+          <w:rFonts w:ascii="Helvetica" w:hAnsi="Helvetica" w:cs="Helvetica"/>
+        </w:rPr>
         <w:t>P</w:t>
       </w:r>
       <w:r>
+        <w:rPr>
+          <w:rFonts w:ascii="Helvetica" w:hAnsi="Helvetica" w:cs="Helvetica"/>
+        </w:rPr>
         <w:t>rotocolo de Transferência de Hipertexto e verbos de requisição com HTTP</w:t>
       </w:r>
       <w:r>
+        <w:rPr>
+          <w:rFonts w:ascii="Helvetica" w:hAnsi="Helvetica" w:cs="Helvetica"/>
+        </w:rPr>
         <w:t xml:space="preserve"> </w:t>
       </w:r>
       <w:r>
+        <w:rPr>
+          <w:rFonts w:ascii="Helvetica" w:hAnsi="Helvetica" w:cs="Helvetica"/>
+        </w:rPr>
+        <w:t xml:space="preserve">(Hypertext </w:t>
+      </w:r>
+      <w:proofErr w:type="spellStart"/>
+      <w:r>
+        <w:rPr>
+          <w:rFonts w:ascii="Helvetica" w:hAnsi="Helvetica" w:cs="Helvetica"/>
+        </w:rPr>
+        <w:t>Transfer</w:t>
+      </w:r>
+      <w:proofErr w:type="spellEnd"/>
+      <w:r>
+        <w:rPr>
+          <w:rFonts w:ascii="Helvetica" w:hAnsi="Helvetica" w:cs="Helvetica"/>
+        </w:rPr>
+        <w:t xml:space="preserve"> </w:t>
+      </w:r>
+      <w:proofErr w:type="spellStart"/>
+      <w:r>
+        <w:rPr>
+          <w:rFonts w:ascii="Helvetica" w:hAnsi="Helvetica" w:cs="Helvetica"/>
+        </w:rPr>
+        <w:t>Protocol</w:t>
+      </w:r>
+      <w:proofErr w:type="spellEnd"/>
+      <w:r>
+        <w:rPr>
+          <w:rFonts w:ascii="Helvetica" w:hAnsi="Helvetica" w:cs="Helvetica"/>
+        </w:rPr>
+        <w:t>); linguagem de resposta por meio de JSON</w:t>
+      </w:r>
+      <w:r>
+        <w:rPr>
+          <w:rFonts w:ascii="Helvetica" w:hAnsi="Helvetica" w:cs="Helvetica"/>
+        </w:rPr>
+        <w:t xml:space="preserve"> </w:t>
+      </w:r>
+      <w:r>
+        <w:rPr>
+          <w:rFonts w:ascii="Helvetica" w:hAnsi="Helvetica" w:cs="Helvetica"/>
+        </w:rPr>
         <w:t>(</w:t>
       </w:r>
-      <w:r>
-        <w:t>Hypertext Transfer Protocol</w:t>
-      </w:r>
-      <w:r>
-        <w:t>); linguagem de resposta por meio de JSON</w:t>
-      </w:r>
-      <w:r>
+      <w:proofErr w:type="spellStart"/>
+      <w:r>
+        <w:rPr>
+          <w:rFonts w:ascii="Helvetica" w:hAnsi="Helvetica" w:cs="Helvetica"/>
+        </w:rPr>
+        <w:t>JavaScript</w:t>
+      </w:r>
+      <w:proofErr w:type="spellEnd"/>
+      <w:r>
+        <w:rPr>
+          <w:rFonts w:ascii="Helvetica" w:hAnsi="Helvetica" w:cs="Helvetica"/>
+        </w:rPr>
         <w:t xml:space="preserve"> </w:t>
       </w:r>
-      <w:r>
-        <w:t>(</w:t>
-      </w:r>
-      <w:r>
-        <w:t>JavaScript Object Notation</w:t>
-      </w:r>
-      <w:r>
+      <w:proofErr w:type="spellStart"/>
+      <w:r>
+        <w:rPr>
+          <w:rFonts w:ascii="Helvetica" w:hAnsi="Helvetica" w:cs="Helvetica"/>
+        </w:rPr>
+        <w:t>Object</w:t>
+      </w:r>
+      <w:proofErr w:type="spellEnd"/>
+      <w:r>
+        <w:rPr>
+          <w:rFonts w:ascii="Helvetica" w:hAnsi="Helvetica" w:cs="Helvetica"/>
+        </w:rPr>
+        <w:t xml:space="preserve"> </w:t>
+      </w:r>
+      <w:proofErr w:type="spellStart"/>
+      <w:r>
+        <w:rPr>
+          <w:rFonts w:ascii="Helvetica" w:hAnsi="Helvetica" w:cs="Helvetica"/>
+        </w:rPr>
+        <w:t>Notation</w:t>
+      </w:r>
+      <w:proofErr w:type="spellEnd"/>
+      <w:r>
+        <w:rPr>
+          <w:rFonts w:ascii="Helvetica" w:hAnsi="Helvetica" w:cs="Helvetica"/>
+        </w:rPr>
         <w:t>)</w:t>
       </w:r>
       <w:r>
+        <w:rPr>
+          <w:rFonts w:ascii="Helvetica" w:hAnsi="Helvetica" w:cs="Helvetica"/>
+        </w:rPr>
         <w:t>; documentação do projeto com Swagger e a</w:t>
       </w:r>
       <w:r>
+        <w:rPr>
+          <w:rFonts w:ascii="Helvetica" w:hAnsi="Helvetica" w:cs="Helvetica"/>
+        </w:rPr>
         <w:t>utenticação</w:t>
       </w:r>
       <w:r>
+        <w:rPr>
+          <w:rFonts w:ascii="Helvetica" w:hAnsi="Helvetica" w:cs="Helvetica"/>
+        </w:rPr>
         <w:t xml:space="preserve"> e autorização </w:t>
       </w:r>
       <w:r>
+        <w:rPr>
+          <w:rFonts w:ascii="Helvetica" w:hAnsi="Helvetica" w:cs="Helvetica"/>
+        </w:rPr>
         <w:t>utilizando o modelo JWT</w:t>
       </w:r>
       <w:r>
+        <w:rPr>
+          <w:rFonts w:ascii="Helvetica" w:hAnsi="Helvetica" w:cs="Helvetica"/>
+        </w:rPr>
         <w:t xml:space="preserve"> </w:t>
       </w:r>
       <w:r>
-        <w:t>(</w:t>
-      </w:r>
-      <w:r>
-        <w:t>(JSON Web Token</w:t>
-      </w:r>
-      <w:r>
+        <w:rPr>
+          <w:rFonts w:ascii="Helvetica" w:hAnsi="Helvetica" w:cs="Helvetica"/>
+        </w:rPr>
+        <w:t>((JSON Web Token</w:t>
+      </w:r>
+      <w:r>
+        <w:rPr>
+          <w:rFonts w:ascii="Helvetica" w:hAnsi="Helvetica" w:cs="Helvetica"/>
+        </w:rPr>
         <w:t>).</w:t>
       </w:r>
     </w:p>
@@ -8408,39 +8944,88 @@
       <w:pPr>
         <w:pStyle w:val="Ttulo2"/>
       </w:pPr>
-      <w:bookmarkStart w:id="11" w:name="_Toc89929192"/>
+      <w:bookmarkStart w:id="12" w:name="_Toc90458379"/>
       <w:r>
         <w:t>Passo a passo</w:t>
       </w:r>
-      <w:bookmarkEnd w:id="11"/>
-    </w:p>
-    <w:p>
-      <w:r>
+      <w:bookmarkEnd w:id="12"/>
+    </w:p>
+    <w:p>
+      <w:pPr>
+        <w:rPr>
+          <w:rFonts w:ascii="Helvetica" w:hAnsi="Helvetica" w:cs="Helvetica"/>
+        </w:rPr>
+      </w:pPr>
+      <w:r>
+        <w:rPr>
+          <w:rFonts w:ascii="Helvetica" w:hAnsi="Helvetica" w:cs="Helvetica"/>
+        </w:rPr>
         <w:t>P</w:t>
       </w:r>
       <w:r>
+        <w:rPr>
+          <w:rFonts w:ascii="Helvetica" w:hAnsi="Helvetica" w:cs="Helvetica"/>
+        </w:rPr>
         <w:t>rimeiramente, p</w:t>
       </w:r>
       <w:r>
+        <w:rPr>
+          <w:rFonts w:ascii="Helvetica" w:hAnsi="Helvetica" w:cs="Helvetica"/>
+        </w:rPr>
         <w:t>ara que seja possível executar a API e testar as requisições</w:t>
       </w:r>
       <w:r>
+        <w:rPr>
+          <w:rFonts w:ascii="Helvetica" w:hAnsi="Helvetica" w:cs="Helvetica"/>
+        </w:rPr>
         <w:t xml:space="preserve">, é preciso </w:t>
       </w:r>
       <w:r>
+        <w:rPr>
+          <w:rFonts w:ascii="Helvetica" w:hAnsi="Helvetica" w:cs="Helvetica"/>
+        </w:rPr>
         <w:t xml:space="preserve">que todos os elementos da solução </w:t>
       </w:r>
       <w:r>
-        <w:t>e do Postman estejam devidamente organizados</w:t>
-      </w:r>
-      <w:r>
+        <w:rPr>
+          <w:rFonts w:ascii="Helvetica" w:hAnsi="Helvetica" w:cs="Helvetica"/>
+        </w:rPr>
+        <w:t xml:space="preserve">e do </w:t>
+      </w:r>
+      <w:proofErr w:type="spellStart"/>
+      <w:r>
+        <w:rPr>
+          <w:rFonts w:ascii="Helvetica" w:hAnsi="Helvetica" w:cs="Helvetica"/>
+        </w:rPr>
+        <w:t>Postman</w:t>
+      </w:r>
+      <w:proofErr w:type="spellEnd"/>
+      <w:r>
+        <w:rPr>
+          <w:rFonts w:ascii="Helvetica" w:hAnsi="Helvetica" w:cs="Helvetica"/>
+        </w:rPr>
+        <w:t xml:space="preserve"> estejam devidamente organizados</w:t>
+      </w:r>
+      <w:r>
+        <w:rPr>
+          <w:rFonts w:ascii="Helvetica" w:hAnsi="Helvetica" w:cs="Helvetica"/>
+        </w:rPr>
         <w:t>.</w:t>
       </w:r>
       <w:r>
+        <w:rPr>
+          <w:rFonts w:ascii="Helvetica" w:hAnsi="Helvetica" w:cs="Helvetica"/>
+        </w:rPr>
         <w:t xml:space="preserve"> A seguir:</w:t>
       </w:r>
     </w:p>
-    <w:p/>
+    <w:p>
+      <w:pPr>
+        <w:rPr>
+          <w:rFonts w:ascii="Helvetica" w:hAnsi="Helvetica" w:cs="Helvetica"/>
+        </w:rPr>
+      </w:pPr>
+    </w:p>
     <w:p>
       <w:pPr>
         <w:pStyle w:val="PargrafodaLista"/>
@@ -8448,9 +9033,13 @@
           <w:ilvl w:val="0"/>
           <w:numId w:val="16"/>
         </w:numPr>
-      </w:pPr>
-      <w:r>
-        <w:rPr>
+        <w:rPr>
+          <w:rFonts w:ascii="Helvetica" w:hAnsi="Helvetica" w:cs="Helvetica"/>
+        </w:rPr>
+      </w:pPr>
+      <w:r>
+        <w:rPr>
+          <w:rFonts w:ascii="Helvetica" w:hAnsi="Helvetica" w:cs="Helvetica"/>
           <w:noProof/>
         </w:rPr>
         <w:drawing>
@@ -8510,15 +9099,27 @@
         </w:drawing>
       </w:r>
       <w:r>
+        <w:rPr>
+          <w:rFonts w:ascii="Helvetica" w:hAnsi="Helvetica" w:cs="Helvetica"/>
+        </w:rPr>
         <w:t>Selecione o nome da soluç</w:t>
       </w:r>
       <w:r>
+        <w:rPr>
+          <w:rFonts w:ascii="Helvetica" w:hAnsi="Helvetica" w:cs="Helvetica"/>
+        </w:rPr>
         <w:t>ão</w:t>
       </w:r>
       <w:r>
+        <w:rPr>
+          <w:rFonts w:ascii="Helvetica" w:hAnsi="Helvetica" w:cs="Helvetica"/>
+        </w:rPr>
         <w:t xml:space="preserve"> na barra de ferramentas do Visual Studio para que o projeto possa ser</w:t>
       </w:r>
       <w:r>
+        <w:rPr>
+          <w:rFonts w:ascii="Helvetica" w:hAnsi="Helvetica" w:cs="Helvetica"/>
+        </w:rPr>
         <w:t xml:space="preserve"> executado.</w:t>
       </w:r>
     </w:p>
@@ -8574,38 +9175,148 @@
           <w:ilvl w:val="0"/>
           <w:numId w:val="16"/>
         </w:numPr>
-      </w:pPr>
-      <w:r>
+        <w:jc w:val="both"/>
+        <w:rPr>
+          <w:rFonts w:ascii="Helvetica" w:hAnsi="Helvetica" w:cs="Helvetica"/>
+        </w:rPr>
+      </w:pPr>
+      <w:r>
+        <w:rPr>
+          <w:rFonts w:ascii="Helvetica" w:hAnsi="Helvetica" w:cs="Helvetica"/>
+        </w:rPr>
         <w:lastRenderedPageBreak/>
-        <w:t xml:space="preserve">No Postman insira o verbo da requisição (Get, Post, Delete, Put, Patch) </w:t>
-      </w:r>
-      <w:r>
-        <w:t>e a Url.</w:t>
-      </w:r>
-      <w:r>
+        <w:t xml:space="preserve">No </w:t>
+      </w:r>
+      <w:proofErr w:type="spellStart"/>
+      <w:r>
+        <w:rPr>
+          <w:rFonts w:ascii="Helvetica" w:hAnsi="Helvetica" w:cs="Helvetica"/>
+        </w:rPr>
+        <w:t>Postman</w:t>
+      </w:r>
+      <w:proofErr w:type="spellEnd"/>
+      <w:r>
+        <w:rPr>
+          <w:rFonts w:ascii="Helvetica" w:hAnsi="Helvetica" w:cs="Helvetica"/>
+        </w:rPr>
+        <w:t xml:space="preserve"> insira o verbo da requisição (</w:t>
+      </w:r>
+      <w:proofErr w:type="spellStart"/>
+      <w:r>
+        <w:rPr>
+          <w:rFonts w:ascii="Helvetica" w:hAnsi="Helvetica" w:cs="Helvetica"/>
+        </w:rPr>
+        <w:t>Get</w:t>
+      </w:r>
+      <w:proofErr w:type="spellEnd"/>
+      <w:r>
+        <w:rPr>
+          <w:rFonts w:ascii="Helvetica" w:hAnsi="Helvetica" w:cs="Helvetica"/>
+        </w:rPr>
+        <w:t xml:space="preserve">, Post, Delete, </w:t>
+      </w:r>
+      <w:proofErr w:type="spellStart"/>
+      <w:r>
+        <w:rPr>
+          <w:rFonts w:ascii="Helvetica" w:hAnsi="Helvetica" w:cs="Helvetica"/>
+        </w:rPr>
+        <w:t>Put</w:t>
+      </w:r>
+      <w:proofErr w:type="spellEnd"/>
+      <w:r>
+        <w:rPr>
+          <w:rFonts w:ascii="Helvetica" w:hAnsi="Helvetica" w:cs="Helvetica"/>
+        </w:rPr>
+        <w:t xml:space="preserve">, Patch) </w:t>
+      </w:r>
+      <w:r>
+        <w:rPr>
+          <w:rFonts w:ascii="Helvetica" w:hAnsi="Helvetica" w:cs="Helvetica"/>
+        </w:rPr>
+        <w:t xml:space="preserve">e a </w:t>
+      </w:r>
+      <w:proofErr w:type="spellStart"/>
+      <w:r>
+        <w:rPr>
+          <w:rFonts w:ascii="Helvetica" w:hAnsi="Helvetica" w:cs="Helvetica"/>
+        </w:rPr>
+        <w:t>Url</w:t>
+      </w:r>
+      <w:proofErr w:type="spellEnd"/>
+      <w:r>
+        <w:rPr>
+          <w:rFonts w:ascii="Helvetica" w:hAnsi="Helvetica" w:cs="Helvetica"/>
+        </w:rPr>
+        <w:t>.</w:t>
+      </w:r>
+      <w:r>
+        <w:rPr>
+          <w:rFonts w:ascii="Helvetica" w:hAnsi="Helvetica" w:cs="Helvetica"/>
+        </w:rPr>
         <w:t xml:space="preserve"> Se a requisição necessitar de um corpo</w:t>
       </w:r>
       <w:r>
+        <w:rPr>
+          <w:rFonts w:ascii="Helvetica" w:hAnsi="Helvetica" w:cs="Helvetica"/>
+        </w:rPr>
         <w:t>, é recomendável que se faça o seguinte caminho:</w:t>
       </w:r>
       <w:r>
-        <w:t xml:space="preserve"> Body &gt;&gt; raw &gt;&gt; JSON</w:t>
+        <w:rPr>
+          <w:rFonts w:ascii="Helvetica" w:hAnsi="Helvetica" w:cs="Helvetica"/>
+        </w:rPr>
+        <w:t xml:space="preserve"> </w:t>
+      </w:r>
+      <w:proofErr w:type="spellStart"/>
+      <w:r>
+        <w:rPr>
+          <w:rFonts w:ascii="Helvetica" w:hAnsi="Helvetica" w:cs="Helvetica"/>
+        </w:rPr>
+        <w:t>Body</w:t>
+      </w:r>
+      <w:proofErr w:type="spellEnd"/>
+      <w:r>
+        <w:rPr>
+          <w:rFonts w:ascii="Helvetica" w:hAnsi="Helvetica" w:cs="Helvetica"/>
+        </w:rPr>
+        <w:t xml:space="preserve"> &gt;&gt; </w:t>
+      </w:r>
+      <w:proofErr w:type="spellStart"/>
+      <w:r>
+        <w:rPr>
+          <w:rFonts w:ascii="Helvetica" w:hAnsi="Helvetica" w:cs="Helvetica"/>
+        </w:rPr>
+        <w:t>raw</w:t>
+      </w:r>
+      <w:proofErr w:type="spellEnd"/>
+      <w:r>
+        <w:rPr>
+          <w:rFonts w:ascii="Helvetica" w:hAnsi="Helvetica" w:cs="Helvetica"/>
+        </w:rPr>
+        <w:t xml:space="preserve"> &gt;&gt; JSON</w:t>
       </w:r>
     </w:p>
     <w:p>
       <w:pPr>
         <w:pStyle w:val="PargrafodaLista"/>
+        <w:jc w:val="both"/>
+        <w:rPr>
+          <w:rFonts w:ascii="Helvetica" w:hAnsi="Helvetica" w:cs="Helvetica"/>
+        </w:rPr>
       </w:pPr>
     </w:p>
     <w:p>
       <w:pPr>
         <w:pStyle w:val="PargrafodaLista"/>
-        <w:rPr>
+        <w:jc w:val="both"/>
+        <w:rPr>
+          <w:rFonts w:ascii="Helvetica" w:hAnsi="Helvetica" w:cs="Helvetica"/>
           <w:u w:val="single"/>
         </w:rPr>
       </w:pPr>
       <w:r>
         <w:rPr>
+          <w:rFonts w:ascii="Helvetica" w:hAnsi="Helvetica" w:cs="Helvetica"/>
           <w:noProof/>
         </w:rPr>
         <w:drawing>
@@ -8665,12 +9376,30 @@
         </w:drawing>
       </w:r>
       <w:r>
-        <w:t xml:space="preserve">Caso a aplicação ainda não tenha sido hospedada, a Url terá esse modelo: </w:t>
+        <w:rPr>
+          <w:rFonts w:ascii="Helvetica" w:hAnsi="Helvetica" w:cs="Helvetica"/>
+        </w:rPr>
+        <w:t xml:space="preserve">Caso a aplicação ainda não tenha sido hospedada, a </w:t>
+      </w:r>
+      <w:proofErr w:type="spellStart"/>
+      <w:r>
+        <w:rPr>
+          <w:rFonts w:ascii="Helvetica" w:hAnsi="Helvetica" w:cs="Helvetica"/>
+        </w:rPr>
+        <w:t>Url</w:t>
+      </w:r>
+      <w:proofErr w:type="spellEnd"/>
+      <w:r>
+        <w:rPr>
+          <w:rFonts w:ascii="Helvetica" w:hAnsi="Helvetica" w:cs="Helvetica"/>
+        </w:rPr>
+        <w:t xml:space="preserve"> terá esse modelo: </w:t>
       </w:r>
       <w:hyperlink r:id="rId14" w:history="1">
         <w:r>
           <w:rPr>
             <w:rStyle w:val="Hyperlink"/>
+            <w:rFonts w:ascii="Helvetica" w:hAnsi="Helvetica" w:cs="Helvetica"/>
             <w:color w:val="auto"/>
           </w:rPr>
           <w:t>http://localhost:5000/api/{nome</w:t>
@@ -8678,9 +9407,26 @@
       </w:hyperlink>
       <w:r>
         <w:rPr>
+          <w:rFonts w:ascii="Helvetica" w:hAnsi="Helvetica" w:cs="Helvetica"/>
           <w:u w:val="single"/>
         </w:rPr>
-        <w:t xml:space="preserve"> da controller}</w:t>
+        <w:t xml:space="preserve"> da </w:t>
+      </w:r>
+      <w:proofErr w:type="spellStart"/>
+      <w:r>
+        <w:rPr>
+          <w:rFonts w:ascii="Helvetica" w:hAnsi="Helvetica" w:cs="Helvetica"/>
+          <w:u w:val="single"/>
+        </w:rPr>
+        <w:t>controller</w:t>
+      </w:r>
+      <w:proofErr w:type="spellEnd"/>
+      <w:r>
+        <w:rPr>
+          <w:rFonts w:ascii="Helvetica" w:hAnsi="Helvetica" w:cs="Helvetica"/>
+          <w:u w:val="single"/>
+        </w:rPr>
+        <w:t>}</w:t>
       </w:r>
     </w:p>
     <w:p>
@@ -8702,23 +9448,44 @@
           <w:ilvl w:val="0"/>
           <w:numId w:val="16"/>
         </w:numPr>
-      </w:pPr>
-      <w:r>
+        <w:rPr>
+          <w:rFonts w:ascii="Helvetica" w:hAnsi="Helvetica" w:cs="Helvetica"/>
+        </w:rPr>
+      </w:pPr>
+      <w:r>
+        <w:rPr>
+          <w:rFonts w:ascii="Helvetica" w:hAnsi="Helvetica" w:cs="Helvetica"/>
+        </w:rPr>
         <w:t>Em seguida, envie a requisição</w:t>
       </w:r>
       <w:r>
+        <w:rPr>
+          <w:rFonts w:ascii="Helvetica" w:hAnsi="Helvetica" w:cs="Helvetica"/>
+        </w:rPr>
         <w:t xml:space="preserve"> através do botão ‘</w:t>
       </w:r>
       <w:r>
+        <w:rPr>
+          <w:rFonts w:ascii="Helvetica" w:hAnsi="Helvetica" w:cs="Helvetica"/>
+        </w:rPr>
         <w:t>SEND</w:t>
       </w:r>
       <w:r>
+        <w:rPr>
+          <w:rFonts w:ascii="Helvetica" w:hAnsi="Helvetica" w:cs="Helvetica"/>
+        </w:rPr>
         <w:t>’</w:t>
       </w:r>
       <w:r>
+        <w:rPr>
+          <w:rFonts w:ascii="Helvetica" w:hAnsi="Helvetica" w:cs="Helvetica"/>
+        </w:rPr>
         <w:t xml:space="preserve"> e teste</w:t>
       </w:r>
       <w:r>
+        <w:rPr>
+          <w:rFonts w:ascii="Helvetica" w:hAnsi="Helvetica" w:cs="Helvetica"/>
+        </w:rPr>
         <w:t>:</w:t>
       </w:r>
     </w:p>
@@ -8791,37 +9558,73 @@
       <w:pPr>
         <w:pStyle w:val="Ttulo2"/>
       </w:pPr>
-      <w:bookmarkStart w:id="12" w:name="_Toc89929193"/>
+      <w:bookmarkStart w:id="13" w:name="_Toc90458380"/>
       <w:r>
         <w:lastRenderedPageBreak/>
         <w:t>Funcionalidades</w:t>
       </w:r>
-      <w:bookmarkEnd w:id="12"/>
-    </w:p>
-    <w:p>
-      <w:r>
+      <w:bookmarkEnd w:id="13"/>
+    </w:p>
+    <w:p>
+      <w:pPr>
+        <w:jc w:val="both"/>
+        <w:rPr>
+          <w:rFonts w:ascii="Helvetica" w:hAnsi="Helvetica" w:cs="Helvetica"/>
+        </w:rPr>
+      </w:pPr>
+      <w:r>
+        <w:rPr>
+          <w:rFonts w:ascii="Helvetica" w:hAnsi="Helvetica" w:cs="Helvetica"/>
+        </w:rPr>
         <w:t xml:space="preserve">Sendo o </w:t>
       </w:r>
       <w:r>
+        <w:rPr>
+          <w:rFonts w:ascii="Helvetica" w:hAnsi="Helvetica" w:cs="Helvetica"/>
+        </w:rPr>
         <w:t xml:space="preserve">desenvolvimento do </w:t>
       </w:r>
       <w:r>
-        <w:t>projeto SP Medical Group</w:t>
-      </w:r>
-      <w:r>
+        <w:rPr>
+          <w:rFonts w:ascii="Helvetica" w:hAnsi="Helvetica" w:cs="Helvetica"/>
+        </w:rPr>
+        <w:t xml:space="preserve">projeto SP Medical </w:t>
+      </w:r>
+      <w:proofErr w:type="spellStart"/>
+      <w:r>
+        <w:rPr>
+          <w:rFonts w:ascii="Helvetica" w:hAnsi="Helvetica" w:cs="Helvetica"/>
+        </w:rPr>
+        <w:t>Group</w:t>
+      </w:r>
+      <w:proofErr w:type="spellEnd"/>
+      <w:r>
+        <w:rPr>
+          <w:rFonts w:ascii="Helvetica" w:hAnsi="Helvetica" w:cs="Helvetica"/>
+        </w:rPr>
         <w:t xml:space="preserve"> voltado para a organização de uma clínica médica e gestão de suas consultas, </w:t>
       </w:r>
       <w:r>
+        <w:rPr>
+          <w:rFonts w:ascii="Helvetica" w:hAnsi="Helvetica" w:cs="Helvetica"/>
+        </w:rPr>
         <w:t xml:space="preserve">foi </w:t>
       </w:r>
       <w:r>
+        <w:rPr>
+          <w:rFonts w:ascii="Helvetica" w:hAnsi="Helvetica" w:cs="Helvetica"/>
+        </w:rPr>
         <w:t xml:space="preserve">elaborado uma aplicação Web que </w:t>
       </w:r>
       <w:r>
+        <w:rPr>
+          <w:rFonts w:ascii="Helvetica" w:hAnsi="Helvetica" w:cs="Helvetica"/>
+        </w:rPr>
         <w:t xml:space="preserve">realiza o </w:t>
       </w:r>
       <w:r>
         <w:rPr>
+          <w:rFonts w:ascii="Helvetica" w:hAnsi="Helvetica" w:cs="Helvetica"/>
           <w:b/>
           <w:bCs/>
         </w:rPr>
@@ -8829,112 +9632,255 @@
       </w:r>
       <w:r>
         <w:rPr>
+          <w:rFonts w:ascii="Helvetica" w:hAnsi="Helvetica" w:cs="Helvetica"/>
           <w:b/>
           <w:bCs/>
         </w:rPr>
         <w:t>*</w:t>
       </w:r>
       <w:r>
+        <w:rPr>
+          <w:rFonts w:ascii="Helvetica" w:hAnsi="Helvetica" w:cs="Helvetica"/>
+        </w:rPr>
         <w:t xml:space="preserve"> de todas as entidades </w:t>
       </w:r>
       <w:r>
+        <w:rPr>
+          <w:rFonts w:ascii="Helvetica" w:hAnsi="Helvetica" w:cs="Helvetica"/>
+        </w:rPr>
         <w:t xml:space="preserve">informadas </w:t>
       </w:r>
       <w:r>
-        <w:t xml:space="preserve">– como Usuarios, Medicos, </w:t>
-      </w:r>
-      <w:r>
-        <w:t xml:space="preserve">Pacientes, Consultas, etc – </w:t>
-      </w:r>
-      <w:r>
+        <w:rPr>
+          <w:rFonts w:ascii="Helvetica" w:hAnsi="Helvetica" w:cs="Helvetica"/>
+        </w:rPr>
+        <w:t xml:space="preserve">– como </w:t>
+      </w:r>
+      <w:proofErr w:type="spellStart"/>
+      <w:r>
+        <w:rPr>
+          <w:rFonts w:ascii="Helvetica" w:hAnsi="Helvetica" w:cs="Helvetica"/>
+        </w:rPr>
+        <w:t>Usuarios</w:t>
+      </w:r>
+      <w:proofErr w:type="spellEnd"/>
+      <w:r>
+        <w:rPr>
+          <w:rFonts w:ascii="Helvetica" w:hAnsi="Helvetica" w:cs="Helvetica"/>
+        </w:rPr>
+        <w:t xml:space="preserve">, </w:t>
+      </w:r>
+      <w:proofErr w:type="spellStart"/>
+      <w:r>
+        <w:rPr>
+          <w:rFonts w:ascii="Helvetica" w:hAnsi="Helvetica" w:cs="Helvetica"/>
+        </w:rPr>
+        <w:t>Medicos</w:t>
+      </w:r>
+      <w:proofErr w:type="spellEnd"/>
+      <w:r>
+        <w:rPr>
+          <w:rFonts w:ascii="Helvetica" w:hAnsi="Helvetica" w:cs="Helvetica"/>
+        </w:rPr>
+        <w:t xml:space="preserve">, </w:t>
+      </w:r>
+      <w:r>
+        <w:rPr>
+          <w:rFonts w:ascii="Helvetica" w:hAnsi="Helvetica" w:cs="Helvetica"/>
+        </w:rPr>
+        <w:t xml:space="preserve">Pacientes, Consultas, </w:t>
+      </w:r>
+      <w:proofErr w:type="spellStart"/>
+      <w:r>
+        <w:rPr>
+          <w:rFonts w:ascii="Helvetica" w:hAnsi="Helvetica" w:cs="Helvetica"/>
+        </w:rPr>
+        <w:t>etc</w:t>
+      </w:r>
+      <w:proofErr w:type="spellEnd"/>
+      <w:r>
+        <w:rPr>
+          <w:rFonts w:ascii="Helvetica" w:hAnsi="Helvetica" w:cs="Helvetica"/>
+        </w:rPr>
+        <w:t xml:space="preserve"> – </w:t>
+      </w:r>
+      <w:r>
+        <w:rPr>
+          <w:rFonts w:ascii="Helvetica" w:hAnsi="Helvetica" w:cs="Helvetica"/>
+        </w:rPr>
         <w:t xml:space="preserve">possuindo relação com </w:t>
       </w:r>
       <w:r>
+        <w:rPr>
+          <w:rFonts w:ascii="Helvetica" w:hAnsi="Helvetica" w:cs="Helvetica"/>
+        </w:rPr>
         <w:t>Banco de Dados anteriormente criado</w:t>
       </w:r>
       <w:r>
+        <w:rPr>
+          <w:rFonts w:ascii="Helvetica" w:hAnsi="Helvetica" w:cs="Helvetica"/>
+        </w:rPr>
         <w:t xml:space="preserve"> </w:t>
       </w:r>
       <w:r>
+        <w:rPr>
+          <w:rFonts w:ascii="Helvetica" w:hAnsi="Helvetica" w:cs="Helvetica"/>
+        </w:rPr>
         <w:t>com o intuito de formular um siste</w:t>
       </w:r>
       <w:r>
+        <w:rPr>
+          <w:rFonts w:ascii="Helvetica" w:hAnsi="Helvetica" w:cs="Helvetica"/>
+        </w:rPr>
         <w:t>ma moderno e completo</w:t>
       </w:r>
       <w:r>
+        <w:rPr>
+          <w:rFonts w:ascii="Helvetica" w:hAnsi="Helvetica" w:cs="Helvetica"/>
+        </w:rPr>
         <w:t>, de acordo com as necessidades da empresa</w:t>
       </w:r>
       <w:r>
+        <w:rPr>
+          <w:rFonts w:ascii="Helvetica" w:hAnsi="Helvetica" w:cs="Helvetica"/>
+        </w:rPr>
         <w:t xml:space="preserve">. </w:t>
       </w:r>
       <w:r>
+        <w:rPr>
+          <w:rFonts w:ascii="Helvetica" w:hAnsi="Helvetica" w:cs="Helvetica"/>
+        </w:rPr>
         <w:t xml:space="preserve">Ademais, </w:t>
       </w:r>
       <w:r>
+        <w:rPr>
+          <w:rFonts w:ascii="Helvetica" w:hAnsi="Helvetica" w:cs="Helvetica"/>
+        </w:rPr>
         <w:t xml:space="preserve">ainda é </w:t>
       </w:r>
       <w:r>
+        <w:rPr>
+          <w:rFonts w:ascii="Helvetica" w:hAnsi="Helvetica" w:cs="Helvetica"/>
+        </w:rPr>
         <w:t>efetuado o login</w:t>
       </w:r>
       <w:r>
+        <w:rPr>
+          <w:rFonts w:ascii="Helvetica" w:hAnsi="Helvetica" w:cs="Helvetica"/>
+        </w:rPr>
         <w:t xml:space="preserve"> (autenticação - validação do usuário)</w:t>
       </w:r>
       <w:r>
+        <w:rPr>
+          <w:rFonts w:ascii="Helvetica" w:hAnsi="Helvetica" w:cs="Helvetica"/>
+        </w:rPr>
         <w:t>;</w:t>
       </w:r>
       <w:r>
+        <w:rPr>
+          <w:rFonts w:ascii="Helvetica" w:hAnsi="Helvetica" w:cs="Helvetica"/>
+        </w:rPr>
         <w:t xml:space="preserve"> autorização</w:t>
       </w:r>
       <w:r>
+        <w:rPr>
+          <w:rFonts w:ascii="Helvetica" w:hAnsi="Helvetica" w:cs="Helvetica"/>
+        </w:rPr>
         <w:t xml:space="preserve"> destes para determinadas funções a partir do </w:t>
       </w:r>
       <w:r>
+        <w:rPr>
+          <w:rFonts w:ascii="Helvetica" w:hAnsi="Helvetica" w:cs="Helvetica"/>
+        </w:rPr>
         <w:t xml:space="preserve">seu </w:t>
       </w:r>
       <w:r>
+        <w:rPr>
+          <w:rFonts w:ascii="Helvetica" w:hAnsi="Helvetica" w:cs="Helvetica"/>
+        </w:rPr>
         <w:t>tipo</w:t>
       </w:r>
       <w:r>
+        <w:rPr>
+          <w:rFonts w:ascii="Helvetica" w:hAnsi="Helvetica" w:cs="Helvetica"/>
+        </w:rPr>
         <w:t xml:space="preserve"> de usuário</w:t>
       </w:r>
       <w:r>
+        <w:rPr>
+          <w:rFonts w:ascii="Helvetica" w:hAnsi="Helvetica" w:cs="Helvetica"/>
+        </w:rPr>
         <w:t xml:space="preserve">; </w:t>
       </w:r>
       <w:r>
+        <w:rPr>
+          <w:rFonts w:ascii="Helvetica" w:hAnsi="Helvetica" w:cs="Helvetica"/>
+        </w:rPr>
         <w:t xml:space="preserve">executa </w:t>
       </w:r>
       <w:r>
+        <w:rPr>
+          <w:rFonts w:ascii="Helvetica" w:hAnsi="Helvetica" w:cs="Helvetica"/>
+        </w:rPr>
         <w:t xml:space="preserve">a </w:t>
       </w:r>
       <w:r>
+        <w:rPr>
+          <w:rFonts w:ascii="Helvetica" w:hAnsi="Helvetica" w:cs="Helvetica"/>
+        </w:rPr>
         <w:t xml:space="preserve">listagem de consultas </w:t>
       </w:r>
       <w:r>
+        <w:rPr>
+          <w:rFonts w:ascii="Helvetica" w:hAnsi="Helvetica" w:cs="Helvetica"/>
+        </w:rPr>
         <w:t>de um determinado médico ou paciente</w:t>
       </w:r>
       <w:r>
+        <w:rPr>
+          <w:rFonts w:ascii="Helvetica" w:hAnsi="Helvetica" w:cs="Helvetica"/>
+        </w:rPr>
         <w:t xml:space="preserve">; </w:t>
       </w:r>
       <w:r>
+        <w:rPr>
+          <w:rFonts w:ascii="Helvetica" w:hAnsi="Helvetica" w:cs="Helvetica"/>
+        </w:rPr>
         <w:t xml:space="preserve">realiza o agendamento e cancelamento de consultas pelo administrador; como também </w:t>
       </w:r>
       <w:r>
+        <w:rPr>
+          <w:rFonts w:ascii="Helvetica" w:hAnsi="Helvetica" w:cs="Helvetica"/>
+        </w:rPr>
         <w:t>implementa o upload de imagens para perfil de usuário</w:t>
       </w:r>
       <w:r>
+        <w:rPr>
+          <w:rFonts w:ascii="Helvetica" w:hAnsi="Helvetica" w:cs="Helvetica"/>
+        </w:rPr>
         <w:t>.</w:t>
       </w:r>
     </w:p>
-    <w:p/>
-    <w:p>
-      <w:pPr>
-        <w:rPr>
+    <w:p>
+      <w:pPr>
+        <w:jc w:val="both"/>
+        <w:rPr>
+          <w:rFonts w:ascii="Helvetica" w:hAnsi="Helvetica" w:cs="Helvetica"/>
+        </w:rPr>
+      </w:pPr>
+    </w:p>
+    <w:p>
+      <w:pPr>
+        <w:jc w:val="both"/>
+        <w:rPr>
+          <w:rFonts w:ascii="Helvetica" w:hAnsi="Helvetica" w:cs="Helvetica"/>
           <w:b/>
           <w:bCs/>
         </w:rPr>
       </w:pPr>
       <w:r>
         <w:rPr>
+          <w:rFonts w:ascii="Helvetica" w:hAnsi="Helvetica" w:cs="Helvetica"/>
           <w:b/>
           <w:bCs/>
         </w:rPr>
@@ -8942,8 +9888,15 @@
       </w:r>
     </w:p>
     <w:p>
-      <w:r>
-        <w:rPr>
+      <w:pPr>
+        <w:jc w:val="both"/>
+        <w:rPr>
+          <w:rFonts w:ascii="Helvetica" w:hAnsi="Helvetica" w:cs="Helvetica"/>
+        </w:rPr>
+      </w:pPr>
+      <w:r>
+        <w:rPr>
+          <w:rFonts w:ascii="Helvetica" w:hAnsi="Helvetica" w:cs="Helvetica"/>
           <w:b/>
           <w:bCs/>
         </w:rPr>
@@ -8951,48 +9904,104 @@
       </w:r>
       <w:r>
         <w:rPr>
+          <w:rFonts w:ascii="Helvetica" w:hAnsi="Helvetica" w:cs="Helvetica"/>
           <w:b/>
           <w:bCs/>
         </w:rPr>
         <w:t xml:space="preserve">– </w:t>
       </w:r>
-      <w:r>
-        <w:t>Create – Criar</w:t>
-      </w:r>
-    </w:p>
-    <w:p>
-      <w:r>
-        <w:rPr>
+      <w:proofErr w:type="spellStart"/>
+      <w:r>
+        <w:rPr>
+          <w:rFonts w:ascii="Helvetica" w:hAnsi="Helvetica" w:cs="Helvetica"/>
+        </w:rPr>
+        <w:t>Create</w:t>
+      </w:r>
+      <w:proofErr w:type="spellEnd"/>
+      <w:r>
+        <w:rPr>
+          <w:rFonts w:ascii="Helvetica" w:hAnsi="Helvetica" w:cs="Helvetica"/>
+        </w:rPr>
+        <w:t xml:space="preserve"> – Criar</w:t>
+      </w:r>
+    </w:p>
+    <w:p>
+      <w:pPr>
+        <w:jc w:val="both"/>
+        <w:rPr>
+          <w:rFonts w:ascii="Helvetica" w:hAnsi="Helvetica" w:cs="Helvetica"/>
+        </w:rPr>
+      </w:pPr>
+      <w:r>
+        <w:rPr>
+          <w:rFonts w:ascii="Helvetica" w:hAnsi="Helvetica" w:cs="Helvetica"/>
           <w:b/>
           <w:bCs/>
         </w:rPr>
         <w:t>R –</w:t>
       </w:r>
       <w:r>
-        <w:t xml:space="preserve"> Read – Leitura</w:t>
-      </w:r>
-    </w:p>
-    <w:p>
-      <w:r>
-        <w:rPr>
+        <w:rPr>
+          <w:rFonts w:ascii="Helvetica" w:hAnsi="Helvetica" w:cs="Helvetica"/>
+        </w:rPr>
+        <w:t xml:space="preserve"> </w:t>
+      </w:r>
+      <w:proofErr w:type="spellStart"/>
+      <w:r>
+        <w:rPr>
+          <w:rFonts w:ascii="Helvetica" w:hAnsi="Helvetica" w:cs="Helvetica"/>
+        </w:rPr>
+        <w:t>Read</w:t>
+      </w:r>
+      <w:proofErr w:type="spellEnd"/>
+      <w:r>
+        <w:rPr>
+          <w:rFonts w:ascii="Helvetica" w:hAnsi="Helvetica" w:cs="Helvetica"/>
+        </w:rPr>
+        <w:t xml:space="preserve"> – Leitura</w:t>
+      </w:r>
+    </w:p>
+    <w:p>
+      <w:pPr>
+        <w:jc w:val="both"/>
+        <w:rPr>
+          <w:rFonts w:ascii="Helvetica" w:hAnsi="Helvetica" w:cs="Helvetica"/>
+        </w:rPr>
+      </w:pPr>
+      <w:r>
+        <w:rPr>
+          <w:rFonts w:ascii="Helvetica" w:hAnsi="Helvetica" w:cs="Helvetica"/>
           <w:b/>
           <w:bCs/>
         </w:rPr>
         <w:t>U –</w:t>
       </w:r>
       <w:r>
+        <w:rPr>
+          <w:rFonts w:ascii="Helvetica" w:hAnsi="Helvetica" w:cs="Helvetica"/>
+        </w:rPr>
         <w:t xml:space="preserve"> Update – Atualizar</w:t>
       </w:r>
     </w:p>
     <w:p>
-      <w:r>
-        <w:rPr>
+      <w:pPr>
+        <w:jc w:val="both"/>
+        <w:rPr>
+          <w:rFonts w:ascii="Helvetica" w:hAnsi="Helvetica" w:cs="Helvetica"/>
+        </w:rPr>
+      </w:pPr>
+      <w:r>
+        <w:rPr>
+          <w:rFonts w:ascii="Helvetica" w:hAnsi="Helvetica" w:cs="Helvetica"/>
           <w:b/>
           <w:bCs/>
         </w:rPr>
         <w:t>D –</w:t>
       </w:r>
       <w:r>
+        <w:rPr>
+          <w:rFonts w:ascii="Helvetica" w:hAnsi="Helvetica" w:cs="Helvetica"/>
+        </w:rPr>
         <w:t xml:space="preserve"> Delete - Deletar</w:t>
       </w:r>
     </w:p>
@@ -9001,21 +10010,27 @@
       <w:pPr>
         <w:pStyle w:val="Ttulo2"/>
       </w:pPr>
-      <w:bookmarkStart w:id="13" w:name="_Toc89929194"/>
+      <w:bookmarkStart w:id="14" w:name="_Toc90458381"/>
       <w:r>
         <w:t>Sistema Web</w:t>
       </w:r>
-      <w:bookmarkEnd w:id="13"/>
+      <w:bookmarkEnd w:id="14"/>
     </w:p>
     <w:p>
       <w:pPr>
         <w:pStyle w:val="Ttulo3"/>
-      </w:pPr>
-      <w:bookmarkStart w:id="14" w:name="_Toc89929195"/>
-      <w:r>
+        <w:rPr>
+          <w:rFonts w:ascii="Helvetica" w:hAnsi="Helvetica" w:cs="Helvetica"/>
+        </w:rPr>
+      </w:pPr>
+      <w:bookmarkStart w:id="15" w:name="_Toc90458382"/>
+      <w:r>
+        <w:rPr>
+          <w:rFonts w:ascii="Helvetica" w:hAnsi="Helvetica" w:cs="Helvetica"/>
+        </w:rPr>
         <w:t>Perfis de usuário:</w:t>
       </w:r>
-      <w:bookmarkEnd w:id="14"/>
+      <w:bookmarkEnd w:id="15"/>
     </w:p>
     <w:p>
       <w:pPr>
@@ -9024,14 +10039,22 @@
           <w:ilvl w:val="0"/>
           <w:numId w:val="12"/>
         </w:numPr>
-      </w:pPr>
-      <w:r>
-        <w:rPr>
+        <w:jc w:val="both"/>
+        <w:rPr>
+          <w:rFonts w:ascii="Helvetica" w:hAnsi="Helvetica" w:cs="Helvetica"/>
+        </w:rPr>
+      </w:pPr>
+      <w:r>
+        <w:rPr>
+          <w:rFonts w:ascii="Helvetica" w:hAnsi="Helvetica" w:cs="Helvetica"/>
           <w:b/>
         </w:rPr>
         <w:t>Administrador</w:t>
       </w:r>
       <w:r>
+        <w:rPr>
+          <w:rFonts w:ascii="Helvetica" w:hAnsi="Helvetica" w:cs="Helvetica"/>
+        </w:rPr>
         <w:t>: Colaborador da área administrativa da clínica;</w:t>
       </w:r>
     </w:p>
@@ -9042,14 +10065,22 @@
           <w:ilvl w:val="0"/>
           <w:numId w:val="12"/>
         </w:numPr>
-      </w:pPr>
-      <w:r>
-        <w:rPr>
+        <w:jc w:val="both"/>
+        <w:rPr>
+          <w:rFonts w:ascii="Helvetica" w:hAnsi="Helvetica" w:cs="Helvetica"/>
+        </w:rPr>
+      </w:pPr>
+      <w:r>
+        <w:rPr>
+          <w:rFonts w:ascii="Helvetica" w:hAnsi="Helvetica" w:cs="Helvetica"/>
           <w:b/>
         </w:rPr>
         <w:t>Médico</w:t>
       </w:r>
       <w:r>
+        <w:rPr>
+          <w:rFonts w:ascii="Helvetica" w:hAnsi="Helvetica" w:cs="Helvetica"/>
+        </w:rPr>
         <w:t>: Colaborador que atua na área da saúde;</w:t>
       </w:r>
     </w:p>
@@ -9060,14 +10091,22 @@
           <w:ilvl w:val="0"/>
           <w:numId w:val="12"/>
         </w:numPr>
-      </w:pPr>
-      <w:r>
-        <w:rPr>
+        <w:jc w:val="both"/>
+        <w:rPr>
+          <w:rFonts w:ascii="Helvetica" w:hAnsi="Helvetica" w:cs="Helvetica"/>
+        </w:rPr>
+      </w:pPr>
+      <w:r>
+        <w:rPr>
+          <w:rFonts w:ascii="Helvetica" w:hAnsi="Helvetica" w:cs="Helvetica"/>
           <w:b/>
         </w:rPr>
         <w:t>Paciente</w:t>
       </w:r>
       <w:r>
+        <w:rPr>
+          <w:rFonts w:ascii="Helvetica" w:hAnsi="Helvetica" w:cs="Helvetica"/>
+        </w:rPr>
         <w:t>: Cliente da clínica;</w:t>
       </w:r>
     </w:p>
@@ -9076,11 +10115,11 @@
       <w:pPr>
         <w:pStyle w:val="Ttulo3"/>
       </w:pPr>
-      <w:bookmarkStart w:id="15" w:name="_Toc89929196"/>
+      <w:bookmarkStart w:id="16" w:name="_Toc90458383"/>
       <w:r>
         <w:t>Funcionalidades:</w:t>
       </w:r>
-      <w:bookmarkEnd w:id="15"/>
+      <w:bookmarkEnd w:id="16"/>
     </w:p>
     <w:p>
       <w:pPr>
@@ -9090,17 +10129,28 @@
           <w:numId w:val="15"/>
         </w:numPr>
         <w:spacing w:after="0" w:line="276" w:lineRule="auto"/>
-      </w:pPr>
-      <w:r>
+        <w:jc w:val="both"/>
+        <w:rPr>
+          <w:rFonts w:ascii="Helvetica" w:hAnsi="Helvetica" w:cs="Helvetica"/>
+        </w:rPr>
+      </w:pPr>
+      <w:r>
+        <w:rPr>
+          <w:rFonts w:ascii="Helvetica" w:hAnsi="Helvetica" w:cs="Helvetica"/>
+        </w:rPr>
         <w:t xml:space="preserve">O </w:t>
       </w:r>
       <w:r>
         <w:rPr>
+          <w:rFonts w:ascii="Helvetica" w:hAnsi="Helvetica" w:cs="Helvetica"/>
           <w:b/>
         </w:rPr>
         <w:t>administrador</w:t>
       </w:r>
       <w:r>
+        <w:rPr>
+          <w:rFonts w:ascii="Helvetica" w:hAnsi="Helvetica" w:cs="Helvetica"/>
+        </w:rPr>
         <w:t xml:space="preserve"> poderá cadastrar qualquer tipo de usuário (administrador,</w:t>
       </w:r>
     </w:p>
@@ -9108,8 +10158,15 @@
       <w:pPr>
         <w:spacing w:after="0" w:line="276" w:lineRule="auto"/>
         <w:ind w:firstLine="425"/>
-      </w:pPr>
-      <w:r>
+        <w:jc w:val="both"/>
+        <w:rPr>
+          <w:rFonts w:ascii="Helvetica" w:hAnsi="Helvetica" w:cs="Helvetica"/>
+        </w:rPr>
+      </w:pPr>
+      <w:r>
+        <w:rPr>
+          <w:rFonts w:ascii="Helvetica" w:hAnsi="Helvetica" w:cs="Helvetica"/>
+        </w:rPr>
         <w:t>paciente ou médico);</w:t>
       </w:r>
     </w:p>
@@ -9121,17 +10178,28 @@
           <w:numId w:val="15"/>
         </w:numPr>
         <w:spacing w:after="0" w:line="276" w:lineRule="auto"/>
-      </w:pPr>
-      <w:r>
+        <w:jc w:val="both"/>
+        <w:rPr>
+          <w:rFonts w:ascii="Helvetica" w:hAnsi="Helvetica" w:cs="Helvetica"/>
+        </w:rPr>
+      </w:pPr>
+      <w:r>
+        <w:rPr>
+          <w:rFonts w:ascii="Helvetica" w:hAnsi="Helvetica" w:cs="Helvetica"/>
+        </w:rPr>
         <w:t xml:space="preserve">O </w:t>
       </w:r>
       <w:r>
         <w:rPr>
+          <w:rFonts w:ascii="Helvetica" w:hAnsi="Helvetica" w:cs="Helvetica"/>
           <w:b/>
         </w:rPr>
         <w:t>administrador</w:t>
       </w:r>
       <w:r>
+        <w:rPr>
+          <w:rFonts w:ascii="Helvetica" w:hAnsi="Helvetica" w:cs="Helvetica"/>
+        </w:rPr>
         <w:t xml:space="preserve"> poderá agendar uma consulta, onde será informado o paciente,</w:t>
       </w:r>
     </w:p>
@@ -9139,8 +10207,15 @@
       <w:pPr>
         <w:spacing w:after="0" w:line="276" w:lineRule="auto"/>
         <w:ind w:firstLine="425"/>
-      </w:pPr>
-      <w:r>
+        <w:jc w:val="both"/>
+        <w:rPr>
+          <w:rFonts w:ascii="Helvetica" w:hAnsi="Helvetica" w:cs="Helvetica"/>
+        </w:rPr>
+      </w:pPr>
+      <w:r>
+        <w:rPr>
+          <w:rFonts w:ascii="Helvetica" w:hAnsi="Helvetica" w:cs="Helvetica"/>
+        </w:rPr>
         <w:t>data do agendamento e qual médico irá atender a consulta (o médico possuirá</w:t>
       </w:r>
     </w:p>
@@ -9148,8 +10223,15 @@
       <w:pPr>
         <w:spacing w:after="0" w:line="276" w:lineRule="auto"/>
         <w:ind w:firstLine="425"/>
-      </w:pPr>
-      <w:r>
+        <w:jc w:val="both"/>
+        <w:rPr>
+          <w:rFonts w:ascii="Helvetica" w:hAnsi="Helvetica" w:cs="Helvetica"/>
+        </w:rPr>
+      </w:pPr>
+      <w:r>
+        <w:rPr>
+          <w:rFonts w:ascii="Helvetica" w:hAnsi="Helvetica" w:cs="Helvetica"/>
+        </w:rPr>
         <w:t>sua determinada especialidade);</w:t>
       </w:r>
     </w:p>
@@ -9161,17 +10243,28 @@
           <w:numId w:val="15"/>
         </w:numPr>
         <w:spacing w:after="0" w:line="276" w:lineRule="auto"/>
-      </w:pPr>
-      <w:r>
+        <w:jc w:val="both"/>
+        <w:rPr>
+          <w:rFonts w:ascii="Helvetica" w:hAnsi="Helvetica" w:cs="Helvetica"/>
+        </w:rPr>
+      </w:pPr>
+      <w:r>
+        <w:rPr>
+          <w:rFonts w:ascii="Helvetica" w:hAnsi="Helvetica" w:cs="Helvetica"/>
+        </w:rPr>
         <w:t xml:space="preserve">O </w:t>
       </w:r>
       <w:r>
         <w:rPr>
+          <w:rFonts w:ascii="Helvetica" w:hAnsi="Helvetica" w:cs="Helvetica"/>
           <w:b/>
         </w:rPr>
         <w:t>administrador</w:t>
       </w:r>
       <w:r>
+        <w:rPr>
+          <w:rFonts w:ascii="Helvetica" w:hAnsi="Helvetica" w:cs="Helvetica"/>
+        </w:rPr>
         <w:t xml:space="preserve"> poderá cancelar o agendamento;</w:t>
       </w:r>
     </w:p>
@@ -9183,17 +10276,28 @@
           <w:numId w:val="15"/>
         </w:numPr>
         <w:spacing w:after="0" w:line="276" w:lineRule="auto"/>
-      </w:pPr>
-      <w:r>
+        <w:jc w:val="both"/>
+        <w:rPr>
+          <w:rFonts w:ascii="Helvetica" w:hAnsi="Helvetica" w:cs="Helvetica"/>
+        </w:rPr>
+      </w:pPr>
+      <w:r>
+        <w:rPr>
+          <w:rFonts w:ascii="Helvetica" w:hAnsi="Helvetica" w:cs="Helvetica"/>
+        </w:rPr>
         <w:t xml:space="preserve">O </w:t>
       </w:r>
       <w:r>
         <w:rPr>
+          <w:rFonts w:ascii="Helvetica" w:hAnsi="Helvetica" w:cs="Helvetica"/>
           <w:b/>
         </w:rPr>
         <w:t>administrador</w:t>
       </w:r>
       <w:r>
+        <w:rPr>
+          <w:rFonts w:ascii="Helvetica" w:hAnsi="Helvetica" w:cs="Helvetica"/>
+        </w:rPr>
         <w:t xml:space="preserve"> deverá informar os dados da clínica (como endereço, horário</w:t>
       </w:r>
     </w:p>
@@ -9201,8 +10305,15 @@
       <w:pPr>
         <w:spacing w:after="0" w:line="276" w:lineRule="auto"/>
         <w:ind w:firstLine="425"/>
-      </w:pPr>
-      <w:r>
+        <w:jc w:val="both"/>
+        <w:rPr>
+          <w:rFonts w:ascii="Helvetica" w:hAnsi="Helvetica" w:cs="Helvetica"/>
+        </w:rPr>
+      </w:pPr>
+      <w:r>
+        <w:rPr>
+          <w:rFonts w:ascii="Helvetica" w:hAnsi="Helvetica" w:cs="Helvetica"/>
+        </w:rPr>
         <w:t>de funcionamento, CNPJ, nome fantasia e razão social);</w:t>
       </w:r>
     </w:p>
@@ -9214,17 +10325,28 @@
           <w:numId w:val="15"/>
         </w:numPr>
         <w:spacing w:after="0" w:line="276" w:lineRule="auto"/>
-      </w:pPr>
-      <w:r>
+        <w:jc w:val="both"/>
+        <w:rPr>
+          <w:rFonts w:ascii="Helvetica" w:hAnsi="Helvetica" w:cs="Helvetica"/>
+        </w:rPr>
+      </w:pPr>
+      <w:r>
+        <w:rPr>
+          <w:rFonts w:ascii="Helvetica" w:hAnsi="Helvetica" w:cs="Helvetica"/>
+        </w:rPr>
         <w:t xml:space="preserve">O </w:t>
       </w:r>
       <w:r>
         <w:rPr>
+          <w:rFonts w:ascii="Helvetica" w:hAnsi="Helvetica" w:cs="Helvetica"/>
           <w:b/>
         </w:rPr>
         <w:t>médico</w:t>
       </w:r>
       <w:r>
+        <w:rPr>
+          <w:rFonts w:ascii="Helvetica" w:hAnsi="Helvetica" w:cs="Helvetica"/>
+        </w:rPr>
         <w:t xml:space="preserve"> poderá ver os agendamentos (consultas) associados a ele;</w:t>
       </w:r>
     </w:p>
@@ -9236,17 +10358,28 @@
           <w:numId w:val="15"/>
         </w:numPr>
         <w:spacing w:after="0" w:line="276" w:lineRule="auto"/>
-      </w:pPr>
-      <w:r>
+        <w:jc w:val="both"/>
+        <w:rPr>
+          <w:rFonts w:ascii="Helvetica" w:hAnsi="Helvetica" w:cs="Helvetica"/>
+        </w:rPr>
+      </w:pPr>
+      <w:r>
+        <w:rPr>
+          <w:rFonts w:ascii="Helvetica" w:hAnsi="Helvetica" w:cs="Helvetica"/>
+        </w:rPr>
         <w:t xml:space="preserve">O </w:t>
       </w:r>
       <w:r>
         <w:rPr>
+          <w:rFonts w:ascii="Helvetica" w:hAnsi="Helvetica" w:cs="Helvetica"/>
           <w:b/>
         </w:rPr>
         <w:t>médico</w:t>
       </w:r>
       <w:r>
+        <w:rPr>
+          <w:rFonts w:ascii="Helvetica" w:hAnsi="Helvetica" w:cs="Helvetica"/>
+        </w:rPr>
         <w:t xml:space="preserve"> poderá incluir a descrição da consulta que estará vinculada ao paciente</w:t>
       </w:r>
     </w:p>
@@ -9254,8 +10387,15 @@
       <w:pPr>
         <w:spacing w:after="0" w:line="276" w:lineRule="auto"/>
         <w:ind w:firstLine="425"/>
-      </w:pPr>
-      <w:r>
+        <w:jc w:val="both"/>
+        <w:rPr>
+          <w:rFonts w:ascii="Helvetica" w:hAnsi="Helvetica" w:cs="Helvetica"/>
+        </w:rPr>
+      </w:pPr>
+      <w:r>
+        <w:rPr>
+          <w:rFonts w:ascii="Helvetica" w:hAnsi="Helvetica" w:cs="Helvetica"/>
+        </w:rPr>
         <w:t>(prontuário);</w:t>
       </w:r>
     </w:p>
@@ -9267,69 +10407,175 @@
           <w:numId w:val="15"/>
         </w:numPr>
         <w:spacing w:after="0" w:line="276" w:lineRule="auto"/>
-      </w:pPr>
-      <w:r>
+        <w:jc w:val="both"/>
+        <w:rPr>
+          <w:rFonts w:ascii="Helvetica" w:hAnsi="Helvetica" w:cs="Helvetica"/>
+        </w:rPr>
+      </w:pPr>
+      <w:r>
+        <w:rPr>
+          <w:rFonts w:ascii="Helvetica" w:hAnsi="Helvetica" w:cs="Helvetica"/>
+        </w:rPr>
         <w:t xml:space="preserve">O </w:t>
       </w:r>
       <w:r>
         <w:rPr>
+          <w:rFonts w:ascii="Helvetica" w:hAnsi="Helvetica" w:cs="Helvetica"/>
           <w:b/>
         </w:rPr>
         <w:t>paciente</w:t>
       </w:r>
       <w:r>
+        <w:rPr>
+          <w:rFonts w:ascii="Helvetica" w:hAnsi="Helvetica" w:cs="Helvetica"/>
+        </w:rPr>
         <w:t xml:space="preserve"> poderá visualizar suas próprias consultas;</w:t>
       </w:r>
     </w:p>
     <w:p>
       <w:pPr>
-        <w:spacing w:after="0" w:line="276" w:lineRule="auto"/>
-      </w:pPr>
-    </w:p>
-    <w:p>
-      <w:pPr>
         <w:pStyle w:val="Ttulo1"/>
       </w:pPr>
-      <w:bookmarkStart w:id="16" w:name="_Toc89929197"/>
+      <w:bookmarkStart w:id="17" w:name="_Toc90458384"/>
       <w:r>
         <w:lastRenderedPageBreak/>
         <w:t>Aplicação WEB</w:t>
       </w:r>
-      <w:bookmarkEnd w:id="16"/>
+      <w:bookmarkEnd w:id="17"/>
     </w:p>
     <w:p>
       <w:pPr>
         <w:pStyle w:val="Ttulo2"/>
       </w:pPr>
-      <w:bookmarkStart w:id="17" w:name="_Toc89929198"/>
+      <w:bookmarkStart w:id="18" w:name="_Toc90458385"/>
       <w:r>
         <w:t>Descrição</w:t>
       </w:r>
-      <w:bookmarkEnd w:id="17"/>
-    </w:p>
-    <w:p>
-      <w:r>
+      <w:bookmarkEnd w:id="18"/>
+    </w:p>
+    <w:p>
+      <w:pPr>
+        <w:jc w:val="both"/>
+        <w:rPr>
+          <w:rFonts w:ascii="Helvetica" w:hAnsi="Helvetica" w:cs="Helvetica"/>
+        </w:rPr>
+      </w:pPr>
+      <w:r>
+        <w:rPr>
+          <w:rFonts w:ascii="Helvetica" w:hAnsi="Helvetica" w:cs="Helvetica"/>
+        </w:rPr>
         <w:t xml:space="preserve">Considerando a formação sistemática e a arquitetura baseada em ferramentas e pacotes </w:t>
       </w:r>
       <w:r>
+        <w:rPr>
+          <w:rFonts w:ascii="Helvetica" w:hAnsi="Helvetica" w:cs="Helvetica"/>
+        </w:rPr>
         <w:t xml:space="preserve">correlacionados e </w:t>
       </w:r>
       <w:r>
-        <w:t xml:space="preserve">coesos utilizados no desenvolvimento do projeto SP Medical Group, fez-se necessário o uso de aplicativos como Node.js para execução de códigos em JavaScript fora de um navegador web; Visual Studio Code para </w:t>
-      </w:r>
-      <w:r>
+        <w:rPr>
+          <w:rFonts w:ascii="Helvetica" w:hAnsi="Helvetica" w:cs="Helvetica"/>
+        </w:rPr>
+        <w:t xml:space="preserve">coesos utilizados no desenvolvimento do projeto SP Medical </w:t>
+      </w:r>
+      <w:proofErr w:type="spellStart"/>
+      <w:r>
+        <w:rPr>
+          <w:rFonts w:ascii="Helvetica" w:hAnsi="Helvetica" w:cs="Helvetica"/>
+        </w:rPr>
+        <w:t>Group</w:t>
+      </w:r>
+      <w:proofErr w:type="spellEnd"/>
+      <w:r>
+        <w:rPr>
+          <w:rFonts w:ascii="Helvetica" w:hAnsi="Helvetica" w:cs="Helvetica"/>
+        </w:rPr>
+        <w:t xml:space="preserve">, fez-se necessário o uso de aplicativos como Node.js para execução de códigos em </w:t>
+      </w:r>
+      <w:proofErr w:type="spellStart"/>
+      <w:r>
+        <w:rPr>
+          <w:rFonts w:ascii="Helvetica" w:hAnsi="Helvetica" w:cs="Helvetica"/>
+        </w:rPr>
+        <w:t>JavaScript</w:t>
+      </w:r>
+      <w:proofErr w:type="spellEnd"/>
+      <w:r>
+        <w:rPr>
+          <w:rFonts w:ascii="Helvetica" w:hAnsi="Helvetica" w:cs="Helvetica"/>
+        </w:rPr>
+        <w:t xml:space="preserve"> fora de um navegador web; Visual Studio </w:t>
+      </w:r>
+      <w:proofErr w:type="spellStart"/>
+      <w:r>
+        <w:rPr>
+          <w:rFonts w:ascii="Helvetica" w:hAnsi="Helvetica" w:cs="Helvetica"/>
+        </w:rPr>
+        <w:t>Code</w:t>
+      </w:r>
+      <w:proofErr w:type="spellEnd"/>
+      <w:r>
+        <w:rPr>
+          <w:rFonts w:ascii="Helvetica" w:hAnsi="Helvetica" w:cs="Helvetica"/>
+        </w:rPr>
+        <w:t xml:space="preserve"> para </w:t>
+      </w:r>
+      <w:r>
+        <w:rPr>
+          <w:rFonts w:ascii="Helvetica" w:hAnsi="Helvetica" w:cs="Helvetica"/>
+        </w:rPr>
         <w:t>elaboração das lógicas e códigos</w:t>
       </w:r>
       <w:r>
-        <w:t xml:space="preserve"> usando a biblioteca React JS</w:t>
-      </w:r>
-      <w:r>
-        <w:t xml:space="preserve">, além do próprio Prompt de Comando </w:t>
-      </w:r>
-      <w:r>
+        <w:rPr>
+          <w:rFonts w:ascii="Helvetica" w:hAnsi="Helvetica" w:cs="Helvetica"/>
+        </w:rPr>
+        <w:t xml:space="preserve"> usando a biblioteca </w:t>
+      </w:r>
+      <w:proofErr w:type="spellStart"/>
+      <w:r>
+        <w:rPr>
+          <w:rFonts w:ascii="Helvetica" w:hAnsi="Helvetica" w:cs="Helvetica"/>
+        </w:rPr>
+        <w:t>React</w:t>
+      </w:r>
+      <w:proofErr w:type="spellEnd"/>
+      <w:r>
+        <w:rPr>
+          <w:rFonts w:ascii="Helvetica" w:hAnsi="Helvetica" w:cs="Helvetica"/>
+        </w:rPr>
+        <w:t xml:space="preserve"> JS</w:t>
+      </w:r>
+      <w:r>
+        <w:rPr>
+          <w:rFonts w:ascii="Helvetica" w:hAnsi="Helvetica" w:cs="Helvetica"/>
+        </w:rPr>
+        <w:t xml:space="preserve">, além do próprio </w:t>
+      </w:r>
+      <w:proofErr w:type="spellStart"/>
+      <w:r>
+        <w:rPr>
+          <w:rFonts w:ascii="Helvetica" w:hAnsi="Helvetica" w:cs="Helvetica"/>
+        </w:rPr>
+        <w:t>Prompt</w:t>
+      </w:r>
+      <w:proofErr w:type="spellEnd"/>
+      <w:r>
+        <w:rPr>
+          <w:rFonts w:ascii="Helvetica" w:hAnsi="Helvetica" w:cs="Helvetica"/>
+        </w:rPr>
+        <w:t xml:space="preserve"> de Comando </w:t>
+      </w:r>
+      <w:r>
+        <w:rPr>
+          <w:rFonts w:ascii="Helvetica" w:hAnsi="Helvetica" w:cs="Helvetica"/>
+        </w:rPr>
         <w:t xml:space="preserve">(CMD) </w:t>
       </w:r>
       <w:r>
+        <w:rPr>
+          <w:rFonts w:ascii="Helvetica" w:hAnsi="Helvetica" w:cs="Helvetica"/>
+        </w:rPr>
         <w:t>do computador para executar comandos de terminal.</w:t>
       </w:r>
     </w:p>
@@ -9337,23 +10583,56 @@
       <w:pPr>
         <w:pStyle w:val="Ttulo2"/>
       </w:pPr>
-      <w:bookmarkStart w:id="18" w:name="_Toc89929199"/>
+      <w:bookmarkStart w:id="19" w:name="_Toc90458386"/>
       <w:r>
         <w:t>Passo a passo</w:t>
       </w:r>
-      <w:bookmarkEnd w:id="18"/>
-    </w:p>
-    <w:p>
-      <w:r>
+      <w:bookmarkEnd w:id="19"/>
+    </w:p>
+    <w:p>
+      <w:pPr>
+        <w:jc w:val="both"/>
+        <w:rPr>
+          <w:rFonts w:ascii="Helvetica" w:hAnsi="Helvetica" w:cs="Helvetica"/>
+        </w:rPr>
+      </w:pPr>
+      <w:r>
+        <w:rPr>
+          <w:rFonts w:ascii="Helvetica" w:hAnsi="Helvetica" w:cs="Helvetica"/>
+        </w:rPr>
         <w:t>Para executar</w:t>
       </w:r>
       <w:r>
-        <w:t xml:space="preserve"> a aplicação Web, é preciso ter a API em execução com a devida string de conexão do servidor do Banco de Dados. </w:t>
-      </w:r>
-    </w:p>
-    <w:p>
-      <w:r>
-        <w:rPr>
+        <w:rPr>
+          <w:rFonts w:ascii="Helvetica" w:hAnsi="Helvetica" w:cs="Helvetica"/>
+        </w:rPr>
+        <w:t xml:space="preserve"> a aplicação Web, é preciso ter a API em execução com a devida </w:t>
+      </w:r>
+      <w:proofErr w:type="spellStart"/>
+      <w:r>
+        <w:rPr>
+          <w:rFonts w:ascii="Helvetica" w:hAnsi="Helvetica" w:cs="Helvetica"/>
+        </w:rPr>
+        <w:t>string</w:t>
+      </w:r>
+      <w:proofErr w:type="spellEnd"/>
+      <w:r>
+        <w:rPr>
+          <w:rFonts w:ascii="Helvetica" w:hAnsi="Helvetica" w:cs="Helvetica"/>
+        </w:rPr>
+        <w:t xml:space="preserve"> de conexão do servidor do Banco de Dados. </w:t>
+      </w:r>
+    </w:p>
+    <w:p>
+      <w:pPr>
+        <w:jc w:val="both"/>
+        <w:rPr>
+          <w:rFonts w:ascii="Helvetica" w:hAnsi="Helvetica" w:cs="Helvetica"/>
+        </w:rPr>
+      </w:pPr>
+      <w:r>
+        <w:rPr>
+          <w:rFonts w:ascii="Helvetica" w:hAnsi="Helvetica" w:cs="Helvetica"/>
           <w:noProof/>
         </w:rPr>
         <w:drawing>
@@ -9428,16 +10707,42 @@
         </w:drawing>
       </w:r>
       <w:r>
+        <w:rPr>
+          <w:rFonts w:ascii="Helvetica" w:hAnsi="Helvetica" w:cs="Helvetica"/>
+        </w:rPr>
         <w:t xml:space="preserve"> </w:t>
       </w:r>
       <w:r>
+        <w:rPr>
+          <w:rFonts w:ascii="Helvetica" w:hAnsi="Helvetica" w:cs="Helvetica"/>
+        </w:rPr>
         <w:t xml:space="preserve">Visto </w:t>
       </w:r>
       <w:r>
+        <w:rPr>
+          <w:rFonts w:ascii="Helvetica" w:hAnsi="Helvetica" w:cs="Helvetica"/>
+        </w:rPr>
         <w:t xml:space="preserve">isso, atente-se às dependências </w:t>
       </w:r>
       <w:r>
-        <w:t>do projeto: execute ‘npm i’ para trazer vinculações e pacotes antes instalados para que aplicação funcione de maneira correta.</w:t>
+        <w:rPr>
+          <w:rFonts w:ascii="Helvetica" w:hAnsi="Helvetica" w:cs="Helvetica"/>
+        </w:rPr>
+        <w:t>do projeto: execute ‘</w:t>
+      </w:r>
+      <w:proofErr w:type="spellStart"/>
+      <w:r>
+        <w:rPr>
+          <w:rFonts w:ascii="Helvetica" w:hAnsi="Helvetica" w:cs="Helvetica"/>
+        </w:rPr>
+        <w:t>npm</w:t>
+      </w:r>
+      <w:proofErr w:type="spellEnd"/>
+      <w:r>
+        <w:rPr>
+          <w:rFonts w:ascii="Helvetica" w:hAnsi="Helvetica" w:cs="Helvetica"/>
+        </w:rPr>
+        <w:t xml:space="preserve"> i’ para trazer vinculações e pacotes antes instalados para que aplicação funcione de maneira correta.</w:t>
       </w:r>
     </w:p>
     <w:p>
@@ -9448,27 +10753,33 @@
       </w:pPr>
     </w:p>
     <w:p>
-      <w:r>
-        <w:rPr>
+      <w:pPr>
+        <w:rPr>
+          <w:rFonts w:ascii="Helvetica" w:hAnsi="Helvetica" w:cs="Helvetica"/>
+        </w:rPr>
+      </w:pPr>
+      <w:r>
+        <w:rPr>
+          <w:rFonts w:ascii="Helvetica" w:hAnsi="Helvetica" w:cs="Helvetica"/>
           <w:noProof/>
         </w:rPr>
         <w:drawing>
-          <wp:anchor distT="0" distB="0" distL="114300" distR="114300" simplePos="0" relativeHeight="251668480" behindDoc="1" locked="0" layoutInCell="1" allowOverlap="1" wp14:anchorId="1D9EE855" wp14:editId="0AAF901B">
+          <wp:anchor distT="0" distB="0" distL="114300" distR="114300" simplePos="0" relativeHeight="251668480" behindDoc="1" locked="0" layoutInCell="1" allowOverlap="1" wp14:anchorId="1D9EE855" wp14:editId="399BC86D">
             <wp:simplePos x="0" y="0"/>
             <wp:positionH relativeFrom="margin">
-              <wp:posOffset>-326390</wp:posOffset>
+              <wp:posOffset>-236220</wp:posOffset>
             </wp:positionH>
             <wp:positionV relativeFrom="paragraph">
-              <wp:posOffset>201295</wp:posOffset>
+              <wp:posOffset>256540</wp:posOffset>
             </wp:positionV>
-            <wp:extent cx="5917565" cy="2581275"/>
-            <wp:effectExtent l="0" t="0" r="6985" b="9525"/>
+            <wp:extent cx="5589905" cy="2437130"/>
+            <wp:effectExtent l="0" t="0" r="0" b="1270"/>
             <wp:wrapTight wrapText="bothSides">
               <wp:wrapPolygon edited="0">
                 <wp:start x="0" y="0"/>
-                <wp:lineTo x="0" y="21520"/>
-                <wp:lineTo x="21556" y="21520"/>
-                <wp:lineTo x="21556" y="0"/>
+                <wp:lineTo x="0" y="21442"/>
+                <wp:lineTo x="21494" y="21442"/>
+                <wp:lineTo x="21494" y="0"/>
                 <wp:lineTo x="0" y="0"/>
               </wp:wrapPolygon>
             </wp:wrapTight>
@@ -9497,7 +10808,7 @@
                   <pic:spPr bwMode="auto">
                     <a:xfrm>
                       <a:off x="0" y="0"/>
-                      <a:ext cx="5917565" cy="2581275"/>
+                      <a:ext cx="5589905" cy="2437130"/>
                     </a:xfrm>
                     <a:prstGeom prst="rect">
                       <a:avLst/>
@@ -9524,59 +10835,246 @@
         </w:drawing>
       </w:r>
       <w:r>
-        <w:t>Após isso, execute ‘npm start’ para rodar o projeto:</w:t>
-      </w:r>
-    </w:p>
-    <w:p>
-      <w:r>
-        <w:t>Logo, a página será aberta no navegador e para parar a execução é só dar ‘ctrl + c’ no CMD.</w:t>
+        <w:rPr>
+          <w:rFonts w:ascii="Helvetica" w:hAnsi="Helvetica" w:cs="Helvetica"/>
+        </w:rPr>
+        <w:t>Após isso, execute ‘</w:t>
+      </w:r>
+      <w:proofErr w:type="spellStart"/>
+      <w:r>
+        <w:rPr>
+          <w:rFonts w:ascii="Helvetica" w:hAnsi="Helvetica" w:cs="Helvetica"/>
+        </w:rPr>
+        <w:t>npm</w:t>
+      </w:r>
+      <w:proofErr w:type="spellEnd"/>
+      <w:r>
+        <w:rPr>
+          <w:rFonts w:ascii="Helvetica" w:hAnsi="Helvetica" w:cs="Helvetica"/>
+        </w:rPr>
+        <w:t xml:space="preserve"> start’ para rodar o projeto:</w:t>
+      </w:r>
+    </w:p>
+    <w:p>
+      <w:pPr>
+        <w:jc w:val="both"/>
+        <w:rPr>
+          <w:rFonts w:ascii="Helvetica" w:hAnsi="Helvetica" w:cs="Helvetica"/>
+          <w:sz w:val="20"/>
+          <w:szCs w:val="20"/>
+        </w:rPr>
+      </w:pPr>
+      <w:r>
+        <w:rPr>
+          <w:rFonts w:ascii="Helvetica" w:hAnsi="Helvetica" w:cs="Helvetica"/>
+          <w:sz w:val="20"/>
+          <w:szCs w:val="20"/>
+        </w:rPr>
+        <w:t>Logo, a página será aberta no navegador e para parar a execução é só dar ‘</w:t>
+      </w:r>
+      <w:proofErr w:type="spellStart"/>
+      <w:r>
+        <w:rPr>
+          <w:rFonts w:ascii="Helvetica" w:hAnsi="Helvetica" w:cs="Helvetica"/>
+          <w:sz w:val="20"/>
+          <w:szCs w:val="20"/>
+        </w:rPr>
+        <w:t>ctrl</w:t>
+      </w:r>
+      <w:proofErr w:type="spellEnd"/>
+      <w:r>
+        <w:rPr>
+          <w:rFonts w:ascii="Helvetica" w:hAnsi="Helvetica" w:cs="Helvetica"/>
+          <w:sz w:val="20"/>
+          <w:szCs w:val="20"/>
+        </w:rPr>
+        <w:t xml:space="preserve"> + c’ no</w:t>
+      </w:r>
+      <w:r>
+        <w:rPr>
+          <w:rFonts w:ascii="Helvetica" w:hAnsi="Helvetica" w:cs="Helvetica"/>
+          <w:sz w:val="20"/>
+          <w:szCs w:val="20"/>
+        </w:rPr>
+        <w:t xml:space="preserve"> </w:t>
+      </w:r>
+      <w:r>
+        <w:rPr>
+          <w:rFonts w:ascii="Helvetica" w:hAnsi="Helvetica" w:cs="Helvetica"/>
+          <w:sz w:val="20"/>
+          <w:szCs w:val="20"/>
+        </w:rPr>
+        <w:t>CMD.</w:t>
       </w:r>
     </w:p>
     <w:p>
       <w:pPr>
         <w:pStyle w:val="Ttulo1"/>
       </w:pPr>
-      <w:bookmarkStart w:id="19" w:name="_Toc89929200"/>
+      <w:bookmarkStart w:id="20" w:name="_Toc90458387"/>
       <w:r>
         <w:lastRenderedPageBreak/>
         <w:t>Mobile</w:t>
       </w:r>
-      <w:bookmarkEnd w:id="19"/>
+      <w:bookmarkEnd w:id="20"/>
     </w:p>
     <w:p>
       <w:pPr>
         <w:pStyle w:val="Ttulo2"/>
       </w:pPr>
-      <w:bookmarkStart w:id="20" w:name="_Toc89929201"/>
+      <w:bookmarkStart w:id="21" w:name="_Toc90458388"/>
       <w:r>
         <w:t>Descrição</w:t>
       </w:r>
-      <w:bookmarkEnd w:id="20"/>
+      <w:bookmarkEnd w:id="21"/>
     </w:p>
     <w:p>
       <w:pPr>
         <w:spacing w:before="240"/>
-      </w:pPr>
-      <w:r>
+        <w:jc w:val="both"/>
+        <w:rPr>
+          <w:rFonts w:ascii="Helvetica" w:hAnsi="Helvetica" w:cs="Helvetica"/>
+        </w:rPr>
+      </w:pPr>
+      <w:r>
+        <w:rPr>
+          <w:rFonts w:ascii="Helvetica" w:hAnsi="Helvetica" w:cs="Helvetica"/>
+        </w:rPr>
         <w:t>Levando em consideração as dinamicidades do cenário atual, é de suma importância o desenvolvimento de aplicações mobile</w:t>
       </w:r>
       <w:r>
+        <w:rPr>
+          <w:rFonts w:ascii="Helvetica" w:hAnsi="Helvetica" w:cs="Helvetica"/>
+        </w:rPr>
         <w:t>, pois viabiliza meios mais acessíveis ao usuário e propõe</w:t>
       </w:r>
       <w:r>
+        <w:rPr>
+          <w:rFonts w:ascii="Helvetica" w:hAnsi="Helvetica" w:cs="Helvetica"/>
+        </w:rPr>
         <w:t xml:space="preserve"> maior</w:t>
       </w:r>
       <w:r>
+        <w:rPr>
+          <w:rFonts w:ascii="Helvetica" w:hAnsi="Helvetica" w:cs="Helvetica"/>
+        </w:rPr>
         <w:t xml:space="preserve"> praticidade</w:t>
       </w:r>
       <w:r>
-        <w:t xml:space="preserve">. Sendo assim, de forma semelhante a aplicação web, o projeto SP Medical Group fez uso de aplicativos como Node.js para execução de códigos em JavaScript fora de um navegador web; Visual Studio Code para elaboração das lógicas e códigos utilizando React Native, Android Studio para simular as funções do dispositivo móvel, além do próprio Prompt de Comando </w:t>
-      </w:r>
-      <w:r>
+        <w:rPr>
+          <w:rFonts w:ascii="Helvetica" w:hAnsi="Helvetica" w:cs="Helvetica"/>
+        </w:rPr>
+        <w:t xml:space="preserve">. Sendo assim, de forma semelhante a aplicação web, o projeto SP Medical </w:t>
+      </w:r>
+      <w:proofErr w:type="spellStart"/>
+      <w:r>
+        <w:rPr>
+          <w:rFonts w:ascii="Helvetica" w:hAnsi="Helvetica" w:cs="Helvetica"/>
+        </w:rPr>
+        <w:t>Group</w:t>
+      </w:r>
+      <w:proofErr w:type="spellEnd"/>
+      <w:r>
+        <w:rPr>
+          <w:rFonts w:ascii="Helvetica" w:hAnsi="Helvetica" w:cs="Helvetica"/>
+        </w:rPr>
+        <w:t xml:space="preserve"> fez uso de aplicativos como Node.js para execução de códigos em </w:t>
+      </w:r>
+      <w:proofErr w:type="spellStart"/>
+      <w:r>
+        <w:rPr>
+          <w:rFonts w:ascii="Helvetica" w:hAnsi="Helvetica" w:cs="Helvetica"/>
+        </w:rPr>
+        <w:t>JavaScript</w:t>
+      </w:r>
+      <w:proofErr w:type="spellEnd"/>
+      <w:r>
+        <w:rPr>
+          <w:rFonts w:ascii="Helvetica" w:hAnsi="Helvetica" w:cs="Helvetica"/>
+        </w:rPr>
+        <w:t xml:space="preserve"> fora de um navegador web; Visual Studio </w:t>
+      </w:r>
+      <w:proofErr w:type="spellStart"/>
+      <w:r>
+        <w:rPr>
+          <w:rFonts w:ascii="Helvetica" w:hAnsi="Helvetica" w:cs="Helvetica"/>
+        </w:rPr>
+        <w:t>Code</w:t>
+      </w:r>
+      <w:proofErr w:type="spellEnd"/>
+      <w:r>
+        <w:rPr>
+          <w:rFonts w:ascii="Helvetica" w:hAnsi="Helvetica" w:cs="Helvetica"/>
+        </w:rPr>
+        <w:t xml:space="preserve"> para elaboração das lógicas e códigos utilizando </w:t>
+      </w:r>
+      <w:proofErr w:type="spellStart"/>
+      <w:r>
+        <w:rPr>
+          <w:rFonts w:ascii="Helvetica" w:hAnsi="Helvetica" w:cs="Helvetica"/>
+        </w:rPr>
+        <w:t>React</w:t>
+      </w:r>
+      <w:proofErr w:type="spellEnd"/>
+      <w:r>
+        <w:rPr>
+          <w:rFonts w:ascii="Helvetica" w:hAnsi="Helvetica" w:cs="Helvetica"/>
+        </w:rPr>
+        <w:t xml:space="preserve"> </w:t>
+      </w:r>
+      <w:proofErr w:type="spellStart"/>
+      <w:r>
+        <w:rPr>
+          <w:rFonts w:ascii="Helvetica" w:hAnsi="Helvetica" w:cs="Helvetica"/>
+        </w:rPr>
+        <w:t>Native</w:t>
+      </w:r>
+      <w:proofErr w:type="spellEnd"/>
+      <w:r>
+        <w:rPr>
+          <w:rFonts w:ascii="Helvetica" w:hAnsi="Helvetica" w:cs="Helvetica"/>
+        </w:rPr>
+        <w:t xml:space="preserve">, Android Studio para simular as funções do dispositivo móvel, além do próprio </w:t>
+      </w:r>
+      <w:proofErr w:type="spellStart"/>
+      <w:r>
+        <w:rPr>
+          <w:rFonts w:ascii="Helvetica" w:hAnsi="Helvetica" w:cs="Helvetica"/>
+        </w:rPr>
+        <w:t>Prompt</w:t>
+      </w:r>
+      <w:proofErr w:type="spellEnd"/>
+      <w:r>
+        <w:rPr>
+          <w:rFonts w:ascii="Helvetica" w:hAnsi="Helvetica" w:cs="Helvetica"/>
+        </w:rPr>
+        <w:t xml:space="preserve"> de Comando </w:t>
+      </w:r>
+      <w:r>
+        <w:rPr>
+          <w:rFonts w:ascii="Helvetica" w:hAnsi="Helvetica" w:cs="Helvetica"/>
+        </w:rPr>
         <w:t xml:space="preserve">(CMD) </w:t>
       </w:r>
       <w:r>
-        <w:t>do computador para executar comandos de terminal e verificar informações necessárias (como o ip da máquina, por exemplo).</w:t>
+        <w:rPr>
+          <w:rFonts w:ascii="Helvetica" w:hAnsi="Helvetica" w:cs="Helvetica"/>
+        </w:rPr>
+        <w:t xml:space="preserve">do computador para executar comandos de terminal e verificar informações necessárias (como o </w:t>
+      </w:r>
+      <w:proofErr w:type="spellStart"/>
+      <w:r>
+        <w:rPr>
+          <w:rFonts w:ascii="Helvetica" w:hAnsi="Helvetica" w:cs="Helvetica"/>
+        </w:rPr>
+        <w:t>ip</w:t>
+      </w:r>
+      <w:proofErr w:type="spellEnd"/>
+      <w:r>
+        <w:rPr>
+          <w:rFonts w:ascii="Helvetica" w:hAnsi="Helvetica" w:cs="Helvetica"/>
+        </w:rPr>
+        <w:t xml:space="preserve"> da máquina, por exemplo).</w:t>
       </w:r>
     </w:p>
     <w:p/>
@@ -9584,33 +11082,118 @@
       <w:pPr>
         <w:pStyle w:val="Ttulo2"/>
       </w:pPr>
-      <w:bookmarkStart w:id="21" w:name="_Toc89929202"/>
+      <w:bookmarkStart w:id="22" w:name="_Toc90458389"/>
       <w:r>
         <w:t>Passo a passo</w:t>
       </w:r>
-      <w:bookmarkEnd w:id="21"/>
-    </w:p>
-    <w:p>
-      <w:r>
-        <w:t xml:space="preserve">Para executar a aplicação, é preciso ter a API em execução com a devida string de conexão do servidor do Banco de Dados. É importante </w:t>
-      </w:r>
-      <w:r>
+      <w:bookmarkEnd w:id="22"/>
+    </w:p>
+    <w:p>
+      <w:pPr>
+        <w:jc w:val="both"/>
+        <w:rPr>
+          <w:rFonts w:ascii="Helvetica" w:hAnsi="Helvetica" w:cs="Helvetica"/>
+        </w:rPr>
+      </w:pPr>
+      <w:r>
+        <w:rPr>
+          <w:rFonts w:ascii="Helvetica" w:hAnsi="Helvetica" w:cs="Helvetica"/>
+        </w:rPr>
+        <w:t xml:space="preserve">Para executar a aplicação, é preciso ter a API em execução com a devida </w:t>
+      </w:r>
+      <w:proofErr w:type="spellStart"/>
+      <w:r>
+        <w:rPr>
+          <w:rFonts w:ascii="Helvetica" w:hAnsi="Helvetica" w:cs="Helvetica"/>
+        </w:rPr>
+        <w:t>string</w:t>
+      </w:r>
+      <w:proofErr w:type="spellEnd"/>
+      <w:r>
+        <w:rPr>
+          <w:rFonts w:ascii="Helvetica" w:hAnsi="Helvetica" w:cs="Helvetica"/>
+        </w:rPr>
+        <w:t xml:space="preserve"> de conexão do servidor do Banco de Dados. É importante </w:t>
+      </w:r>
+      <w:r>
+        <w:rPr>
+          <w:rFonts w:ascii="Helvetica" w:hAnsi="Helvetica" w:cs="Helvetica"/>
+        </w:rPr>
         <w:t xml:space="preserve">alterar </w:t>
       </w:r>
       <w:r>
+        <w:rPr>
+          <w:rFonts w:ascii="Helvetica" w:hAnsi="Helvetica" w:cs="Helvetica"/>
+        </w:rPr>
         <w:t xml:space="preserve">a API </w:t>
       </w:r>
       <w:r>
+        <w:rPr>
+          <w:rFonts w:ascii="Helvetica" w:hAnsi="Helvetica" w:cs="Helvetica"/>
+        </w:rPr>
         <w:t xml:space="preserve">configurando </w:t>
       </w:r>
-      <w:r>
-        <w:t>ip da máquina</w:t>
-      </w:r>
-      <w:r>
-        <w:t xml:space="preserve"> na pasta Properties</w:t>
-      </w:r>
-      <w:r>
-        <w:t xml:space="preserve">. Caso não saiba, execute ipconfig no CMD (Prompt de Comando) e pegue o valor de IPv4, da seguinte forma: </w:t>
+      <w:proofErr w:type="spellStart"/>
+      <w:r>
+        <w:rPr>
+          <w:rFonts w:ascii="Helvetica" w:hAnsi="Helvetica" w:cs="Helvetica"/>
+        </w:rPr>
+        <w:t>ip</w:t>
+      </w:r>
+      <w:proofErr w:type="spellEnd"/>
+      <w:r>
+        <w:rPr>
+          <w:rFonts w:ascii="Helvetica" w:hAnsi="Helvetica" w:cs="Helvetica"/>
+        </w:rPr>
+        <w:t xml:space="preserve"> da máquina</w:t>
+      </w:r>
+      <w:r>
+        <w:rPr>
+          <w:rFonts w:ascii="Helvetica" w:hAnsi="Helvetica" w:cs="Helvetica"/>
+        </w:rPr>
+        <w:t xml:space="preserve"> na pasta </w:t>
+      </w:r>
+      <w:proofErr w:type="spellStart"/>
+      <w:r>
+        <w:rPr>
+          <w:rFonts w:ascii="Helvetica" w:hAnsi="Helvetica" w:cs="Helvetica"/>
+        </w:rPr>
+        <w:t>Properties</w:t>
+      </w:r>
+      <w:proofErr w:type="spellEnd"/>
+      <w:r>
+        <w:rPr>
+          <w:rFonts w:ascii="Helvetica" w:hAnsi="Helvetica" w:cs="Helvetica"/>
+        </w:rPr>
+        <w:t xml:space="preserve">. Caso não saiba, execute </w:t>
+      </w:r>
+      <w:proofErr w:type="spellStart"/>
+      <w:r>
+        <w:rPr>
+          <w:rFonts w:ascii="Helvetica" w:hAnsi="Helvetica" w:cs="Helvetica"/>
+        </w:rPr>
+        <w:t>ipconfig</w:t>
+      </w:r>
+      <w:proofErr w:type="spellEnd"/>
+      <w:r>
+        <w:rPr>
+          <w:rFonts w:ascii="Helvetica" w:hAnsi="Helvetica" w:cs="Helvetica"/>
+        </w:rPr>
+        <w:t xml:space="preserve"> no CMD (</w:t>
+      </w:r>
+      <w:proofErr w:type="spellStart"/>
+      <w:r>
+        <w:rPr>
+          <w:rFonts w:ascii="Helvetica" w:hAnsi="Helvetica" w:cs="Helvetica"/>
+        </w:rPr>
+        <w:t>Prompt</w:t>
+      </w:r>
+      <w:proofErr w:type="spellEnd"/>
+      <w:r>
+        <w:rPr>
+          <w:rFonts w:ascii="Helvetica" w:hAnsi="Helvetica" w:cs="Helvetica"/>
+        </w:rPr>
+        <w:t xml:space="preserve"> de Comando) e pegue o valor de IPv4, da seguinte forma: </w:t>
       </w:r>
     </w:p>
     <w:p>
@@ -9684,7 +11267,7 @@
               </wp:anchor>
             </w:drawing>
           </mc:Choice>
-          <mc:Fallback>
+          <mc:Fallback xmlns:w16sdtdh="http://schemas.microsoft.com/office/word/2020/wordml/sdtdatahash" xmlns:w16="http://schemas.microsoft.com/office/word/2018/wordml" xmlns:w16cex="http://schemas.microsoft.com/office/word/2018/wordml/cex">
             <w:pict>
               <v:rect w14:anchorId="7AA5C391" id="Retângulo 15" o:spid="_x0000_s1026" style="position:absolute;margin-left:79.35pt;margin-top:323.9pt;width:239.25pt;height:11.25pt;z-index:251671552;visibility:visible;mso-wrap-style:square;mso-wrap-distance-left:9pt;mso-wrap-distance-top:0;mso-wrap-distance-right:9pt;mso-wrap-distance-bottom:0;mso-position-horizontal:absolute;mso-position-horizontal-relative:text;mso-position-vertical:absolute;mso-position-vertical-relative:text;v-text-anchor:middle" o:gfxdata="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" filled="f" strokecolor="red" strokeweight="2.25pt"/>
             </w:pict>
@@ -9733,8 +11316,15 @@
       </w:r>
     </w:p>
     <w:p>
-      <w:r>
-        <w:rPr>
+      <w:pPr>
+        <w:jc w:val="both"/>
+        <w:rPr>
+          <w:rFonts w:ascii="Helvetica" w:hAnsi="Helvetica" w:cs="Helvetica"/>
+        </w:rPr>
+      </w:pPr>
+      <w:r>
+        <w:rPr>
+          <w:rFonts w:ascii="Helvetica" w:hAnsi="Helvetica" w:cs="Helvetica"/>
           <w:noProof/>
         </w:rPr>
         <w:lastRenderedPageBreak/>
@@ -9795,9 +11385,29 @@
         </w:drawing>
       </w:r>
       <w:r>
-        <w:t>Em seguida, execute o comando ‘npm i’ para instalar todas as dependências</w:t>
-      </w:r>
-      <w:r>
+        <w:rPr>
+          <w:rFonts w:ascii="Helvetica" w:hAnsi="Helvetica" w:cs="Helvetica"/>
+        </w:rPr>
+        <w:t>Em seguida, execute o comando ‘</w:t>
+      </w:r>
+      <w:proofErr w:type="spellStart"/>
+      <w:r>
+        <w:rPr>
+          <w:rFonts w:ascii="Helvetica" w:hAnsi="Helvetica" w:cs="Helvetica"/>
+        </w:rPr>
+        <w:t>npm</w:t>
+      </w:r>
+      <w:proofErr w:type="spellEnd"/>
+      <w:r>
+        <w:rPr>
+          <w:rFonts w:ascii="Helvetica" w:hAnsi="Helvetica" w:cs="Helvetica"/>
+        </w:rPr>
+        <w:t xml:space="preserve"> i’ para instalar todas as dependências</w:t>
+      </w:r>
+      <w:r>
+        <w:rPr>
+          <w:rFonts w:ascii="Helvetica" w:hAnsi="Helvetica" w:cs="Helvetica"/>
+        </w:rPr>
         <w:t xml:space="preserve"> (pacotes e documentos) necessárias para que o projeto funcione apropriadamente:</w:t>
       </w:r>
     </w:p>
@@ -9805,8 +11415,15 @@
     <w:p/>
     <w:p/>
     <w:p>
-      <w:r>
-        <w:rPr>
+      <w:pPr>
+        <w:jc w:val="both"/>
+        <w:rPr>
+          <w:rFonts w:ascii="Helvetica" w:hAnsi="Helvetica" w:cs="Helvetica"/>
+        </w:rPr>
+      </w:pPr>
+      <w:r>
+        <w:rPr>
+          <w:rFonts w:ascii="Helvetica" w:hAnsi="Helvetica" w:cs="Helvetica"/>
           <w:noProof/>
         </w:rPr>
         <w:drawing>
@@ -9868,19 +11485,92 @@
         </w:drawing>
       </w:r>
       <w:r>
+        <w:rPr>
+          <w:rFonts w:ascii="Helvetica" w:hAnsi="Helvetica" w:cs="Helvetica"/>
+        </w:rPr>
         <w:t xml:space="preserve">Logo, </w:t>
       </w:r>
       <w:r>
-        <w:t>insira o comando ‘npx react-native run-android’ no CMD</w:t>
-      </w:r>
-      <w:r>
+        <w:rPr>
+          <w:rFonts w:ascii="Helvetica" w:hAnsi="Helvetica" w:cs="Helvetica"/>
+        </w:rPr>
+        <w:t>insira o comando ‘</w:t>
+      </w:r>
+      <w:proofErr w:type="spellStart"/>
+      <w:r>
+        <w:rPr>
+          <w:rFonts w:ascii="Helvetica" w:hAnsi="Helvetica" w:cs="Helvetica"/>
+        </w:rPr>
+        <w:t>npx</w:t>
+      </w:r>
+      <w:proofErr w:type="spellEnd"/>
+      <w:r>
+        <w:rPr>
+          <w:rFonts w:ascii="Helvetica" w:hAnsi="Helvetica" w:cs="Helvetica"/>
+        </w:rPr>
+        <w:t xml:space="preserve"> </w:t>
+      </w:r>
+      <w:proofErr w:type="spellStart"/>
+      <w:r>
+        <w:rPr>
+          <w:rFonts w:ascii="Helvetica" w:hAnsi="Helvetica" w:cs="Helvetica"/>
+        </w:rPr>
+        <w:t>react-native</w:t>
+      </w:r>
+      <w:proofErr w:type="spellEnd"/>
+      <w:r>
+        <w:rPr>
+          <w:rFonts w:ascii="Helvetica" w:hAnsi="Helvetica" w:cs="Helvetica"/>
+        </w:rPr>
+        <w:t xml:space="preserve"> </w:t>
+      </w:r>
+      <w:proofErr w:type="spellStart"/>
+      <w:r>
+        <w:rPr>
+          <w:rFonts w:ascii="Helvetica" w:hAnsi="Helvetica" w:cs="Helvetica"/>
+        </w:rPr>
+        <w:t>run-android</w:t>
+      </w:r>
+      <w:proofErr w:type="spellEnd"/>
+      <w:r>
+        <w:rPr>
+          <w:rFonts w:ascii="Helvetica" w:hAnsi="Helvetica" w:cs="Helvetica"/>
+        </w:rPr>
+        <w:t>’ no CMD</w:t>
+      </w:r>
+      <w:r>
+        <w:rPr>
+          <w:rFonts w:ascii="Helvetica" w:hAnsi="Helvetica" w:cs="Helvetica"/>
+        </w:rPr>
         <w:t xml:space="preserve"> para executar o projeto:</w:t>
       </w:r>
     </w:p>
     <w:p/>
     <w:p>
-      <w:r>
-        <w:t>Por fim, o emulador se iniciará e caso queira finalizar a execução é só dar ‘ctrl + c’ no CMD.</w:t>
+      <w:pPr>
+        <w:rPr>
+          <w:rFonts w:ascii="Helvetica" w:hAnsi="Helvetica" w:cs="Helvetica"/>
+        </w:rPr>
+      </w:pPr>
+      <w:r>
+        <w:rPr>
+          <w:rFonts w:ascii="Helvetica" w:hAnsi="Helvetica" w:cs="Helvetica"/>
+        </w:rPr>
+        <w:t>Por fim, o emulador se iniciará e caso queira finalizar a execução é só dar ‘</w:t>
+      </w:r>
+      <w:proofErr w:type="spellStart"/>
+      <w:r>
+        <w:rPr>
+          <w:rFonts w:ascii="Helvetica" w:hAnsi="Helvetica" w:cs="Helvetica"/>
+        </w:rPr>
+        <w:t>ctrl</w:t>
+      </w:r>
+      <w:proofErr w:type="spellEnd"/>
+      <w:r>
+        <w:rPr>
+          <w:rFonts w:ascii="Helvetica" w:hAnsi="Helvetica" w:cs="Helvetica"/>
+        </w:rPr>
+        <w:t xml:space="preserve"> + c’ no CMD.</w:t>
       </w:r>
     </w:p>
     <w:p/>
@@ -9934,11 +11624,11 @@
       <w:pPr>
         <w:pStyle w:val="Ttulo2"/>
       </w:pPr>
-      <w:bookmarkStart w:id="22" w:name="_Toc89929203"/>
+      <w:bookmarkStart w:id="23" w:name="_Toc90458390"/>
       <w:r>
         <w:t>Perfis de Usuário</w:t>
       </w:r>
-      <w:bookmarkEnd w:id="22"/>
+      <w:bookmarkEnd w:id="23"/>
     </w:p>
     <w:p>
       <w:pPr>
@@ -9947,14 +11637,21 @@
           <w:ilvl w:val="0"/>
           <w:numId w:val="17"/>
         </w:numPr>
-      </w:pPr>
-      <w:r>
-        <w:rPr>
+        <w:rPr>
+          <w:rFonts w:ascii="Helvetica" w:hAnsi="Helvetica" w:cs="Helvetica"/>
+        </w:rPr>
+      </w:pPr>
+      <w:r>
+        <w:rPr>
+          <w:rFonts w:ascii="Helvetica" w:hAnsi="Helvetica" w:cs="Helvetica"/>
           <w:b/>
         </w:rPr>
         <w:t>Médico</w:t>
       </w:r>
       <w:r>
+        <w:rPr>
+          <w:rFonts w:ascii="Helvetica" w:hAnsi="Helvetica" w:cs="Helvetica"/>
+        </w:rPr>
         <w:t>: Colaborador que atua na área da saúde;</w:t>
       </w:r>
     </w:p>
@@ -9965,14 +11662,21 @@
           <w:ilvl w:val="0"/>
           <w:numId w:val="17"/>
         </w:numPr>
-      </w:pPr>
-      <w:r>
-        <w:rPr>
+        <w:rPr>
+          <w:rFonts w:ascii="Helvetica" w:hAnsi="Helvetica" w:cs="Helvetica"/>
+        </w:rPr>
+      </w:pPr>
+      <w:r>
+        <w:rPr>
+          <w:rFonts w:ascii="Helvetica" w:hAnsi="Helvetica" w:cs="Helvetica"/>
           <w:b/>
         </w:rPr>
         <w:t>Paciente</w:t>
       </w:r>
       <w:r>
+        <w:rPr>
+          <w:rFonts w:ascii="Helvetica" w:hAnsi="Helvetica" w:cs="Helvetica"/>
+        </w:rPr>
         <w:t>: Cliente da clínica;</w:t>
       </w:r>
     </w:p>
@@ -9981,11 +11685,11 @@
       <w:pPr>
         <w:pStyle w:val="Ttulo2"/>
       </w:pPr>
-      <w:bookmarkStart w:id="23" w:name="_Toc89929204"/>
+      <w:bookmarkStart w:id="24" w:name="_Toc90458391"/>
       <w:r>
         <w:t>Funcionalidades</w:t>
       </w:r>
-      <w:bookmarkEnd w:id="23"/>
+      <w:bookmarkEnd w:id="24"/>
     </w:p>
     <w:p>
       <w:pPr>
@@ -9995,17 +11699,27 @@
           <w:numId w:val="18"/>
         </w:numPr>
         <w:spacing w:after="0" w:line="276" w:lineRule="auto"/>
-      </w:pPr>
-      <w:r>
+        <w:rPr>
+          <w:rFonts w:ascii="Helvetica" w:hAnsi="Helvetica" w:cs="Helvetica"/>
+        </w:rPr>
+      </w:pPr>
+      <w:r>
+        <w:rPr>
+          <w:rFonts w:ascii="Helvetica" w:hAnsi="Helvetica" w:cs="Helvetica"/>
+        </w:rPr>
         <w:t xml:space="preserve">O </w:t>
       </w:r>
       <w:r>
         <w:rPr>
+          <w:rFonts w:ascii="Helvetica" w:hAnsi="Helvetica" w:cs="Helvetica"/>
           <w:b/>
         </w:rPr>
         <w:t>médico</w:t>
       </w:r>
       <w:r>
+        <w:rPr>
+          <w:rFonts w:ascii="Helvetica" w:hAnsi="Helvetica" w:cs="Helvetica"/>
+        </w:rPr>
         <w:t xml:space="preserve"> poderá ver os agendamentos (consultas) associados a ele;</w:t>
       </w:r>
     </w:p>
@@ -10017,27 +11731,292 @@
           <w:numId w:val="18"/>
         </w:numPr>
         <w:spacing w:after="0" w:line="276" w:lineRule="auto"/>
-      </w:pPr>
-      <w:r>
+        <w:rPr>
+          <w:rFonts w:ascii="Helvetica" w:hAnsi="Helvetica" w:cs="Helvetica"/>
+        </w:rPr>
+      </w:pPr>
+      <w:r>
+        <w:rPr>
+          <w:rFonts w:ascii="Helvetica" w:hAnsi="Helvetica" w:cs="Helvetica"/>
+        </w:rPr>
         <w:t xml:space="preserve">O </w:t>
       </w:r>
       <w:r>
         <w:rPr>
+          <w:rFonts w:ascii="Helvetica" w:hAnsi="Helvetica" w:cs="Helvetica"/>
           <w:b/>
         </w:rPr>
         <w:t>paciente</w:t>
       </w:r>
       <w:r>
+        <w:rPr>
+          <w:rFonts w:ascii="Helvetica" w:hAnsi="Helvetica" w:cs="Helvetica"/>
+        </w:rPr>
         <w:t xml:space="preserve"> poderá visualizar suas próprias consultas;</w:t>
       </w:r>
     </w:p>
+    <w:p>
+      <w:pPr>
+        <w:pStyle w:val="Ttulo1"/>
+      </w:pPr>
+      <w:bookmarkStart w:id="25" w:name="_Toc90458392"/>
+      <w:proofErr w:type="spellStart"/>
+      <w:r>
+        <w:lastRenderedPageBreak/>
+        <w:t>NoSQL</w:t>
+      </w:r>
+      <w:bookmarkEnd w:id="25"/>
+      <w:proofErr w:type="spellEnd"/>
+    </w:p>
+    <w:p>
+      <w:pPr>
+        <w:pStyle w:val="Ttulo2"/>
+      </w:pPr>
+      <w:bookmarkStart w:id="26" w:name="_Toc90458393"/>
+      <w:r>
+        <w:t>Descrição</w:t>
+      </w:r>
+      <w:bookmarkEnd w:id="26"/>
+    </w:p>
+    <w:p>
+      <w:pPr>
+        <w:jc w:val="both"/>
+        <w:rPr>
+          <w:rFonts w:ascii="Helvetica" w:hAnsi="Helvetica" w:cs="Helvetica"/>
+          <w:color w:val="auto"/>
+        </w:rPr>
+      </w:pPr>
+      <w:r>
+        <w:rPr>
+          <w:rFonts w:ascii="Helvetica" w:hAnsi="Helvetica" w:cs="Helvetica"/>
+        </w:rPr>
+        <w:t xml:space="preserve">Tendo em vista as diversas funcionalidades do sistema e as exigências do cliente, foi empregado funcionalidades de Data </w:t>
+      </w:r>
+      <w:proofErr w:type="spellStart"/>
+      <w:r>
+        <w:rPr>
+          <w:rFonts w:ascii="Helvetica" w:hAnsi="Helvetica" w:cs="Helvetica"/>
+        </w:rPr>
+        <w:t>Analytics</w:t>
+      </w:r>
+      <w:proofErr w:type="spellEnd"/>
+      <w:r>
+        <w:rPr>
+          <w:rFonts w:ascii="Helvetica" w:hAnsi="Helvetica" w:cs="Helvetica"/>
+        </w:rPr>
+        <w:t xml:space="preserve"> </w:t>
+      </w:r>
+      <w:r>
+        <w:rPr>
+          <w:rFonts w:ascii="Helvetica" w:hAnsi="Helvetica" w:cs="Helvetica"/>
+        </w:rPr>
+        <w:t xml:space="preserve">visando levantar estatísticas acerca das </w:t>
+      </w:r>
+      <w:r>
+        <w:rPr>
+          <w:rFonts w:ascii="Helvetica" w:hAnsi="Helvetica" w:cs="Helvetica"/>
+          <w:color w:val="auto"/>
+        </w:rPr>
+        <w:t xml:space="preserve">especialidades de médicos mais frequentes de acordo com a localidade das clínicas. Para fazer a análise desses dados e implementar tais funções, foram utilizadas as ferramentas </w:t>
+      </w:r>
+      <w:proofErr w:type="spellStart"/>
+      <w:r>
+        <w:rPr>
+          <w:rFonts w:ascii="Helvetica" w:hAnsi="Helvetica" w:cs="Helvetica"/>
+          <w:color w:val="auto"/>
+        </w:rPr>
+        <w:t>MongoDB</w:t>
+      </w:r>
+      <w:proofErr w:type="spellEnd"/>
+      <w:r>
+        <w:rPr>
+          <w:rFonts w:ascii="Helvetica" w:hAnsi="Helvetica" w:cs="Helvetica"/>
+          <w:color w:val="auto"/>
+        </w:rPr>
+        <w:t xml:space="preserve"> (</w:t>
+      </w:r>
+      <w:r>
+        <w:rPr>
+          <w:rFonts w:ascii="Helvetica" w:hAnsi="Helvetica" w:cs="Helvetica"/>
+          <w:color w:val="auto"/>
+          <w:shd w:val="clear" w:color="auto" w:fill="FFFFFF"/>
+        </w:rPr>
+        <w:t>software de banco de dados orientado a documentos livre, de forma flexível e de código aberto</w:t>
+      </w:r>
+      <w:r>
+        <w:rPr>
+          <w:rFonts w:ascii="Helvetica" w:hAnsi="Helvetica" w:cs="Helvetica"/>
+          <w:color w:val="auto"/>
+        </w:rPr>
+        <w:t>), Visual Studio (para fazer a conexão com o banco e desenvolver lógica</w:t>
+      </w:r>
+      <w:r>
+        <w:rPr>
+          <w:rFonts w:ascii="Helvetica" w:hAnsi="Helvetica" w:cs="Helvetica"/>
+          <w:color w:val="auto"/>
+        </w:rPr>
+        <w:t>s</w:t>
+      </w:r>
+      <w:r>
+        <w:rPr>
+          <w:rFonts w:ascii="Helvetica" w:hAnsi="Helvetica" w:cs="Helvetica"/>
+          <w:color w:val="auto"/>
+        </w:rPr>
+        <w:t xml:space="preserve">), Visual Studio </w:t>
+      </w:r>
+      <w:proofErr w:type="spellStart"/>
+      <w:r>
+        <w:rPr>
+          <w:rFonts w:ascii="Helvetica" w:hAnsi="Helvetica" w:cs="Helvetica"/>
+          <w:color w:val="auto"/>
+        </w:rPr>
+        <w:t>Code</w:t>
+      </w:r>
+      <w:proofErr w:type="spellEnd"/>
+      <w:r>
+        <w:rPr>
+          <w:rFonts w:ascii="Helvetica" w:hAnsi="Helvetica" w:cs="Helvetica"/>
+          <w:color w:val="auto"/>
+        </w:rPr>
+        <w:t xml:space="preserve"> (para </w:t>
+      </w:r>
+      <w:r>
+        <w:rPr>
+          <w:rFonts w:ascii="Helvetica" w:hAnsi="Helvetica" w:cs="Helvetica"/>
+          <w:color w:val="auto"/>
+        </w:rPr>
+        <w:t xml:space="preserve">desenvolver </w:t>
+      </w:r>
+      <w:r>
+        <w:rPr>
+          <w:rFonts w:ascii="Helvetica" w:hAnsi="Helvetica" w:cs="Helvetica"/>
+          <w:color w:val="auto"/>
+        </w:rPr>
+        <w:t>lógicas e con</w:t>
+      </w:r>
+      <w:r>
+        <w:rPr>
+          <w:rFonts w:ascii="Helvetica" w:hAnsi="Helvetica" w:cs="Helvetica"/>
+          <w:color w:val="auto"/>
+        </w:rPr>
+        <w:t>s</w:t>
+      </w:r>
+      <w:r>
+        <w:rPr>
+          <w:rFonts w:ascii="Helvetica" w:hAnsi="Helvetica" w:cs="Helvetica"/>
+          <w:color w:val="auto"/>
+        </w:rPr>
+        <w:t>truir o mapa</w:t>
+      </w:r>
+      <w:r>
+        <w:rPr>
+          <w:rFonts w:ascii="Helvetica" w:hAnsi="Helvetica" w:cs="Helvetica"/>
+          <w:color w:val="auto"/>
+        </w:rPr>
+        <w:t>, identificando as</w:t>
+      </w:r>
+      <w:r>
+        <w:rPr>
+          <w:rFonts w:ascii="Helvetica" w:hAnsi="Helvetica" w:cs="Helvetica"/>
+          <w:color w:val="auto"/>
+        </w:rPr>
+        <w:t xml:space="preserve"> localizações)</w:t>
+      </w:r>
+      <w:r>
+        <w:rPr>
+          <w:rFonts w:ascii="Helvetica" w:hAnsi="Helvetica" w:cs="Helvetica"/>
+          <w:color w:val="auto"/>
+        </w:rPr>
+        <w:t xml:space="preserve"> e </w:t>
+      </w:r>
+      <w:proofErr w:type="spellStart"/>
+      <w:r>
+        <w:rPr>
+          <w:rFonts w:ascii="Helvetica" w:hAnsi="Helvetica" w:cs="Helvetica"/>
+          <w:color w:val="auto"/>
+        </w:rPr>
+        <w:t>Postman</w:t>
+      </w:r>
+      <w:proofErr w:type="spellEnd"/>
+      <w:r>
+        <w:rPr>
+          <w:rFonts w:ascii="Helvetica" w:hAnsi="Helvetica" w:cs="Helvetica"/>
+          <w:color w:val="auto"/>
+        </w:rPr>
+        <w:t xml:space="preserve"> (para realização de testes das requisições). Dessa forma, o sistema lista e cadastra o endereço, latitude e longitude do local, além de mostrar a especialidade da consulta.</w:t>
+      </w:r>
+    </w:p>
+    <w:p>
+      <w:pPr>
+        <w:rPr>
+          <w:rFonts w:asciiTheme="minorHAnsi" w:hAnsiTheme="minorHAnsi" w:cstheme="minorHAnsi"/>
+          <w:color w:val="auto"/>
+        </w:rPr>
+      </w:pPr>
+    </w:p>
+    <w:p>
+      <w:pPr>
+        <w:rPr>
+          <w:rFonts w:asciiTheme="minorHAnsi" w:hAnsiTheme="minorHAnsi" w:cstheme="minorHAnsi"/>
+          <w:color w:val="auto"/>
+        </w:rPr>
+      </w:pPr>
+      <w:r>
+        <w:rPr>
+          <w:rFonts w:asciiTheme="minorHAnsi" w:hAnsiTheme="minorHAnsi" w:cstheme="minorHAnsi"/>
+          <w:color w:val="auto"/>
+        </w:rPr>
+        <w:drawing>
+          <wp:inline distT="0" distB="0" distL="0" distR="0" wp14:anchorId="2FFEE4DC" wp14:editId="2B0BFD37">
+            <wp:extent cx="5455920" cy="2773050"/>
+            <wp:effectExtent l="0" t="0" r="0" b="8255"/>
+            <wp:docPr id="20" name="Imagem 20"/>
+            <wp:cNvGraphicFramePr>
+              <a:graphicFrameLocks xmlns:a="http://schemas.openxmlformats.org/drawingml/2006/main" noChangeAspect="1"/>
+            </wp:cNvGraphicFramePr>
+            <a:graphic xmlns:a="http://schemas.openxmlformats.org/drawingml/2006/main">
+              <a:graphicData uri="http://schemas.openxmlformats.org/drawingml/2006/picture">
+                <pic:pic xmlns:pic="http://schemas.openxmlformats.org/drawingml/2006/picture">
+                  <pic:nvPicPr>
+                    <pic:cNvPr id="1" name=""/>
+                    <pic:cNvPicPr/>
+                  </pic:nvPicPr>
+                  <pic:blipFill rotWithShape="1">
+                    <a:blip r:embed="rId22"/>
+                    <a:srcRect l="9023" b="7865"/>
+                    <a:stretch/>
+                  </pic:blipFill>
+                  <pic:spPr bwMode="auto">
+                    <a:xfrm>
+                      <a:off x="0" y="0"/>
+                      <a:ext cx="5468374" cy="2779380"/>
+                    </a:xfrm>
+                    <a:prstGeom prst="rect">
+                      <a:avLst/>
+                    </a:prstGeom>
+                    <a:ln>
+                      <a:noFill/>
+                    </a:ln>
+                    <a:extLst>
+                      <a:ext uri="{53640926-AAD7-44D8-BBD7-CCE9431645EC}">
+                        <a14:shadowObscured xmlns:a14="http://schemas.microsoft.com/office/drawing/2010/main"/>
+                      </a:ext>
+                    </a:extLst>
+                  </pic:spPr>
+                </pic:pic>
+              </a:graphicData>
+            </a:graphic>
+          </wp:inline>
+        </w:drawing>
+      </w:r>
+    </w:p>
     <w:sectPr>
-      <w:headerReference w:type="even" r:id="rId22"/>
-      <w:headerReference w:type="default" r:id="rId23"/>
-      <w:footerReference w:type="even" r:id="rId24"/>
-      <w:footerReference w:type="default" r:id="rId25"/>
-      <w:headerReference w:type="first" r:id="rId26"/>
-      <w:footerReference w:type="first" r:id="rId27"/>
+      <w:headerReference w:type="even" r:id="rId23"/>
+      <w:headerReference w:type="default" r:id="rId24"/>
+      <w:footerReference w:type="even" r:id="rId25"/>
+      <w:footerReference w:type="default" r:id="rId26"/>
+      <w:headerReference w:type="first" r:id="rId27"/>
+      <w:footerReference w:type="first" r:id="rId28"/>
       <w:pgSz w:w="11906" w:h="16838"/>
       <w:pgMar w:top="751" w:right="1126" w:bottom="1484" w:left="2268" w:header="720" w:footer="427" w:gutter="0"/>
       <w:cols w:space="720"/>
@@ -10047,7 +12026,7 @@
 </file>
 
 <file path=word/endnotes.xml><?xml version="1.0" encoding="utf-8"?>
-<w:endnotes xmlns:wpc="http://schemas.microsoft.com/office/word/2010/wordprocessingCanvas" xmlns:cx="http://schemas.microsoft.com/office/drawing/2014/chartex" xmlns:cx1="http://schemas.microsoft.com/office/drawing/2015/9/8/chartex" xmlns:cx2="http://schemas.microsoft.com/office/drawing/2015/10/21/chartex" xmlns:cx3="http://schemas.microsoft.com/office/drawing/2016/5/9/chartex" xmlns:cx4="http://schemas.microsoft.com/office/drawing/2016/5/10/chartex" xmlns:cx5="http://schemas.microsoft.com/office/drawing/2016/5/11/chartex" xmlns:cx6="http://schemas.microsoft.com/office/drawing/2016/5/12/chartex" xmlns:cx7="http://schemas.microsoft.com/office/drawing/2016/5/13/chartex" xmlns:cx8="http://schemas.microsoft.com/office/drawing/2016/5/14/chartex" xmlns:mc="http://schemas.openxmlformats.org/markup-compatibility/2006" xmlns:aink="http://schemas.microsoft.com/office/drawing/2016/ink" xmlns:am3d="http://schemas.microsoft.com/office/drawing/2017/model3d" xmlns:o="urn:schemas-microsoft-com:office:office" xmlns:r="http://schemas.openxmlformats.org/officeDocument/2006/relationships" xmlns:m="http://schemas.openxmlformats.org/officeDocument/2006/math" xmlns:v="urn:schemas-microsoft-com:vml" xmlns:wp14="http://schemas.microsoft.com/office/word/2010/wordprocessingDrawing" xmlns:wp="http://schemas.openxmlformats.org/drawingml/2006/wordprocessingDrawing" xmlns:w10="urn:schemas-microsoft-com:office:word" xmlns:w="http://schemas.openxmlformats.org/wordprocessingml/2006/main" xmlns:w14="http://schemas.microsoft.com/office/word/2010/wordml" xmlns:w15="http://schemas.microsoft.com/office/word/2012/wordml" xmlns:w16cex="http://schemas.microsoft.com/office/word/2018/wordml/cex" xmlns:w16cid="http://schemas.microsoft.com/office/word/2016/wordml/cid" xmlns:w16="http://schemas.microsoft.com/office/word/2018/wordml" xmlns:w16sdtdh="http://schemas.microsoft.com/office/word/2020/wordml/sdtdatahash" xmlns:w16se="http://schemas.microsoft.com/office/word/2015/wordml/symex" xmlns:wpg="http://schemas.microsoft.com/office/word/2010/wordprocessingGroup" xmlns:wpi="http://schemas.microsoft.com/office/word/2010/wordprocessingInk" xmlns:wne="http://schemas.microsoft.com/office/word/2006/wordml" xmlns:wps="http://schemas.microsoft.com/office/word/2010/wordprocessingShape" mc:Ignorable="w14 w15 w16se w16cid w16 w16cex w16sdtdh wp14">
+<w:endnotes xmlns:wpc="http://schemas.microsoft.com/office/word/2010/wordprocessingCanvas" xmlns:cx="http://schemas.microsoft.com/office/drawing/2014/chartex" xmlns:cx1="http://schemas.microsoft.com/office/drawing/2015/9/8/chartex" xmlns:cx2="http://schemas.microsoft.com/office/drawing/2015/10/21/chartex" xmlns:cx3="http://schemas.microsoft.com/office/drawing/2016/5/9/chartex" xmlns:cx4="http://schemas.microsoft.com/office/drawing/2016/5/10/chartex" xmlns:cx5="http://schemas.microsoft.com/office/drawing/2016/5/11/chartex" xmlns:cx6="http://schemas.microsoft.com/office/drawing/2016/5/12/chartex" xmlns:cx7="http://schemas.microsoft.com/office/drawing/2016/5/13/chartex" xmlns:cx8="http://schemas.microsoft.com/office/drawing/2016/5/14/chartex" xmlns:mc="http://schemas.openxmlformats.org/markup-compatibility/2006" xmlns:aink="http://schemas.microsoft.com/office/drawing/2016/ink" xmlns:am3d="http://schemas.microsoft.com/office/drawing/2017/model3d" xmlns:o="urn:schemas-microsoft-com:office:office" xmlns:r="http://schemas.openxmlformats.org/officeDocument/2006/relationships" xmlns:m="http://schemas.openxmlformats.org/officeDocument/2006/math" xmlns:v="urn:schemas-microsoft-com:vml" xmlns:wp14="http://schemas.microsoft.com/office/word/2010/wordprocessingDrawing" xmlns:wp="http://schemas.openxmlformats.org/drawingml/2006/wordprocessingDrawing" xmlns:w10="urn:schemas-microsoft-com:office:word" xmlns:w="http://schemas.openxmlformats.org/wordprocessingml/2006/main" xmlns:w14="http://schemas.microsoft.com/office/word/2010/wordml" xmlns:w15="http://schemas.microsoft.com/office/word/2012/wordml" xmlns:w16cid="http://schemas.microsoft.com/office/word/2016/wordml/cid" xmlns:w16se="http://schemas.microsoft.com/office/word/2015/wordml/symex" xmlns:wpg="http://schemas.microsoft.com/office/word/2010/wordprocessingGroup" xmlns:wpi="http://schemas.microsoft.com/office/word/2010/wordprocessingInk" xmlns:wne="http://schemas.microsoft.com/office/word/2006/wordml" xmlns:wps="http://schemas.microsoft.com/office/word/2010/wordprocessingShape" mc:Ignorable="w14 w15 w16se w16cid wp14">
   <w:endnote w:type="separator" w:id="-1">
     <w:p>
       <w:pPr>
@@ -10072,7 +12051,7 @@
 </file>
 
 <file path=word/footer1.xml><?xml version="1.0" encoding="utf-8"?>
-<w:ftr xmlns:wpc="http://schemas.microsoft.com/office/word/2010/wordprocessingCanvas" xmlns:cx="http://schemas.microsoft.com/office/drawing/2014/chartex" xmlns:cx1="http://schemas.microsoft.com/office/drawing/2015/9/8/chartex" xmlns:cx2="http://schemas.microsoft.com/office/drawing/2015/10/21/chartex" xmlns:cx3="http://schemas.microsoft.com/office/drawing/2016/5/9/chartex" xmlns:cx4="http://schemas.microsoft.com/office/drawing/2016/5/10/chartex" xmlns:cx5="http://schemas.microsoft.com/office/drawing/2016/5/11/chartex" xmlns:cx6="http://schemas.microsoft.com/office/drawing/2016/5/12/chartex" xmlns:cx7="http://schemas.microsoft.com/office/drawing/2016/5/13/chartex" xmlns:cx8="http://schemas.microsoft.com/office/drawing/2016/5/14/chartex" xmlns:mc="http://schemas.openxmlformats.org/markup-compatibility/2006" xmlns:aink="http://schemas.microsoft.com/office/drawing/2016/ink" xmlns:am3d="http://schemas.microsoft.com/office/drawing/2017/model3d" xmlns:o="urn:schemas-microsoft-com:office:office" xmlns:r="http://schemas.openxmlformats.org/officeDocument/2006/relationships" xmlns:m="http://schemas.openxmlformats.org/officeDocument/2006/math" xmlns:v="urn:schemas-microsoft-com:vml" xmlns:wp14="http://schemas.microsoft.com/office/word/2010/wordprocessingDrawing" xmlns:wp="http://schemas.openxmlformats.org/drawingml/2006/wordprocessingDrawing" xmlns:w10="urn:schemas-microsoft-com:office:word" xmlns:w="http://schemas.openxmlformats.org/wordprocessingml/2006/main" xmlns:w14="http://schemas.microsoft.com/office/word/2010/wordml" xmlns:w15="http://schemas.microsoft.com/office/word/2012/wordml" xmlns:w16cex="http://schemas.microsoft.com/office/word/2018/wordml/cex" xmlns:w16cid="http://schemas.microsoft.com/office/word/2016/wordml/cid" xmlns:w16="http://schemas.microsoft.com/office/word/2018/wordml" xmlns:w16sdtdh="http://schemas.microsoft.com/office/word/2020/wordml/sdtdatahash" xmlns:w16se="http://schemas.microsoft.com/office/word/2015/wordml/symex" xmlns:wpg="http://schemas.microsoft.com/office/word/2010/wordprocessingGroup" xmlns:wpi="http://schemas.microsoft.com/office/word/2010/wordprocessingInk" xmlns:wne="http://schemas.microsoft.com/office/word/2006/wordml" xmlns:wps="http://schemas.microsoft.com/office/word/2010/wordprocessingShape" mc:Ignorable="w14 w15 w16se w16cid w16 w16cex w16sdtdh wp14">
+<w:ftr xmlns:wpc="http://schemas.microsoft.com/office/word/2010/wordprocessingCanvas" xmlns:cx="http://schemas.microsoft.com/office/drawing/2014/chartex" xmlns:cx1="http://schemas.microsoft.com/office/drawing/2015/9/8/chartex" xmlns:cx2="http://schemas.microsoft.com/office/drawing/2015/10/21/chartex" xmlns:cx3="http://schemas.microsoft.com/office/drawing/2016/5/9/chartex" xmlns:cx4="http://schemas.microsoft.com/office/drawing/2016/5/10/chartex" xmlns:cx5="http://schemas.microsoft.com/office/drawing/2016/5/11/chartex" xmlns:cx6="http://schemas.microsoft.com/office/drawing/2016/5/12/chartex" xmlns:cx7="http://schemas.microsoft.com/office/drawing/2016/5/13/chartex" xmlns:cx8="http://schemas.microsoft.com/office/drawing/2016/5/14/chartex" xmlns:mc="http://schemas.openxmlformats.org/markup-compatibility/2006" xmlns:aink="http://schemas.microsoft.com/office/drawing/2016/ink" xmlns:am3d="http://schemas.microsoft.com/office/drawing/2017/model3d" xmlns:o="urn:schemas-microsoft-com:office:office" xmlns:r="http://schemas.openxmlformats.org/officeDocument/2006/relationships" xmlns:m="http://schemas.openxmlformats.org/officeDocument/2006/math" xmlns:v="urn:schemas-microsoft-com:vml" xmlns:wp14="http://schemas.microsoft.com/office/word/2010/wordprocessingDrawing" xmlns:wp="http://schemas.openxmlformats.org/drawingml/2006/wordprocessingDrawing" xmlns:w10="urn:schemas-microsoft-com:office:word" xmlns:w="http://schemas.openxmlformats.org/wordprocessingml/2006/main" xmlns:w14="http://schemas.microsoft.com/office/word/2010/wordml" xmlns:w15="http://schemas.microsoft.com/office/word/2012/wordml" xmlns:w16cid="http://schemas.microsoft.com/office/word/2016/wordml/cid" xmlns:w16se="http://schemas.microsoft.com/office/word/2015/wordml/symex" xmlns:wpg="http://schemas.microsoft.com/office/word/2010/wordprocessingGroup" xmlns:wpi="http://schemas.microsoft.com/office/word/2010/wordprocessingInk" xmlns:wne="http://schemas.microsoft.com/office/word/2006/wordml" xmlns:wps="http://schemas.microsoft.com/office/word/2010/wordprocessingShape" mc:Ignorable="w14 w15 w16se w16cid wp14">
   <w:p>
     <w:pPr>
       <w:spacing w:after="0"/>
@@ -10135,7 +12114,7 @@
 </file>
 
 <file path=word/footer2.xml><?xml version="1.0" encoding="utf-8"?>
-<w:ftr xmlns:wpc="http://schemas.microsoft.com/office/word/2010/wordprocessingCanvas" xmlns:cx="http://schemas.microsoft.com/office/drawing/2014/chartex" xmlns:cx1="http://schemas.microsoft.com/office/drawing/2015/9/8/chartex" xmlns:cx2="http://schemas.microsoft.com/office/drawing/2015/10/21/chartex" xmlns:cx3="http://schemas.microsoft.com/office/drawing/2016/5/9/chartex" xmlns:cx4="http://schemas.microsoft.com/office/drawing/2016/5/10/chartex" xmlns:cx5="http://schemas.microsoft.com/office/drawing/2016/5/11/chartex" xmlns:cx6="http://schemas.microsoft.com/office/drawing/2016/5/12/chartex" xmlns:cx7="http://schemas.microsoft.com/office/drawing/2016/5/13/chartex" xmlns:cx8="http://schemas.microsoft.com/office/drawing/2016/5/14/chartex" xmlns:mc="http://schemas.openxmlformats.org/markup-compatibility/2006" xmlns:aink="http://schemas.microsoft.com/office/drawing/2016/ink" xmlns:am3d="http://schemas.microsoft.com/office/drawing/2017/model3d" xmlns:o="urn:schemas-microsoft-com:office:office" xmlns:r="http://schemas.openxmlformats.org/officeDocument/2006/relationships" xmlns:m="http://schemas.openxmlformats.org/officeDocument/2006/math" xmlns:v="urn:schemas-microsoft-com:vml" xmlns:wp14="http://schemas.microsoft.com/office/word/2010/wordprocessingDrawing" xmlns:wp="http://schemas.openxmlformats.org/drawingml/2006/wordprocessingDrawing" xmlns:w10="urn:schemas-microsoft-com:office:word" xmlns:w="http://schemas.openxmlformats.org/wordprocessingml/2006/main" xmlns:w14="http://schemas.microsoft.com/office/word/2010/wordml" xmlns:w15="http://schemas.microsoft.com/office/word/2012/wordml" xmlns:w16cex="http://schemas.microsoft.com/office/word/2018/wordml/cex" xmlns:w16cid="http://schemas.microsoft.com/office/word/2016/wordml/cid" xmlns:w16="http://schemas.microsoft.com/office/word/2018/wordml" xmlns:w16sdtdh="http://schemas.microsoft.com/office/word/2020/wordml/sdtdatahash" xmlns:w16se="http://schemas.microsoft.com/office/word/2015/wordml/symex" xmlns:wpg="http://schemas.microsoft.com/office/word/2010/wordprocessingGroup" xmlns:wpi="http://schemas.microsoft.com/office/word/2010/wordprocessingInk" xmlns:wne="http://schemas.microsoft.com/office/word/2006/wordml" xmlns:wps="http://schemas.microsoft.com/office/word/2010/wordprocessingShape" mc:Ignorable="w14 w15 w16se w16cid w16 w16cex w16sdtdh wp14">
+<w:ftr xmlns:wpc="http://schemas.microsoft.com/office/word/2010/wordprocessingCanvas" xmlns:cx="http://schemas.microsoft.com/office/drawing/2014/chartex" xmlns:cx1="http://schemas.microsoft.com/office/drawing/2015/9/8/chartex" xmlns:cx2="http://schemas.microsoft.com/office/drawing/2015/10/21/chartex" xmlns:cx3="http://schemas.microsoft.com/office/drawing/2016/5/9/chartex" xmlns:cx4="http://schemas.microsoft.com/office/drawing/2016/5/10/chartex" xmlns:cx5="http://schemas.microsoft.com/office/drawing/2016/5/11/chartex" xmlns:cx6="http://schemas.microsoft.com/office/drawing/2016/5/12/chartex" xmlns:cx7="http://schemas.microsoft.com/office/drawing/2016/5/13/chartex" xmlns:cx8="http://schemas.microsoft.com/office/drawing/2016/5/14/chartex" xmlns:mc="http://schemas.openxmlformats.org/markup-compatibility/2006" xmlns:aink="http://schemas.microsoft.com/office/drawing/2016/ink" xmlns:am3d="http://schemas.microsoft.com/office/drawing/2017/model3d" xmlns:o="urn:schemas-microsoft-com:office:office" xmlns:r="http://schemas.openxmlformats.org/officeDocument/2006/relationships" xmlns:m="http://schemas.openxmlformats.org/officeDocument/2006/math" xmlns:v="urn:schemas-microsoft-com:vml" xmlns:wp14="http://schemas.microsoft.com/office/word/2010/wordprocessingDrawing" xmlns:wp="http://schemas.openxmlformats.org/drawingml/2006/wordprocessingDrawing" xmlns:w10="urn:schemas-microsoft-com:office:word" xmlns:w="http://schemas.openxmlformats.org/wordprocessingml/2006/main" xmlns:w14="http://schemas.microsoft.com/office/word/2010/wordml" xmlns:w15="http://schemas.microsoft.com/office/word/2012/wordml" xmlns:w16cid="http://schemas.microsoft.com/office/word/2016/wordml/cid" xmlns:w16se="http://schemas.microsoft.com/office/word/2015/wordml/symex" xmlns:wpg="http://schemas.microsoft.com/office/word/2010/wordprocessingGroup" xmlns:wpi="http://schemas.microsoft.com/office/word/2010/wordprocessingInk" xmlns:wne="http://schemas.microsoft.com/office/word/2006/wordml" xmlns:wps="http://schemas.microsoft.com/office/word/2010/wordprocessingShape" mc:Ignorable="w14 w15 w16se w16cid wp14">
   <w:p>
     <w:pPr>
       <w:spacing w:after="0"/>
@@ -10198,7 +12177,7 @@
 </file>
 
 <file path=word/footer3.xml><?xml version="1.0" encoding="utf-8"?>
-<w:ftr xmlns:wpc="http://schemas.microsoft.com/office/word/2010/wordprocessingCanvas" xmlns:cx="http://schemas.microsoft.com/office/drawing/2014/chartex" xmlns:cx1="http://schemas.microsoft.com/office/drawing/2015/9/8/chartex" xmlns:cx2="http://schemas.microsoft.com/office/drawing/2015/10/21/chartex" xmlns:cx3="http://schemas.microsoft.com/office/drawing/2016/5/9/chartex" xmlns:cx4="http://schemas.microsoft.com/office/drawing/2016/5/10/chartex" xmlns:cx5="http://schemas.microsoft.com/office/drawing/2016/5/11/chartex" xmlns:cx6="http://schemas.microsoft.com/office/drawing/2016/5/12/chartex" xmlns:cx7="http://schemas.microsoft.com/office/drawing/2016/5/13/chartex" xmlns:cx8="http://schemas.microsoft.com/office/drawing/2016/5/14/chartex" xmlns:mc="http://schemas.openxmlformats.org/markup-compatibility/2006" xmlns:aink="http://schemas.microsoft.com/office/drawing/2016/ink" xmlns:am3d="http://schemas.microsoft.com/office/drawing/2017/model3d" xmlns:o="urn:schemas-microsoft-com:office:office" xmlns:r="http://schemas.openxmlformats.org/officeDocument/2006/relationships" xmlns:m="http://schemas.openxmlformats.org/officeDocument/2006/math" xmlns:v="urn:schemas-microsoft-com:vml" xmlns:wp14="http://schemas.microsoft.com/office/word/2010/wordprocessingDrawing" xmlns:wp="http://schemas.openxmlformats.org/drawingml/2006/wordprocessingDrawing" xmlns:w10="urn:schemas-microsoft-com:office:word" xmlns:w="http://schemas.openxmlformats.org/wordprocessingml/2006/main" xmlns:w14="http://schemas.microsoft.com/office/word/2010/wordml" xmlns:w15="http://schemas.microsoft.com/office/word/2012/wordml" xmlns:w16cex="http://schemas.microsoft.com/office/word/2018/wordml/cex" xmlns:w16cid="http://schemas.microsoft.com/office/word/2016/wordml/cid" xmlns:w16="http://schemas.microsoft.com/office/word/2018/wordml" xmlns:w16sdtdh="http://schemas.microsoft.com/office/word/2020/wordml/sdtdatahash" xmlns:w16se="http://schemas.microsoft.com/office/word/2015/wordml/symex" xmlns:wpg="http://schemas.microsoft.com/office/word/2010/wordprocessingGroup" xmlns:wpi="http://schemas.microsoft.com/office/word/2010/wordprocessingInk" xmlns:wne="http://schemas.microsoft.com/office/word/2006/wordml" xmlns:wps="http://schemas.microsoft.com/office/word/2010/wordprocessingShape" mc:Ignorable="w14 w15 w16se w16cid w16 w16cex w16sdtdh wp14">
+<w:ftr xmlns:wpc="http://schemas.microsoft.com/office/word/2010/wordprocessingCanvas" xmlns:cx="http://schemas.microsoft.com/office/drawing/2014/chartex" xmlns:cx1="http://schemas.microsoft.com/office/drawing/2015/9/8/chartex" xmlns:cx2="http://schemas.microsoft.com/office/drawing/2015/10/21/chartex" xmlns:cx3="http://schemas.microsoft.com/office/drawing/2016/5/9/chartex" xmlns:cx4="http://schemas.microsoft.com/office/drawing/2016/5/10/chartex" xmlns:cx5="http://schemas.microsoft.com/office/drawing/2016/5/11/chartex" xmlns:cx6="http://schemas.microsoft.com/office/drawing/2016/5/12/chartex" xmlns:cx7="http://schemas.microsoft.com/office/drawing/2016/5/13/chartex" xmlns:cx8="http://schemas.microsoft.com/office/drawing/2016/5/14/chartex" xmlns:mc="http://schemas.openxmlformats.org/markup-compatibility/2006" xmlns:aink="http://schemas.microsoft.com/office/drawing/2016/ink" xmlns:am3d="http://schemas.microsoft.com/office/drawing/2017/model3d" xmlns:o="urn:schemas-microsoft-com:office:office" xmlns:r="http://schemas.openxmlformats.org/officeDocument/2006/relationships" xmlns:m="http://schemas.openxmlformats.org/officeDocument/2006/math" xmlns:v="urn:schemas-microsoft-com:vml" xmlns:wp14="http://schemas.microsoft.com/office/word/2010/wordprocessingDrawing" xmlns:wp="http://schemas.openxmlformats.org/drawingml/2006/wordprocessingDrawing" xmlns:w10="urn:schemas-microsoft-com:office:word" xmlns:w="http://schemas.openxmlformats.org/wordprocessingml/2006/main" xmlns:w14="http://schemas.microsoft.com/office/word/2010/wordml" xmlns:w15="http://schemas.microsoft.com/office/word/2012/wordml" xmlns:w16cid="http://schemas.microsoft.com/office/word/2016/wordml/cid" xmlns:w16se="http://schemas.microsoft.com/office/word/2015/wordml/symex" xmlns:wpg="http://schemas.microsoft.com/office/word/2010/wordprocessingGroup" xmlns:wpi="http://schemas.microsoft.com/office/word/2010/wordprocessingInk" xmlns:wne="http://schemas.microsoft.com/office/word/2006/wordml" xmlns:wps="http://schemas.microsoft.com/office/word/2010/wordprocessingShape" mc:Ignorable="w14 w15 w16se w16cid wp14">
   <w:p>
     <w:pPr>
       <w:spacing w:after="0"/>
@@ -10261,7 +12240,7 @@
 </file>
 
 <file path=word/footnotes.xml><?xml version="1.0" encoding="utf-8"?>
-<w:footnotes xmlns:wpc="http://schemas.microsoft.com/office/word/2010/wordprocessingCanvas" xmlns:cx="http://schemas.microsoft.com/office/drawing/2014/chartex" xmlns:cx1="http://schemas.microsoft.com/office/drawing/2015/9/8/chartex" xmlns:cx2="http://schemas.microsoft.com/office/drawing/2015/10/21/chartex" xmlns:cx3="http://schemas.microsoft.com/office/drawing/2016/5/9/chartex" xmlns:cx4="http://schemas.microsoft.com/office/drawing/2016/5/10/chartex" xmlns:cx5="http://schemas.microsoft.com/office/drawing/2016/5/11/chartex" xmlns:cx6="http://schemas.microsoft.com/office/drawing/2016/5/12/chartex" xmlns:cx7="http://schemas.microsoft.com/office/drawing/2016/5/13/chartex" xmlns:cx8="http://schemas.microsoft.com/office/drawing/2016/5/14/chartex" xmlns:mc="http://schemas.openxmlformats.org/markup-compatibility/2006" xmlns:aink="http://schemas.microsoft.com/office/drawing/2016/ink" xmlns:am3d="http://schemas.microsoft.com/office/drawing/2017/model3d" xmlns:o="urn:schemas-microsoft-com:office:office" xmlns:r="http://schemas.openxmlformats.org/officeDocument/2006/relationships" xmlns:m="http://schemas.openxmlformats.org/officeDocument/2006/math" xmlns:v="urn:schemas-microsoft-com:vml" xmlns:wp14="http://schemas.microsoft.com/office/word/2010/wordprocessingDrawing" xmlns:wp="http://schemas.openxmlformats.org/drawingml/2006/wordprocessingDrawing" xmlns:w10="urn:schemas-microsoft-com:office:word" xmlns:w="http://schemas.openxmlformats.org/wordprocessingml/2006/main" xmlns:w14="http://schemas.microsoft.com/office/word/2010/wordml" xmlns:w15="http://schemas.microsoft.com/office/word/2012/wordml" xmlns:w16cex="http://schemas.microsoft.com/office/word/2018/wordml/cex" xmlns:w16cid="http://schemas.microsoft.com/office/word/2016/wordml/cid" xmlns:w16="http://schemas.microsoft.com/office/word/2018/wordml" xmlns:w16sdtdh="http://schemas.microsoft.com/office/word/2020/wordml/sdtdatahash" xmlns:w16se="http://schemas.microsoft.com/office/word/2015/wordml/symex" xmlns:wpg="http://schemas.microsoft.com/office/word/2010/wordprocessingGroup" xmlns:wpi="http://schemas.microsoft.com/office/word/2010/wordprocessingInk" xmlns:wne="http://schemas.microsoft.com/office/word/2006/wordml" xmlns:wps="http://schemas.microsoft.com/office/word/2010/wordprocessingShape" mc:Ignorable="w14 w15 w16se w16cid w16 w16cex w16sdtdh wp14">
+<w:footnotes xmlns:wpc="http://schemas.microsoft.com/office/word/2010/wordprocessingCanvas" xmlns:cx="http://schemas.microsoft.com/office/drawing/2014/chartex" xmlns:cx1="http://schemas.microsoft.com/office/drawing/2015/9/8/chartex" xmlns:cx2="http://schemas.microsoft.com/office/drawing/2015/10/21/chartex" xmlns:cx3="http://schemas.microsoft.com/office/drawing/2016/5/9/chartex" xmlns:cx4="http://schemas.microsoft.com/office/drawing/2016/5/10/chartex" xmlns:cx5="http://schemas.microsoft.com/office/drawing/2016/5/11/chartex" xmlns:cx6="http://schemas.microsoft.com/office/drawing/2016/5/12/chartex" xmlns:cx7="http://schemas.microsoft.com/office/drawing/2016/5/13/chartex" xmlns:cx8="http://schemas.microsoft.com/office/drawing/2016/5/14/chartex" xmlns:mc="http://schemas.openxmlformats.org/markup-compatibility/2006" xmlns:aink="http://schemas.microsoft.com/office/drawing/2016/ink" xmlns:am3d="http://schemas.microsoft.com/office/drawing/2017/model3d" xmlns:o="urn:schemas-microsoft-com:office:office" xmlns:r="http://schemas.openxmlformats.org/officeDocument/2006/relationships" xmlns:m="http://schemas.openxmlformats.org/officeDocument/2006/math" xmlns:v="urn:schemas-microsoft-com:vml" xmlns:wp14="http://schemas.microsoft.com/office/word/2010/wordprocessingDrawing" xmlns:wp="http://schemas.openxmlformats.org/drawingml/2006/wordprocessingDrawing" xmlns:w10="urn:schemas-microsoft-com:office:word" xmlns:w="http://schemas.openxmlformats.org/wordprocessingml/2006/main" xmlns:w14="http://schemas.microsoft.com/office/word/2010/wordml" xmlns:w15="http://schemas.microsoft.com/office/word/2012/wordml" xmlns:w16cid="http://schemas.microsoft.com/office/word/2016/wordml/cid" xmlns:w16se="http://schemas.microsoft.com/office/word/2015/wordml/symex" xmlns:wpg="http://schemas.microsoft.com/office/word/2010/wordprocessingGroup" xmlns:wpi="http://schemas.microsoft.com/office/word/2010/wordprocessingInk" xmlns:wne="http://schemas.microsoft.com/office/word/2006/wordml" xmlns:wps="http://schemas.microsoft.com/office/word/2010/wordprocessingShape" mc:Ignorable="w14 w15 w16se w16cid wp14">
   <w:footnote w:type="separator" w:id="-1">
     <w:p>
       <w:pPr>
@@ -10286,7 +12265,7 @@
 </file>
 
 <file path=word/header1.xml><?xml version="1.0" encoding="utf-8"?>
-<w:hdr xmlns:wpc="http://schemas.microsoft.com/office/word/2010/wordprocessingCanvas" xmlns:cx="http://schemas.microsoft.com/office/drawing/2014/chartex" xmlns:cx1="http://schemas.microsoft.com/office/drawing/2015/9/8/chartex" xmlns:cx2="http://schemas.microsoft.com/office/drawing/2015/10/21/chartex" xmlns:cx3="http://schemas.microsoft.com/office/drawing/2016/5/9/chartex" xmlns:cx4="http://schemas.microsoft.com/office/drawing/2016/5/10/chartex" xmlns:cx5="http://schemas.microsoft.com/office/drawing/2016/5/11/chartex" xmlns:cx6="http://schemas.microsoft.com/office/drawing/2016/5/12/chartex" xmlns:cx7="http://schemas.microsoft.com/office/drawing/2016/5/13/chartex" xmlns:cx8="http://schemas.microsoft.com/office/drawing/2016/5/14/chartex" xmlns:mc="http://schemas.openxmlformats.org/markup-compatibility/2006" xmlns:aink="http://schemas.microsoft.com/office/drawing/2016/ink" xmlns:am3d="http://schemas.microsoft.com/office/drawing/2017/model3d" xmlns:o="urn:schemas-microsoft-com:office:office" xmlns:r="http://schemas.openxmlformats.org/officeDocument/2006/relationships" xmlns:m="http://schemas.openxmlformats.org/officeDocument/2006/math" xmlns:v="urn:schemas-microsoft-com:vml" xmlns:wp14="http://schemas.microsoft.com/office/word/2010/wordprocessingDrawing" xmlns:wp="http://schemas.openxmlformats.org/drawingml/2006/wordprocessingDrawing" xmlns:w10="urn:schemas-microsoft-com:office:word" xmlns:w="http://schemas.openxmlformats.org/wordprocessingml/2006/main" xmlns:w14="http://schemas.microsoft.com/office/word/2010/wordml" xmlns:w15="http://schemas.microsoft.com/office/word/2012/wordml" xmlns:w16cex="http://schemas.microsoft.com/office/word/2018/wordml/cex" xmlns:w16cid="http://schemas.microsoft.com/office/word/2016/wordml/cid" xmlns:w16="http://schemas.microsoft.com/office/word/2018/wordml" xmlns:w16sdtdh="http://schemas.microsoft.com/office/word/2020/wordml/sdtdatahash" xmlns:w16se="http://schemas.microsoft.com/office/word/2015/wordml/symex" xmlns:wpg="http://schemas.microsoft.com/office/word/2010/wordprocessingGroup" xmlns:wpi="http://schemas.microsoft.com/office/word/2010/wordprocessingInk" xmlns:wne="http://schemas.microsoft.com/office/word/2006/wordml" xmlns:wps="http://schemas.microsoft.com/office/word/2010/wordprocessingShape" mc:Ignorable="w14 w15 w16se w16cid w16 w16cex w16sdtdh wp14">
+<w:hdr xmlns:wpc="http://schemas.microsoft.com/office/word/2010/wordprocessingCanvas" xmlns:cx="http://schemas.microsoft.com/office/drawing/2014/chartex" xmlns:cx1="http://schemas.microsoft.com/office/drawing/2015/9/8/chartex" xmlns:cx2="http://schemas.microsoft.com/office/drawing/2015/10/21/chartex" xmlns:cx3="http://schemas.microsoft.com/office/drawing/2016/5/9/chartex" xmlns:cx4="http://schemas.microsoft.com/office/drawing/2016/5/10/chartex" xmlns:cx5="http://schemas.microsoft.com/office/drawing/2016/5/11/chartex" xmlns:cx6="http://schemas.microsoft.com/office/drawing/2016/5/12/chartex" xmlns:cx7="http://schemas.microsoft.com/office/drawing/2016/5/13/chartex" xmlns:cx8="http://schemas.microsoft.com/office/drawing/2016/5/14/chartex" xmlns:mc="http://schemas.openxmlformats.org/markup-compatibility/2006" xmlns:aink="http://schemas.microsoft.com/office/drawing/2016/ink" xmlns:am3d="http://schemas.microsoft.com/office/drawing/2017/model3d" xmlns:o="urn:schemas-microsoft-com:office:office" xmlns:r="http://schemas.openxmlformats.org/officeDocument/2006/relationships" xmlns:m="http://schemas.openxmlformats.org/officeDocument/2006/math" xmlns:v="urn:schemas-microsoft-com:vml" xmlns:wp14="http://schemas.microsoft.com/office/word/2010/wordprocessingDrawing" xmlns:wp="http://schemas.openxmlformats.org/drawingml/2006/wordprocessingDrawing" xmlns:w10="urn:schemas-microsoft-com:office:word" xmlns:w="http://schemas.openxmlformats.org/wordprocessingml/2006/main" xmlns:w14="http://schemas.microsoft.com/office/word/2010/wordml" xmlns:w15="http://schemas.microsoft.com/office/word/2012/wordml" xmlns:w16cid="http://schemas.microsoft.com/office/word/2016/wordml/cid" xmlns:w16se="http://schemas.microsoft.com/office/word/2015/wordml/symex" xmlns:wpg="http://schemas.microsoft.com/office/word/2010/wordprocessingGroup" xmlns:wpi="http://schemas.microsoft.com/office/word/2010/wordprocessingInk" xmlns:wne="http://schemas.microsoft.com/office/word/2006/wordml" xmlns:wps="http://schemas.microsoft.com/office/word/2010/wordprocessingShape" mc:Ignorable="w14 w15 w16se w16cid wp14">
   <w:p>
     <w:r>
       <w:rPr>
@@ -10498,7 +12477,7 @@
             </wp:anchor>
           </w:drawing>
         </mc:Choice>
-        <mc:Fallback xmlns:a="http://schemas.openxmlformats.org/drawingml/2006/main">
+        <mc:Fallback xmlns:a="http://schemas.openxmlformats.org/drawingml/2006/main" xmlns:w16sdtdh="http://schemas.microsoft.com/office/word/2020/wordml/sdtdatahash" xmlns:w16="http://schemas.microsoft.com/office/word/2018/wordml" xmlns:w16cex="http://schemas.microsoft.com/office/word/2018/wordml/cex">
           <w:pict>
             <v:group id="Group 26117" style="width:73.2pt;height:430pt;position:absolute;z-index:-2147483648;mso-position-horizontal-relative:page;mso-position-horizontal:absolute;margin-left:0pt;mso-position-vertical-relative:page;margin-top:208.18pt;" coordsize="9296,54610">
               <v:shape id="Shape 26914" style="position:absolute;width:4191;height:54610;left:0;top:0;" coordsize="419100,5461000" path="m0,0l419100,0l419100,5461000l0,5461000l0,0">
@@ -10526,7 +12505,7 @@
 </file>
 
 <file path=word/header2.xml><?xml version="1.0" encoding="utf-8"?>
-<w:hdr xmlns:wpc="http://schemas.microsoft.com/office/word/2010/wordprocessingCanvas" xmlns:cx="http://schemas.microsoft.com/office/drawing/2014/chartex" xmlns:cx1="http://schemas.microsoft.com/office/drawing/2015/9/8/chartex" xmlns:cx2="http://schemas.microsoft.com/office/drawing/2015/10/21/chartex" xmlns:cx3="http://schemas.microsoft.com/office/drawing/2016/5/9/chartex" xmlns:cx4="http://schemas.microsoft.com/office/drawing/2016/5/10/chartex" xmlns:cx5="http://schemas.microsoft.com/office/drawing/2016/5/11/chartex" xmlns:cx6="http://schemas.microsoft.com/office/drawing/2016/5/12/chartex" xmlns:cx7="http://schemas.microsoft.com/office/drawing/2016/5/13/chartex" xmlns:cx8="http://schemas.microsoft.com/office/drawing/2016/5/14/chartex" xmlns:mc="http://schemas.openxmlformats.org/markup-compatibility/2006" xmlns:aink="http://schemas.microsoft.com/office/drawing/2016/ink" xmlns:am3d="http://schemas.microsoft.com/office/drawing/2017/model3d" xmlns:o="urn:schemas-microsoft-com:office:office" xmlns:r="http://schemas.openxmlformats.org/officeDocument/2006/relationships" xmlns:m="http://schemas.openxmlformats.org/officeDocument/2006/math" xmlns:v="urn:schemas-microsoft-com:vml" xmlns:wp14="http://schemas.microsoft.com/office/word/2010/wordprocessingDrawing" xmlns:wp="http://schemas.openxmlformats.org/drawingml/2006/wordprocessingDrawing" xmlns:w10="urn:schemas-microsoft-com:office:word" xmlns:w="http://schemas.openxmlformats.org/wordprocessingml/2006/main" xmlns:w14="http://schemas.microsoft.com/office/word/2010/wordml" xmlns:w15="http://schemas.microsoft.com/office/word/2012/wordml" xmlns:w16cex="http://schemas.microsoft.com/office/word/2018/wordml/cex" xmlns:w16cid="http://schemas.microsoft.com/office/word/2016/wordml/cid" xmlns:w16="http://schemas.microsoft.com/office/word/2018/wordml" xmlns:w16sdtdh="http://schemas.microsoft.com/office/word/2020/wordml/sdtdatahash" xmlns:w16se="http://schemas.microsoft.com/office/word/2015/wordml/symex" xmlns:wpg="http://schemas.microsoft.com/office/word/2010/wordprocessingGroup" xmlns:wpi="http://schemas.microsoft.com/office/word/2010/wordprocessingInk" xmlns:wne="http://schemas.microsoft.com/office/word/2006/wordml" xmlns:wps="http://schemas.microsoft.com/office/word/2010/wordprocessingShape" mc:Ignorable="w14 w15 w16se w16cid w16 w16cex w16sdtdh wp14">
+<w:hdr xmlns:wpc="http://schemas.microsoft.com/office/word/2010/wordprocessingCanvas" xmlns:cx="http://schemas.microsoft.com/office/drawing/2014/chartex" xmlns:cx1="http://schemas.microsoft.com/office/drawing/2015/9/8/chartex" xmlns:cx2="http://schemas.microsoft.com/office/drawing/2015/10/21/chartex" xmlns:cx3="http://schemas.microsoft.com/office/drawing/2016/5/9/chartex" xmlns:cx4="http://schemas.microsoft.com/office/drawing/2016/5/10/chartex" xmlns:cx5="http://schemas.microsoft.com/office/drawing/2016/5/11/chartex" xmlns:cx6="http://schemas.microsoft.com/office/drawing/2016/5/12/chartex" xmlns:cx7="http://schemas.microsoft.com/office/drawing/2016/5/13/chartex" xmlns:cx8="http://schemas.microsoft.com/office/drawing/2016/5/14/chartex" xmlns:mc="http://schemas.openxmlformats.org/markup-compatibility/2006" xmlns:aink="http://schemas.microsoft.com/office/drawing/2016/ink" xmlns:am3d="http://schemas.microsoft.com/office/drawing/2017/model3d" xmlns:o="urn:schemas-microsoft-com:office:office" xmlns:r="http://schemas.openxmlformats.org/officeDocument/2006/relationships" xmlns:m="http://schemas.openxmlformats.org/officeDocument/2006/math" xmlns:v="urn:schemas-microsoft-com:vml" xmlns:wp14="http://schemas.microsoft.com/office/word/2010/wordprocessingDrawing" xmlns:wp="http://schemas.openxmlformats.org/drawingml/2006/wordprocessingDrawing" xmlns:w10="urn:schemas-microsoft-com:office:word" xmlns:w="http://schemas.openxmlformats.org/wordprocessingml/2006/main" xmlns:w14="http://schemas.microsoft.com/office/word/2010/wordml" xmlns:w15="http://schemas.microsoft.com/office/word/2012/wordml" xmlns:w16cid="http://schemas.microsoft.com/office/word/2016/wordml/cid" xmlns:w16se="http://schemas.microsoft.com/office/word/2015/wordml/symex" xmlns:wpg="http://schemas.microsoft.com/office/word/2010/wordprocessingGroup" xmlns:wpi="http://schemas.microsoft.com/office/word/2010/wordprocessingInk" xmlns:wne="http://schemas.microsoft.com/office/word/2006/wordml" xmlns:wps="http://schemas.microsoft.com/office/word/2010/wordprocessingShape" mc:Ignorable="w14 w15 w16se w16cid wp14">
   <w:p>
     <w:r>
       <w:rPr>
@@ -10611,12 +12590,21 @@
                       <wps:txbx>
                         <w:txbxContent>
                           <w:p>
+                            <w:proofErr w:type="gramStart"/>
                             <w:r>
                               <w:rPr>
                                 <w:color w:val="FF0000"/>
                                 <w:sz w:val="24"/>
                               </w:rPr>
-                              <w:t>SENAI . SP</w:t>
+                              <w:t>SENAI .</w:t>
+                            </w:r>
+                            <w:proofErr w:type="gramEnd"/>
+                            <w:r>
+                              <w:rPr>
+                                <w:color w:val="FF0000"/>
+                                <w:sz w:val="24"/>
+                              </w:rPr>
+                              <w:t xml:space="preserve"> SP</w:t>
                             </w:r>
                           </w:p>
                         </w:txbxContent>
@@ -10670,7 +12658,7 @@
         </mc:Choice>
         <mc:Fallback>
           <w:pict>
-            <v:group w14:anchorId="1C701E79" id="Group 20418" o:spid="_x0000_s1026" style="position:absolute;margin-left:39.45pt;margin-top:194.75pt;width:15.1pt;height:440.15pt;z-index:251665408;mso-position-horizontal-relative:page;mso-position-vertical-relative:page;mso-width-relative:margin;mso-height-relative:margin" coordorigin=",-2462" coordsize="2305,55365" o:gfxdata="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">
+            <v:group w14:anchorId="1C701E79" id="Group 20418" o:spid="_x0000_s1026" style="position:absolute;margin-left:39.45pt;margin-top:194.75pt;width:15.1pt;height:440.15pt;z-index:251665408;mso-position-horizontal-relative:page;mso-position-vertical-relative:page;mso-width-relative:margin;mso-height-relative:margin" coordorigin=",-2462" coordsize="2305,55365" o:gfxdata="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">
               <v:rect id="Rectangle 16" o:spid="_x0000_s1027" style="position:absolute;left:-15360;top:35237;width:33025;height:2305;rotation:-5898239fd;visibility:visible;mso-wrap-style:square;v-text-anchor:top" o:gfxdata="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" filled="f" stroked="f">
                 <v:textbox inset="0,0,0,0">
                   <w:txbxContent>
@@ -10691,12 +12679,21 @@
                 <v:textbox inset="0,0,0,0">
                   <w:txbxContent>
                     <w:p>
+                      <w:proofErr w:type="gramStart"/>
                       <w:r>
                         <w:rPr>
                           <w:color w:val="FF0000"/>
                           <w:sz w:val="24"/>
                         </w:rPr>
-                        <w:t>SENAI . SP</w:t>
+                        <w:t>SENAI .</w:t>
+                      </w:r>
+                      <w:proofErr w:type="gramEnd"/>
+                      <w:r>
+                        <w:rPr>
+                          <w:color w:val="FF0000"/>
+                          <w:sz w:val="24"/>
+                        </w:rPr>
+                        <w:t xml:space="preserve"> SP</w:t>
                       </w:r>
                     </w:p>
                   </w:txbxContent>
@@ -10917,7 +12914,7 @@
             </wp:anchor>
           </w:drawing>
         </mc:Choice>
-        <mc:Fallback>
+        <mc:Fallback xmlns:w16sdtdh="http://schemas.microsoft.com/office/word/2020/wordml/sdtdatahash" xmlns:w16="http://schemas.microsoft.com/office/word/2018/wordml" xmlns:w16cex="http://schemas.microsoft.com/office/word/2018/wordml/cex">
           <w:pict>
             <v:group w14:anchorId="3BC7EDA3" id="Group 26102" o:spid="_x0000_s1026" style="position:absolute;margin-left:0;margin-top:207.95pt;width:51pt;height:430pt;z-index:-251657216;mso-position-horizontal-relative:page;mso-position-vertical-relative:page;mso-width-relative:margin;mso-height-relative:margin" coordsize="6477,54610" o:gfxdata="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">
               <v:shape id="Shape 26911" o:spid="_x0000_s1027" style="position:absolute;width:4191;height:54610;visibility:visible;mso-wrap-style:square;v-text-anchor:top" coordsize="419100,5461000" o:gfxdata="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" path="m,l419100,r,5461000l,5461000,,e" fillcolor="red" stroked="f" strokeweight="0">
@@ -10943,7 +12940,7 @@
 </file>
 
 <file path=word/header3.xml><?xml version="1.0" encoding="utf-8"?>
-<w:hdr xmlns:wpc="http://schemas.microsoft.com/office/word/2010/wordprocessingCanvas" xmlns:cx="http://schemas.microsoft.com/office/drawing/2014/chartex" xmlns:cx1="http://schemas.microsoft.com/office/drawing/2015/9/8/chartex" xmlns:cx2="http://schemas.microsoft.com/office/drawing/2015/10/21/chartex" xmlns:cx3="http://schemas.microsoft.com/office/drawing/2016/5/9/chartex" xmlns:cx4="http://schemas.microsoft.com/office/drawing/2016/5/10/chartex" xmlns:cx5="http://schemas.microsoft.com/office/drawing/2016/5/11/chartex" xmlns:cx6="http://schemas.microsoft.com/office/drawing/2016/5/12/chartex" xmlns:cx7="http://schemas.microsoft.com/office/drawing/2016/5/13/chartex" xmlns:cx8="http://schemas.microsoft.com/office/drawing/2016/5/14/chartex" xmlns:mc="http://schemas.openxmlformats.org/markup-compatibility/2006" xmlns:aink="http://schemas.microsoft.com/office/drawing/2016/ink" xmlns:am3d="http://schemas.microsoft.com/office/drawing/2017/model3d" xmlns:o="urn:schemas-microsoft-com:office:office" xmlns:r="http://schemas.openxmlformats.org/officeDocument/2006/relationships" xmlns:m="http://schemas.openxmlformats.org/officeDocument/2006/math" xmlns:v="urn:schemas-microsoft-com:vml" xmlns:wp14="http://schemas.microsoft.com/office/word/2010/wordprocessingDrawing" xmlns:wp="http://schemas.openxmlformats.org/drawingml/2006/wordprocessingDrawing" xmlns:w10="urn:schemas-microsoft-com:office:word" xmlns:w="http://schemas.openxmlformats.org/wordprocessingml/2006/main" xmlns:w14="http://schemas.microsoft.com/office/word/2010/wordml" xmlns:w15="http://schemas.microsoft.com/office/word/2012/wordml" xmlns:w16cex="http://schemas.microsoft.com/office/word/2018/wordml/cex" xmlns:w16cid="http://schemas.microsoft.com/office/word/2016/wordml/cid" xmlns:w16="http://schemas.microsoft.com/office/word/2018/wordml" xmlns:w16sdtdh="http://schemas.microsoft.com/office/word/2020/wordml/sdtdatahash" xmlns:w16se="http://schemas.microsoft.com/office/word/2015/wordml/symex" xmlns:wpg="http://schemas.microsoft.com/office/word/2010/wordprocessingGroup" xmlns:wpi="http://schemas.microsoft.com/office/word/2010/wordprocessingInk" xmlns:wne="http://schemas.microsoft.com/office/word/2006/wordml" xmlns:wps="http://schemas.microsoft.com/office/word/2010/wordprocessingShape" mc:Ignorable="w14 w15 w16se w16cid w16 w16cex w16sdtdh wp14">
+<w:hdr xmlns:wpc="http://schemas.microsoft.com/office/word/2010/wordprocessingCanvas" xmlns:cx="http://schemas.microsoft.com/office/drawing/2014/chartex" xmlns:cx1="http://schemas.microsoft.com/office/drawing/2015/9/8/chartex" xmlns:cx2="http://schemas.microsoft.com/office/drawing/2015/10/21/chartex" xmlns:cx3="http://schemas.microsoft.com/office/drawing/2016/5/9/chartex" xmlns:cx4="http://schemas.microsoft.com/office/drawing/2016/5/10/chartex" xmlns:cx5="http://schemas.microsoft.com/office/drawing/2016/5/11/chartex" xmlns:cx6="http://schemas.microsoft.com/office/drawing/2016/5/12/chartex" xmlns:cx7="http://schemas.microsoft.com/office/drawing/2016/5/13/chartex" xmlns:cx8="http://schemas.microsoft.com/office/drawing/2016/5/14/chartex" xmlns:mc="http://schemas.openxmlformats.org/markup-compatibility/2006" xmlns:aink="http://schemas.microsoft.com/office/drawing/2016/ink" xmlns:am3d="http://schemas.microsoft.com/office/drawing/2017/model3d" xmlns:o="urn:schemas-microsoft-com:office:office" xmlns:r="http://schemas.openxmlformats.org/officeDocument/2006/relationships" xmlns:m="http://schemas.openxmlformats.org/officeDocument/2006/math" xmlns:v="urn:schemas-microsoft-com:vml" xmlns:wp14="http://schemas.microsoft.com/office/word/2010/wordprocessingDrawing" xmlns:wp="http://schemas.openxmlformats.org/drawingml/2006/wordprocessingDrawing" xmlns:w10="urn:schemas-microsoft-com:office:word" xmlns:w="http://schemas.openxmlformats.org/wordprocessingml/2006/main" xmlns:w14="http://schemas.microsoft.com/office/word/2010/wordml" xmlns:w15="http://schemas.microsoft.com/office/word/2012/wordml" xmlns:w16cid="http://schemas.microsoft.com/office/word/2016/wordml/cid" xmlns:w16se="http://schemas.microsoft.com/office/word/2015/wordml/symex" xmlns:wpg="http://schemas.microsoft.com/office/word/2010/wordprocessingGroup" xmlns:wpi="http://schemas.microsoft.com/office/word/2010/wordprocessingInk" xmlns:wne="http://schemas.microsoft.com/office/word/2006/wordml" xmlns:wps="http://schemas.microsoft.com/office/word/2010/wordprocessingShape" mc:Ignorable="w14 w15 w16se w16cid wp14">
   <w:p>
     <w:r>
       <w:rPr>
@@ -11155,7 +13152,7 @@
             </wp:anchor>
           </w:drawing>
         </mc:Choice>
-        <mc:Fallback xmlns:a="http://schemas.openxmlformats.org/drawingml/2006/main">
+        <mc:Fallback xmlns:a="http://schemas.openxmlformats.org/drawingml/2006/main" xmlns:w16sdtdh="http://schemas.microsoft.com/office/word/2020/wordml/sdtdatahash" xmlns:w16="http://schemas.microsoft.com/office/word/2018/wordml" xmlns:w16cex="http://schemas.microsoft.com/office/word/2018/wordml/cex">
           <w:pict>
             <v:group id="Group 26087" style="width:73.2pt;height:430pt;position:absolute;z-index:-2147483648;mso-position-horizontal-relative:page;mso-position-horizontal:absolute;margin-left:0pt;mso-position-vertical-relative:page;margin-top:208.18pt;" coordsize="9296,54610">
               <v:shape id="Shape 26910" style="position:absolute;width:4191;height:54610;left:0;top:0;" coordsize="419100,5461000" path="m0,0l419100,0l419100,5461000l0,5461000l0,0">
@@ -11183,7 +13180,7 @@
 </file>
 
 <file path=word/numbering.xml><?xml version="1.0" encoding="utf-8"?>
-<w:numbering xmlns:wpc="http://schemas.microsoft.com/office/word/2010/wordprocessingCanvas" xmlns:cx="http://schemas.microsoft.com/office/drawing/2014/chartex" xmlns:cx1="http://schemas.microsoft.com/office/drawing/2015/9/8/chartex" xmlns:cx2="http://schemas.microsoft.com/office/drawing/2015/10/21/chartex" xmlns:cx3="http://schemas.microsoft.com/office/drawing/2016/5/9/chartex" xmlns:cx4="http://schemas.microsoft.com/office/drawing/2016/5/10/chartex" xmlns:cx5="http://schemas.microsoft.com/office/drawing/2016/5/11/chartex" xmlns:cx6="http://schemas.microsoft.com/office/drawing/2016/5/12/chartex" xmlns:cx7="http://schemas.microsoft.com/office/drawing/2016/5/13/chartex" xmlns:cx8="http://schemas.microsoft.com/office/drawing/2016/5/14/chartex" xmlns:mc="http://schemas.openxmlformats.org/markup-compatibility/2006" xmlns:aink="http://schemas.microsoft.com/office/drawing/2016/ink" xmlns:am3d="http://schemas.microsoft.com/office/drawing/2017/model3d" xmlns:o="urn:schemas-microsoft-com:office:office" xmlns:r="http://schemas.openxmlformats.org/officeDocument/2006/relationships" xmlns:m="http://schemas.openxmlformats.org/officeDocument/2006/math" xmlns:v="urn:schemas-microsoft-com:vml" xmlns:wp14="http://schemas.microsoft.com/office/word/2010/wordprocessingDrawing" xmlns:wp="http://schemas.openxmlformats.org/drawingml/2006/wordprocessingDrawing" xmlns:w10="urn:schemas-microsoft-com:office:word" xmlns:w="http://schemas.openxmlformats.org/wordprocessingml/2006/main" xmlns:w14="http://schemas.microsoft.com/office/word/2010/wordml" xmlns:w15="http://schemas.microsoft.com/office/word/2012/wordml" xmlns:w16cex="http://schemas.microsoft.com/office/word/2018/wordml/cex" xmlns:w16cid="http://schemas.microsoft.com/office/word/2016/wordml/cid" xmlns:w16="http://schemas.microsoft.com/office/word/2018/wordml" xmlns:w16sdtdh="http://schemas.microsoft.com/office/word/2020/wordml/sdtdatahash" xmlns:w16se="http://schemas.microsoft.com/office/word/2015/wordml/symex" xmlns:wpg="http://schemas.microsoft.com/office/word/2010/wordprocessingGroup" xmlns:wpi="http://schemas.microsoft.com/office/word/2010/wordprocessingInk" xmlns:wne="http://schemas.microsoft.com/office/word/2006/wordml" xmlns:wps="http://schemas.microsoft.com/office/word/2010/wordprocessingShape" mc:Ignorable="w14 w15 w16se w16cid w16 w16cex w16sdtdh wp14">
+<w:numbering xmlns:wpc="http://schemas.microsoft.com/office/word/2010/wordprocessingCanvas" xmlns:cx="http://schemas.microsoft.com/office/drawing/2014/chartex" xmlns:cx1="http://schemas.microsoft.com/office/drawing/2015/9/8/chartex" xmlns:cx2="http://schemas.microsoft.com/office/drawing/2015/10/21/chartex" xmlns:cx3="http://schemas.microsoft.com/office/drawing/2016/5/9/chartex" xmlns:cx4="http://schemas.microsoft.com/office/drawing/2016/5/10/chartex" xmlns:cx5="http://schemas.microsoft.com/office/drawing/2016/5/11/chartex" xmlns:cx6="http://schemas.microsoft.com/office/drawing/2016/5/12/chartex" xmlns:cx7="http://schemas.microsoft.com/office/drawing/2016/5/13/chartex" xmlns:cx8="http://schemas.microsoft.com/office/drawing/2016/5/14/chartex" xmlns:mc="http://schemas.openxmlformats.org/markup-compatibility/2006" xmlns:aink="http://schemas.microsoft.com/office/drawing/2016/ink" xmlns:am3d="http://schemas.microsoft.com/office/drawing/2017/model3d" xmlns:o="urn:schemas-microsoft-com:office:office" xmlns:r="http://schemas.openxmlformats.org/officeDocument/2006/relationships" xmlns:m="http://schemas.openxmlformats.org/officeDocument/2006/math" xmlns:v="urn:schemas-microsoft-com:vml" xmlns:wp14="http://schemas.microsoft.com/office/word/2010/wordprocessingDrawing" xmlns:wp="http://schemas.openxmlformats.org/drawingml/2006/wordprocessingDrawing" xmlns:w10="urn:schemas-microsoft-com:office:word" xmlns:w="http://schemas.openxmlformats.org/wordprocessingml/2006/main" xmlns:w14="http://schemas.microsoft.com/office/word/2010/wordml" xmlns:w15="http://schemas.microsoft.com/office/word/2012/wordml" xmlns:w16cid="http://schemas.microsoft.com/office/word/2016/wordml/cid" xmlns:w16se="http://schemas.microsoft.com/office/word/2015/wordml/symex" xmlns:wpg="http://schemas.microsoft.com/office/word/2010/wordprocessingGroup" xmlns:wpi="http://schemas.microsoft.com/office/word/2010/wordprocessingInk" xmlns:wne="http://schemas.microsoft.com/office/word/2006/wordml" xmlns:wps="http://schemas.microsoft.com/office/word/2010/wordprocessingShape" mc:Ignorable="w14 w15 w16se w16cid wp14">
   <w:abstractNum w:abstractNumId="0" w15:restartNumberingAfterBreak="0">
     <w:nsid w:val="09A1122B"/>
     <w:multiLevelType w:val="hybridMultilevel"/>
@@ -13093,7 +15090,7 @@
 </file>
 
 <file path=word/styles.xml><?xml version="1.0" encoding="utf-8"?>
-<w:styles xmlns:mc="http://schemas.openxmlformats.org/markup-compatibility/2006" xmlns:r="http://schemas.openxmlformats.org/officeDocument/2006/relationships" xmlns:w="http://schemas.openxmlformats.org/wordprocessingml/2006/main" xmlns:w14="http://schemas.microsoft.com/office/word/2010/wordml" xmlns:w15="http://schemas.microsoft.com/office/word/2012/wordml" xmlns:w16cex="http://schemas.microsoft.com/office/word/2018/wordml/cex" xmlns:w16cid="http://schemas.microsoft.com/office/word/2016/wordml/cid" xmlns:w16="http://schemas.microsoft.com/office/word/2018/wordml" xmlns:w16sdtdh="http://schemas.microsoft.com/office/word/2020/wordml/sdtdatahash" xmlns:w16se="http://schemas.microsoft.com/office/word/2015/wordml/symex" mc:Ignorable="w14 w15 w16se w16cid w16 w16cex w16sdtdh">
+<w:styles xmlns:mc="http://schemas.openxmlformats.org/markup-compatibility/2006" xmlns:r="http://schemas.openxmlformats.org/officeDocument/2006/relationships" xmlns:w="http://schemas.openxmlformats.org/wordprocessingml/2006/main" xmlns:w14="http://schemas.microsoft.com/office/word/2010/wordml" xmlns:w15="http://schemas.microsoft.com/office/word/2012/wordml" xmlns:w16cid="http://schemas.microsoft.com/office/word/2016/wordml/cid" xmlns:w16se="http://schemas.microsoft.com/office/word/2015/wordml/symex" mc:Ignorable="w14 w15 w16se w16cid">
   <w:docDefaults>
     <w:rPrDefault>
       <w:rPr>
@@ -13109,7 +15106,7 @@
       </w:pPr>
     </w:pPrDefault>
   </w:docDefaults>
-  <w:latentStyles w:defLockedState="0" w:defUIPriority="99" w:defSemiHidden="0" w:defUnhideWhenUsed="0" w:defQFormat="0" w:count="376">
+  <w:latentStyles w:defLockedState="0" w:defUIPriority="99" w:defSemiHidden="0" w:defUnhideWhenUsed="0" w:defQFormat="0" w:count="375">
     <w:lsdException w:name="Normal" w:uiPriority="0" w:qFormat="1"/>
     <w:lsdException w:name="heading 1" w:uiPriority="9" w:qFormat="1"/>
     <w:lsdException w:name="heading 2" w:semiHidden="1" w:uiPriority="9" w:unhideWhenUsed="1" w:qFormat="1"/>
@@ -13215,6 +15212,7 @@
     <w:lsdException w:name="HTML Sample" w:semiHidden="1" w:unhideWhenUsed="1"/>
     <w:lsdException w:name="HTML Typewriter" w:semiHidden="1" w:unhideWhenUsed="1"/>
     <w:lsdException w:name="HTML Variable" w:semiHidden="1" w:unhideWhenUsed="1"/>
+    <w:lsdException w:name="Normal Table" w:semiHidden="1" w:unhideWhenUsed="1"/>
     <w:lsdException w:name="annotation subject" w:semiHidden="1" w:unhideWhenUsed="1"/>
     <w:lsdException w:name="No List" w:semiHidden="1" w:unhideWhenUsed="1"/>
     <w:lsdException w:name="Outline List 1" w:semiHidden="1" w:unhideWhenUsed="1"/>
@@ -13261,8 +15259,10 @@
     <w:lsdException w:name="Table Subtle 2" w:semiHidden="1" w:unhideWhenUsed="1"/>
     <w:lsdException w:name="Table Web 1" w:semiHidden="1" w:unhideWhenUsed="1"/>
     <w:lsdException w:name="Table Web 2" w:semiHidden="1" w:unhideWhenUsed="1"/>
+    <w:lsdException w:name="Table Web 3" w:semiHidden="1" w:unhideWhenUsed="1"/>
     <w:lsdException w:name="Balloon Text" w:semiHidden="1" w:unhideWhenUsed="1"/>
     <w:lsdException w:name="Table Grid" w:uiPriority="39"/>
+    <w:lsdException w:name="Table Theme" w:semiHidden="1" w:unhideWhenUsed="1"/>
     <w:lsdException w:name="Placeholder Text" w:semiHidden="1"/>
     <w:lsdException w:name="No Spacing" w:uiPriority="1" w:qFormat="1"/>
     <w:lsdException w:name="Light Shading" w:uiPriority="60"/>
@@ -13482,7 +15482,6 @@
     <w:lsdException w:name="Smart Hyperlink" w:semiHidden="1" w:unhideWhenUsed="1"/>
     <w:lsdException w:name="Hashtag" w:semiHidden="1" w:unhideWhenUsed="1"/>
     <w:lsdException w:name="Unresolved Mention" w:semiHidden="1" w:unhideWhenUsed="1"/>
-    <w:lsdException w:name="Smart Link" w:semiHidden="1" w:unhideWhenUsed="1"/>
   </w:latentStyles>
   <w:style w:type="paragraph" w:default="1" w:styleId="Normal">
     <w:name w:val="Normal"/>
@@ -14090,7 +16089,7 @@
 </file>
 
 <file path=customXml/itemProps1.xml><?xml version="1.0" encoding="utf-8"?>
-<ds:datastoreItem xmlns:ds="http://schemas.openxmlformats.org/officeDocument/2006/customXml" ds:itemID="{F7CFE974-F834-4086-AEA7-7A4AD177548E}">
+<ds:datastoreItem xmlns:ds="http://schemas.openxmlformats.org/officeDocument/2006/customXml" ds:itemID="{DF207C99-8459-4DAB-B81C-38BF4BABFF3C}">
   <ds:schemaRefs>
     <ds:schemaRef ds:uri="http://schemas.openxmlformats.org/officeDocument/2006/bibliography"/>
   </ds:schemaRefs>

</xml_diff>